<commit_message>
Add detailed project introduction for Aerosense documentation
Create a comprehensive introduction for the Aerosense Project documentation, showing the objectives to develop the smart air quality monitoring hub. Thus section is needed to let the readers have a clear understanding of the Projects scope.
</commit_message>
<xml_diff>
--- a/Alpha Release Documentation.docx
+++ b/Alpha Release Documentation.docx
@@ -755,62 +755,6 @@
     </w:p>
     <w:p>
       <w:pPr>
-        <w:jc w:val="center"/>
-        <w:rPr>
-          <w:rFonts w:ascii="Times New Roman" w:hAnsi="Times New Roman" w:cs="Times New Roman"/>
-          <w:b/>
-          <w:bCs/>
-          <w:lang w:val="en-GB"/>
-        </w:rPr>
-      </w:pPr>
-    </w:p>
-    <w:p>
-      <w:pPr>
-        <w:jc w:val="center"/>
-        <w:rPr>
-          <w:rFonts w:ascii="Times New Roman" w:hAnsi="Times New Roman" w:cs="Times New Roman"/>
-          <w:b/>
-          <w:bCs/>
-          <w:lang w:val="en-GB"/>
-        </w:rPr>
-      </w:pPr>
-    </w:p>
-    <w:p>
-      <w:pPr>
-        <w:jc w:val="center"/>
-        <w:rPr>
-          <w:rFonts w:ascii="Times New Roman" w:hAnsi="Times New Roman" w:cs="Times New Roman"/>
-          <w:b/>
-          <w:bCs/>
-          <w:lang w:val="en-GB"/>
-        </w:rPr>
-      </w:pPr>
-    </w:p>
-    <w:p>
-      <w:pPr>
-        <w:jc w:val="center"/>
-        <w:rPr>
-          <w:rFonts w:ascii="Times New Roman" w:hAnsi="Times New Roman" w:cs="Times New Roman"/>
-          <w:b/>
-          <w:bCs/>
-          <w:lang w:val="en-GB"/>
-        </w:rPr>
-      </w:pPr>
-    </w:p>
-    <w:p>
-      <w:pPr>
-        <w:jc w:val="center"/>
-        <w:rPr>
-          <w:rFonts w:ascii="Times New Roman" w:hAnsi="Times New Roman" w:cs="Times New Roman"/>
-          <w:b/>
-          <w:bCs/>
-          <w:lang w:val="en-GB"/>
-        </w:rPr>
-      </w:pPr>
-    </w:p>
-    <w:p>
-      <w:pPr>
-        <w:jc w:val="center"/>
         <w:rPr>
           <w:rFonts w:ascii="Times New Roman" w:hAnsi="Times New Roman" w:cs="Times New Roman"/>
           <w:b/>
@@ -876,7 +820,7 @@
           <w:r>
             <w:fldChar w:fldCharType="separate"/>
           </w:r>
-          <w:hyperlink w:anchor="_Toc151474704" w:history="1">
+          <w:hyperlink w:anchor="_Toc151477867" w:history="1">
             <w:r>
               <w:rPr>
                 <w:rStyle w:val="Hyperlink"/>
@@ -907,7 +851,7 @@
                 <w:noProof/>
                 <w:webHidden/>
               </w:rPr>
-              <w:instrText xml:space="preserve"> PAGEREF _Toc151474704 \h </w:instrText>
+              <w:instrText xml:space="preserve"> PAGEREF _Toc151477867 \h </w:instrText>
             </w:r>
             <w:r>
               <w:rPr>
@@ -927,7 +871,7 @@
                 <w:noProof/>
                 <w:webHidden/>
               </w:rPr>
-              <w:t>3</w:t>
+              <w:t>4</w:t>
             </w:r>
             <w:r>
               <w:rPr>
@@ -950,7 +894,7 @@
               <w:lang w:eastAsia="en-IE"/>
             </w:rPr>
           </w:pPr>
-          <w:hyperlink w:anchor="_Toc151474705" w:history="1">
+          <w:hyperlink w:anchor="_Toc151477868" w:history="1">
             <w:r>
               <w:rPr>
                 <w:rStyle w:val="Hyperlink"/>
@@ -980,7 +924,7 @@
                 <w:noProof/>
                 <w:webHidden/>
               </w:rPr>
-              <w:instrText xml:space="preserve"> PAGEREF _Toc151474705 \h </w:instrText>
+              <w:instrText xml:space="preserve"> PAGEREF _Toc151477868 \h </w:instrText>
             </w:r>
             <w:r>
               <w:rPr>
@@ -1000,7 +944,7 @@
                 <w:noProof/>
                 <w:webHidden/>
               </w:rPr>
-              <w:t>3</w:t>
+              <w:t>5</w:t>
             </w:r>
             <w:r>
               <w:rPr>
@@ -1025,7 +969,7 @@
               <w14:ligatures w14:val="standardContextual"/>
             </w:rPr>
           </w:pPr>
-          <w:hyperlink w:anchor="_Toc151474706" w:history="1">
+          <w:hyperlink w:anchor="_Toc151477869" w:history="1">
             <w:r>
               <w:rPr>
                 <w:rStyle w:val="Hyperlink"/>
@@ -1056,7 +1000,7 @@
                 <w:noProof/>
                 <w:webHidden/>
               </w:rPr>
-              <w:instrText xml:space="preserve"> PAGEREF _Toc151474706 \h </w:instrText>
+              <w:instrText xml:space="preserve"> PAGEREF _Toc151477869 \h </w:instrText>
             </w:r>
             <w:r>
               <w:rPr>
@@ -1076,7 +1020,7 @@
                 <w:noProof/>
                 <w:webHidden/>
               </w:rPr>
-              <w:t>3</w:t>
+              <w:t>5</w:t>
             </w:r>
             <w:r>
               <w:rPr>
@@ -1101,7 +1045,7 @@
               <w14:ligatures w14:val="standardContextual"/>
             </w:rPr>
           </w:pPr>
-          <w:hyperlink w:anchor="_Toc151474707" w:history="1">
+          <w:hyperlink w:anchor="_Toc151477870" w:history="1">
             <w:r>
               <w:rPr>
                 <w:rStyle w:val="Hyperlink"/>
@@ -1132,7 +1076,7 @@
                 <w:noProof/>
                 <w:webHidden/>
               </w:rPr>
-              <w:instrText xml:space="preserve"> PAGEREF _Toc151474707 \h </w:instrText>
+              <w:instrText xml:space="preserve"> PAGEREF _Toc151477870 \h </w:instrText>
             </w:r>
             <w:r>
               <w:rPr>
@@ -1152,7 +1096,7 @@
                 <w:noProof/>
                 <w:webHidden/>
               </w:rPr>
-              <w:t>3</w:t>
+              <w:t>5</w:t>
             </w:r>
             <w:r>
               <w:rPr>
@@ -1175,7 +1119,7 @@
               <w:lang w:eastAsia="en-IE"/>
             </w:rPr>
           </w:pPr>
-          <w:hyperlink w:anchor="_Toc151474708" w:history="1">
+          <w:hyperlink w:anchor="_Toc151477871" w:history="1">
             <w:r>
               <w:rPr>
                 <w:rStyle w:val="Hyperlink"/>
@@ -1206,7 +1150,7 @@
                 <w:noProof/>
                 <w:webHidden/>
               </w:rPr>
-              <w:instrText xml:space="preserve"> PAGEREF _Toc151474708 \h </w:instrText>
+              <w:instrText xml:space="preserve"> PAGEREF _Toc151477871 \h </w:instrText>
             </w:r>
             <w:r>
               <w:rPr>
@@ -1226,157 +1170,7 @@
                 <w:noProof/>
                 <w:webHidden/>
               </w:rPr>
-              <w:t>4</w:t>
-            </w:r>
-            <w:r>
-              <w:rPr>
-                <w:noProof/>
-                <w:webHidden/>
-              </w:rPr>
-              <w:fldChar w:fldCharType="end"/>
-            </w:r>
-          </w:hyperlink>
-        </w:p>
-        <w:p>
-          <w:pPr>
-            <w:pStyle w:val="TOC3"/>
-            <w:tabs>
-              <w:tab w:val="right" w:leader="dot" w:pos="9016"/>
-            </w:tabs>
-            <w:rPr>
-              <w:rFonts w:cstheme="minorBidi"/>
-              <w:noProof/>
-              <w:kern w:val="2"/>
-              <w:lang w:val="en-IE" w:eastAsia="en-IE"/>
-              <w14:ligatures w14:val="standardContextual"/>
-            </w:rPr>
-          </w:pPr>
-          <w:hyperlink w:anchor="_Toc151474709" w:history="1">
-            <w:r>
-              <w:rPr>
-                <w:rStyle w:val="Hyperlink"/>
-                <w:rFonts w:ascii="Arial" w:hAnsi="Arial" w:cs="Arial"/>
-                <w:b/>
-                <w:bCs/>
-                <w:noProof/>
-              </w:rPr>
-              <w:t>1.1 Purpose</w:t>
-            </w:r>
-            <w:r>
-              <w:rPr>
-                <w:noProof/>
-                <w:webHidden/>
-              </w:rPr>
-              <w:tab/>
-            </w:r>
-            <w:r>
-              <w:rPr>
-                <w:noProof/>
-                <w:webHidden/>
-              </w:rPr>
-              <w:fldChar w:fldCharType="begin"/>
-            </w:r>
-            <w:r>
-              <w:rPr>
-                <w:noProof/>
-                <w:webHidden/>
-              </w:rPr>
-              <w:instrText xml:space="preserve"> PAGEREF _Toc151474709 \h </w:instrText>
-            </w:r>
-            <w:r>
-              <w:rPr>
-                <w:noProof/>
-                <w:webHidden/>
-              </w:rPr>
-            </w:r>
-            <w:r>
-              <w:rPr>
-                <w:noProof/>
-                <w:webHidden/>
-              </w:rPr>
-              <w:fldChar w:fldCharType="separate"/>
-            </w:r>
-            <w:r>
-              <w:rPr>
-                <w:noProof/>
-                <w:webHidden/>
-              </w:rPr>
-              <w:t>4</w:t>
-            </w:r>
-            <w:r>
-              <w:rPr>
-                <w:noProof/>
-                <w:webHidden/>
-              </w:rPr>
-              <w:fldChar w:fldCharType="end"/>
-            </w:r>
-          </w:hyperlink>
-        </w:p>
-        <w:p>
-          <w:pPr>
-            <w:pStyle w:val="TOC3"/>
-            <w:tabs>
-              <w:tab w:val="right" w:leader="dot" w:pos="9016"/>
-            </w:tabs>
-            <w:rPr>
-              <w:rFonts w:cstheme="minorBidi"/>
-              <w:noProof/>
-              <w:kern w:val="2"/>
-              <w:lang w:val="en-IE" w:eastAsia="en-IE"/>
-              <w14:ligatures w14:val="standardContextual"/>
-            </w:rPr>
-          </w:pPr>
-          <w:hyperlink w:anchor="_Toc151474710" w:history="1">
-            <w:r>
-              <w:rPr>
-                <w:rStyle w:val="Hyperlink"/>
-                <w:rFonts w:ascii="Arial" w:hAnsi="Arial" w:cs="Arial"/>
-                <w:b/>
-                <w:bCs/>
-                <w:noProof/>
-              </w:rPr>
-              <w:t>1.2 Significance</w:t>
-            </w:r>
-            <w:r>
-              <w:rPr>
-                <w:noProof/>
-                <w:webHidden/>
-              </w:rPr>
-              <w:tab/>
-            </w:r>
-            <w:r>
-              <w:rPr>
-                <w:noProof/>
-                <w:webHidden/>
-              </w:rPr>
-              <w:fldChar w:fldCharType="begin"/>
-            </w:r>
-            <w:r>
-              <w:rPr>
-                <w:noProof/>
-                <w:webHidden/>
-              </w:rPr>
-              <w:instrText xml:space="preserve"> PAGEREF _Toc151474710 \h </w:instrText>
-            </w:r>
-            <w:r>
-              <w:rPr>
-                <w:noProof/>
-                <w:webHidden/>
-              </w:rPr>
-            </w:r>
-            <w:r>
-              <w:rPr>
-                <w:noProof/>
-                <w:webHidden/>
-              </w:rPr>
-              <w:fldChar w:fldCharType="separate"/>
-            </w:r>
-            <w:r>
-              <w:rPr>
-                <w:noProof/>
-                <w:webHidden/>
-              </w:rPr>
-              <w:t>4</w:t>
+              <w:t>6</w:t>
             </w:r>
             <w:r>
               <w:rPr>
@@ -1399,7 +1193,7 @@
               <w:lang w:eastAsia="en-IE"/>
             </w:rPr>
           </w:pPr>
-          <w:hyperlink w:anchor="_Toc151474711" w:history="1">
+          <w:hyperlink w:anchor="_Toc151477872" w:history="1">
             <w:r>
               <w:rPr>
                 <w:rStyle w:val="Hyperlink"/>
@@ -1430,7 +1224,7 @@
                 <w:noProof/>
                 <w:webHidden/>
               </w:rPr>
-              <w:instrText xml:space="preserve"> PAGEREF _Toc151474711 \h </w:instrText>
+              <w:instrText xml:space="preserve"> PAGEREF _Toc151477872 \h </w:instrText>
             </w:r>
             <w:r>
               <w:rPr>
@@ -1450,7 +1244,7 @@
                 <w:noProof/>
                 <w:webHidden/>
               </w:rPr>
-              <w:t>5</w:t>
+              <w:t>7</w:t>
             </w:r>
             <w:r>
               <w:rPr>
@@ -1473,7 +1267,7 @@
               <w:lang w:eastAsia="en-IE"/>
             </w:rPr>
           </w:pPr>
-          <w:hyperlink w:anchor="_Toc151474712" w:history="1">
+          <w:hyperlink w:anchor="_Toc151477873" w:history="1">
             <w:r>
               <w:rPr>
                 <w:rStyle w:val="Hyperlink"/>
@@ -1503,7 +1297,7 @@
                 <w:noProof/>
                 <w:webHidden/>
               </w:rPr>
-              <w:instrText xml:space="preserve"> PAGEREF _Toc151474712 \h </w:instrText>
+              <w:instrText xml:space="preserve"> PAGEREF _Toc151477873 \h </w:instrText>
             </w:r>
             <w:r>
               <w:rPr>
@@ -1523,7 +1317,7 @@
                 <w:noProof/>
                 <w:webHidden/>
               </w:rPr>
-              <w:t>5</w:t>
+              <w:t>7</w:t>
             </w:r>
             <w:r>
               <w:rPr>
@@ -1599,6 +1393,22 @@
       </w:pPr>
     </w:p>
     <w:p/>
+    <w:p/>
+    <w:p/>
+    <w:p/>
+    <w:p/>
+    <w:p/>
+    <w:p/>
+    <w:p/>
+    <w:p/>
+    <w:p/>
+    <w:p/>
+    <w:p/>
+    <w:p/>
+    <w:p/>
+    <w:p/>
+    <w:p/>
+    <w:p/>
     <w:p>
       <w:pPr>
         <w:pStyle w:val="Heading2"/>
@@ -1610,7 +1420,7 @@
           <w:lang w:val="en-GB"/>
         </w:rPr>
       </w:pPr>
-      <w:bookmarkStart w:id="0" w:name="_Toc151474704"/>
+      <w:bookmarkStart w:id="0" w:name="_Toc151477867"/>
       <w:r>
         <w:rPr>
           <w:rFonts w:ascii="Arial" w:hAnsi="Arial" w:cs="Arial"/>
@@ -1619,6 +1429,7 @@
           <w:color w:val="auto"/>
           <w:lang w:val="en-GB"/>
         </w:rPr>
+        <w:lastRenderedPageBreak/>
         <w:t>GLOSSARY</w:t>
       </w:r>
       <w:bookmarkEnd w:id="0"/>
@@ -1633,6 +1444,329 @@
     </w:p>
     <w:p>
       <w:pPr>
+        <w:pStyle w:val="ListParagraph"/>
+        <w:numPr>
+          <w:ilvl w:val="0"/>
+          <w:numId w:val="12"/>
+        </w:numPr>
+        <w:spacing w:after="120" w:line="360" w:lineRule="auto"/>
+        <w:rPr>
+          <w:rFonts w:ascii="Arial" w:hAnsi="Arial" w:cs="Arial"/>
+        </w:rPr>
+      </w:pPr>
+      <w:r>
+        <w:rPr>
+          <w:rFonts w:ascii="Arial" w:hAnsi="Arial" w:cs="Arial"/>
+          <w:b/>
+          <w:bCs/>
+        </w:rPr>
+        <w:t>Aerosense</w:t>
+      </w:r>
+      <w:r>
+        <w:rPr>
+          <w:rFonts w:ascii="Arial" w:hAnsi="Arial" w:cs="Arial"/>
+        </w:rPr>
+        <w:t>: A project aimed at developing a portable device (Smart Indoor Air Quality Hub) for monitoring indoor air quality, particularly beneficial for individuals with asthma.</w:t>
+      </w:r>
+    </w:p>
+    <w:p>
+      <w:pPr>
+        <w:numPr>
+          <w:ilvl w:val="0"/>
+          <w:numId w:val="13"/>
+        </w:numPr>
+        <w:spacing w:after="120" w:line="360" w:lineRule="auto"/>
+        <w:rPr>
+          <w:rFonts w:ascii="Arial" w:hAnsi="Arial" w:cs="Arial"/>
+        </w:rPr>
+      </w:pPr>
+      <w:r>
+        <w:rPr>
+          <w:rFonts w:ascii="Arial" w:hAnsi="Arial" w:cs="Arial"/>
+          <w:b/>
+          <w:bCs/>
+        </w:rPr>
+        <w:t>Smart Indoor Air Quality Hub</w:t>
+      </w:r>
+      <w:r>
+        <w:rPr>
+          <w:rFonts w:ascii="Arial" w:hAnsi="Arial" w:cs="Arial"/>
+        </w:rPr>
+        <w:t>: A portable device designed to provide real-time data and insights about indoor air quality, helping individuals, especially those with asthma, to understand and manage their environment better.</w:t>
+      </w:r>
+    </w:p>
+    <w:p>
+      <w:pPr>
+        <w:numPr>
+          <w:ilvl w:val="0"/>
+          <w:numId w:val="13"/>
+        </w:numPr>
+        <w:spacing w:after="120" w:line="360" w:lineRule="auto"/>
+        <w:rPr>
+          <w:rFonts w:ascii="Arial" w:hAnsi="Arial" w:cs="Arial"/>
+        </w:rPr>
+      </w:pPr>
+      <w:r>
+        <w:rPr>
+          <w:rFonts w:ascii="Arial" w:hAnsi="Arial" w:cs="Arial"/>
+          <w:b/>
+          <w:bCs/>
+        </w:rPr>
+        <w:t>Raspberry Pi</w:t>
+      </w:r>
+      <w:r>
+        <w:rPr>
+          <w:rFonts w:ascii="Arial" w:hAnsi="Arial" w:cs="Arial"/>
+        </w:rPr>
+        <w:t>: A small, affordable computer used for various digital projects, here employed as a data collection and processing unit for the Aerosense system.</w:t>
+      </w:r>
+    </w:p>
+    <w:p>
+      <w:pPr>
+        <w:numPr>
+          <w:ilvl w:val="0"/>
+          <w:numId w:val="13"/>
+        </w:numPr>
+        <w:spacing w:after="120" w:line="360" w:lineRule="auto"/>
+        <w:rPr>
+          <w:rFonts w:ascii="Arial" w:hAnsi="Arial" w:cs="Arial"/>
+        </w:rPr>
+      </w:pPr>
+      <w:r>
+        <w:rPr>
+          <w:rFonts w:ascii="Arial" w:hAnsi="Arial" w:cs="Arial"/>
+          <w:b/>
+          <w:bCs/>
+        </w:rPr>
+        <w:t>PubNub</w:t>
+      </w:r>
+      <w:r>
+        <w:rPr>
+          <w:rFonts w:ascii="Arial" w:hAnsi="Arial" w:cs="Arial"/>
+        </w:rPr>
+        <w:t>: A cloud-based service that provides real-time data streaming and messaging solutions, used in Aerosense for real-time communication between the device and the server.</w:t>
+      </w:r>
+    </w:p>
+    <w:p>
+      <w:pPr>
+        <w:numPr>
+          <w:ilvl w:val="0"/>
+          <w:numId w:val="13"/>
+        </w:numPr>
+        <w:spacing w:after="120" w:line="360" w:lineRule="auto"/>
+        <w:rPr>
+          <w:rFonts w:ascii="Arial" w:hAnsi="Arial" w:cs="Arial"/>
+        </w:rPr>
+      </w:pPr>
+      <w:r>
+        <w:rPr>
+          <w:rFonts w:ascii="Arial" w:hAnsi="Arial" w:cs="Arial"/>
+          <w:b/>
+          <w:bCs/>
+        </w:rPr>
+        <w:t>AWS (Amazon Web Services)</w:t>
+      </w:r>
+      <w:r>
+        <w:rPr>
+          <w:rFonts w:ascii="Arial" w:hAnsi="Arial" w:cs="Arial"/>
+        </w:rPr>
+        <w:t>: A comprehensive and widely adopted cloud platform that offers various services such as computing power, database storage, and content delivery. In Aerosense, it's used for data processing and storage.</w:t>
+      </w:r>
+    </w:p>
+    <w:p>
+      <w:pPr>
+        <w:numPr>
+          <w:ilvl w:val="0"/>
+          <w:numId w:val="13"/>
+        </w:numPr>
+        <w:spacing w:after="120" w:line="360" w:lineRule="auto"/>
+        <w:rPr>
+          <w:rFonts w:ascii="Arial" w:hAnsi="Arial" w:cs="Arial"/>
+        </w:rPr>
+      </w:pPr>
+      <w:r>
+        <w:rPr>
+          <w:rFonts w:ascii="Arial" w:hAnsi="Arial" w:cs="Arial"/>
+          <w:b/>
+          <w:bCs/>
+        </w:rPr>
+        <w:t>Alpha Prototype</w:t>
+      </w:r>
+      <w:r>
+        <w:rPr>
+          <w:rFonts w:ascii="Arial" w:hAnsi="Arial" w:cs="Arial"/>
+        </w:rPr>
+        <w:t>: An early version of a product that is functional enough to demonstrate the concept and design but may not have all the final features and polish of the final product.</w:t>
+      </w:r>
+    </w:p>
+    <w:p>
+      <w:pPr>
+        <w:numPr>
+          <w:ilvl w:val="0"/>
+          <w:numId w:val="13"/>
+        </w:numPr>
+        <w:spacing w:after="120" w:line="360" w:lineRule="auto"/>
+        <w:rPr>
+          <w:rFonts w:ascii="Arial" w:hAnsi="Arial" w:cs="Arial"/>
+        </w:rPr>
+      </w:pPr>
+      <w:r>
+        <w:rPr>
+          <w:rFonts w:ascii="Arial" w:hAnsi="Arial" w:cs="Arial"/>
+          <w:b/>
+          <w:bCs/>
+        </w:rPr>
+        <w:t>Cloud Server</w:t>
+      </w:r>
+      <w:r>
+        <w:rPr>
+          <w:rFonts w:ascii="Arial" w:hAnsi="Arial" w:cs="Arial"/>
+        </w:rPr>
+        <w:t>: Remote servers accessed over the internet used to store, manage, and process data, as opposed to a local server or personal computer.</w:t>
+      </w:r>
+    </w:p>
+    <w:p>
+      <w:pPr>
+        <w:numPr>
+          <w:ilvl w:val="0"/>
+          <w:numId w:val="13"/>
+        </w:numPr>
+        <w:spacing w:after="120" w:line="360" w:lineRule="auto"/>
+        <w:rPr>
+          <w:rFonts w:ascii="Arial" w:hAnsi="Arial" w:cs="Arial"/>
+        </w:rPr>
+      </w:pPr>
+      <w:r>
+        <w:rPr>
+          <w:rFonts w:ascii="Arial" w:hAnsi="Arial" w:cs="Arial"/>
+          <w:b/>
+          <w:bCs/>
+        </w:rPr>
+        <w:t>User Interaction</w:t>
+      </w:r>
+      <w:r>
+        <w:rPr>
+          <w:rFonts w:ascii="Arial" w:hAnsi="Arial" w:cs="Arial"/>
+        </w:rPr>
+        <w:t>: The process and experience of a person engaging with the Aerosense system, particularly through its mobile application.</w:t>
+      </w:r>
+    </w:p>
+    <w:p>
+      <w:pPr>
+        <w:numPr>
+          <w:ilvl w:val="0"/>
+          <w:numId w:val="13"/>
+        </w:numPr>
+        <w:spacing w:after="120" w:line="360" w:lineRule="auto"/>
+        <w:rPr>
+          <w:rFonts w:ascii="Arial" w:hAnsi="Arial" w:cs="Arial"/>
+        </w:rPr>
+      </w:pPr>
+      <w:r>
+        <w:rPr>
+          <w:rFonts w:ascii="Arial" w:hAnsi="Arial" w:cs="Arial"/>
+          <w:b/>
+          <w:bCs/>
+        </w:rPr>
+        <w:t>Sensor Data Acquisition</w:t>
+      </w:r>
+      <w:r>
+        <w:rPr>
+          <w:rFonts w:ascii="Arial" w:hAnsi="Arial" w:cs="Arial"/>
+        </w:rPr>
+        <w:t>: The process of collecting data from various sensors (like those measuring air quality) used in the Aerosense system.</w:t>
+      </w:r>
+    </w:p>
+    <w:p>
+      <w:pPr>
+        <w:spacing w:after="120" w:line="360" w:lineRule="auto"/>
+        <w:rPr>
+          <w:rFonts w:ascii="Arial" w:hAnsi="Arial" w:cs="Arial"/>
+        </w:rPr>
+      </w:pPr>
+    </w:p>
+    <w:p>
+      <w:pPr>
+        <w:spacing w:after="120" w:line="360" w:lineRule="auto"/>
+        <w:rPr>
+          <w:rFonts w:ascii="Arial" w:hAnsi="Arial" w:cs="Arial"/>
+        </w:rPr>
+      </w:pPr>
+    </w:p>
+    <w:p>
+      <w:pPr>
+        <w:spacing w:after="120" w:line="360" w:lineRule="auto"/>
+        <w:rPr>
+          <w:rFonts w:ascii="Arial" w:hAnsi="Arial" w:cs="Arial"/>
+        </w:rPr>
+      </w:pPr>
+    </w:p>
+    <w:p>
+      <w:pPr>
+        <w:spacing w:after="120" w:line="360" w:lineRule="auto"/>
+        <w:rPr>
+          <w:rFonts w:ascii="Arial" w:hAnsi="Arial" w:cs="Arial"/>
+        </w:rPr>
+      </w:pPr>
+    </w:p>
+    <w:p>
+      <w:pPr>
+        <w:spacing w:after="120" w:line="360" w:lineRule="auto"/>
+        <w:rPr>
+          <w:rFonts w:ascii="Arial" w:hAnsi="Arial" w:cs="Arial"/>
+        </w:rPr>
+      </w:pPr>
+    </w:p>
+    <w:p>
+      <w:pPr>
+        <w:spacing w:after="120" w:line="360" w:lineRule="auto"/>
+        <w:rPr>
+          <w:rFonts w:ascii="Arial" w:hAnsi="Arial" w:cs="Arial"/>
+        </w:rPr>
+      </w:pPr>
+    </w:p>
+    <w:p>
+      <w:pPr>
+        <w:spacing w:after="120" w:line="360" w:lineRule="auto"/>
+        <w:rPr>
+          <w:rFonts w:ascii="Arial" w:hAnsi="Arial" w:cs="Arial"/>
+        </w:rPr>
+      </w:pPr>
+    </w:p>
+    <w:p>
+      <w:pPr>
+        <w:spacing w:after="120" w:line="360" w:lineRule="auto"/>
+        <w:rPr>
+          <w:rFonts w:ascii="Arial" w:hAnsi="Arial" w:cs="Arial"/>
+        </w:rPr>
+      </w:pPr>
+    </w:p>
+    <w:p>
+      <w:pPr>
+        <w:spacing w:after="120" w:line="360" w:lineRule="auto"/>
+        <w:rPr>
+          <w:rFonts w:ascii="Arial" w:hAnsi="Arial" w:cs="Arial"/>
+        </w:rPr>
+      </w:pPr>
+    </w:p>
+    <w:p>
+      <w:pPr>
+        <w:spacing w:after="120" w:line="360" w:lineRule="auto"/>
+        <w:rPr>
+          <w:rFonts w:ascii="Arial" w:hAnsi="Arial" w:cs="Arial"/>
+        </w:rPr>
+      </w:pPr>
+    </w:p>
+    <w:p>
+      <w:pPr>
+        <w:spacing w:after="120" w:line="360" w:lineRule="auto"/>
+        <w:rPr>
+          <w:rFonts w:ascii="Arial" w:hAnsi="Arial" w:cs="Arial"/>
+        </w:rPr>
+      </w:pPr>
+    </w:p>
+    <w:p>
+      <w:pPr>
         <w:pStyle w:val="Heading2"/>
         <w:rPr>
           <w:rFonts w:ascii="Arial" w:hAnsi="Arial" w:cs="Arial"/>
@@ -1641,7 +1775,7 @@
           <w:color w:val="000000" w:themeColor="text1"/>
         </w:rPr>
       </w:pPr>
-      <w:bookmarkStart w:id="1" w:name="_Toc151474705"/>
+      <w:bookmarkStart w:id="1" w:name="_Toc151477868"/>
       <w:r>
         <w:rPr>
           <w:rFonts w:ascii="Arial" w:hAnsi="Arial" w:cs="Arial"/>
@@ -1673,7 +1807,7 @@
           <w:lang w:val="en-GB"/>
         </w:rPr>
       </w:pPr>
-      <w:bookmarkStart w:id="2" w:name="_Toc151474706"/>
+      <w:bookmarkStart w:id="2" w:name="_Toc151477869"/>
       <w:r>
         <w:rPr>
           <w:rFonts w:ascii="Arial" w:hAnsi="Arial" w:cs="Arial"/>
@@ -1715,7 +1849,7 @@
           <w:lang w:val="en-GB"/>
         </w:rPr>
       </w:pPr>
-      <w:bookmarkStart w:id="3" w:name="_Toc151474707"/>
+      <w:bookmarkStart w:id="3" w:name="_Toc151477870"/>
       <w:r>
         <w:rPr>
           <w:rFonts w:ascii="Arial" w:hAnsi="Arial" w:cs="Arial"/>
@@ -1788,6 +1922,104 @@
     </w:p>
     <w:p>
       <w:pPr>
+        <w:rPr>
+          <w:lang w:val="en-GB"/>
+        </w:rPr>
+      </w:pPr>
+    </w:p>
+    <w:p>
+      <w:pPr>
+        <w:rPr>
+          <w:lang w:val="en-GB"/>
+        </w:rPr>
+      </w:pPr>
+    </w:p>
+    <w:p>
+      <w:pPr>
+        <w:rPr>
+          <w:lang w:val="en-GB"/>
+        </w:rPr>
+      </w:pPr>
+    </w:p>
+    <w:p>
+      <w:pPr>
+        <w:rPr>
+          <w:lang w:val="en-GB"/>
+        </w:rPr>
+      </w:pPr>
+    </w:p>
+    <w:p>
+      <w:pPr>
+        <w:rPr>
+          <w:lang w:val="en-GB"/>
+        </w:rPr>
+      </w:pPr>
+    </w:p>
+    <w:p>
+      <w:pPr>
+        <w:rPr>
+          <w:lang w:val="en-GB"/>
+        </w:rPr>
+      </w:pPr>
+    </w:p>
+    <w:p>
+      <w:pPr>
+        <w:rPr>
+          <w:lang w:val="en-GB"/>
+        </w:rPr>
+      </w:pPr>
+    </w:p>
+    <w:p>
+      <w:pPr>
+        <w:rPr>
+          <w:lang w:val="en-GB"/>
+        </w:rPr>
+      </w:pPr>
+    </w:p>
+    <w:p>
+      <w:pPr>
+        <w:rPr>
+          <w:lang w:val="en-GB"/>
+        </w:rPr>
+      </w:pPr>
+    </w:p>
+    <w:p>
+      <w:pPr>
+        <w:rPr>
+          <w:lang w:val="en-GB"/>
+        </w:rPr>
+      </w:pPr>
+    </w:p>
+    <w:p>
+      <w:pPr>
+        <w:rPr>
+          <w:lang w:val="en-GB"/>
+        </w:rPr>
+      </w:pPr>
+    </w:p>
+    <w:p>
+      <w:pPr>
+        <w:rPr>
+          <w:lang w:val="en-GB"/>
+        </w:rPr>
+      </w:pPr>
+    </w:p>
+    <w:p>
+      <w:pPr>
+        <w:rPr>
+          <w:lang w:val="en-GB"/>
+        </w:rPr>
+      </w:pPr>
+    </w:p>
+    <w:p>
+      <w:pPr>
+        <w:rPr>
+          <w:lang w:val="en-GB"/>
+        </w:rPr>
+      </w:pPr>
+    </w:p>
+    <w:p>
+      <w:pPr>
         <w:pStyle w:val="Heading2"/>
         <w:rPr>
           <w:rFonts w:ascii="Arial" w:hAnsi="Arial" w:cs="Arial"/>
@@ -1797,7 +2029,7 @@
           <w:lang w:val="en-GB"/>
         </w:rPr>
       </w:pPr>
-      <w:bookmarkStart w:id="4" w:name="_Toc151474708"/>
+      <w:bookmarkStart w:id="4" w:name="_Toc151477871"/>
       <w:r>
         <w:rPr>
           <w:rFonts w:ascii="Arial" w:hAnsi="Arial" w:cs="Arial"/>
@@ -1806,6 +2038,7 @@
           <w:color w:val="auto"/>
           <w:lang w:val="en-GB"/>
         </w:rPr>
+        <w:lastRenderedPageBreak/>
         <w:t>1.</w:t>
       </w:r>
       <w:r>
@@ -1832,368 +2065,276 @@
     </w:p>
     <w:p>
       <w:pPr>
-        <w:rPr>
-          <w:lang w:val="en-GB"/>
-        </w:rPr>
-      </w:pPr>
-    </w:p>
-    <w:p>
-      <w:pPr>
-        <w:pStyle w:val="Heading3"/>
         <w:spacing w:line="360" w:lineRule="auto"/>
         <w:rPr>
-          <w:rFonts w:ascii="Arial" w:hAnsi="Arial" w:cs="Arial"/>
-          <w:b/>
-          <w:bCs/>
-          <w:color w:val="auto"/>
-        </w:rPr>
-      </w:pPr>
-      <w:bookmarkStart w:id="5" w:name="_Toc151474709"/>
-      <w:r>
-        <w:rPr>
-          <w:rFonts w:ascii="Arial" w:hAnsi="Arial" w:cs="Arial"/>
-          <w:b/>
-          <w:bCs/>
-          <w:color w:val="auto"/>
-        </w:rPr>
-        <w:t xml:space="preserve">1.1 </w:t>
-      </w:r>
-      <w:r>
-        <w:rPr>
-          <w:rFonts w:ascii="Arial" w:hAnsi="Arial" w:cs="Arial"/>
-          <w:b/>
-          <w:bCs/>
-          <w:color w:val="auto"/>
-        </w:rPr>
-        <w:t>Purpose</w:t>
+          <w:lang w:val="en-GB"/>
+        </w:rPr>
+      </w:pPr>
+    </w:p>
+    <w:p>
+      <w:pPr>
+        <w:spacing w:line="360" w:lineRule="auto"/>
+        <w:rPr>
+          <w:rFonts w:ascii="Arial" w:hAnsi="Arial" w:cs="Arial"/>
+        </w:rPr>
+      </w:pPr>
+      <w:r>
+        <w:rPr>
+          <w:rFonts w:ascii="Arial" w:hAnsi="Arial" w:cs="Arial"/>
+        </w:rPr>
+        <w:t>The Aerosense project is an initiative designed to offer an innovative solution to air quality monitoring, specifically addressing the needs of individuals with asthma. The project aims to develop a portable "Smart Indoor Air Quality Hub" that provides real-time insights into indoor air quality, which is crucial for people who suffer from respiratory conditions.</w:t>
+      </w:r>
+    </w:p>
+    <w:p>
+      <w:pPr>
+        <w:spacing w:line="360" w:lineRule="auto"/>
+        <w:rPr>
+          <w:rFonts w:ascii="Arial" w:hAnsi="Arial" w:cs="Arial"/>
+        </w:rPr>
+      </w:pPr>
+      <w:r>
+        <w:rPr>
+          <w:rFonts w:ascii="Arial" w:hAnsi="Arial" w:cs="Arial"/>
+        </w:rPr>
+        <w:t>This documentation outlines the development process, architecture, and functionalities of the Aerosense system. It details the collaborative effort put forth to design a system that combines sensor data acquisition, cloud-based processing, and user interaction through a mobile application.</w:t>
+      </w:r>
+    </w:p>
+    <w:p>
+      <w:pPr>
+        <w:spacing w:line="360" w:lineRule="auto"/>
+        <w:rPr>
+          <w:rFonts w:ascii="Arial" w:hAnsi="Arial" w:cs="Arial"/>
+        </w:rPr>
+      </w:pPr>
+      <w:r>
+        <w:rPr>
+          <w:rFonts w:ascii="Arial" w:hAnsi="Arial" w:cs="Arial"/>
+        </w:rPr>
+        <w:t>Our goal is to create a system that is</w:t>
+      </w:r>
+      <w:r>
+        <w:rPr>
+          <w:rFonts w:ascii="Arial" w:hAnsi="Arial" w:cs="Arial"/>
+        </w:rPr>
+        <w:t xml:space="preserve"> </w:t>
+      </w:r>
+      <w:r>
+        <w:rPr>
+          <w:rFonts w:ascii="Arial" w:hAnsi="Arial" w:cs="Arial"/>
+        </w:rPr>
+        <w:t>user-friendly, aligning with our educational objectives and the practical needs of asthma patients. The project leverages the capabilities of the Raspberry Pi as a data collection point, PubNub for real-time communication, and AWS cloud services for data processing and storage.</w:t>
+      </w:r>
+    </w:p>
+    <w:p>
+      <w:pPr>
+        <w:spacing w:line="360" w:lineRule="auto"/>
+        <w:rPr>
+          <w:rFonts w:ascii="Arial" w:hAnsi="Arial" w:cs="Arial"/>
+        </w:rPr>
+      </w:pPr>
+      <w:r>
+        <w:rPr>
+          <w:rFonts w:ascii="Arial" w:hAnsi="Arial" w:cs="Arial"/>
+        </w:rPr>
+        <w:t xml:space="preserve">The </w:t>
+      </w:r>
+      <w:r>
+        <w:rPr>
+          <w:rFonts w:ascii="Arial" w:hAnsi="Arial" w:cs="Arial"/>
+        </w:rPr>
+        <w:t xml:space="preserve">other </w:t>
+      </w:r>
+      <w:r>
+        <w:rPr>
+          <w:rFonts w:ascii="Arial" w:hAnsi="Arial" w:cs="Arial"/>
+        </w:rPr>
+        <w:t>sections will provide an overview of the system architecture, describe the alpha prototype, discuss security measures, demonstrate the deployment on a cloud server.</w:t>
+      </w:r>
+    </w:p>
+    <w:p>
+      <w:pPr>
+        <w:spacing w:line="360" w:lineRule="auto"/>
+        <w:rPr>
+          <w:rFonts w:ascii="Arial" w:hAnsi="Arial" w:cs="Arial"/>
+        </w:rPr>
+      </w:pPr>
+      <w:r>
+        <w:rPr>
+          <w:rFonts w:ascii="Arial" w:hAnsi="Arial" w:cs="Arial"/>
+        </w:rPr>
+        <w:t>As the developers of Aerosense, we have committed ourselves to a practical and simplified approach, ensuring that the end product is not only functional but also accessible to our target users. We believe that the integration of real-time environmental data with health management tools can significantly improve the daily lives of asthma patients, and this belief has been the driving force behind our project</w:t>
+      </w:r>
+      <w:r>
+        <w:rPr>
+          <w:rFonts w:ascii="Arial" w:hAnsi="Arial" w:cs="Arial"/>
+        </w:rPr>
+        <w:t xml:space="preserve"> as well as the academic part</w:t>
+      </w:r>
+      <w:r>
+        <w:rPr>
+          <w:rFonts w:ascii="Arial" w:hAnsi="Arial" w:cs="Arial"/>
+        </w:rPr>
+        <w:t>.</w:t>
+      </w:r>
+    </w:p>
+    <w:p>
+      <w:pPr>
+        <w:spacing w:line="360" w:lineRule="auto"/>
+        <w:rPr>
+          <w:rFonts w:ascii="Arial" w:hAnsi="Arial" w:cs="Arial"/>
+          <w:lang w:val="en-GB"/>
+        </w:rPr>
+      </w:pPr>
+    </w:p>
+    <w:p>
+      <w:pPr>
+        <w:spacing w:line="360" w:lineRule="auto"/>
+        <w:rPr>
+          <w:rFonts w:ascii="Arial" w:hAnsi="Arial" w:cs="Arial"/>
+          <w:lang w:val="en-GB"/>
+        </w:rPr>
+      </w:pPr>
+    </w:p>
+    <w:p>
+      <w:pPr>
+        <w:spacing w:line="360" w:lineRule="auto"/>
+        <w:rPr>
+          <w:rFonts w:ascii="Arial" w:hAnsi="Arial" w:cs="Arial"/>
+          <w:lang w:val="en-GB"/>
+        </w:rPr>
+      </w:pPr>
+    </w:p>
+    <w:p>
+      <w:pPr>
+        <w:spacing w:line="360" w:lineRule="auto"/>
+        <w:rPr>
+          <w:rFonts w:ascii="Arial" w:hAnsi="Arial" w:cs="Arial"/>
+          <w:lang w:val="en-GB"/>
+        </w:rPr>
+      </w:pPr>
+    </w:p>
+    <w:p>
+      <w:pPr>
+        <w:spacing w:line="360" w:lineRule="auto"/>
+        <w:rPr>
+          <w:rFonts w:ascii="Arial" w:hAnsi="Arial" w:cs="Arial"/>
+          <w:lang w:val="en-GB"/>
+        </w:rPr>
+      </w:pPr>
+    </w:p>
+    <w:p>
+      <w:pPr>
+        <w:spacing w:line="360" w:lineRule="auto"/>
+        <w:rPr>
+          <w:rFonts w:ascii="Arial" w:hAnsi="Arial" w:cs="Arial"/>
+          <w:lang w:val="en-GB"/>
+        </w:rPr>
+      </w:pPr>
+    </w:p>
+    <w:p>
+      <w:pPr>
+        <w:spacing w:line="360" w:lineRule="auto"/>
+        <w:rPr>
+          <w:rFonts w:ascii="Arial" w:hAnsi="Arial" w:cs="Arial"/>
+          <w:lang w:val="en-GB"/>
+        </w:rPr>
+      </w:pPr>
+    </w:p>
+    <w:p>
+      <w:pPr>
+        <w:spacing w:line="360" w:lineRule="auto"/>
+        <w:rPr>
+          <w:rFonts w:ascii="Arial" w:hAnsi="Arial" w:cs="Arial"/>
+          <w:lang w:val="en-GB"/>
+        </w:rPr>
+      </w:pPr>
+    </w:p>
+    <w:p>
+      <w:pPr>
+        <w:spacing w:line="360" w:lineRule="auto"/>
+        <w:rPr>
+          <w:rFonts w:ascii="Arial" w:hAnsi="Arial" w:cs="Arial"/>
+          <w:lang w:val="en-GB"/>
+        </w:rPr>
+      </w:pPr>
+    </w:p>
+    <w:p>
+      <w:pPr>
+        <w:spacing w:line="360" w:lineRule="auto"/>
+        <w:rPr>
+          <w:rFonts w:ascii="Arial" w:hAnsi="Arial" w:cs="Arial"/>
+          <w:lang w:val="en-GB"/>
+        </w:rPr>
+      </w:pPr>
+    </w:p>
+    <w:p>
+      <w:pPr>
+        <w:spacing w:line="360" w:lineRule="auto"/>
+        <w:rPr>
+          <w:rFonts w:ascii="Arial" w:hAnsi="Arial" w:cs="Arial"/>
+          <w:lang w:val="en-GB"/>
+        </w:rPr>
+      </w:pPr>
+    </w:p>
+    <w:p>
+      <w:pPr>
+        <w:spacing w:line="360" w:lineRule="auto"/>
+        <w:rPr>
+          <w:rFonts w:ascii="Arial" w:hAnsi="Arial" w:cs="Arial"/>
+          <w:lang w:val="en-GB"/>
+        </w:rPr>
+      </w:pPr>
+    </w:p>
+    <w:p>
+      <w:pPr>
+        <w:spacing w:line="360" w:lineRule="auto"/>
+        <w:rPr>
+          <w:rFonts w:ascii="Arial" w:hAnsi="Arial" w:cs="Arial"/>
+          <w:lang w:val="en-GB"/>
+        </w:rPr>
+      </w:pPr>
+    </w:p>
+    <w:p>
+      <w:pPr>
+        <w:spacing w:line="360" w:lineRule="auto"/>
+        <w:rPr>
+          <w:rFonts w:ascii="Arial" w:hAnsi="Arial" w:cs="Arial"/>
+          <w:lang w:val="en-GB"/>
+        </w:rPr>
+      </w:pPr>
+    </w:p>
+    <w:p>
+      <w:pPr>
+        <w:spacing w:line="360" w:lineRule="auto"/>
+        <w:rPr>
+          <w:rFonts w:ascii="Arial" w:hAnsi="Arial" w:cs="Arial"/>
+          <w:lang w:val="en-GB"/>
+        </w:rPr>
+      </w:pPr>
+    </w:p>
+    <w:p>
+      <w:pPr>
+        <w:pStyle w:val="Heading2"/>
+        <w:rPr>
+          <w:rFonts w:ascii="Arial" w:hAnsi="Arial" w:cs="Arial"/>
+          <w:b/>
+          <w:bCs/>
+          <w:color w:val="000000" w:themeColor="text1"/>
+          <w:lang w:val="en-GB"/>
+        </w:rPr>
+      </w:pPr>
+      <w:bookmarkStart w:id="5" w:name="_Toc151477872"/>
+      <w:r>
+        <w:rPr>
+          <w:rFonts w:ascii="Arial" w:hAnsi="Arial" w:cs="Arial"/>
+          <w:b/>
+          <w:bCs/>
+          <w:color w:val="000000" w:themeColor="text1"/>
+          <w:lang w:val="en-GB"/>
+        </w:rPr>
+        <w:t>CONCLUSION</w:t>
       </w:r>
       <w:bookmarkEnd w:id="5"/>
-    </w:p>
-    <w:p>
-      <w:pPr>
-        <w:pStyle w:val="ListParagraph"/>
-        <w:spacing w:line="360" w:lineRule="auto"/>
-        <w:ind w:left="360"/>
-        <w:rPr>
-          <w:rFonts w:ascii="Arial" w:hAnsi="Arial" w:cs="Arial"/>
-          <w:sz w:val="22"/>
-          <w:szCs w:val="22"/>
-        </w:rPr>
-      </w:pPr>
-      <w:r>
-        <w:rPr>
-          <w:rFonts w:ascii="Arial" w:hAnsi="Arial" w:cs="Arial"/>
-          <w:sz w:val="22"/>
-          <w:szCs w:val="22"/>
-        </w:rPr>
-        <w:t>In today's rapidly urbanizing world, the quality of air we breathe is a growing concern, particularly for vulnerable groups such as asthma sufferers. To address this challenge, we've initiated the development of the "Aerosense Wristband." This innovative wristband is specially designed to monitor air quality, catering specifically to those with asthma. With it, users can access immediate updates on the surrounding air quality, enabling them to make decisions that prioritize their health</w:t>
-      </w:r>
-      <w:r>
-        <w:rPr>
-          <w:rFonts w:ascii="Arial" w:hAnsi="Arial" w:cs="Arial"/>
-          <w:sz w:val="22"/>
-          <w:szCs w:val="22"/>
-        </w:rPr>
-        <w:t>.</w:t>
-      </w:r>
-    </w:p>
-    <w:p>
-      <w:pPr>
-        <w:pStyle w:val="Heading3"/>
-        <w:spacing w:line="360" w:lineRule="auto"/>
-        <w:rPr>
-          <w:rFonts w:ascii="Arial" w:hAnsi="Arial" w:cs="Arial"/>
-          <w:b/>
-          <w:bCs/>
-          <w:color w:val="auto"/>
-        </w:rPr>
-      </w:pPr>
-      <w:bookmarkStart w:id="6" w:name="_Toc151474710"/>
-      <w:r>
-        <w:rPr>
-          <w:rFonts w:ascii="Arial" w:hAnsi="Arial" w:cs="Arial"/>
-          <w:b/>
-          <w:bCs/>
-          <w:color w:val="auto"/>
-        </w:rPr>
-        <w:t xml:space="preserve">1.2 </w:t>
-      </w:r>
-      <w:r>
-        <w:rPr>
-          <w:rFonts w:ascii="Arial" w:hAnsi="Arial" w:cs="Arial"/>
-          <w:b/>
-          <w:bCs/>
-          <w:color w:val="auto"/>
-        </w:rPr>
-        <w:t>Significance</w:t>
-      </w:r>
-      <w:bookmarkEnd w:id="6"/>
-    </w:p>
-    <w:p>
-      <w:pPr>
-        <w:pStyle w:val="ListParagraph"/>
-        <w:spacing w:line="360" w:lineRule="auto"/>
-        <w:ind w:left="360"/>
-        <w:rPr>
-          <w:rFonts w:ascii="Arial" w:hAnsi="Arial" w:cs="Arial"/>
-          <w:sz w:val="22"/>
-          <w:szCs w:val="22"/>
-        </w:rPr>
-      </w:pPr>
-      <w:r>
-        <w:rPr>
-          <w:rFonts w:ascii="Arial" w:hAnsi="Arial" w:cs="Arial"/>
-          <w:sz w:val="22"/>
-          <w:szCs w:val="22"/>
-        </w:rPr>
-        <w:t xml:space="preserve">The idea behind the Aerosense Wristband was not just to create a new tech gadget. There's a genuine, urgent need for such a device. Several research studies have shown a clear correlation between declining air quality and an increase in asthma-related issues. With the Aerosense Wristband, we aim to empower users with the knowledge they need to avoid potential asthma </w:t>
-      </w:r>
-      <w:r>
-        <w:rPr>
-          <w:rFonts w:ascii="Arial" w:hAnsi="Arial" w:cs="Arial"/>
-          <w:sz w:val="22"/>
-          <w:szCs w:val="22"/>
-        </w:rPr>
-        <w:t>attacks</w:t>
-      </w:r>
-      <w:r>
-        <w:rPr>
-          <w:rFonts w:ascii="Arial" w:hAnsi="Arial" w:cs="Arial"/>
-          <w:sz w:val="22"/>
-          <w:szCs w:val="22"/>
-        </w:rPr>
-        <w:t>, ensuring they're not caught off guard. On a broader scale, by collecting data from numerous Aerosense devices, we might be able to identify specific areas with high pollution levels, as well as detect patterns over time. This could prove invaluable for those in roles ranging from city planning to healthcare policy development.</w:t>
-      </w:r>
-      <w:r>
-        <w:rPr>
-          <w:rFonts w:ascii="Arial" w:hAnsi="Arial" w:cs="Arial"/>
-          <w:sz w:val="22"/>
-          <w:szCs w:val="22"/>
-        </w:rPr>
-        <w:br/>
-      </w:r>
-    </w:p>
-    <w:p>
-      <w:pPr>
-        <w:pStyle w:val="ListParagraph"/>
-        <w:spacing w:line="360" w:lineRule="auto"/>
-        <w:ind w:left="360"/>
-        <w:rPr>
-          <w:rFonts w:ascii="Arial" w:hAnsi="Arial" w:cs="Arial"/>
-          <w:sz w:val="22"/>
-          <w:szCs w:val="22"/>
-        </w:rPr>
-      </w:pPr>
-      <w:r>
-        <w:rPr>
-          <w:rFonts w:ascii="Arial" w:hAnsi="Arial" w:cs="Arial"/>
-          <w:sz w:val="22"/>
-          <w:szCs w:val="22"/>
-        </w:rPr>
-        <w:t xml:space="preserve">As we worked on the Aerosense Wristband, we focused on integrating the latest air quality sensing technology while keeping the user interface simple and intuitive. We strived for a sleek design, making sure that whether you're a tech enthusiast or just someone looking for a solution, the device is easy to use. This report will delve deeper into our development process, discussing everything from our initial feasibility studies to the </w:t>
-      </w:r>
-      <w:r>
-        <w:rPr>
-          <w:rFonts w:ascii="Arial" w:hAnsi="Arial" w:cs="Arial"/>
-          <w:sz w:val="22"/>
-          <w:szCs w:val="22"/>
-        </w:rPr>
-        <w:t>depth</w:t>
-      </w:r>
-      <w:r>
-        <w:rPr>
-          <w:rFonts w:ascii="Arial" w:hAnsi="Arial" w:cs="Arial"/>
-          <w:sz w:val="22"/>
-          <w:szCs w:val="22"/>
-        </w:rPr>
-        <w:t xml:space="preserve"> of data management.</w:t>
-      </w:r>
-      <w:r>
-        <w:rPr>
-          <w:rFonts w:ascii="Arial" w:hAnsi="Arial" w:cs="Arial"/>
-          <w:sz w:val="22"/>
-          <w:szCs w:val="22"/>
-        </w:rPr>
-        <w:br/>
-      </w:r>
-    </w:p>
-    <w:p>
-      <w:pPr>
-        <w:pStyle w:val="ListParagraph"/>
-        <w:spacing w:line="360" w:lineRule="auto"/>
-        <w:ind w:left="360"/>
-        <w:rPr>
-          <w:rFonts w:ascii="Arial" w:hAnsi="Arial" w:cs="Arial"/>
-          <w:lang w:val="en-GB"/>
-        </w:rPr>
-      </w:pPr>
-      <w:r>
-        <w:rPr>
-          <w:rFonts w:ascii="Arial" w:hAnsi="Arial" w:cs="Arial"/>
-          <w:sz w:val="22"/>
-          <w:szCs w:val="22"/>
-        </w:rPr>
-        <w:t>To make this report as reader-friendly as possible, we've avoided unnecessary technical jargon. Where complex ideas arise, we've tried to simplify them with relatable analogies and, when needed, included diagrams for a clearer understanding.</w:t>
-      </w:r>
-    </w:p>
-    <w:p>
-      <w:pPr>
-        <w:spacing w:line="360" w:lineRule="auto"/>
-        <w:rPr>
-          <w:rFonts w:ascii="Arial" w:hAnsi="Arial" w:cs="Arial"/>
-          <w:lang w:val="en-GB"/>
-        </w:rPr>
-      </w:pPr>
-    </w:p>
-    <w:p>
-      <w:pPr>
-        <w:spacing w:line="360" w:lineRule="auto"/>
-        <w:rPr>
-          <w:rFonts w:ascii="Arial" w:hAnsi="Arial" w:cs="Arial"/>
-          <w:lang w:val="en-GB"/>
-        </w:rPr>
-      </w:pPr>
-    </w:p>
-    <w:p>
-      <w:pPr>
-        <w:spacing w:line="360" w:lineRule="auto"/>
-        <w:rPr>
-          <w:rFonts w:ascii="Arial" w:hAnsi="Arial" w:cs="Arial"/>
-          <w:lang w:val="en-GB"/>
-        </w:rPr>
-      </w:pPr>
-    </w:p>
-    <w:p>
-      <w:pPr>
-        <w:spacing w:line="360" w:lineRule="auto"/>
-        <w:rPr>
-          <w:rFonts w:ascii="Arial" w:hAnsi="Arial" w:cs="Arial"/>
-          <w:lang w:val="en-GB"/>
-        </w:rPr>
-      </w:pPr>
-    </w:p>
-    <w:p>
-      <w:pPr>
-        <w:spacing w:line="360" w:lineRule="auto"/>
-        <w:rPr>
-          <w:rFonts w:ascii="Arial" w:hAnsi="Arial" w:cs="Arial"/>
-          <w:lang w:val="en-GB"/>
-        </w:rPr>
-      </w:pPr>
-    </w:p>
-    <w:p>
-      <w:pPr>
-        <w:spacing w:line="360" w:lineRule="auto"/>
-        <w:rPr>
-          <w:rFonts w:ascii="Arial" w:hAnsi="Arial" w:cs="Arial"/>
-          <w:lang w:val="en-GB"/>
-        </w:rPr>
-      </w:pPr>
-    </w:p>
-    <w:p>
-      <w:pPr>
-        <w:spacing w:line="360" w:lineRule="auto"/>
-        <w:rPr>
-          <w:rFonts w:ascii="Arial" w:hAnsi="Arial" w:cs="Arial"/>
-          <w:lang w:val="en-GB"/>
-        </w:rPr>
-      </w:pPr>
-    </w:p>
-    <w:p>
-      <w:pPr>
-        <w:spacing w:line="360" w:lineRule="auto"/>
-        <w:rPr>
-          <w:rFonts w:ascii="Arial" w:hAnsi="Arial" w:cs="Arial"/>
-          <w:lang w:val="en-GB"/>
-        </w:rPr>
-      </w:pPr>
-    </w:p>
-    <w:p>
-      <w:pPr>
-        <w:spacing w:line="360" w:lineRule="auto"/>
-        <w:rPr>
-          <w:rFonts w:ascii="Arial" w:hAnsi="Arial" w:cs="Arial"/>
-          <w:lang w:val="en-GB"/>
-        </w:rPr>
-      </w:pPr>
-    </w:p>
-    <w:p>
-      <w:pPr>
-        <w:spacing w:line="360" w:lineRule="auto"/>
-        <w:rPr>
-          <w:rFonts w:ascii="Arial" w:hAnsi="Arial" w:cs="Arial"/>
-          <w:lang w:val="en-GB"/>
-        </w:rPr>
-      </w:pPr>
-    </w:p>
-    <w:p>
-      <w:pPr>
-        <w:spacing w:line="360" w:lineRule="auto"/>
-        <w:rPr>
-          <w:rFonts w:ascii="Arial" w:hAnsi="Arial" w:cs="Arial"/>
-          <w:lang w:val="en-GB"/>
-        </w:rPr>
-      </w:pPr>
-    </w:p>
-    <w:p>
-      <w:pPr>
-        <w:spacing w:line="360" w:lineRule="auto"/>
-        <w:rPr>
-          <w:rFonts w:ascii="Arial" w:hAnsi="Arial" w:cs="Arial"/>
-          <w:lang w:val="en-GB"/>
-        </w:rPr>
-      </w:pPr>
-    </w:p>
-    <w:p>
-      <w:pPr>
-        <w:spacing w:line="360" w:lineRule="auto"/>
-        <w:rPr>
-          <w:rFonts w:ascii="Arial" w:hAnsi="Arial" w:cs="Arial"/>
-          <w:lang w:val="en-GB"/>
-        </w:rPr>
-      </w:pPr>
-    </w:p>
-    <w:p>
-      <w:pPr>
-        <w:spacing w:line="360" w:lineRule="auto"/>
-        <w:rPr>
-          <w:rFonts w:ascii="Arial" w:hAnsi="Arial" w:cs="Arial"/>
-          <w:lang w:val="en-GB"/>
-        </w:rPr>
-      </w:pPr>
-    </w:p>
-    <w:p>
-      <w:pPr>
-        <w:spacing w:line="360" w:lineRule="auto"/>
-        <w:rPr>
-          <w:rFonts w:ascii="Arial" w:hAnsi="Arial" w:cs="Arial"/>
-          <w:lang w:val="en-GB"/>
-        </w:rPr>
-      </w:pPr>
-    </w:p>
-    <w:p>
-      <w:pPr>
-        <w:pStyle w:val="Heading2"/>
-        <w:rPr>
-          <w:rFonts w:ascii="Arial" w:hAnsi="Arial" w:cs="Arial"/>
-          <w:b/>
-          <w:bCs/>
-          <w:color w:val="000000" w:themeColor="text1"/>
-          <w:lang w:val="en-GB"/>
-        </w:rPr>
-      </w:pPr>
-      <w:bookmarkStart w:id="7" w:name="_Toc151474711"/>
-      <w:r>
-        <w:rPr>
-          <w:rFonts w:ascii="Arial" w:hAnsi="Arial" w:cs="Arial"/>
-          <w:b/>
-          <w:bCs/>
-          <w:color w:val="000000" w:themeColor="text1"/>
-          <w:lang w:val="en-GB"/>
-        </w:rPr>
-        <w:t>CONCLUSION</w:t>
-      </w:r>
-      <w:bookmarkEnd w:id="7"/>
       <w:r>
         <w:rPr>
           <w:rFonts w:ascii="Arial" w:hAnsi="Arial" w:cs="Arial"/>
@@ -2224,7 +2365,7 @@
           <w:lang w:val="en-GB"/>
         </w:rPr>
       </w:pPr>
-      <w:bookmarkStart w:id="8" w:name="_Toc151474712"/>
+      <w:bookmarkStart w:id="6" w:name="_Toc151477873"/>
       <w:r>
         <w:rPr>
           <w:rFonts w:ascii="Arial" w:hAnsi="Arial" w:cs="Arial"/>
@@ -2234,7 +2375,7 @@
         </w:rPr>
         <w:t>REFERENCES:</w:t>
       </w:r>
-      <w:bookmarkEnd w:id="8"/>
+      <w:bookmarkEnd w:id="6"/>
       <w:r>
         <w:rPr>
           <w:rFonts w:ascii="Arial" w:eastAsiaTheme="minorHAnsi" w:hAnsi="Arial" w:cs="Arial"/>
@@ -2924,6 +3065,119 @@
     </w:lvl>
   </w:abstractNum>
   <w:abstractNum w:abstractNumId="3" w15:restartNumberingAfterBreak="0">
+    <w:nsid w:val="3E20017A"/>
+    <w:multiLevelType w:val="hybridMultilevel"/>
+    <w:tmpl w:val="9530DD22"/>
+    <w:lvl w:ilvl="0" w:tplc="18090001">
+      <w:start w:val="1"/>
+      <w:numFmt w:val="bullet"/>
+      <w:lvlText w:val=""/>
+      <w:lvlJc w:val="left"/>
+      <w:pPr>
+        <w:ind w:left="720" w:hanging="360"/>
+      </w:pPr>
+      <w:rPr>
+        <w:rFonts w:ascii="Symbol" w:hAnsi="Symbol" w:hint="default"/>
+      </w:rPr>
+    </w:lvl>
+    <w:lvl w:ilvl="1" w:tplc="18090003" w:tentative="1">
+      <w:start w:val="1"/>
+      <w:numFmt w:val="bullet"/>
+      <w:lvlText w:val="o"/>
+      <w:lvlJc w:val="left"/>
+      <w:pPr>
+        <w:ind w:left="1440" w:hanging="360"/>
+      </w:pPr>
+      <w:rPr>
+        <w:rFonts w:ascii="Courier New" w:hAnsi="Courier New" w:cs="Courier New" w:hint="default"/>
+      </w:rPr>
+    </w:lvl>
+    <w:lvl w:ilvl="2" w:tplc="18090005" w:tentative="1">
+      <w:start w:val="1"/>
+      <w:numFmt w:val="bullet"/>
+      <w:lvlText w:val=""/>
+      <w:lvlJc w:val="left"/>
+      <w:pPr>
+        <w:ind w:left="2160" w:hanging="360"/>
+      </w:pPr>
+      <w:rPr>
+        <w:rFonts w:ascii="Wingdings" w:hAnsi="Wingdings" w:hint="default"/>
+      </w:rPr>
+    </w:lvl>
+    <w:lvl w:ilvl="3" w:tplc="18090001" w:tentative="1">
+      <w:start w:val="1"/>
+      <w:numFmt w:val="bullet"/>
+      <w:lvlText w:val=""/>
+      <w:lvlJc w:val="left"/>
+      <w:pPr>
+        <w:ind w:left="2880" w:hanging="360"/>
+      </w:pPr>
+      <w:rPr>
+        <w:rFonts w:ascii="Symbol" w:hAnsi="Symbol" w:hint="default"/>
+      </w:rPr>
+    </w:lvl>
+    <w:lvl w:ilvl="4" w:tplc="18090003" w:tentative="1">
+      <w:start w:val="1"/>
+      <w:numFmt w:val="bullet"/>
+      <w:lvlText w:val="o"/>
+      <w:lvlJc w:val="left"/>
+      <w:pPr>
+        <w:ind w:left="3600" w:hanging="360"/>
+      </w:pPr>
+      <w:rPr>
+        <w:rFonts w:ascii="Courier New" w:hAnsi="Courier New" w:cs="Courier New" w:hint="default"/>
+      </w:rPr>
+    </w:lvl>
+    <w:lvl w:ilvl="5" w:tplc="18090005" w:tentative="1">
+      <w:start w:val="1"/>
+      <w:numFmt w:val="bullet"/>
+      <w:lvlText w:val=""/>
+      <w:lvlJc w:val="left"/>
+      <w:pPr>
+        <w:ind w:left="4320" w:hanging="360"/>
+      </w:pPr>
+      <w:rPr>
+        <w:rFonts w:ascii="Wingdings" w:hAnsi="Wingdings" w:hint="default"/>
+      </w:rPr>
+    </w:lvl>
+    <w:lvl w:ilvl="6" w:tplc="18090001" w:tentative="1">
+      <w:start w:val="1"/>
+      <w:numFmt w:val="bullet"/>
+      <w:lvlText w:val=""/>
+      <w:lvlJc w:val="left"/>
+      <w:pPr>
+        <w:ind w:left="5040" w:hanging="360"/>
+      </w:pPr>
+      <w:rPr>
+        <w:rFonts w:ascii="Symbol" w:hAnsi="Symbol" w:hint="default"/>
+      </w:rPr>
+    </w:lvl>
+    <w:lvl w:ilvl="7" w:tplc="18090003" w:tentative="1">
+      <w:start w:val="1"/>
+      <w:numFmt w:val="bullet"/>
+      <w:lvlText w:val="o"/>
+      <w:lvlJc w:val="left"/>
+      <w:pPr>
+        <w:ind w:left="5760" w:hanging="360"/>
+      </w:pPr>
+      <w:rPr>
+        <w:rFonts w:ascii="Courier New" w:hAnsi="Courier New" w:cs="Courier New" w:hint="default"/>
+      </w:rPr>
+    </w:lvl>
+    <w:lvl w:ilvl="8" w:tplc="18090005" w:tentative="1">
+      <w:start w:val="1"/>
+      <w:numFmt w:val="bullet"/>
+      <w:lvlText w:val=""/>
+      <w:lvlJc w:val="left"/>
+      <w:pPr>
+        <w:ind w:left="6480" w:hanging="360"/>
+      </w:pPr>
+      <w:rPr>
+        <w:rFonts w:ascii="Wingdings" w:hAnsi="Wingdings" w:hint="default"/>
+      </w:rPr>
+    </w:lvl>
+  </w:abstractNum>
+  <w:abstractNum w:abstractNumId="4" w15:restartNumberingAfterBreak="0">
     <w:nsid w:val="3F3642BE"/>
     <w:multiLevelType w:val="multilevel"/>
     <w:tmpl w:val="ECC61FF4"/>
@@ -3068,7 +3322,123 @@
       </w:rPr>
     </w:lvl>
   </w:abstractNum>
-  <w:abstractNum w:abstractNumId="4" w15:restartNumberingAfterBreak="0">
+  <w:abstractNum w:abstractNumId="5" w15:restartNumberingAfterBreak="0">
+    <w:nsid w:val="48466F74"/>
+    <w:multiLevelType w:val="multilevel"/>
+    <w:tmpl w:val="36FE2B86"/>
+    <w:lvl w:ilvl="0">
+      <w:start w:val="1"/>
+      <w:numFmt w:val="bullet"/>
+      <w:lvlText w:val=""/>
+      <w:lvlJc w:val="left"/>
+      <w:pPr>
+        <w:tabs>
+          <w:tab w:val="num" w:pos="720"/>
+        </w:tabs>
+        <w:ind w:left="720" w:hanging="360"/>
+      </w:pPr>
+      <w:rPr>
+        <w:rFonts w:ascii="Symbol" w:hAnsi="Symbol" w:hint="default"/>
+      </w:rPr>
+    </w:lvl>
+    <w:lvl w:ilvl="1" w:tentative="1">
+      <w:start w:val="1"/>
+      <w:numFmt w:val="decimal"/>
+      <w:lvlText w:val="%2."/>
+      <w:lvlJc w:val="left"/>
+      <w:pPr>
+        <w:tabs>
+          <w:tab w:val="num" w:pos="1440"/>
+        </w:tabs>
+        <w:ind w:left="1440" w:hanging="360"/>
+      </w:pPr>
+    </w:lvl>
+    <w:lvl w:ilvl="2" w:tentative="1">
+      <w:start w:val="1"/>
+      <w:numFmt w:val="decimal"/>
+      <w:lvlText w:val="%3."/>
+      <w:lvlJc w:val="left"/>
+      <w:pPr>
+        <w:tabs>
+          <w:tab w:val="num" w:pos="2160"/>
+        </w:tabs>
+        <w:ind w:left="2160" w:hanging="360"/>
+      </w:pPr>
+    </w:lvl>
+    <w:lvl w:ilvl="3" w:tentative="1">
+      <w:start w:val="1"/>
+      <w:numFmt w:val="decimal"/>
+      <w:lvlText w:val="%4."/>
+      <w:lvlJc w:val="left"/>
+      <w:pPr>
+        <w:tabs>
+          <w:tab w:val="num" w:pos="2880"/>
+        </w:tabs>
+        <w:ind w:left="2880" w:hanging="360"/>
+      </w:pPr>
+    </w:lvl>
+    <w:lvl w:ilvl="4" w:tentative="1">
+      <w:start w:val="1"/>
+      <w:numFmt w:val="decimal"/>
+      <w:lvlText w:val="%5."/>
+      <w:lvlJc w:val="left"/>
+      <w:pPr>
+        <w:tabs>
+          <w:tab w:val="num" w:pos="3600"/>
+        </w:tabs>
+        <w:ind w:left="3600" w:hanging="360"/>
+      </w:pPr>
+    </w:lvl>
+    <w:lvl w:ilvl="5" w:tentative="1">
+      <w:start w:val="1"/>
+      <w:numFmt w:val="decimal"/>
+      <w:lvlText w:val="%6."/>
+      <w:lvlJc w:val="left"/>
+      <w:pPr>
+        <w:tabs>
+          <w:tab w:val="num" w:pos="4320"/>
+        </w:tabs>
+        <w:ind w:left="4320" w:hanging="360"/>
+      </w:pPr>
+    </w:lvl>
+    <w:lvl w:ilvl="6" w:tentative="1">
+      <w:start w:val="1"/>
+      <w:numFmt w:val="decimal"/>
+      <w:lvlText w:val="%7."/>
+      <w:lvlJc w:val="left"/>
+      <w:pPr>
+        <w:tabs>
+          <w:tab w:val="num" w:pos="5040"/>
+        </w:tabs>
+        <w:ind w:left="5040" w:hanging="360"/>
+      </w:pPr>
+    </w:lvl>
+    <w:lvl w:ilvl="7" w:tentative="1">
+      <w:start w:val="1"/>
+      <w:numFmt w:val="decimal"/>
+      <w:lvlText w:val="%8."/>
+      <w:lvlJc w:val="left"/>
+      <w:pPr>
+        <w:tabs>
+          <w:tab w:val="num" w:pos="5760"/>
+        </w:tabs>
+        <w:ind w:left="5760" w:hanging="360"/>
+      </w:pPr>
+    </w:lvl>
+    <w:lvl w:ilvl="8" w:tentative="1">
+      <w:start w:val="1"/>
+      <w:numFmt w:val="decimal"/>
+      <w:lvlText w:val="%9."/>
+      <w:lvlJc w:val="left"/>
+      <w:pPr>
+        <w:tabs>
+          <w:tab w:val="num" w:pos="6480"/>
+        </w:tabs>
+        <w:ind w:left="6480" w:hanging="360"/>
+      </w:pPr>
+    </w:lvl>
+  </w:abstractNum>
+  <w:abstractNum w:abstractNumId="6" w15:restartNumberingAfterBreak="0">
     <w:nsid w:val="4937111C"/>
     <w:multiLevelType w:val="multilevel"/>
     <w:tmpl w:val="FF3AEA7C"/>
@@ -3217,7 +3587,7 @@
       </w:rPr>
     </w:lvl>
   </w:abstractNum>
-  <w:abstractNum w:abstractNumId="5" w15:restartNumberingAfterBreak="0">
+  <w:abstractNum w:abstractNumId="7" w15:restartNumberingAfterBreak="0">
     <w:nsid w:val="5AF368E0"/>
     <w:multiLevelType w:val="multilevel"/>
     <w:tmpl w:val="2C64806E"/>
@@ -3366,7 +3736,233 @@
       </w:rPr>
     </w:lvl>
   </w:abstractNum>
-  <w:abstractNum w:abstractNumId="6" w15:restartNumberingAfterBreak="0">
+  <w:abstractNum w:abstractNumId="8" w15:restartNumberingAfterBreak="0">
+    <w:nsid w:val="5C881BC7"/>
+    <w:multiLevelType w:val="multilevel"/>
+    <w:tmpl w:val="C02AAB1A"/>
+    <w:lvl w:ilvl="0">
+      <w:start w:val="1"/>
+      <w:numFmt w:val="decimal"/>
+      <w:lvlText w:val="%1."/>
+      <w:lvlJc w:val="left"/>
+      <w:pPr>
+        <w:tabs>
+          <w:tab w:val="num" w:pos="720"/>
+        </w:tabs>
+        <w:ind w:left="720" w:hanging="360"/>
+      </w:pPr>
+    </w:lvl>
+    <w:lvl w:ilvl="1" w:tentative="1">
+      <w:start w:val="1"/>
+      <w:numFmt w:val="decimal"/>
+      <w:lvlText w:val="%2."/>
+      <w:lvlJc w:val="left"/>
+      <w:pPr>
+        <w:tabs>
+          <w:tab w:val="num" w:pos="1440"/>
+        </w:tabs>
+        <w:ind w:left="1440" w:hanging="360"/>
+      </w:pPr>
+    </w:lvl>
+    <w:lvl w:ilvl="2" w:tentative="1">
+      <w:start w:val="1"/>
+      <w:numFmt w:val="decimal"/>
+      <w:lvlText w:val="%3."/>
+      <w:lvlJc w:val="left"/>
+      <w:pPr>
+        <w:tabs>
+          <w:tab w:val="num" w:pos="2160"/>
+        </w:tabs>
+        <w:ind w:left="2160" w:hanging="360"/>
+      </w:pPr>
+    </w:lvl>
+    <w:lvl w:ilvl="3" w:tentative="1">
+      <w:start w:val="1"/>
+      <w:numFmt w:val="decimal"/>
+      <w:lvlText w:val="%4."/>
+      <w:lvlJc w:val="left"/>
+      <w:pPr>
+        <w:tabs>
+          <w:tab w:val="num" w:pos="2880"/>
+        </w:tabs>
+        <w:ind w:left="2880" w:hanging="360"/>
+      </w:pPr>
+    </w:lvl>
+    <w:lvl w:ilvl="4" w:tentative="1">
+      <w:start w:val="1"/>
+      <w:numFmt w:val="decimal"/>
+      <w:lvlText w:val="%5."/>
+      <w:lvlJc w:val="left"/>
+      <w:pPr>
+        <w:tabs>
+          <w:tab w:val="num" w:pos="3600"/>
+        </w:tabs>
+        <w:ind w:left="3600" w:hanging="360"/>
+      </w:pPr>
+    </w:lvl>
+    <w:lvl w:ilvl="5" w:tentative="1">
+      <w:start w:val="1"/>
+      <w:numFmt w:val="decimal"/>
+      <w:lvlText w:val="%6."/>
+      <w:lvlJc w:val="left"/>
+      <w:pPr>
+        <w:tabs>
+          <w:tab w:val="num" w:pos="4320"/>
+        </w:tabs>
+        <w:ind w:left="4320" w:hanging="360"/>
+      </w:pPr>
+    </w:lvl>
+    <w:lvl w:ilvl="6" w:tentative="1">
+      <w:start w:val="1"/>
+      <w:numFmt w:val="decimal"/>
+      <w:lvlText w:val="%7."/>
+      <w:lvlJc w:val="left"/>
+      <w:pPr>
+        <w:tabs>
+          <w:tab w:val="num" w:pos="5040"/>
+        </w:tabs>
+        <w:ind w:left="5040" w:hanging="360"/>
+      </w:pPr>
+    </w:lvl>
+    <w:lvl w:ilvl="7" w:tentative="1">
+      <w:start w:val="1"/>
+      <w:numFmt w:val="decimal"/>
+      <w:lvlText w:val="%8."/>
+      <w:lvlJc w:val="left"/>
+      <w:pPr>
+        <w:tabs>
+          <w:tab w:val="num" w:pos="5760"/>
+        </w:tabs>
+        <w:ind w:left="5760" w:hanging="360"/>
+      </w:pPr>
+    </w:lvl>
+    <w:lvl w:ilvl="8" w:tentative="1">
+      <w:start w:val="1"/>
+      <w:numFmt w:val="decimal"/>
+      <w:lvlText w:val="%9."/>
+      <w:lvlJc w:val="left"/>
+      <w:pPr>
+        <w:tabs>
+          <w:tab w:val="num" w:pos="6480"/>
+        </w:tabs>
+        <w:ind w:left="6480" w:hanging="360"/>
+      </w:pPr>
+    </w:lvl>
+  </w:abstractNum>
+  <w:abstractNum w:abstractNumId="9" w15:restartNumberingAfterBreak="0">
+    <w:nsid w:val="5E5E0287"/>
+    <w:multiLevelType w:val="hybridMultilevel"/>
+    <w:tmpl w:val="512C8966"/>
+    <w:lvl w:ilvl="0" w:tplc="18090001">
+      <w:start w:val="1"/>
+      <w:numFmt w:val="bullet"/>
+      <w:lvlText w:val=""/>
+      <w:lvlJc w:val="left"/>
+      <w:pPr>
+        <w:ind w:left="1440" w:hanging="360"/>
+      </w:pPr>
+      <w:rPr>
+        <w:rFonts w:ascii="Symbol" w:hAnsi="Symbol" w:hint="default"/>
+      </w:rPr>
+    </w:lvl>
+    <w:lvl w:ilvl="1" w:tplc="18090003" w:tentative="1">
+      <w:start w:val="1"/>
+      <w:numFmt w:val="bullet"/>
+      <w:lvlText w:val="o"/>
+      <w:lvlJc w:val="left"/>
+      <w:pPr>
+        <w:ind w:left="2160" w:hanging="360"/>
+      </w:pPr>
+      <w:rPr>
+        <w:rFonts w:ascii="Courier New" w:hAnsi="Courier New" w:cs="Courier New" w:hint="default"/>
+      </w:rPr>
+    </w:lvl>
+    <w:lvl w:ilvl="2" w:tplc="18090005" w:tentative="1">
+      <w:start w:val="1"/>
+      <w:numFmt w:val="bullet"/>
+      <w:lvlText w:val=""/>
+      <w:lvlJc w:val="left"/>
+      <w:pPr>
+        <w:ind w:left="2880" w:hanging="360"/>
+      </w:pPr>
+      <w:rPr>
+        <w:rFonts w:ascii="Wingdings" w:hAnsi="Wingdings" w:hint="default"/>
+      </w:rPr>
+    </w:lvl>
+    <w:lvl w:ilvl="3" w:tplc="18090001" w:tentative="1">
+      <w:start w:val="1"/>
+      <w:numFmt w:val="bullet"/>
+      <w:lvlText w:val=""/>
+      <w:lvlJc w:val="left"/>
+      <w:pPr>
+        <w:ind w:left="3600" w:hanging="360"/>
+      </w:pPr>
+      <w:rPr>
+        <w:rFonts w:ascii="Symbol" w:hAnsi="Symbol" w:hint="default"/>
+      </w:rPr>
+    </w:lvl>
+    <w:lvl w:ilvl="4" w:tplc="18090003" w:tentative="1">
+      <w:start w:val="1"/>
+      <w:numFmt w:val="bullet"/>
+      <w:lvlText w:val="o"/>
+      <w:lvlJc w:val="left"/>
+      <w:pPr>
+        <w:ind w:left="4320" w:hanging="360"/>
+      </w:pPr>
+      <w:rPr>
+        <w:rFonts w:ascii="Courier New" w:hAnsi="Courier New" w:cs="Courier New" w:hint="default"/>
+      </w:rPr>
+    </w:lvl>
+    <w:lvl w:ilvl="5" w:tplc="18090005" w:tentative="1">
+      <w:start w:val="1"/>
+      <w:numFmt w:val="bullet"/>
+      <w:lvlText w:val=""/>
+      <w:lvlJc w:val="left"/>
+      <w:pPr>
+        <w:ind w:left="5040" w:hanging="360"/>
+      </w:pPr>
+      <w:rPr>
+        <w:rFonts w:ascii="Wingdings" w:hAnsi="Wingdings" w:hint="default"/>
+      </w:rPr>
+    </w:lvl>
+    <w:lvl w:ilvl="6" w:tplc="18090001" w:tentative="1">
+      <w:start w:val="1"/>
+      <w:numFmt w:val="bullet"/>
+      <w:lvlText w:val=""/>
+      <w:lvlJc w:val="left"/>
+      <w:pPr>
+        <w:ind w:left="5760" w:hanging="360"/>
+      </w:pPr>
+      <w:rPr>
+        <w:rFonts w:ascii="Symbol" w:hAnsi="Symbol" w:hint="default"/>
+      </w:rPr>
+    </w:lvl>
+    <w:lvl w:ilvl="7" w:tplc="18090003" w:tentative="1">
+      <w:start w:val="1"/>
+      <w:numFmt w:val="bullet"/>
+      <w:lvlText w:val="o"/>
+      <w:lvlJc w:val="left"/>
+      <w:pPr>
+        <w:ind w:left="6480" w:hanging="360"/>
+      </w:pPr>
+      <w:rPr>
+        <w:rFonts w:ascii="Courier New" w:hAnsi="Courier New" w:cs="Courier New" w:hint="default"/>
+      </w:rPr>
+    </w:lvl>
+    <w:lvl w:ilvl="8" w:tplc="18090005" w:tentative="1">
+      <w:start w:val="1"/>
+      <w:numFmt w:val="bullet"/>
+      <w:lvlText w:val=""/>
+      <w:lvlJc w:val="left"/>
+      <w:pPr>
+        <w:ind w:left="7200" w:hanging="360"/>
+      </w:pPr>
+      <w:rPr>
+        <w:rFonts w:ascii="Wingdings" w:hAnsi="Wingdings" w:hint="default"/>
+      </w:rPr>
+    </w:lvl>
+  </w:abstractNum>
+  <w:abstractNum w:abstractNumId="10" w15:restartNumberingAfterBreak="0">
     <w:nsid w:val="5FFF10EE"/>
     <w:multiLevelType w:val="multilevel"/>
     <w:tmpl w:val="72C464E2"/>
@@ -3515,7 +4111,7 @@
       </w:rPr>
     </w:lvl>
   </w:abstractNum>
-  <w:abstractNum w:abstractNumId="7" w15:restartNumberingAfterBreak="0">
+  <w:abstractNum w:abstractNumId="11" w15:restartNumberingAfterBreak="0">
     <w:nsid w:val="658209C2"/>
     <w:multiLevelType w:val="multilevel"/>
     <w:tmpl w:val="FFC028C8"/>
@@ -3664,7 +4260,7 @@
       </w:rPr>
     </w:lvl>
   </w:abstractNum>
-  <w:abstractNum w:abstractNumId="8" w15:restartNumberingAfterBreak="0">
+  <w:abstractNum w:abstractNumId="12" w15:restartNumberingAfterBreak="0">
     <w:nsid w:val="6D3A16CF"/>
     <w:multiLevelType w:val="hybridMultilevel"/>
     <w:tmpl w:val="564E4A9A"/>
@@ -3781,10 +4377,10 @@
     <w:abstractNumId w:val="2"/>
   </w:num>
   <w:num w:numId="2" w16cid:durableId="1686711602">
-    <w:abstractNumId w:val="6"/>
+    <w:abstractNumId w:val="10"/>
   </w:num>
   <w:num w:numId="3" w16cid:durableId="2118021741">
-    <w:abstractNumId w:val="7"/>
+    <w:abstractNumId w:val="11"/>
   </w:num>
   <w:num w:numId="4" w16cid:durableId="1048455260">
     <w:abstractNumId w:val="0"/>
@@ -3793,16 +4389,28 @@
     <w:abstractNumId w:val="1"/>
   </w:num>
   <w:num w:numId="6" w16cid:durableId="847059503">
-    <w:abstractNumId w:val="5"/>
+    <w:abstractNumId w:val="7"/>
   </w:num>
   <w:num w:numId="7" w16cid:durableId="1009597255">
+    <w:abstractNumId w:val="4"/>
+  </w:num>
+  <w:num w:numId="8" w16cid:durableId="344207275">
+    <w:abstractNumId w:val="6"/>
+  </w:num>
+  <w:num w:numId="9" w16cid:durableId="1799447684">
+    <w:abstractNumId w:val="12"/>
+  </w:num>
+  <w:num w:numId="10" w16cid:durableId="1281304872">
+    <w:abstractNumId w:val="8"/>
+  </w:num>
+  <w:num w:numId="11" w16cid:durableId="583689278">
+    <w:abstractNumId w:val="9"/>
+  </w:num>
+  <w:num w:numId="12" w16cid:durableId="643969638">
     <w:abstractNumId w:val="3"/>
   </w:num>
-  <w:num w:numId="8" w16cid:durableId="344207275">
-    <w:abstractNumId w:val="4"/>
-  </w:num>
-  <w:num w:numId="9" w16cid:durableId="1799447684">
-    <w:abstractNumId w:val="8"/>
+  <w:num w:numId="13" w16cid:durableId="2040544070">
+    <w:abstractNumId w:val="5"/>
   </w:num>
 </w:numbering>
 </file>
@@ -4277,7 +4885,6 @@
   <w:style w:type="character" w:default="1" w:styleId="DefaultParagraphFont">
     <w:name w:val="Default Paragraph Font"/>
     <w:uiPriority w:val="1"/>
-    <w:semiHidden/>
     <w:unhideWhenUsed/>
   </w:style>
   <w:style w:type="table" w:default="1" w:styleId="TableNormal">

</xml_diff>

<commit_message>
Add detailed System Architecture Diagram to documentation
In this commit, a comprehensive System Architecture Diagram has been added to the Aerosense project documentation. This diagram illustrates the IoT elements, web server, database, and the complete data flow through the system.This includes encrypted data transmission, SSL/TLS and AES-256 encryption.
</commit_message>
<xml_diff>
--- a/Alpha Release Documentation.docx
+++ b/Alpha Release Documentation.docx
@@ -820,7 +820,7 @@
           <w:r>
             <w:fldChar w:fldCharType="separate"/>
           </w:r>
-          <w:hyperlink w:anchor="_Toc151477867" w:history="1">
+          <w:hyperlink w:anchor="_Toc151493546" w:history="1">
             <w:r>
               <w:rPr>
                 <w:rStyle w:val="Hyperlink"/>
@@ -851,7 +851,7 @@
                 <w:noProof/>
                 <w:webHidden/>
               </w:rPr>
-              <w:instrText xml:space="preserve"> PAGEREF _Toc151477867 \h </w:instrText>
+              <w:instrText xml:space="preserve"> PAGEREF _Toc151493546 \h </w:instrText>
             </w:r>
             <w:r>
               <w:rPr>
@@ -894,7 +894,7 @@
               <w:lang w:eastAsia="en-IE"/>
             </w:rPr>
           </w:pPr>
-          <w:hyperlink w:anchor="_Toc151477868" w:history="1">
+          <w:hyperlink w:anchor="_Toc151493547" w:history="1">
             <w:r>
               <w:rPr>
                 <w:rStyle w:val="Hyperlink"/>
@@ -924,7 +924,7 @@
                 <w:noProof/>
                 <w:webHidden/>
               </w:rPr>
-              <w:instrText xml:space="preserve"> PAGEREF _Toc151477868 \h </w:instrText>
+              <w:instrText xml:space="preserve"> PAGEREF _Toc151493547 \h </w:instrText>
             </w:r>
             <w:r>
               <w:rPr>
@@ -969,7 +969,7 @@
               <w14:ligatures w14:val="standardContextual"/>
             </w:rPr>
           </w:pPr>
-          <w:hyperlink w:anchor="_Toc151477869" w:history="1">
+          <w:hyperlink w:anchor="_Toc151493548" w:history="1">
             <w:r>
               <w:rPr>
                 <w:rStyle w:val="Hyperlink"/>
@@ -1000,7 +1000,7 @@
                 <w:noProof/>
                 <w:webHidden/>
               </w:rPr>
-              <w:instrText xml:space="preserve"> PAGEREF _Toc151477869 \h </w:instrText>
+              <w:instrText xml:space="preserve"> PAGEREF _Toc151493548 \h </w:instrText>
             </w:r>
             <w:r>
               <w:rPr>
@@ -1045,7 +1045,7 @@
               <w14:ligatures w14:val="standardContextual"/>
             </w:rPr>
           </w:pPr>
-          <w:hyperlink w:anchor="_Toc151477870" w:history="1">
+          <w:hyperlink w:anchor="_Toc151493549" w:history="1">
             <w:r>
               <w:rPr>
                 <w:rStyle w:val="Hyperlink"/>
@@ -1076,7 +1076,7 @@
                 <w:noProof/>
                 <w:webHidden/>
               </w:rPr>
-              <w:instrText xml:space="preserve"> PAGEREF _Toc151477870 \h </w:instrText>
+              <w:instrText xml:space="preserve"> PAGEREF _Toc151493549 \h </w:instrText>
             </w:r>
             <w:r>
               <w:rPr>
@@ -1119,7 +1119,7 @@
               <w:lang w:eastAsia="en-IE"/>
             </w:rPr>
           </w:pPr>
-          <w:hyperlink w:anchor="_Toc151477871" w:history="1">
+          <w:hyperlink w:anchor="_Toc151493550" w:history="1">
             <w:r>
               <w:rPr>
                 <w:rStyle w:val="Hyperlink"/>
@@ -1150,7 +1150,7 @@
                 <w:noProof/>
                 <w:webHidden/>
               </w:rPr>
-              <w:instrText xml:space="preserve"> PAGEREF _Toc151477871 \h </w:instrText>
+              <w:instrText xml:space="preserve"> PAGEREF _Toc151493550 \h </w:instrText>
             </w:r>
             <w:r>
               <w:rPr>
@@ -1193,7 +1193,7 @@
               <w:lang w:eastAsia="en-IE"/>
             </w:rPr>
           </w:pPr>
-          <w:hyperlink w:anchor="_Toc151477872" w:history="1">
+          <w:hyperlink w:anchor="_Toc151493551" w:history="1">
             <w:r>
               <w:rPr>
                 <w:rStyle w:val="Hyperlink"/>
@@ -1203,7 +1203,7 @@
                 <w:noProof/>
                 <w:lang w:val="en-GB"/>
               </w:rPr>
-              <w:t>CONCLUSION</w:t>
+              <w:t>2.  SYSTEM ARCHITECTURE</w:t>
             </w:r>
             <w:r>
               <w:rPr>
@@ -1224,7 +1224,7 @@
                 <w:noProof/>
                 <w:webHidden/>
               </w:rPr>
-              <w:instrText xml:space="preserve"> PAGEREF _Toc151477872 \h </w:instrText>
+              <w:instrText xml:space="preserve"> PAGEREF _Toc151493551 \h </w:instrText>
             </w:r>
             <w:r>
               <w:rPr>
@@ -1267,7 +1267,7 @@
               <w:lang w:eastAsia="en-IE"/>
             </w:rPr>
           </w:pPr>
-          <w:hyperlink w:anchor="_Toc151477873" w:history="1">
+          <w:hyperlink w:anchor="_Toc151493552" w:history="1">
             <w:r>
               <w:rPr>
                 <w:rStyle w:val="Hyperlink"/>
@@ -1275,6 +1275,80 @@
                 <w:b/>
                 <w:bCs/>
                 <w:noProof/>
+                <w:lang w:val="en-GB"/>
+              </w:rPr>
+              <w:t>CONCLUSION</w:t>
+            </w:r>
+            <w:r>
+              <w:rPr>
+                <w:noProof/>
+                <w:webHidden/>
+              </w:rPr>
+              <w:tab/>
+            </w:r>
+            <w:r>
+              <w:rPr>
+                <w:noProof/>
+                <w:webHidden/>
+              </w:rPr>
+              <w:fldChar w:fldCharType="begin"/>
+            </w:r>
+            <w:r>
+              <w:rPr>
+                <w:noProof/>
+                <w:webHidden/>
+              </w:rPr>
+              <w:instrText xml:space="preserve"> PAGEREF _Toc151493552 \h </w:instrText>
+            </w:r>
+            <w:r>
+              <w:rPr>
+                <w:noProof/>
+                <w:webHidden/>
+              </w:rPr>
+            </w:r>
+            <w:r>
+              <w:rPr>
+                <w:noProof/>
+                <w:webHidden/>
+              </w:rPr>
+              <w:fldChar w:fldCharType="separate"/>
+            </w:r>
+            <w:r>
+              <w:rPr>
+                <w:noProof/>
+                <w:webHidden/>
+              </w:rPr>
+              <w:t>7</w:t>
+            </w:r>
+            <w:r>
+              <w:rPr>
+                <w:noProof/>
+                <w:webHidden/>
+              </w:rPr>
+              <w:fldChar w:fldCharType="end"/>
+            </w:r>
+          </w:hyperlink>
+        </w:p>
+        <w:p>
+          <w:pPr>
+            <w:pStyle w:val="TOC2"/>
+            <w:tabs>
+              <w:tab w:val="right" w:leader="dot" w:pos="9016"/>
+            </w:tabs>
+            <w:rPr>
+              <w:rFonts w:eastAsiaTheme="minorEastAsia"/>
+              <w:noProof/>
+              <w:lang w:eastAsia="en-IE"/>
+            </w:rPr>
+          </w:pPr>
+          <w:hyperlink w:anchor="_Toc151493553" w:history="1">
+            <w:r>
+              <w:rPr>
+                <w:rStyle w:val="Hyperlink"/>
+                <w:rFonts w:ascii="Arial" w:hAnsi="Arial" w:cs="Arial"/>
+                <w:b/>
+                <w:bCs/>
+                <w:noProof/>
               </w:rPr>
               <w:t>REFERENCES:</w:t>
             </w:r>
@@ -1297,7 +1371,7 @@
                 <w:noProof/>
                 <w:webHidden/>
               </w:rPr>
-              <w:instrText xml:space="preserve"> PAGEREF _Toc151477873 \h </w:instrText>
+              <w:instrText xml:space="preserve"> PAGEREF _Toc151493553 \h </w:instrText>
             </w:r>
             <w:r>
               <w:rPr>
@@ -1420,7 +1494,7 @@
           <w:lang w:val="en-GB"/>
         </w:rPr>
       </w:pPr>
-      <w:bookmarkStart w:id="0" w:name="_Toc151477867"/>
+      <w:bookmarkStart w:id="0" w:name="_Toc151493546"/>
       <w:r>
         <w:rPr>
           <w:rFonts w:ascii="Arial" w:hAnsi="Arial" w:cs="Arial"/>
@@ -1735,33 +1809,283 @@
     </w:p>
     <w:p>
       <w:pPr>
+        <w:pStyle w:val="Heading2"/>
+        <w:rPr>
+          <w:rFonts w:ascii="Arial" w:hAnsi="Arial" w:cs="Arial"/>
+          <w:b/>
+          <w:bCs/>
+          <w:color w:val="000000" w:themeColor="text1"/>
+        </w:rPr>
+      </w:pPr>
+      <w:bookmarkStart w:id="1" w:name="_Toc151493547"/>
+      <w:r>
+        <w:rPr>
+          <w:rFonts w:ascii="Arial" w:hAnsi="Arial" w:cs="Arial"/>
+          <w:b/>
+          <w:bCs/>
+          <w:color w:val="000000" w:themeColor="text1"/>
+        </w:rPr>
+        <w:lastRenderedPageBreak/>
+        <w:t>LIST OF TABLES AND DIAGRAMS</w:t>
+      </w:r>
+      <w:bookmarkEnd w:id="1"/>
+      <w:r>
+        <w:rPr>
+          <w:rFonts w:ascii="Arial" w:hAnsi="Arial" w:cs="Arial"/>
+          <w:b/>
+          <w:bCs/>
+          <w:color w:val="000000" w:themeColor="text1"/>
+        </w:rPr>
+        <w:br/>
+      </w:r>
+    </w:p>
+    <w:p>
+      <w:pPr>
+        <w:pStyle w:val="Heading3"/>
+        <w:rPr>
+          <w:rFonts w:ascii="Arial" w:hAnsi="Arial" w:cs="Arial"/>
+          <w:b/>
+          <w:bCs/>
+          <w:color w:val="000000" w:themeColor="text1"/>
+          <w:lang w:val="en-GB"/>
+        </w:rPr>
+      </w:pPr>
+      <w:bookmarkStart w:id="2" w:name="_Toc151493548"/>
+      <w:r>
+        <w:rPr>
+          <w:rFonts w:ascii="Arial" w:hAnsi="Arial" w:cs="Arial"/>
+          <w:b/>
+          <w:bCs/>
+          <w:color w:val="000000" w:themeColor="text1"/>
+          <w:lang w:val="en-GB"/>
+        </w:rPr>
+        <w:t>List Of Tables</w:t>
+      </w:r>
+      <w:bookmarkEnd w:id="2"/>
+      <w:r>
+        <w:rPr>
+          <w:rFonts w:ascii="Arial" w:hAnsi="Arial" w:cs="Arial"/>
+          <w:b/>
+          <w:bCs/>
+          <w:color w:val="000000" w:themeColor="text1"/>
+          <w:lang w:val="en-GB"/>
+        </w:rPr>
+        <w:br/>
+      </w:r>
+    </w:p>
+    <w:p>
+      <w:pPr>
         <w:spacing w:after="120" w:line="360" w:lineRule="auto"/>
         <w:rPr>
           <w:rFonts w:ascii="Arial" w:hAnsi="Arial" w:cs="Arial"/>
-        </w:rPr>
-      </w:pPr>
-    </w:p>
-    <w:p>
-      <w:pPr>
-        <w:spacing w:after="120" w:line="360" w:lineRule="auto"/>
-        <w:rPr>
-          <w:rFonts w:ascii="Arial" w:hAnsi="Arial" w:cs="Arial"/>
-        </w:rPr>
-      </w:pPr>
-    </w:p>
-    <w:p>
-      <w:pPr>
-        <w:spacing w:after="120" w:line="360" w:lineRule="auto"/>
-        <w:rPr>
-          <w:rFonts w:ascii="Arial" w:hAnsi="Arial" w:cs="Arial"/>
-        </w:rPr>
-      </w:pPr>
-    </w:p>
-    <w:p>
-      <w:pPr>
-        <w:spacing w:after="120" w:line="360" w:lineRule="auto"/>
-        <w:rPr>
-          <w:rFonts w:ascii="Arial" w:hAnsi="Arial" w:cs="Arial"/>
+          <w:lang w:val="en-GB"/>
+        </w:rPr>
+      </w:pPr>
+    </w:p>
+    <w:p>
+      <w:pPr>
+        <w:pStyle w:val="Heading3"/>
+        <w:rPr>
+          <w:rFonts w:ascii="Arial" w:hAnsi="Arial" w:cs="Arial"/>
+          <w:b/>
+          <w:bCs/>
+          <w:lang w:val="en-GB"/>
+        </w:rPr>
+      </w:pPr>
+      <w:bookmarkStart w:id="3" w:name="_Toc151493549"/>
+      <w:r>
+        <w:rPr>
+          <w:rFonts w:ascii="Arial" w:hAnsi="Arial" w:cs="Arial"/>
+          <w:b/>
+          <w:bCs/>
+          <w:color w:val="000000" w:themeColor="text1"/>
+          <w:lang w:val="en-GB"/>
+        </w:rPr>
+        <w:t>List Of Diagrams</w:t>
+      </w:r>
+      <w:bookmarkEnd w:id="3"/>
+      <w:r>
+        <w:rPr>
+          <w:rFonts w:ascii="Arial" w:hAnsi="Arial" w:cs="Arial"/>
+          <w:b/>
+          <w:bCs/>
+          <w:lang w:val="en-GB"/>
+        </w:rPr>
+        <w:br/>
+      </w:r>
+    </w:p>
+    <w:p>
+      <w:pPr>
+        <w:rPr>
+          <w:lang w:val="en-GB"/>
+        </w:rPr>
+      </w:pPr>
+    </w:p>
+    <w:p>
+      <w:pPr>
+        <w:rPr>
+          <w:lang w:val="en-GB"/>
+        </w:rPr>
+      </w:pPr>
+    </w:p>
+    <w:p>
+      <w:pPr>
+        <w:rPr>
+          <w:lang w:val="en-GB"/>
+        </w:rPr>
+      </w:pPr>
+    </w:p>
+    <w:p>
+      <w:pPr>
+        <w:rPr>
+          <w:lang w:val="en-GB"/>
+        </w:rPr>
+      </w:pPr>
+    </w:p>
+    <w:p>
+      <w:pPr>
+        <w:rPr>
+          <w:lang w:val="en-GB"/>
+        </w:rPr>
+      </w:pPr>
+    </w:p>
+    <w:p>
+      <w:pPr>
+        <w:rPr>
+          <w:lang w:val="en-GB"/>
+        </w:rPr>
+      </w:pPr>
+    </w:p>
+    <w:p>
+      <w:pPr>
+        <w:rPr>
+          <w:lang w:val="en-GB"/>
+        </w:rPr>
+      </w:pPr>
+    </w:p>
+    <w:p>
+      <w:pPr>
+        <w:rPr>
+          <w:lang w:val="en-GB"/>
+        </w:rPr>
+      </w:pPr>
+    </w:p>
+    <w:p>
+      <w:pPr>
+        <w:rPr>
+          <w:lang w:val="en-GB"/>
+        </w:rPr>
+      </w:pPr>
+    </w:p>
+    <w:p>
+      <w:pPr>
+        <w:rPr>
+          <w:lang w:val="en-GB"/>
+        </w:rPr>
+      </w:pPr>
+    </w:p>
+    <w:p>
+      <w:pPr>
+        <w:rPr>
+          <w:lang w:val="en-GB"/>
+        </w:rPr>
+      </w:pPr>
+    </w:p>
+    <w:p>
+      <w:pPr>
+        <w:rPr>
+          <w:lang w:val="en-GB"/>
+        </w:rPr>
+      </w:pPr>
+    </w:p>
+    <w:p>
+      <w:pPr>
+        <w:rPr>
+          <w:lang w:val="en-GB"/>
+        </w:rPr>
+      </w:pPr>
+    </w:p>
+    <w:p>
+      <w:pPr>
+        <w:rPr>
+          <w:lang w:val="en-GB"/>
+        </w:rPr>
+      </w:pPr>
+    </w:p>
+    <w:p>
+      <w:pPr>
+        <w:rPr>
+          <w:lang w:val="en-GB"/>
+        </w:rPr>
+      </w:pPr>
+    </w:p>
+    <w:p>
+      <w:pPr>
+        <w:rPr>
+          <w:lang w:val="en-GB"/>
+        </w:rPr>
+      </w:pPr>
+    </w:p>
+    <w:p>
+      <w:pPr>
+        <w:rPr>
+          <w:lang w:val="en-GB"/>
+        </w:rPr>
+      </w:pPr>
+    </w:p>
+    <w:p>
+      <w:pPr>
+        <w:rPr>
+          <w:lang w:val="en-GB"/>
+        </w:rPr>
+      </w:pPr>
+    </w:p>
+    <w:p>
+      <w:pPr>
+        <w:rPr>
+          <w:lang w:val="en-GB"/>
+        </w:rPr>
+      </w:pPr>
+    </w:p>
+    <w:p>
+      <w:pPr>
+        <w:rPr>
+          <w:lang w:val="en-GB"/>
+        </w:rPr>
+      </w:pPr>
+    </w:p>
+    <w:p>
+      <w:pPr>
+        <w:rPr>
+          <w:lang w:val="en-GB"/>
+        </w:rPr>
+      </w:pPr>
+    </w:p>
+    <w:p>
+      <w:pPr>
+        <w:rPr>
+          <w:lang w:val="en-GB"/>
+        </w:rPr>
+      </w:pPr>
+    </w:p>
+    <w:p>
+      <w:pPr>
+        <w:rPr>
+          <w:lang w:val="en-GB"/>
+        </w:rPr>
+      </w:pPr>
+    </w:p>
+    <w:p>
+      <w:pPr>
+        <w:rPr>
+          <w:lang w:val="en-GB"/>
+        </w:rPr>
+      </w:pPr>
+    </w:p>
+    <w:p>
+      <w:pPr>
+        <w:rPr>
+          <w:lang w:val="en-GB"/>
         </w:rPr>
       </w:pPr>
     </w:p>
@@ -1772,264 +2096,11 @@
           <w:rFonts w:ascii="Arial" w:hAnsi="Arial" w:cs="Arial"/>
           <w:b/>
           <w:bCs/>
-          <w:color w:val="000000" w:themeColor="text1"/>
-        </w:rPr>
-      </w:pPr>
-      <w:bookmarkStart w:id="1" w:name="_Toc151477868"/>
-      <w:r>
-        <w:rPr>
-          <w:rFonts w:ascii="Arial" w:hAnsi="Arial" w:cs="Arial"/>
-          <w:b/>
-          <w:bCs/>
-          <w:color w:val="000000" w:themeColor="text1"/>
-        </w:rPr>
-        <w:t>LIST OF TABLES AND DIAGRAMS</w:t>
-      </w:r>
-      <w:bookmarkEnd w:id="1"/>
-      <w:r>
-        <w:rPr>
-          <w:rFonts w:ascii="Arial" w:hAnsi="Arial" w:cs="Arial"/>
-          <w:b/>
-          <w:bCs/>
-          <w:color w:val="000000" w:themeColor="text1"/>
-        </w:rPr>
-        <w:br/>
-      </w:r>
-    </w:p>
-    <w:p>
-      <w:pPr>
-        <w:pStyle w:val="Heading3"/>
-        <w:rPr>
-          <w:rFonts w:ascii="Arial" w:hAnsi="Arial" w:cs="Arial"/>
-          <w:b/>
-          <w:bCs/>
-          <w:color w:val="000000" w:themeColor="text1"/>
-          <w:lang w:val="en-GB"/>
-        </w:rPr>
-      </w:pPr>
-      <w:bookmarkStart w:id="2" w:name="_Toc151477869"/>
-      <w:r>
-        <w:rPr>
-          <w:rFonts w:ascii="Arial" w:hAnsi="Arial" w:cs="Arial"/>
-          <w:b/>
-          <w:bCs/>
-          <w:color w:val="000000" w:themeColor="text1"/>
-          <w:lang w:val="en-GB"/>
-        </w:rPr>
-        <w:t>List Of Tables</w:t>
-      </w:r>
-      <w:bookmarkEnd w:id="2"/>
-      <w:r>
-        <w:rPr>
-          <w:rFonts w:ascii="Arial" w:hAnsi="Arial" w:cs="Arial"/>
-          <w:b/>
-          <w:bCs/>
-          <w:color w:val="000000" w:themeColor="text1"/>
-          <w:lang w:val="en-GB"/>
-        </w:rPr>
-        <w:br/>
-      </w:r>
-    </w:p>
-    <w:p>
-      <w:pPr>
-        <w:spacing w:after="120" w:line="360" w:lineRule="auto"/>
-        <w:rPr>
-          <w:rFonts w:ascii="Arial" w:hAnsi="Arial" w:cs="Arial"/>
-          <w:lang w:val="en-GB"/>
-        </w:rPr>
-      </w:pPr>
-    </w:p>
-    <w:p>
-      <w:pPr>
-        <w:pStyle w:val="Heading3"/>
-        <w:rPr>
-          <w:rFonts w:ascii="Arial" w:hAnsi="Arial" w:cs="Arial"/>
-          <w:b/>
-          <w:bCs/>
-          <w:lang w:val="en-GB"/>
-        </w:rPr>
-      </w:pPr>
-      <w:bookmarkStart w:id="3" w:name="_Toc151477870"/>
-      <w:r>
-        <w:rPr>
-          <w:rFonts w:ascii="Arial" w:hAnsi="Arial" w:cs="Arial"/>
-          <w:b/>
-          <w:bCs/>
-          <w:color w:val="000000" w:themeColor="text1"/>
-          <w:lang w:val="en-GB"/>
-        </w:rPr>
-        <w:t>List Of Diagrams</w:t>
-      </w:r>
-      <w:bookmarkEnd w:id="3"/>
-      <w:r>
-        <w:rPr>
-          <w:rFonts w:ascii="Arial" w:hAnsi="Arial" w:cs="Arial"/>
-          <w:b/>
-          <w:bCs/>
-          <w:lang w:val="en-GB"/>
-        </w:rPr>
-        <w:br/>
-      </w:r>
-    </w:p>
-    <w:p>
-      <w:pPr>
-        <w:rPr>
-          <w:lang w:val="en-GB"/>
-        </w:rPr>
-      </w:pPr>
-    </w:p>
-    <w:p>
-      <w:pPr>
-        <w:rPr>
-          <w:lang w:val="en-GB"/>
-        </w:rPr>
-      </w:pPr>
-    </w:p>
-    <w:p>
-      <w:pPr>
-        <w:rPr>
-          <w:lang w:val="en-GB"/>
-        </w:rPr>
-      </w:pPr>
-    </w:p>
-    <w:p>
-      <w:pPr>
-        <w:rPr>
-          <w:lang w:val="en-GB"/>
-        </w:rPr>
-      </w:pPr>
-    </w:p>
-    <w:p>
-      <w:pPr>
-        <w:rPr>
-          <w:lang w:val="en-GB"/>
-        </w:rPr>
-      </w:pPr>
-    </w:p>
-    <w:p>
-      <w:pPr>
-        <w:rPr>
-          <w:lang w:val="en-GB"/>
-        </w:rPr>
-      </w:pPr>
-    </w:p>
-    <w:p>
-      <w:pPr>
-        <w:rPr>
-          <w:lang w:val="en-GB"/>
-        </w:rPr>
-      </w:pPr>
-    </w:p>
-    <w:p>
-      <w:pPr>
-        <w:rPr>
-          <w:lang w:val="en-GB"/>
-        </w:rPr>
-      </w:pPr>
-    </w:p>
-    <w:p>
-      <w:pPr>
-        <w:rPr>
-          <w:lang w:val="en-GB"/>
-        </w:rPr>
-      </w:pPr>
-    </w:p>
-    <w:p>
-      <w:pPr>
-        <w:rPr>
-          <w:lang w:val="en-GB"/>
-        </w:rPr>
-      </w:pPr>
-    </w:p>
-    <w:p>
-      <w:pPr>
-        <w:rPr>
-          <w:lang w:val="en-GB"/>
-        </w:rPr>
-      </w:pPr>
-    </w:p>
-    <w:p>
-      <w:pPr>
-        <w:rPr>
-          <w:lang w:val="en-GB"/>
-        </w:rPr>
-      </w:pPr>
-    </w:p>
-    <w:p>
-      <w:pPr>
-        <w:rPr>
-          <w:lang w:val="en-GB"/>
-        </w:rPr>
-      </w:pPr>
-    </w:p>
-    <w:p>
-      <w:pPr>
-        <w:rPr>
-          <w:lang w:val="en-GB"/>
-        </w:rPr>
-      </w:pPr>
-    </w:p>
-    <w:p>
-      <w:pPr>
-        <w:rPr>
-          <w:lang w:val="en-GB"/>
-        </w:rPr>
-      </w:pPr>
-    </w:p>
-    <w:p>
-      <w:pPr>
-        <w:rPr>
-          <w:lang w:val="en-GB"/>
-        </w:rPr>
-      </w:pPr>
-    </w:p>
-    <w:p>
-      <w:pPr>
-        <w:rPr>
-          <w:lang w:val="en-GB"/>
-        </w:rPr>
-      </w:pPr>
-    </w:p>
-    <w:p>
-      <w:pPr>
-        <w:rPr>
-          <w:lang w:val="en-GB"/>
-        </w:rPr>
-      </w:pPr>
-    </w:p>
-    <w:p>
-      <w:pPr>
-        <w:rPr>
-          <w:lang w:val="en-GB"/>
-        </w:rPr>
-      </w:pPr>
-    </w:p>
-    <w:p>
-      <w:pPr>
-        <w:rPr>
-          <w:lang w:val="en-GB"/>
-        </w:rPr>
-      </w:pPr>
-    </w:p>
-    <w:p>
-      <w:pPr>
-        <w:rPr>
-          <w:lang w:val="en-GB"/>
-        </w:rPr>
-      </w:pPr>
-    </w:p>
-    <w:p>
-      <w:pPr>
-        <w:pStyle w:val="Heading2"/>
-        <w:rPr>
-          <w:rFonts w:ascii="Arial" w:hAnsi="Arial" w:cs="Arial"/>
-          <w:b/>
-          <w:bCs/>
           <w:color w:val="auto"/>
           <w:lang w:val="en-GB"/>
         </w:rPr>
       </w:pPr>
-      <w:bookmarkStart w:id="4" w:name="_Toc151477871"/>
+      <w:bookmarkStart w:id="4" w:name="_Toc151493550"/>
       <w:r>
         <w:rPr>
           <w:rFonts w:ascii="Arial" w:hAnsi="Arial" w:cs="Arial"/>
@@ -2260,9 +2331,63 @@
     </w:p>
     <w:p>
       <w:pPr>
+        <w:pStyle w:val="Heading2"/>
+        <w:rPr>
+          <w:rFonts w:ascii="Arial" w:hAnsi="Arial" w:cs="Arial"/>
+          <w:b/>
+          <w:bCs/>
+          <w:color w:val="auto"/>
+          <w:lang w:val="en-GB"/>
+        </w:rPr>
+      </w:pPr>
+      <w:bookmarkStart w:id="5" w:name="_Toc151493551"/>
+      <w:r>
+        <w:rPr>
+          <w:rFonts w:ascii="Arial" w:hAnsi="Arial" w:cs="Arial"/>
+          <w:b/>
+          <w:bCs/>
+          <w:color w:val="auto"/>
+          <w:lang w:val="en-GB"/>
+        </w:rPr>
+        <w:lastRenderedPageBreak/>
+        <w:t>2</w:t>
+      </w:r>
+      <w:r>
+        <w:rPr>
+          <w:rFonts w:ascii="Arial" w:hAnsi="Arial" w:cs="Arial"/>
+          <w:b/>
+          <w:bCs/>
+          <w:color w:val="auto"/>
+          <w:lang w:val="en-GB"/>
+        </w:rPr>
+        <w:t>.</w:t>
+      </w:r>
+      <w:r>
+        <w:rPr>
+          <w:rFonts w:ascii="Arial" w:hAnsi="Arial" w:cs="Arial"/>
+          <w:b/>
+          <w:bCs/>
+          <w:color w:val="auto"/>
+          <w:lang w:val="en-GB"/>
+        </w:rPr>
+        <w:t xml:space="preserve">  </w:t>
+      </w:r>
+      <w:r>
+        <w:rPr>
+          <w:rFonts w:ascii="Arial" w:hAnsi="Arial" w:cs="Arial"/>
+          <w:b/>
+          <w:bCs/>
+          <w:color w:val="auto"/>
+          <w:lang w:val="en-GB"/>
+        </w:rPr>
+        <w:t>SYSTEM ARCHITECTURE</w:t>
+      </w:r>
+      <w:bookmarkEnd w:id="5"/>
+    </w:p>
+    <w:p>
+      <w:pPr>
         <w:spacing w:line="360" w:lineRule="auto"/>
         <w:rPr>
-          <w:rFonts w:ascii="Arial" w:hAnsi="Arial" w:cs="Arial"/>
           <w:lang w:val="en-GB"/>
         </w:rPr>
       </w:pPr>
@@ -2275,6 +2400,54 @@
           <w:lang w:val="en-GB"/>
         </w:rPr>
       </w:pPr>
+      <w:r>
+        <w:rPr>
+          <w:rFonts w:ascii="Arial" w:hAnsi="Arial" w:cs="Arial"/>
+          <w:noProof/>
+          <w:lang w:val="en-GB"/>
+        </w:rPr>
+        <w:drawing>
+          <wp:inline distT="0" distB="0" distL="0" distR="0" wp14:anchorId="14D08DDC" wp14:editId="1E00554E">
+            <wp:extent cx="6202017" cy="3585210"/>
+            <wp:effectExtent l="0" t="0" r="8890" b="0"/>
+            <wp:docPr id="834345914" name="Picture 1" descr="A diagram of a cloud computing system&#10;&#10;Description automatically generated"/>
+            <wp:cNvGraphicFramePr>
+              <a:graphicFrameLocks xmlns:a="http://schemas.openxmlformats.org/drawingml/2006/main" noChangeAspect="1"/>
+            </wp:cNvGraphicFramePr>
+            <a:graphic xmlns:a="http://schemas.openxmlformats.org/drawingml/2006/main">
+              <a:graphicData uri="http://schemas.openxmlformats.org/drawingml/2006/picture">
+                <pic:pic xmlns:pic="http://schemas.openxmlformats.org/drawingml/2006/picture">
+                  <pic:nvPicPr>
+                    <pic:cNvPr id="834345914" name="Picture 1" descr="A diagram of a cloud computing system&#10;&#10;Description automatically generated"/>
+                    <pic:cNvPicPr/>
+                  </pic:nvPicPr>
+                  <pic:blipFill>
+                    <a:blip r:embed="rId8">
+                      <a:extLst>
+                        <a:ext uri="{28A0092B-C50C-407E-A947-70E740481C1C}">
+                          <a14:useLocalDpi xmlns:a14="http://schemas.microsoft.com/office/drawing/2010/main" val="0"/>
+                        </a:ext>
+                      </a:extLst>
+                    </a:blip>
+                    <a:stretch>
+                      <a:fillRect/>
+                    </a:stretch>
+                  </pic:blipFill>
+                  <pic:spPr>
+                    <a:xfrm>
+                      <a:off x="0" y="0"/>
+                      <a:ext cx="6207152" cy="3588178"/>
+                    </a:xfrm>
+                    <a:prstGeom prst="rect">
+                      <a:avLst/>
+                    </a:prstGeom>
+                  </pic:spPr>
+                </pic:pic>
+              </a:graphicData>
+            </a:graphic>
+          </wp:inline>
+        </w:drawing>
+      </w:r>
     </w:p>
     <w:p>
       <w:pPr>
@@ -2284,6 +2457,13 @@
           <w:lang w:val="en-GB"/>
         </w:rPr>
       </w:pPr>
+      <w:r>
+        <w:rPr>
+          <w:rFonts w:ascii="Arial" w:hAnsi="Arial" w:cs="Arial"/>
+          <w:lang w:val="en-GB"/>
+        </w:rPr>
+        <w:t>Diagram 1: System Architecture Diagram of Aerosense Application</w:t>
+      </w:r>
     </w:p>
     <w:p>
       <w:pPr>
@@ -2314,6 +2494,15 @@
     </w:p>
     <w:p>
       <w:pPr>
+        <w:spacing w:line="360" w:lineRule="auto"/>
+        <w:rPr>
+          <w:rFonts w:ascii="Arial" w:hAnsi="Arial" w:cs="Arial"/>
+          <w:lang w:val="en-GB"/>
+        </w:rPr>
+      </w:pPr>
+    </w:p>
+    <w:p>
+      <w:pPr>
         <w:pStyle w:val="Heading2"/>
         <w:rPr>
           <w:rFonts w:ascii="Arial" w:hAnsi="Arial" w:cs="Arial"/>
@@ -2323,7 +2512,7 @@
           <w:lang w:val="en-GB"/>
         </w:rPr>
       </w:pPr>
-      <w:bookmarkStart w:id="5" w:name="_Toc151477872"/>
+      <w:bookmarkStart w:id="6" w:name="_Toc151493552"/>
       <w:r>
         <w:rPr>
           <w:rFonts w:ascii="Arial" w:hAnsi="Arial" w:cs="Arial"/>
@@ -2334,7 +2523,7 @@
         </w:rPr>
         <w:t>CONCLUSION</w:t>
       </w:r>
-      <w:bookmarkEnd w:id="5"/>
+      <w:bookmarkEnd w:id="6"/>
       <w:r>
         <w:rPr>
           <w:rFonts w:ascii="Arial" w:hAnsi="Arial" w:cs="Arial"/>
@@ -2365,7 +2554,7 @@
           <w:lang w:val="en-GB"/>
         </w:rPr>
       </w:pPr>
-      <w:bookmarkStart w:id="6" w:name="_Toc151477873"/>
+      <w:bookmarkStart w:id="7" w:name="_Toc151493553"/>
       <w:r>
         <w:rPr>
           <w:rFonts w:ascii="Arial" w:hAnsi="Arial" w:cs="Arial"/>
@@ -2375,7 +2564,7 @@
         </w:rPr>
         <w:t>REFERENCES:</w:t>
       </w:r>
-      <w:bookmarkEnd w:id="6"/>
+      <w:bookmarkEnd w:id="7"/>
       <w:r>
         <w:rPr>
           <w:rFonts w:ascii="Arial" w:eastAsiaTheme="minorHAnsi" w:hAnsi="Arial" w:cs="Arial"/>
@@ -2397,8 +2586,8 @@
     </w:p>
     <w:p/>
     <w:sectPr>
-      <w:headerReference w:type="default" r:id="rId8"/>
-      <w:footerReference w:type="default" r:id="rId9"/>
+      <w:headerReference w:type="default" r:id="rId9"/>
+      <w:footerReference w:type="default" r:id="rId10"/>
       <w:pgSz w:w="11906" w:h="16838"/>
       <w:pgMar w:top="1440" w:right="1440" w:bottom="1440" w:left="1440" w:header="708" w:footer="708" w:gutter="0"/>
       <w:cols w:space="708"/>
@@ -4885,6 +5074,7 @@
   <w:style w:type="character" w:default="1" w:styleId="DefaultParagraphFont">
     <w:name w:val="Default Paragraph Font"/>
     <w:uiPriority w:val="1"/>
+    <w:semiHidden/>
     <w:unhideWhenUsed/>
   </w:style>
   <w:style w:type="table" w:default="1" w:styleId="TableNormal">

</xml_diff>

<commit_message>
Add Detailed System Architecture Explanation
This commit adds a comprehensive description of the Aerosense project's system architecture. It covers the integration of IoT components, the PubNub communication layer, cloud server setup, database management, and the mobile application interface. Detailed explanations of how data security is maintained both in transit and at rest are included.
</commit_message>
<xml_diff>
--- a/Alpha Release Documentation.docx
+++ b/Alpha Release Documentation.docx
@@ -820,7 +820,7 @@
           <w:r>
             <w:fldChar w:fldCharType="separate"/>
           </w:r>
-          <w:hyperlink w:anchor="_Toc151493546" w:history="1">
+          <w:hyperlink w:anchor="_Toc151500242" w:history="1">
             <w:r>
               <w:rPr>
                 <w:rStyle w:val="Hyperlink"/>
@@ -851,7 +851,7 @@
                 <w:noProof/>
                 <w:webHidden/>
               </w:rPr>
-              <w:instrText xml:space="preserve"> PAGEREF _Toc151493546 \h </w:instrText>
+              <w:instrText xml:space="preserve"> PAGEREF _Toc151500242 \h </w:instrText>
             </w:r>
             <w:r>
               <w:rPr>
@@ -894,7 +894,7 @@
               <w:lang w:eastAsia="en-IE"/>
             </w:rPr>
           </w:pPr>
-          <w:hyperlink w:anchor="_Toc151493547" w:history="1">
+          <w:hyperlink w:anchor="_Toc151500243" w:history="1">
             <w:r>
               <w:rPr>
                 <w:rStyle w:val="Hyperlink"/>
@@ -924,7 +924,7 @@
                 <w:noProof/>
                 <w:webHidden/>
               </w:rPr>
-              <w:instrText xml:space="preserve"> PAGEREF _Toc151493547 \h </w:instrText>
+              <w:instrText xml:space="preserve"> PAGEREF _Toc151500243 \h </w:instrText>
             </w:r>
             <w:r>
               <w:rPr>
@@ -944,7 +944,7 @@
                 <w:noProof/>
                 <w:webHidden/>
               </w:rPr>
-              <w:t>5</w:t>
+              <w:t>6</w:t>
             </w:r>
             <w:r>
               <w:rPr>
@@ -969,7 +969,7 @@
               <w14:ligatures w14:val="standardContextual"/>
             </w:rPr>
           </w:pPr>
-          <w:hyperlink w:anchor="_Toc151493548" w:history="1">
+          <w:hyperlink w:anchor="_Toc151500244" w:history="1">
             <w:r>
               <w:rPr>
                 <w:rStyle w:val="Hyperlink"/>
@@ -1000,7 +1000,7 @@
                 <w:noProof/>
                 <w:webHidden/>
               </w:rPr>
-              <w:instrText xml:space="preserve"> PAGEREF _Toc151493548 \h </w:instrText>
+              <w:instrText xml:space="preserve"> PAGEREF _Toc151500244 \h </w:instrText>
             </w:r>
             <w:r>
               <w:rPr>
@@ -1020,7 +1020,7 @@
                 <w:noProof/>
                 <w:webHidden/>
               </w:rPr>
-              <w:t>5</w:t>
+              <w:t>6</w:t>
             </w:r>
             <w:r>
               <w:rPr>
@@ -1045,7 +1045,7 @@
               <w14:ligatures w14:val="standardContextual"/>
             </w:rPr>
           </w:pPr>
-          <w:hyperlink w:anchor="_Toc151493549" w:history="1">
+          <w:hyperlink w:anchor="_Toc151500245" w:history="1">
             <w:r>
               <w:rPr>
                 <w:rStyle w:val="Hyperlink"/>
@@ -1076,7 +1076,7 @@
                 <w:noProof/>
                 <w:webHidden/>
               </w:rPr>
-              <w:instrText xml:space="preserve"> PAGEREF _Toc151493549 \h </w:instrText>
+              <w:instrText xml:space="preserve"> PAGEREF _Toc151500245 \h </w:instrText>
             </w:r>
             <w:r>
               <w:rPr>
@@ -1096,7 +1096,7 @@
                 <w:noProof/>
                 <w:webHidden/>
               </w:rPr>
-              <w:t>5</w:t>
+              <w:t>6</w:t>
             </w:r>
             <w:r>
               <w:rPr>
@@ -1119,7 +1119,7 @@
               <w:lang w:eastAsia="en-IE"/>
             </w:rPr>
           </w:pPr>
-          <w:hyperlink w:anchor="_Toc151493550" w:history="1">
+          <w:hyperlink w:anchor="_Toc151500246" w:history="1">
             <w:r>
               <w:rPr>
                 <w:rStyle w:val="Hyperlink"/>
@@ -1150,7 +1150,7 @@
                 <w:noProof/>
                 <w:webHidden/>
               </w:rPr>
-              <w:instrText xml:space="preserve"> PAGEREF _Toc151493550 \h </w:instrText>
+              <w:instrText xml:space="preserve"> PAGEREF _Toc151500246 \h </w:instrText>
             </w:r>
             <w:r>
               <w:rPr>
@@ -1170,7 +1170,7 @@
                 <w:noProof/>
                 <w:webHidden/>
               </w:rPr>
-              <w:t>6</w:t>
+              <w:t>7</w:t>
             </w:r>
             <w:r>
               <w:rPr>
@@ -1193,7 +1193,7 @@
               <w:lang w:eastAsia="en-IE"/>
             </w:rPr>
           </w:pPr>
-          <w:hyperlink w:anchor="_Toc151493551" w:history="1">
+          <w:hyperlink w:anchor="_Toc151500247" w:history="1">
             <w:r>
               <w:rPr>
                 <w:rStyle w:val="Hyperlink"/>
@@ -1224,7 +1224,7 @@
                 <w:noProof/>
                 <w:webHidden/>
               </w:rPr>
-              <w:instrText xml:space="preserve"> PAGEREF _Toc151493551 \h </w:instrText>
+              <w:instrText xml:space="preserve"> PAGEREF _Toc151500247 \h </w:instrText>
             </w:r>
             <w:r>
               <w:rPr>
@@ -1244,7 +1244,607 @@
                 <w:noProof/>
                 <w:webHidden/>
               </w:rPr>
-              <w:t>7</w:t>
+              <w:t>8</w:t>
+            </w:r>
+            <w:r>
+              <w:rPr>
+                <w:noProof/>
+                <w:webHidden/>
+              </w:rPr>
+              <w:fldChar w:fldCharType="end"/>
+            </w:r>
+          </w:hyperlink>
+        </w:p>
+        <w:p>
+          <w:pPr>
+            <w:pStyle w:val="TOC3"/>
+            <w:tabs>
+              <w:tab w:val="right" w:leader="dot" w:pos="9016"/>
+            </w:tabs>
+            <w:rPr>
+              <w:rFonts w:cstheme="minorBidi"/>
+              <w:noProof/>
+              <w:kern w:val="2"/>
+              <w:lang w:val="en-IE" w:eastAsia="en-IE"/>
+              <w14:ligatures w14:val="standardContextual"/>
+            </w:rPr>
+          </w:pPr>
+          <w:hyperlink w:anchor="_Toc151500248" w:history="1">
+            <w:r>
+              <w:rPr>
+                <w:rStyle w:val="Hyperlink"/>
+                <w:rFonts w:ascii="Arial" w:hAnsi="Arial" w:cs="Arial"/>
+                <w:b/>
+                <w:bCs/>
+                <w:noProof/>
+              </w:rPr>
+              <w:t>Overview</w:t>
+            </w:r>
+            <w:r>
+              <w:rPr>
+                <w:noProof/>
+                <w:webHidden/>
+              </w:rPr>
+              <w:tab/>
+            </w:r>
+            <w:r>
+              <w:rPr>
+                <w:noProof/>
+                <w:webHidden/>
+              </w:rPr>
+              <w:fldChar w:fldCharType="begin"/>
+            </w:r>
+            <w:r>
+              <w:rPr>
+                <w:noProof/>
+                <w:webHidden/>
+              </w:rPr>
+              <w:instrText xml:space="preserve"> PAGEREF _Toc151500248 \h </w:instrText>
+            </w:r>
+            <w:r>
+              <w:rPr>
+                <w:noProof/>
+                <w:webHidden/>
+              </w:rPr>
+            </w:r>
+            <w:r>
+              <w:rPr>
+                <w:noProof/>
+                <w:webHidden/>
+              </w:rPr>
+              <w:fldChar w:fldCharType="separate"/>
+            </w:r>
+            <w:r>
+              <w:rPr>
+                <w:noProof/>
+                <w:webHidden/>
+              </w:rPr>
+              <w:t>8</w:t>
+            </w:r>
+            <w:r>
+              <w:rPr>
+                <w:noProof/>
+                <w:webHidden/>
+              </w:rPr>
+              <w:fldChar w:fldCharType="end"/>
+            </w:r>
+          </w:hyperlink>
+        </w:p>
+        <w:p>
+          <w:pPr>
+            <w:pStyle w:val="TOC3"/>
+            <w:tabs>
+              <w:tab w:val="right" w:leader="dot" w:pos="9016"/>
+            </w:tabs>
+            <w:rPr>
+              <w:rFonts w:cstheme="minorBidi"/>
+              <w:noProof/>
+              <w:kern w:val="2"/>
+              <w:lang w:val="en-IE" w:eastAsia="en-IE"/>
+              <w14:ligatures w14:val="standardContextual"/>
+            </w:rPr>
+          </w:pPr>
+          <w:hyperlink w:anchor="_Toc151500249" w:history="1">
+            <w:r>
+              <w:rPr>
+                <w:rStyle w:val="Hyperlink"/>
+                <w:rFonts w:ascii="Arial" w:hAnsi="Arial" w:cs="Arial"/>
+                <w:b/>
+                <w:bCs/>
+                <w:noProof/>
+              </w:rPr>
+              <w:t>IoT Elements</w:t>
+            </w:r>
+            <w:r>
+              <w:rPr>
+                <w:noProof/>
+                <w:webHidden/>
+              </w:rPr>
+              <w:tab/>
+            </w:r>
+            <w:r>
+              <w:rPr>
+                <w:noProof/>
+                <w:webHidden/>
+              </w:rPr>
+              <w:fldChar w:fldCharType="begin"/>
+            </w:r>
+            <w:r>
+              <w:rPr>
+                <w:noProof/>
+                <w:webHidden/>
+              </w:rPr>
+              <w:instrText xml:space="preserve"> PAGEREF _Toc151500249 \h </w:instrText>
+            </w:r>
+            <w:r>
+              <w:rPr>
+                <w:noProof/>
+                <w:webHidden/>
+              </w:rPr>
+            </w:r>
+            <w:r>
+              <w:rPr>
+                <w:noProof/>
+                <w:webHidden/>
+              </w:rPr>
+              <w:fldChar w:fldCharType="separate"/>
+            </w:r>
+            <w:r>
+              <w:rPr>
+                <w:noProof/>
+                <w:webHidden/>
+              </w:rPr>
+              <w:t>8</w:t>
+            </w:r>
+            <w:r>
+              <w:rPr>
+                <w:noProof/>
+                <w:webHidden/>
+              </w:rPr>
+              <w:fldChar w:fldCharType="end"/>
+            </w:r>
+          </w:hyperlink>
+        </w:p>
+        <w:p>
+          <w:pPr>
+            <w:pStyle w:val="TOC3"/>
+            <w:tabs>
+              <w:tab w:val="right" w:leader="dot" w:pos="9016"/>
+            </w:tabs>
+            <w:rPr>
+              <w:rFonts w:cstheme="minorBidi"/>
+              <w:noProof/>
+              <w:kern w:val="2"/>
+              <w:lang w:val="en-IE" w:eastAsia="en-IE"/>
+              <w14:ligatures w14:val="standardContextual"/>
+            </w:rPr>
+          </w:pPr>
+          <w:hyperlink w:anchor="_Toc151500250" w:history="1">
+            <w:r>
+              <w:rPr>
+                <w:rStyle w:val="Hyperlink"/>
+                <w:rFonts w:ascii="Arial" w:hAnsi="Arial" w:cs="Arial"/>
+                <w:b/>
+                <w:bCs/>
+                <w:noProof/>
+              </w:rPr>
+              <w:t>Data Communication via PubNub</w:t>
+            </w:r>
+            <w:r>
+              <w:rPr>
+                <w:noProof/>
+                <w:webHidden/>
+              </w:rPr>
+              <w:tab/>
+            </w:r>
+            <w:r>
+              <w:rPr>
+                <w:noProof/>
+                <w:webHidden/>
+              </w:rPr>
+              <w:fldChar w:fldCharType="begin"/>
+            </w:r>
+            <w:r>
+              <w:rPr>
+                <w:noProof/>
+                <w:webHidden/>
+              </w:rPr>
+              <w:instrText xml:space="preserve"> PAGEREF _Toc151500250 \h </w:instrText>
+            </w:r>
+            <w:r>
+              <w:rPr>
+                <w:noProof/>
+                <w:webHidden/>
+              </w:rPr>
+            </w:r>
+            <w:r>
+              <w:rPr>
+                <w:noProof/>
+                <w:webHidden/>
+              </w:rPr>
+              <w:fldChar w:fldCharType="separate"/>
+            </w:r>
+            <w:r>
+              <w:rPr>
+                <w:noProof/>
+                <w:webHidden/>
+              </w:rPr>
+              <w:t>9</w:t>
+            </w:r>
+            <w:r>
+              <w:rPr>
+                <w:noProof/>
+                <w:webHidden/>
+              </w:rPr>
+              <w:fldChar w:fldCharType="end"/>
+            </w:r>
+          </w:hyperlink>
+        </w:p>
+        <w:p>
+          <w:pPr>
+            <w:pStyle w:val="TOC3"/>
+            <w:tabs>
+              <w:tab w:val="right" w:leader="dot" w:pos="9016"/>
+            </w:tabs>
+            <w:rPr>
+              <w:rFonts w:cstheme="minorBidi"/>
+              <w:noProof/>
+              <w:kern w:val="2"/>
+              <w:lang w:val="en-IE" w:eastAsia="en-IE"/>
+              <w14:ligatures w14:val="standardContextual"/>
+            </w:rPr>
+          </w:pPr>
+          <w:hyperlink w:anchor="_Toc151500251" w:history="1">
+            <w:r>
+              <w:rPr>
+                <w:rStyle w:val="Hyperlink"/>
+                <w:rFonts w:ascii="Arial" w:hAnsi="Arial" w:cs="Arial"/>
+                <w:b/>
+                <w:bCs/>
+                <w:noProof/>
+              </w:rPr>
+              <w:t>Cloud Server and Database</w:t>
+            </w:r>
+            <w:r>
+              <w:rPr>
+                <w:noProof/>
+                <w:webHidden/>
+              </w:rPr>
+              <w:tab/>
+            </w:r>
+            <w:r>
+              <w:rPr>
+                <w:noProof/>
+                <w:webHidden/>
+              </w:rPr>
+              <w:fldChar w:fldCharType="begin"/>
+            </w:r>
+            <w:r>
+              <w:rPr>
+                <w:noProof/>
+                <w:webHidden/>
+              </w:rPr>
+              <w:instrText xml:space="preserve"> PAGEREF _Toc151500251 \h </w:instrText>
+            </w:r>
+            <w:r>
+              <w:rPr>
+                <w:noProof/>
+                <w:webHidden/>
+              </w:rPr>
+            </w:r>
+            <w:r>
+              <w:rPr>
+                <w:noProof/>
+                <w:webHidden/>
+              </w:rPr>
+              <w:fldChar w:fldCharType="separate"/>
+            </w:r>
+            <w:r>
+              <w:rPr>
+                <w:noProof/>
+                <w:webHidden/>
+              </w:rPr>
+              <w:t>9</w:t>
+            </w:r>
+            <w:r>
+              <w:rPr>
+                <w:noProof/>
+                <w:webHidden/>
+              </w:rPr>
+              <w:fldChar w:fldCharType="end"/>
+            </w:r>
+          </w:hyperlink>
+        </w:p>
+        <w:p>
+          <w:pPr>
+            <w:pStyle w:val="TOC3"/>
+            <w:tabs>
+              <w:tab w:val="right" w:leader="dot" w:pos="9016"/>
+            </w:tabs>
+            <w:rPr>
+              <w:rFonts w:cstheme="minorBidi"/>
+              <w:noProof/>
+              <w:kern w:val="2"/>
+              <w:lang w:val="en-IE" w:eastAsia="en-IE"/>
+              <w14:ligatures w14:val="standardContextual"/>
+            </w:rPr>
+          </w:pPr>
+          <w:hyperlink w:anchor="_Toc151500252" w:history="1">
+            <w:r>
+              <w:rPr>
+                <w:rStyle w:val="Hyperlink"/>
+                <w:rFonts w:ascii="Arial" w:hAnsi="Arial" w:cs="Arial"/>
+                <w:b/>
+                <w:bCs/>
+                <w:noProof/>
+              </w:rPr>
+              <w:t>Firebase Authentication</w:t>
+            </w:r>
+            <w:r>
+              <w:rPr>
+                <w:noProof/>
+                <w:webHidden/>
+              </w:rPr>
+              <w:tab/>
+            </w:r>
+            <w:r>
+              <w:rPr>
+                <w:noProof/>
+                <w:webHidden/>
+              </w:rPr>
+              <w:fldChar w:fldCharType="begin"/>
+            </w:r>
+            <w:r>
+              <w:rPr>
+                <w:noProof/>
+                <w:webHidden/>
+              </w:rPr>
+              <w:instrText xml:space="preserve"> PAGEREF _Toc151500252 \h </w:instrText>
+            </w:r>
+            <w:r>
+              <w:rPr>
+                <w:noProof/>
+                <w:webHidden/>
+              </w:rPr>
+            </w:r>
+            <w:r>
+              <w:rPr>
+                <w:noProof/>
+                <w:webHidden/>
+              </w:rPr>
+              <w:fldChar w:fldCharType="separate"/>
+            </w:r>
+            <w:r>
+              <w:rPr>
+                <w:noProof/>
+                <w:webHidden/>
+              </w:rPr>
+              <w:t>9</w:t>
+            </w:r>
+            <w:r>
+              <w:rPr>
+                <w:noProof/>
+                <w:webHidden/>
+              </w:rPr>
+              <w:fldChar w:fldCharType="end"/>
+            </w:r>
+          </w:hyperlink>
+        </w:p>
+        <w:p>
+          <w:pPr>
+            <w:pStyle w:val="TOC3"/>
+            <w:tabs>
+              <w:tab w:val="right" w:leader="dot" w:pos="9016"/>
+            </w:tabs>
+            <w:rPr>
+              <w:rFonts w:cstheme="minorBidi"/>
+              <w:noProof/>
+              <w:kern w:val="2"/>
+              <w:lang w:val="en-IE" w:eastAsia="en-IE"/>
+              <w14:ligatures w14:val="standardContextual"/>
+            </w:rPr>
+          </w:pPr>
+          <w:hyperlink w:anchor="_Toc151500253" w:history="1">
+            <w:r>
+              <w:rPr>
+                <w:rStyle w:val="Hyperlink"/>
+                <w:rFonts w:ascii="Arial" w:hAnsi="Arial" w:cs="Arial"/>
+                <w:b/>
+                <w:bCs/>
+                <w:noProof/>
+              </w:rPr>
+              <w:t>Mobile Application</w:t>
+            </w:r>
+            <w:r>
+              <w:rPr>
+                <w:noProof/>
+                <w:webHidden/>
+              </w:rPr>
+              <w:tab/>
+            </w:r>
+            <w:r>
+              <w:rPr>
+                <w:noProof/>
+                <w:webHidden/>
+              </w:rPr>
+              <w:fldChar w:fldCharType="begin"/>
+            </w:r>
+            <w:r>
+              <w:rPr>
+                <w:noProof/>
+                <w:webHidden/>
+              </w:rPr>
+              <w:instrText xml:space="preserve"> PAGEREF _Toc151500253 \h </w:instrText>
+            </w:r>
+            <w:r>
+              <w:rPr>
+                <w:noProof/>
+                <w:webHidden/>
+              </w:rPr>
+            </w:r>
+            <w:r>
+              <w:rPr>
+                <w:noProof/>
+                <w:webHidden/>
+              </w:rPr>
+              <w:fldChar w:fldCharType="separate"/>
+            </w:r>
+            <w:r>
+              <w:rPr>
+                <w:noProof/>
+                <w:webHidden/>
+              </w:rPr>
+              <w:t>10</w:t>
+            </w:r>
+            <w:r>
+              <w:rPr>
+                <w:noProof/>
+                <w:webHidden/>
+              </w:rPr>
+              <w:fldChar w:fldCharType="end"/>
+            </w:r>
+          </w:hyperlink>
+        </w:p>
+        <w:p>
+          <w:pPr>
+            <w:pStyle w:val="TOC3"/>
+            <w:tabs>
+              <w:tab w:val="right" w:leader="dot" w:pos="9016"/>
+            </w:tabs>
+            <w:rPr>
+              <w:rFonts w:cstheme="minorBidi"/>
+              <w:noProof/>
+              <w:kern w:val="2"/>
+              <w:lang w:val="en-IE" w:eastAsia="en-IE"/>
+              <w14:ligatures w14:val="standardContextual"/>
+            </w:rPr>
+          </w:pPr>
+          <w:hyperlink w:anchor="_Toc151500254" w:history="1">
+            <w:r>
+              <w:rPr>
+                <w:rStyle w:val="Hyperlink"/>
+                <w:rFonts w:ascii="Arial" w:hAnsi="Arial" w:cs="Arial"/>
+                <w:b/>
+                <w:bCs/>
+                <w:noProof/>
+              </w:rPr>
+              <w:t>Community Data Sharing</w:t>
+            </w:r>
+            <w:r>
+              <w:rPr>
+                <w:noProof/>
+                <w:webHidden/>
+              </w:rPr>
+              <w:tab/>
+            </w:r>
+            <w:r>
+              <w:rPr>
+                <w:noProof/>
+                <w:webHidden/>
+              </w:rPr>
+              <w:fldChar w:fldCharType="begin"/>
+            </w:r>
+            <w:r>
+              <w:rPr>
+                <w:noProof/>
+                <w:webHidden/>
+              </w:rPr>
+              <w:instrText xml:space="preserve"> PAGEREF _Toc151500254 \h </w:instrText>
+            </w:r>
+            <w:r>
+              <w:rPr>
+                <w:noProof/>
+                <w:webHidden/>
+              </w:rPr>
+            </w:r>
+            <w:r>
+              <w:rPr>
+                <w:noProof/>
+                <w:webHidden/>
+              </w:rPr>
+              <w:fldChar w:fldCharType="separate"/>
+            </w:r>
+            <w:r>
+              <w:rPr>
+                <w:noProof/>
+                <w:webHidden/>
+              </w:rPr>
+              <w:t>10</w:t>
+            </w:r>
+            <w:r>
+              <w:rPr>
+                <w:noProof/>
+                <w:webHidden/>
+              </w:rPr>
+              <w:fldChar w:fldCharType="end"/>
+            </w:r>
+          </w:hyperlink>
+        </w:p>
+        <w:p>
+          <w:pPr>
+            <w:pStyle w:val="TOC3"/>
+            <w:tabs>
+              <w:tab w:val="right" w:leader="dot" w:pos="9016"/>
+            </w:tabs>
+            <w:rPr>
+              <w:rFonts w:cstheme="minorBidi"/>
+              <w:noProof/>
+              <w:kern w:val="2"/>
+              <w:lang w:val="en-IE" w:eastAsia="en-IE"/>
+              <w14:ligatures w14:val="standardContextual"/>
+            </w:rPr>
+          </w:pPr>
+          <w:hyperlink w:anchor="_Toc151500255" w:history="1">
+            <w:r>
+              <w:rPr>
+                <w:rStyle w:val="Hyperlink"/>
+                <w:rFonts w:ascii="Arial" w:hAnsi="Arial" w:cs="Arial"/>
+                <w:b/>
+                <w:bCs/>
+                <w:noProof/>
+              </w:rPr>
+              <w:t>Conclusion</w:t>
+            </w:r>
+            <w:r>
+              <w:rPr>
+                <w:noProof/>
+                <w:webHidden/>
+              </w:rPr>
+              <w:tab/>
+            </w:r>
+            <w:r>
+              <w:rPr>
+                <w:noProof/>
+                <w:webHidden/>
+              </w:rPr>
+              <w:fldChar w:fldCharType="begin"/>
+            </w:r>
+            <w:r>
+              <w:rPr>
+                <w:noProof/>
+                <w:webHidden/>
+              </w:rPr>
+              <w:instrText xml:space="preserve"> PAGEREF _Toc151500255 \h </w:instrText>
+            </w:r>
+            <w:r>
+              <w:rPr>
+                <w:noProof/>
+                <w:webHidden/>
+              </w:rPr>
+            </w:r>
+            <w:r>
+              <w:rPr>
+                <w:noProof/>
+                <w:webHidden/>
+              </w:rPr>
+              <w:fldChar w:fldCharType="separate"/>
+            </w:r>
+            <w:r>
+              <w:rPr>
+                <w:noProof/>
+                <w:webHidden/>
+              </w:rPr>
+              <w:t>10</w:t>
             </w:r>
             <w:r>
               <w:rPr>
@@ -1267,7 +1867,7 @@
               <w:lang w:eastAsia="en-IE"/>
             </w:rPr>
           </w:pPr>
-          <w:hyperlink w:anchor="_Toc151493552" w:history="1">
+          <w:hyperlink w:anchor="_Toc151500256" w:history="1">
             <w:r>
               <w:rPr>
                 <w:rStyle w:val="Hyperlink"/>
@@ -1298,7 +1898,7 @@
                 <w:noProof/>
                 <w:webHidden/>
               </w:rPr>
-              <w:instrText xml:space="preserve"> PAGEREF _Toc151493552 \h </w:instrText>
+              <w:instrText xml:space="preserve"> PAGEREF _Toc151500256 \h </w:instrText>
             </w:r>
             <w:r>
               <w:rPr>
@@ -1318,7 +1918,7 @@
                 <w:noProof/>
                 <w:webHidden/>
               </w:rPr>
-              <w:t>7</w:t>
+              <w:t>10</w:t>
             </w:r>
             <w:r>
               <w:rPr>
@@ -1341,7 +1941,7 @@
               <w:lang w:eastAsia="en-IE"/>
             </w:rPr>
           </w:pPr>
-          <w:hyperlink w:anchor="_Toc151493553" w:history="1">
+          <w:hyperlink w:anchor="_Toc151500257" w:history="1">
             <w:r>
               <w:rPr>
                 <w:rStyle w:val="Hyperlink"/>
@@ -1371,7 +1971,7 @@
                 <w:noProof/>
                 <w:webHidden/>
               </w:rPr>
-              <w:instrText xml:space="preserve"> PAGEREF _Toc151493553 \h </w:instrText>
+              <w:instrText xml:space="preserve"> PAGEREF _Toc151500257 \h </w:instrText>
             </w:r>
             <w:r>
               <w:rPr>
@@ -1391,7 +1991,7 @@
                 <w:noProof/>
                 <w:webHidden/>
               </w:rPr>
-              <w:t>7</w:t>
+              <w:t>10</w:t>
             </w:r>
             <w:r>
               <w:rPr>
@@ -1476,13 +2076,6 @@
     <w:p/>
     <w:p/>
     <w:p/>
-    <w:p/>
-    <w:p/>
-    <w:p/>
-    <w:p/>
-    <w:p/>
-    <w:p/>
-    <w:p/>
     <w:p>
       <w:pPr>
         <w:pStyle w:val="Heading2"/>
@@ -1494,7 +2087,7 @@
           <w:lang w:val="en-GB"/>
         </w:rPr>
       </w:pPr>
-      <w:bookmarkStart w:id="0" w:name="_Toc151493546"/>
+      <w:bookmarkStart w:id="0" w:name="_Toc151500242"/>
       <w:r>
         <w:rPr>
           <w:rFonts w:ascii="Arial" w:hAnsi="Arial" w:cs="Arial"/>
@@ -1753,59 +2346,400 @@
     </w:p>
     <w:p>
       <w:pPr>
+        <w:numPr>
+          <w:ilvl w:val="0"/>
+          <w:numId w:val="13"/>
+        </w:numPr>
         <w:spacing w:after="120" w:line="360" w:lineRule="auto"/>
         <w:rPr>
           <w:rFonts w:ascii="Arial" w:hAnsi="Arial" w:cs="Arial"/>
         </w:rPr>
       </w:pPr>
-    </w:p>
-    <w:p>
-      <w:pPr>
+      <w:r>
+        <w:rPr>
+          <w:rFonts w:ascii="Arial" w:hAnsi="Arial" w:cs="Arial"/>
+          <w:b/>
+          <w:bCs/>
+        </w:rPr>
+        <w:t>Raspberry Pi</w:t>
+      </w:r>
+      <w:r>
+        <w:rPr>
+          <w:rFonts w:ascii="Arial" w:hAnsi="Arial" w:cs="Arial"/>
+        </w:rPr>
+        <w:t>: A small, affordable computer used for various programming and electronics projects. In Aerosense, it serves as the central unit for collecting sensor data.</w:t>
+      </w:r>
+    </w:p>
+    <w:p>
+      <w:pPr>
+        <w:numPr>
+          <w:ilvl w:val="0"/>
+          <w:numId w:val="13"/>
+        </w:numPr>
         <w:spacing w:after="120" w:line="360" w:lineRule="auto"/>
         <w:rPr>
           <w:rFonts w:ascii="Arial" w:hAnsi="Arial" w:cs="Arial"/>
         </w:rPr>
       </w:pPr>
-    </w:p>
-    <w:p>
-      <w:pPr>
+      <w:r>
+        <w:rPr>
+          <w:rFonts w:ascii="Arial" w:hAnsi="Arial" w:cs="Arial"/>
+          <w:b/>
+          <w:bCs/>
+        </w:rPr>
+        <w:t>PMS7003 Particle Sensor</w:t>
+      </w:r>
+      <w:r>
+        <w:rPr>
+          <w:rFonts w:ascii="Arial" w:hAnsi="Arial" w:cs="Arial"/>
+        </w:rPr>
+        <w:t>: A sensor that measures particulate matter (PM) in the air. It's crucial for providing data on air quality, especially for asthma patients.</w:t>
+      </w:r>
+    </w:p>
+    <w:p>
+      <w:pPr>
+        <w:numPr>
+          <w:ilvl w:val="0"/>
+          <w:numId w:val="13"/>
+        </w:numPr>
         <w:spacing w:after="120" w:line="360" w:lineRule="auto"/>
         <w:rPr>
           <w:rFonts w:ascii="Arial" w:hAnsi="Arial" w:cs="Arial"/>
         </w:rPr>
       </w:pPr>
-    </w:p>
-    <w:p>
-      <w:pPr>
+      <w:r>
+        <w:rPr>
+          <w:rFonts w:ascii="Arial" w:hAnsi="Arial" w:cs="Arial"/>
+          <w:b/>
+          <w:bCs/>
+        </w:rPr>
+        <w:t>BME680 Environmental Sensor</w:t>
+      </w:r>
+      <w:r>
+        <w:rPr>
+          <w:rFonts w:ascii="Arial" w:hAnsi="Arial" w:cs="Arial"/>
+        </w:rPr>
+        <w:t>: This sensor provides a range of environmental data, including temperature, humidity, and volatile organic compounds (VOCs), which are chemicals that can affect air quality.</w:t>
+      </w:r>
+    </w:p>
+    <w:p>
+      <w:pPr>
+        <w:numPr>
+          <w:ilvl w:val="0"/>
+          <w:numId w:val="13"/>
+        </w:numPr>
         <w:spacing w:after="120" w:line="360" w:lineRule="auto"/>
         <w:rPr>
           <w:rFonts w:ascii="Arial" w:hAnsi="Arial" w:cs="Arial"/>
         </w:rPr>
       </w:pPr>
-    </w:p>
-    <w:p>
-      <w:pPr>
+      <w:r>
+        <w:rPr>
+          <w:rFonts w:ascii="Arial" w:hAnsi="Arial" w:cs="Arial"/>
+          <w:b/>
+          <w:bCs/>
+        </w:rPr>
+        <w:lastRenderedPageBreak/>
+        <w:t>Grove Air 530 GPS Sensor</w:t>
+      </w:r>
+      <w:r>
+        <w:rPr>
+          <w:rFonts w:ascii="Arial" w:hAnsi="Arial" w:cs="Arial"/>
+        </w:rPr>
+        <w:t>: A sensor used for determining geographical location, enabling the Aerosense system to tag air quality readings with specific locations.</w:t>
+      </w:r>
+    </w:p>
+    <w:p>
+      <w:pPr>
+        <w:numPr>
+          <w:ilvl w:val="0"/>
+          <w:numId w:val="13"/>
+        </w:numPr>
         <w:spacing w:after="120" w:line="360" w:lineRule="auto"/>
         <w:rPr>
           <w:rFonts w:ascii="Arial" w:hAnsi="Arial" w:cs="Arial"/>
         </w:rPr>
       </w:pPr>
-    </w:p>
-    <w:p>
-      <w:pPr>
+      <w:r>
+        <w:rPr>
+          <w:rFonts w:ascii="Arial" w:hAnsi="Arial" w:cs="Arial"/>
+          <w:b/>
+          <w:bCs/>
+        </w:rPr>
+        <w:t>PubNub</w:t>
+      </w:r>
+      <w:r>
+        <w:rPr>
+          <w:rFonts w:ascii="Arial" w:hAnsi="Arial" w:cs="Arial"/>
+        </w:rPr>
+        <w:t>: A cloud-based service that provides real-time data communication between devices and servers. It's used in Aerosense for transmitting sensor data from the Raspberry Pi to the cloud server.</w:t>
+      </w:r>
+    </w:p>
+    <w:p>
+      <w:pPr>
+        <w:numPr>
+          <w:ilvl w:val="0"/>
+          <w:numId w:val="13"/>
+        </w:numPr>
         <w:spacing w:after="120" w:line="360" w:lineRule="auto"/>
         <w:rPr>
           <w:rFonts w:ascii="Arial" w:hAnsi="Arial" w:cs="Arial"/>
         </w:rPr>
       </w:pPr>
-    </w:p>
-    <w:p>
-      <w:pPr>
+      <w:r>
+        <w:rPr>
+          <w:rFonts w:ascii="Arial" w:hAnsi="Arial" w:cs="Arial"/>
+          <w:b/>
+          <w:bCs/>
+        </w:rPr>
+        <w:t>PubNub Access Keys</w:t>
+      </w:r>
+      <w:r>
+        <w:rPr>
+          <w:rFonts w:ascii="Arial" w:hAnsi="Arial" w:cs="Arial"/>
+        </w:rPr>
+        <w:t>: Unique identifiers used for secure access to PubNub's publish and subscribe channels, ensuring that only authorized devices and servers can communicate through the platform.</w:t>
+      </w:r>
+    </w:p>
+    <w:p>
+      <w:pPr>
+        <w:numPr>
+          <w:ilvl w:val="0"/>
+          <w:numId w:val="13"/>
+        </w:numPr>
         <w:spacing w:after="120" w:line="360" w:lineRule="auto"/>
         <w:rPr>
           <w:rFonts w:ascii="Arial" w:hAnsi="Arial" w:cs="Arial"/>
         </w:rPr>
       </w:pPr>
+      <w:r>
+        <w:rPr>
+          <w:rFonts w:ascii="Arial" w:hAnsi="Arial" w:cs="Arial"/>
+          <w:b/>
+          <w:bCs/>
+        </w:rPr>
+        <w:t>AWS Cloud</w:t>
+      </w:r>
+      <w:r>
+        <w:rPr>
+          <w:rFonts w:ascii="Arial" w:hAnsi="Arial" w:cs="Arial"/>
+        </w:rPr>
+        <w:t>: Amazon Web Services Cloud, a cloud computing platform that hosts the server for the Aerosense system. It's responsible for data processing and storage.</w:t>
+      </w:r>
+    </w:p>
+    <w:p>
+      <w:pPr>
+        <w:numPr>
+          <w:ilvl w:val="0"/>
+          <w:numId w:val="13"/>
+        </w:numPr>
+        <w:spacing w:after="120" w:line="360" w:lineRule="auto"/>
+        <w:rPr>
+          <w:rFonts w:ascii="Arial" w:hAnsi="Arial" w:cs="Arial"/>
+        </w:rPr>
+      </w:pPr>
+      <w:r>
+        <w:rPr>
+          <w:rFonts w:ascii="Arial" w:hAnsi="Arial" w:cs="Arial"/>
+          <w:b/>
+          <w:bCs/>
+        </w:rPr>
+        <w:t>AES-256 Encryption</w:t>
+      </w:r>
+      <w:r>
+        <w:rPr>
+          <w:rFonts w:ascii="Arial" w:hAnsi="Arial" w:cs="Arial"/>
+        </w:rPr>
+        <w:t>: A method of encrypting data to protect it from unauthorized access. It's used in Aerosense to secure data at rest in the database.</w:t>
+      </w:r>
+    </w:p>
+    <w:p>
+      <w:pPr>
+        <w:numPr>
+          <w:ilvl w:val="0"/>
+          <w:numId w:val="13"/>
+        </w:numPr>
+        <w:spacing w:after="120" w:line="360" w:lineRule="auto"/>
+        <w:rPr>
+          <w:rFonts w:ascii="Arial" w:hAnsi="Arial" w:cs="Arial"/>
+        </w:rPr>
+      </w:pPr>
+      <w:r>
+        <w:rPr>
+          <w:rFonts w:ascii="Arial" w:hAnsi="Arial" w:cs="Arial"/>
+          <w:b/>
+          <w:bCs/>
+        </w:rPr>
+        <w:t>TLS Protocol</w:t>
+      </w:r>
+      <w:r>
+        <w:rPr>
+          <w:rFonts w:ascii="Arial" w:hAnsi="Arial" w:cs="Arial"/>
+        </w:rPr>
+        <w:t>: Transport Layer Security protocol, a method for encrypting data during transmission to prevent interception by unauthorized parties. Used in Aerosense for secure data transfer.</w:t>
+      </w:r>
+    </w:p>
+    <w:p>
+      <w:pPr>
+        <w:numPr>
+          <w:ilvl w:val="0"/>
+          <w:numId w:val="13"/>
+        </w:numPr>
+        <w:spacing w:after="120" w:line="360" w:lineRule="auto"/>
+        <w:rPr>
+          <w:rFonts w:ascii="Arial" w:hAnsi="Arial" w:cs="Arial"/>
+        </w:rPr>
+      </w:pPr>
+      <w:r>
+        <w:rPr>
+          <w:rFonts w:ascii="Arial" w:hAnsi="Arial" w:cs="Arial"/>
+          <w:b/>
+          <w:bCs/>
+        </w:rPr>
+        <w:t>Firebase Authentication</w:t>
+      </w:r>
+      <w:r>
+        <w:rPr>
+          <w:rFonts w:ascii="Arial" w:hAnsi="Arial" w:cs="Arial"/>
+        </w:rPr>
+        <w:t>: A Google service that provides user authentication for applications. In Aerosense, it manages user login processes and secures access to user data.</w:t>
+      </w:r>
+    </w:p>
+    <w:p>
+      <w:pPr>
+        <w:numPr>
+          <w:ilvl w:val="0"/>
+          <w:numId w:val="13"/>
+        </w:numPr>
+        <w:spacing w:after="120" w:line="360" w:lineRule="auto"/>
+        <w:rPr>
+          <w:rFonts w:ascii="Arial" w:hAnsi="Arial" w:cs="Arial"/>
+        </w:rPr>
+      </w:pPr>
+      <w:r>
+        <w:rPr>
+          <w:rFonts w:ascii="Arial" w:hAnsi="Arial" w:cs="Arial"/>
+          <w:b/>
+          <w:bCs/>
+        </w:rPr>
+        <w:t>Google OAuth</w:t>
+      </w:r>
+      <w:r>
+        <w:rPr>
+          <w:rFonts w:ascii="Arial" w:hAnsi="Arial" w:cs="Arial"/>
+        </w:rPr>
+        <w:t>: An authentication method provided by Google that allows users to log in to applications securely using their Google account.</w:t>
+      </w:r>
+    </w:p>
+    <w:p>
+      <w:pPr>
+        <w:numPr>
+          <w:ilvl w:val="0"/>
+          <w:numId w:val="13"/>
+        </w:numPr>
+        <w:spacing w:after="120" w:line="360" w:lineRule="auto"/>
+        <w:rPr>
+          <w:rFonts w:ascii="Arial" w:hAnsi="Arial" w:cs="Arial"/>
+        </w:rPr>
+      </w:pPr>
+      <w:r>
+        <w:rPr>
+          <w:rFonts w:ascii="Arial" w:hAnsi="Arial" w:cs="Arial"/>
+          <w:b/>
+          <w:bCs/>
+        </w:rPr>
+        <w:t>Mobile Application</w:t>
+      </w:r>
+      <w:r>
+        <w:rPr>
+          <w:rFonts w:ascii="Arial" w:hAnsi="Arial" w:cs="Arial"/>
+        </w:rPr>
+        <w:t>: The user interface of the Aerosense system, available on smartphones. It displays air quality data and allows users to interact with the system.</w:t>
+      </w:r>
+    </w:p>
+    <w:p>
+      <w:pPr>
+        <w:numPr>
+          <w:ilvl w:val="0"/>
+          <w:numId w:val="13"/>
+        </w:numPr>
+        <w:spacing w:after="120" w:line="360" w:lineRule="auto"/>
+        <w:rPr>
+          <w:rFonts w:ascii="Arial" w:hAnsi="Arial" w:cs="Arial"/>
+        </w:rPr>
+      </w:pPr>
+      <w:r>
+        <w:rPr>
+          <w:rFonts w:ascii="Arial" w:hAnsi="Arial" w:cs="Arial"/>
+          <w:b/>
+          <w:bCs/>
+        </w:rPr>
+        <w:t>Community Data Sharing</w:t>
+      </w:r>
+      <w:r>
+        <w:rPr>
+          <w:rFonts w:ascii="Arial" w:hAnsi="Arial" w:cs="Arial"/>
+        </w:rPr>
+        <w:t>: A feature in Aerosense where users can share anonymized environmental data to contribute to broader air quality studies.</w:t>
+      </w:r>
+    </w:p>
+    <w:p>
+      <w:pPr>
+        <w:numPr>
+          <w:ilvl w:val="0"/>
+          <w:numId w:val="13"/>
+        </w:numPr>
+        <w:spacing w:after="120" w:line="360" w:lineRule="auto"/>
+        <w:rPr>
+          <w:rFonts w:ascii="Arial" w:hAnsi="Arial" w:cs="Arial"/>
+        </w:rPr>
+      </w:pPr>
+      <w:r>
+        <w:rPr>
+          <w:rFonts w:ascii="Arial" w:hAnsi="Arial" w:cs="Arial"/>
+          <w:b/>
+          <w:bCs/>
+        </w:rPr>
+        <w:t>GDPR (General Data Protection Regulation):</w:t>
+      </w:r>
+      <w:r>
+        <w:rPr>
+          <w:rFonts w:ascii="Arial" w:hAnsi="Arial" w:cs="Arial"/>
+        </w:rPr>
+        <w:t xml:space="preserve"> A regulation in EU law on data protection and privacy. In Aerosense, it's referenced to highlight the system's compliance with data privacy laws.</w:t>
+      </w:r>
+    </w:p>
+    <w:p>
+      <w:pPr>
+        <w:spacing w:after="120" w:line="360" w:lineRule="auto"/>
+        <w:rPr>
+          <w:rFonts w:ascii="Arial" w:hAnsi="Arial" w:cs="Arial"/>
+        </w:rPr>
+      </w:pPr>
+    </w:p>
+    <w:p>
+      <w:pPr>
+        <w:spacing w:after="120" w:line="360" w:lineRule="auto"/>
+        <w:rPr>
+          <w:rFonts w:ascii="Arial" w:hAnsi="Arial" w:cs="Arial"/>
+        </w:rPr>
+      </w:pPr>
+    </w:p>
+    <w:p>
+      <w:pPr>
+        <w:spacing w:after="120" w:line="360" w:lineRule="auto"/>
+        <w:rPr>
+          <w:rFonts w:ascii="Arial" w:hAnsi="Arial" w:cs="Arial"/>
+        </w:rPr>
+      </w:pPr>
+    </w:p>
+    <w:p>
+      <w:pPr>
+        <w:spacing w:after="120" w:line="360" w:lineRule="auto"/>
+        <w:rPr>
+          <w:rFonts w:ascii="Arial" w:hAnsi="Arial" w:cs="Arial"/>
+        </w:rPr>
+      </w:pPr>
     </w:p>
     <w:p>
       <w:pPr>
@@ -1817,7 +2751,7 @@
           <w:color w:val="000000" w:themeColor="text1"/>
         </w:rPr>
       </w:pPr>
-      <w:bookmarkStart w:id="1" w:name="_Toc151493547"/>
+      <w:bookmarkStart w:id="1" w:name="_Toc151500243"/>
       <w:r>
         <w:rPr>
           <w:rFonts w:ascii="Arial" w:hAnsi="Arial" w:cs="Arial"/>
@@ -1850,7 +2784,7 @@
           <w:lang w:val="en-GB"/>
         </w:rPr>
       </w:pPr>
-      <w:bookmarkStart w:id="2" w:name="_Toc151493548"/>
+      <w:bookmarkStart w:id="2" w:name="_Toc151500244"/>
       <w:r>
         <w:rPr>
           <w:rFonts w:ascii="Arial" w:hAnsi="Arial" w:cs="Arial"/>
@@ -1892,7 +2826,7 @@
           <w:lang w:val="en-GB"/>
         </w:rPr>
       </w:pPr>
-      <w:bookmarkStart w:id="3" w:name="_Toc151493549"/>
+      <w:bookmarkStart w:id="3" w:name="_Toc151500245"/>
       <w:r>
         <w:rPr>
           <w:rFonts w:ascii="Arial" w:hAnsi="Arial" w:cs="Arial"/>
@@ -1916,10 +2850,54 @@
     </w:p>
     <w:p>
       <w:pPr>
-        <w:rPr>
-          <w:lang w:val="en-GB"/>
-        </w:rPr>
-      </w:pPr>
+        <w:spacing w:line="360" w:lineRule="auto"/>
+        <w:rPr>
+          <w:rFonts w:ascii="Arial" w:hAnsi="Arial" w:cs="Arial"/>
+          <w:lang w:val="en-GB"/>
+        </w:rPr>
+      </w:pPr>
+      <w:r>
+        <w:rPr>
+          <w:rFonts w:ascii="Arial" w:hAnsi="Arial" w:cs="Arial"/>
+          <w:lang w:val="en-GB"/>
+        </w:rPr>
+        <w:t xml:space="preserve">Diagram 1: </w:t>
+      </w:r>
+      <w:r>
+        <w:rPr>
+          <w:rFonts w:ascii="Arial" w:hAnsi="Arial" w:cs="Arial"/>
+          <w:lang w:val="en-GB"/>
+        </w:rPr>
+        <w:t>System Architecture Diagram of Aerosense Application</w:t>
+      </w:r>
+      <w:r>
+        <w:rPr>
+          <w:rFonts w:ascii="Arial" w:hAnsi="Arial" w:cs="Arial"/>
+          <w:lang w:val="en-GB"/>
+        </w:rPr>
+        <w:t>…</w:t>
+      </w:r>
+      <w:r>
+        <w:rPr>
+          <w:rFonts w:ascii="Arial" w:hAnsi="Arial" w:cs="Arial"/>
+          <w:lang w:val="en-GB"/>
+        </w:rPr>
+        <w:t>.........................</w:t>
+      </w:r>
+      <w:r>
+        <w:rPr>
+          <w:rFonts w:ascii="Arial" w:hAnsi="Arial" w:cs="Arial"/>
+          <w:lang w:val="en-GB"/>
+        </w:rPr>
+        <w:t xml:space="preserve">.......... </w:t>
+      </w:r>
+      <w:r>
+        <w:rPr>
+          <w:rFonts w:ascii="Arial" w:hAnsi="Arial" w:cs="Arial"/>
+          <w:lang w:val="en-GB"/>
+        </w:rPr>
+        <w:t>7</w:t>
+      </w:r>
     </w:p>
     <w:p>
       <w:pPr>
@@ -2100,7 +3078,7 @@
           <w:lang w:val="en-GB"/>
         </w:rPr>
       </w:pPr>
-      <w:bookmarkStart w:id="4" w:name="_Toc151493550"/>
+      <w:bookmarkStart w:id="4" w:name="_Toc151500246"/>
       <w:r>
         <w:rPr>
           <w:rFonts w:ascii="Arial" w:hAnsi="Arial" w:cs="Arial"/>
@@ -2340,7 +3318,7 @@
           <w:lang w:val="en-GB"/>
         </w:rPr>
       </w:pPr>
-      <w:bookmarkStart w:id="5" w:name="_Toc151493551"/>
+      <w:bookmarkStart w:id="5" w:name="_Toc151500247"/>
       <w:r>
         <w:rPr>
           <w:rFonts w:ascii="Arial" w:hAnsi="Arial" w:cs="Arial"/>
@@ -2370,17 +3348,7 @@
           <w:color w:val="auto"/>
           <w:lang w:val="en-GB"/>
         </w:rPr>
-        <w:t xml:space="preserve">  </w:t>
-      </w:r>
-      <w:r>
-        <w:rPr>
-          <w:rFonts w:ascii="Arial" w:hAnsi="Arial" w:cs="Arial"/>
-          <w:b/>
-          <w:bCs/>
-          <w:color w:val="auto"/>
-          <w:lang w:val="en-GB"/>
-        </w:rPr>
-        <w:t>SYSTEM ARCHITECTURE</w:t>
+        <w:t xml:space="preserve">  SYSTEM ARCHITECTURE</w:t>
       </w:r>
       <w:bookmarkEnd w:id="5"/>
     </w:p>
@@ -2476,27 +3444,702 @@
     </w:p>
     <w:p>
       <w:pPr>
+        <w:pStyle w:val="Heading3"/>
+        <w:rPr>
+          <w:rFonts w:ascii="Arial" w:hAnsi="Arial" w:cs="Arial"/>
+          <w:b/>
+          <w:bCs/>
+          <w:color w:val="auto"/>
+          <w:sz w:val="22"/>
+          <w:szCs w:val="22"/>
+        </w:rPr>
+      </w:pPr>
+      <w:bookmarkStart w:id="6" w:name="_Toc151500248"/>
+      <w:r>
+        <w:rPr>
+          <w:rFonts w:ascii="Arial" w:hAnsi="Arial" w:cs="Arial"/>
+          <w:b/>
+          <w:bCs/>
+          <w:color w:val="auto"/>
+          <w:sz w:val="22"/>
+          <w:szCs w:val="22"/>
+        </w:rPr>
+        <w:t>Overview</w:t>
+      </w:r>
+      <w:bookmarkEnd w:id="6"/>
+    </w:p>
+    <w:p/>
+    <w:p>
+      <w:pPr>
         <w:spacing w:line="360" w:lineRule="auto"/>
         <w:rPr>
           <w:rFonts w:ascii="Arial" w:hAnsi="Arial" w:cs="Arial"/>
-          <w:lang w:val="en-GB"/>
-        </w:rPr>
-      </w:pPr>
-    </w:p>
+        </w:rPr>
+      </w:pPr>
+      <w:r>
+        <w:rPr>
+          <w:rFonts w:ascii="Arial" w:hAnsi="Arial" w:cs="Arial"/>
+        </w:rPr>
+        <w:t xml:space="preserve">The Aerosense project's system architecture is a comprehensive framework designed to monitor and </w:t>
+      </w:r>
+      <w:r>
+        <w:rPr>
+          <w:rFonts w:ascii="Arial" w:hAnsi="Arial" w:cs="Arial"/>
+        </w:rPr>
+        <w:t>analyse</w:t>
+      </w:r>
+      <w:r>
+        <w:rPr>
+          <w:rFonts w:ascii="Arial" w:hAnsi="Arial" w:cs="Arial"/>
+        </w:rPr>
+        <w:t xml:space="preserve"> air quality, tailored specifically for asthma patients. This architecture integrates various technologies including Internet of Things (IoT) devices, cloud computing, real-time data communication, and a mobile application interface.</w:t>
+      </w:r>
+    </w:p>
+    <w:p>
+      <w:pPr>
+        <w:pStyle w:val="Heading3"/>
+        <w:rPr>
+          <w:rFonts w:ascii="Arial" w:hAnsi="Arial" w:cs="Arial"/>
+          <w:b/>
+          <w:bCs/>
+          <w:color w:val="auto"/>
+          <w:sz w:val="22"/>
+          <w:szCs w:val="22"/>
+        </w:rPr>
+      </w:pPr>
+      <w:bookmarkStart w:id="7" w:name="_Toc151500249"/>
+      <w:r>
+        <w:rPr>
+          <w:rFonts w:ascii="Arial" w:hAnsi="Arial" w:cs="Arial"/>
+          <w:b/>
+          <w:bCs/>
+          <w:color w:val="auto"/>
+          <w:sz w:val="22"/>
+          <w:szCs w:val="22"/>
+        </w:rPr>
+        <w:t>IoT Elements</w:t>
+      </w:r>
+      <w:bookmarkEnd w:id="7"/>
+    </w:p>
+    <w:p/>
     <w:p>
       <w:pPr>
         <w:spacing w:line="360" w:lineRule="auto"/>
         <w:rPr>
           <w:rFonts w:ascii="Arial" w:hAnsi="Arial" w:cs="Arial"/>
-          <w:lang w:val="en-GB"/>
-        </w:rPr>
-      </w:pPr>
-    </w:p>
-    <w:p>
-      <w:pPr>
+        </w:rPr>
+      </w:pPr>
+      <w:r>
+        <w:rPr>
+          <w:rFonts w:ascii="Arial" w:hAnsi="Arial" w:cs="Arial"/>
+        </w:rPr>
+        <w:t>The core of the Aerosense system is based around a Raspberry Pi, which acts as the central data collection unit. Attached to the Pi are t</w:t>
+      </w:r>
+      <w:r>
+        <w:rPr>
+          <w:rFonts w:ascii="Arial" w:hAnsi="Arial" w:cs="Arial"/>
+        </w:rPr>
+        <w:t>hree</w:t>
+      </w:r>
+      <w:r>
+        <w:rPr>
+          <w:rFonts w:ascii="Arial" w:hAnsi="Arial" w:cs="Arial"/>
+        </w:rPr>
+        <w:t xml:space="preserve"> crucial sensors:</w:t>
+      </w:r>
+    </w:p>
+    <w:p>
+      <w:pPr>
+        <w:numPr>
+          <w:ilvl w:val="0"/>
+          <w:numId w:val="14"/>
+        </w:numPr>
         <w:spacing w:line="360" w:lineRule="auto"/>
         <w:rPr>
           <w:rFonts w:ascii="Arial" w:hAnsi="Arial" w:cs="Arial"/>
+        </w:rPr>
+      </w:pPr>
+      <w:r>
+        <w:rPr>
+          <w:rFonts w:ascii="Arial" w:hAnsi="Arial" w:cs="Arial"/>
+          <w:b/>
+          <w:bCs/>
+        </w:rPr>
+        <w:t>PMS7003 Particle Sensor</w:t>
+      </w:r>
+      <w:r>
+        <w:rPr>
+          <w:rFonts w:ascii="Arial" w:hAnsi="Arial" w:cs="Arial"/>
+        </w:rPr>
+        <w:t>: This sensor is responsible for measuring particulate matter in the air, providing data on air quality that is particularly relevant to asthma sufferers.</w:t>
+      </w:r>
+    </w:p>
+    <w:p>
+      <w:pPr>
+        <w:numPr>
+          <w:ilvl w:val="0"/>
+          <w:numId w:val="14"/>
+        </w:numPr>
+        <w:spacing w:line="360" w:lineRule="auto"/>
+        <w:rPr>
+          <w:rFonts w:ascii="Arial" w:hAnsi="Arial" w:cs="Arial"/>
+        </w:rPr>
+      </w:pPr>
+      <w:r>
+        <w:rPr>
+          <w:rFonts w:ascii="Arial" w:hAnsi="Arial" w:cs="Arial"/>
+          <w:b/>
+          <w:bCs/>
+        </w:rPr>
+        <w:t>BME680 Environmental Sensor</w:t>
+      </w:r>
+      <w:r>
+        <w:rPr>
+          <w:rFonts w:ascii="Arial" w:hAnsi="Arial" w:cs="Arial"/>
+        </w:rPr>
+        <w:t>: Offers a broader range of environmental readings including temperature, humidity, and volatile organic compounds (VOCs).</w:t>
+      </w:r>
+    </w:p>
+    <w:p>
+      <w:pPr>
+        <w:numPr>
+          <w:ilvl w:val="0"/>
+          <w:numId w:val="14"/>
+        </w:numPr>
+        <w:spacing w:line="360" w:lineRule="auto"/>
+        <w:rPr>
+          <w:rFonts w:ascii="Arial" w:hAnsi="Arial" w:cs="Arial"/>
+        </w:rPr>
+      </w:pPr>
+      <w:r>
+        <w:rPr>
+          <w:rFonts w:ascii="Arial" w:hAnsi="Arial" w:cs="Arial"/>
+          <w:b/>
+          <w:bCs/>
+        </w:rPr>
+        <w:lastRenderedPageBreak/>
+        <w:t>Grove Air 530 GPS Sensor</w:t>
+      </w:r>
+      <w:r>
+        <w:rPr>
+          <w:rFonts w:ascii="Arial" w:hAnsi="Arial" w:cs="Arial"/>
+        </w:rPr>
+        <w:t xml:space="preserve">: Used to provide location data, enabling </w:t>
+      </w:r>
+      <w:r>
+        <w:rPr>
+          <w:rFonts w:ascii="Arial" w:hAnsi="Arial" w:cs="Arial"/>
+        </w:rPr>
+        <w:t>tagged</w:t>
+      </w:r>
+      <w:r>
+        <w:rPr>
+          <w:rFonts w:ascii="Arial" w:hAnsi="Arial" w:cs="Arial"/>
+        </w:rPr>
+        <w:t xml:space="preserve"> air quality readings, which is essential for mapping and </w:t>
+      </w:r>
+      <w:r>
+        <w:rPr>
+          <w:rFonts w:ascii="Arial" w:hAnsi="Arial" w:cs="Arial"/>
+        </w:rPr>
+        <w:t>analysing</w:t>
+      </w:r>
+      <w:r>
+        <w:rPr>
+          <w:rFonts w:ascii="Arial" w:hAnsi="Arial" w:cs="Arial"/>
+        </w:rPr>
+        <w:t xml:space="preserve"> environmental conditions in different areas.</w:t>
+      </w:r>
+    </w:p>
+    <w:p>
+      <w:pPr>
+        <w:pStyle w:val="Heading3"/>
+        <w:rPr>
+          <w:rFonts w:ascii="Arial" w:hAnsi="Arial" w:cs="Arial"/>
+          <w:b/>
+          <w:bCs/>
+          <w:color w:val="auto"/>
+          <w:sz w:val="22"/>
+          <w:szCs w:val="22"/>
+        </w:rPr>
+      </w:pPr>
+      <w:bookmarkStart w:id="8" w:name="_Toc151500250"/>
+      <w:r>
+        <w:rPr>
+          <w:rFonts w:ascii="Arial" w:hAnsi="Arial" w:cs="Arial"/>
+          <w:b/>
+          <w:bCs/>
+          <w:color w:val="auto"/>
+          <w:sz w:val="22"/>
+          <w:szCs w:val="22"/>
+        </w:rPr>
+        <w:t>Data Communication via PubNub</w:t>
+      </w:r>
+      <w:bookmarkEnd w:id="8"/>
+    </w:p>
+    <w:p/>
+    <w:p>
+      <w:pPr>
+        <w:spacing w:line="360" w:lineRule="auto"/>
+        <w:rPr>
+          <w:rFonts w:ascii="Arial" w:hAnsi="Arial" w:cs="Arial"/>
+        </w:rPr>
+      </w:pPr>
+      <w:r>
+        <w:rPr>
+          <w:rFonts w:ascii="Arial" w:hAnsi="Arial" w:cs="Arial"/>
+        </w:rPr>
+        <w:t>Data from these sensors is transmitted using PubNub, a real-time communication platform. The Raspberry Pi publishes the sensor data to a dedicated PubNub channel, which is then subscribed to by the cloud server. This setup ensures the delivery of data from the sensors to the server for processing.</w:t>
+      </w:r>
+    </w:p>
+    <w:p>
+      <w:pPr>
+        <w:spacing w:line="360" w:lineRule="auto"/>
+        <w:rPr>
+          <w:rFonts w:ascii="Arial" w:hAnsi="Arial" w:cs="Arial"/>
+        </w:rPr>
+      </w:pPr>
+      <w:r>
+        <w:rPr>
+          <w:rFonts w:ascii="Arial" w:hAnsi="Arial" w:cs="Arial"/>
+        </w:rPr>
+        <w:t>To secure this communication:</w:t>
+      </w:r>
+    </w:p>
+    <w:p>
+      <w:pPr>
+        <w:numPr>
+          <w:ilvl w:val="0"/>
+          <w:numId w:val="15"/>
+        </w:numPr>
+        <w:spacing w:line="360" w:lineRule="auto"/>
+        <w:rPr>
+          <w:rFonts w:ascii="Arial" w:hAnsi="Arial" w:cs="Arial"/>
+        </w:rPr>
+      </w:pPr>
+      <w:r>
+        <w:rPr>
+          <w:rFonts w:ascii="Arial" w:hAnsi="Arial" w:cs="Arial"/>
+          <w:b/>
+          <w:bCs/>
+        </w:rPr>
+        <w:t>PubNub Access Keys</w:t>
+      </w:r>
+      <w:r>
+        <w:rPr>
+          <w:rFonts w:ascii="Arial" w:hAnsi="Arial" w:cs="Arial"/>
+        </w:rPr>
+        <w:t>: Unique access keys are used for both publishing and subscribing to the data, ensuring that only authorized devices and servers can access the communication channel..</w:t>
+      </w:r>
+    </w:p>
+    <w:p>
+      <w:pPr>
+        <w:pStyle w:val="Heading3"/>
+        <w:rPr>
+          <w:rFonts w:ascii="Arial" w:hAnsi="Arial" w:cs="Arial"/>
+          <w:b/>
+          <w:bCs/>
+          <w:color w:val="auto"/>
+          <w:sz w:val="22"/>
+          <w:szCs w:val="22"/>
+        </w:rPr>
+      </w:pPr>
+      <w:bookmarkStart w:id="9" w:name="_Toc151500251"/>
+      <w:r>
+        <w:rPr>
+          <w:rFonts w:ascii="Arial" w:hAnsi="Arial" w:cs="Arial"/>
+          <w:b/>
+          <w:bCs/>
+          <w:color w:val="auto"/>
+          <w:sz w:val="22"/>
+          <w:szCs w:val="22"/>
+        </w:rPr>
+        <w:t>Cloud Server and Database</w:t>
+      </w:r>
+      <w:bookmarkEnd w:id="9"/>
+    </w:p>
+    <w:p/>
+    <w:p>
+      <w:pPr>
+        <w:spacing w:line="360" w:lineRule="auto"/>
+        <w:rPr>
+          <w:rFonts w:ascii="Arial" w:hAnsi="Arial" w:cs="Arial"/>
+        </w:rPr>
+      </w:pPr>
+      <w:r>
+        <w:rPr>
+          <w:rFonts w:ascii="Arial" w:hAnsi="Arial" w:cs="Arial"/>
+        </w:rPr>
+        <w:t>The server hosted on AWS Cloud forms the backbone of data processing and storage. It subscribes to the PubNub channel to receive sensor data, processes this data according to predefined</w:t>
+      </w:r>
+      <w:r>
+        <w:rPr>
+          <w:rFonts w:ascii="Arial" w:hAnsi="Arial" w:cs="Arial"/>
+        </w:rPr>
+        <w:t xml:space="preserve"> processing</w:t>
+      </w:r>
+      <w:r>
+        <w:rPr>
+          <w:rFonts w:ascii="Arial" w:hAnsi="Arial" w:cs="Arial"/>
+        </w:rPr>
+        <w:t xml:space="preserve"> algorithms</w:t>
+      </w:r>
+      <w:r>
+        <w:rPr>
+          <w:rFonts w:ascii="Arial" w:hAnsi="Arial" w:cs="Arial"/>
+        </w:rPr>
+        <w:t xml:space="preserve"> that will be made by us</w:t>
+      </w:r>
+      <w:r>
+        <w:rPr>
+          <w:rFonts w:ascii="Arial" w:hAnsi="Arial" w:cs="Arial"/>
+        </w:rPr>
+        <w:t>, and stores it in a secure database. The database maintains records of air quality readings, user profiles, and other relevant data.</w:t>
+      </w:r>
+    </w:p>
+    <w:p>
+      <w:pPr>
+        <w:spacing w:line="360" w:lineRule="auto"/>
+        <w:rPr>
+          <w:rFonts w:ascii="Arial" w:hAnsi="Arial" w:cs="Arial"/>
+        </w:rPr>
+      </w:pPr>
+      <w:r>
+        <w:rPr>
+          <w:rFonts w:ascii="Arial" w:hAnsi="Arial" w:cs="Arial"/>
+        </w:rPr>
+        <w:t>For securing data:</w:t>
+      </w:r>
+    </w:p>
+    <w:p>
+      <w:pPr>
+        <w:numPr>
+          <w:ilvl w:val="0"/>
+          <w:numId w:val="16"/>
+        </w:numPr>
+        <w:spacing w:line="360" w:lineRule="auto"/>
+        <w:rPr>
+          <w:rFonts w:ascii="Arial" w:hAnsi="Arial" w:cs="Arial"/>
+        </w:rPr>
+      </w:pPr>
+      <w:r>
+        <w:rPr>
+          <w:rFonts w:ascii="Arial" w:hAnsi="Arial" w:cs="Arial"/>
+          <w:b/>
+          <w:bCs/>
+        </w:rPr>
+        <w:t>At Rest</w:t>
+      </w:r>
+      <w:r>
+        <w:rPr>
+          <w:rFonts w:ascii="Arial" w:hAnsi="Arial" w:cs="Arial"/>
+        </w:rPr>
+        <w:t>: The database employs encryption mechanisms like AES-256 to secure data at rest.</w:t>
+      </w:r>
+    </w:p>
+    <w:p>
+      <w:pPr>
+        <w:numPr>
+          <w:ilvl w:val="0"/>
+          <w:numId w:val="16"/>
+        </w:numPr>
+        <w:spacing w:line="360" w:lineRule="auto"/>
+        <w:rPr>
+          <w:rFonts w:ascii="Arial" w:hAnsi="Arial" w:cs="Arial"/>
+        </w:rPr>
+      </w:pPr>
+      <w:r>
+        <w:rPr>
+          <w:rFonts w:ascii="Arial" w:hAnsi="Arial" w:cs="Arial"/>
+          <w:b/>
+          <w:bCs/>
+        </w:rPr>
+        <w:t>In Transit</w:t>
+      </w:r>
+      <w:r>
+        <w:rPr>
+          <w:rFonts w:ascii="Arial" w:hAnsi="Arial" w:cs="Arial"/>
+        </w:rPr>
+        <w:t>: Data transferred between the IoT devices, server, and the mobile application is encrypted using TLS protocols</w:t>
+      </w:r>
+      <w:r>
+        <w:rPr>
+          <w:rFonts w:ascii="Arial" w:hAnsi="Arial" w:cs="Arial"/>
+        </w:rPr>
+        <w:t xml:space="preserve"> by PubNub</w:t>
+      </w:r>
+      <w:r>
+        <w:rPr>
+          <w:rFonts w:ascii="Arial" w:hAnsi="Arial" w:cs="Arial"/>
+        </w:rPr>
+        <w:t>, ensuring secure data transmission.</w:t>
+      </w:r>
+    </w:p>
+    <w:p>
+      <w:pPr>
+        <w:pStyle w:val="Heading3"/>
+        <w:rPr>
+          <w:rFonts w:ascii="Arial" w:hAnsi="Arial" w:cs="Arial"/>
+          <w:b/>
+          <w:bCs/>
+          <w:color w:val="auto"/>
+          <w:sz w:val="22"/>
+          <w:szCs w:val="22"/>
+        </w:rPr>
+      </w:pPr>
+      <w:bookmarkStart w:id="10" w:name="_Toc151500252"/>
+      <w:r>
+        <w:rPr>
+          <w:rFonts w:ascii="Arial" w:hAnsi="Arial" w:cs="Arial"/>
+          <w:b/>
+          <w:bCs/>
+          <w:color w:val="auto"/>
+          <w:sz w:val="22"/>
+          <w:szCs w:val="22"/>
+        </w:rPr>
+        <w:t>Firebase Authentication</w:t>
+      </w:r>
+      <w:bookmarkEnd w:id="10"/>
+    </w:p>
+    <w:p/>
+    <w:p>
+      <w:pPr>
+        <w:spacing w:line="360" w:lineRule="auto"/>
+        <w:rPr>
+          <w:rFonts w:ascii="Arial" w:hAnsi="Arial" w:cs="Arial"/>
+        </w:rPr>
+      </w:pPr>
+      <w:r>
+        <w:rPr>
+          <w:rFonts w:ascii="Arial" w:hAnsi="Arial" w:cs="Arial"/>
+        </w:rPr>
+        <w:t>User authentication is managed by Firebase, which integrates Google OAuth for a secure and convenient login process. Firebase provides authentication tokens that are used to verify user identity and secure access to the mobile application and personal data.</w:t>
+      </w:r>
+    </w:p>
+    <w:p>
+      <w:pPr>
+        <w:spacing w:line="360" w:lineRule="auto"/>
+        <w:rPr>
+          <w:rFonts w:ascii="Arial" w:hAnsi="Arial" w:cs="Arial"/>
+        </w:rPr>
+      </w:pPr>
+    </w:p>
+    <w:p>
+      <w:pPr>
+        <w:pStyle w:val="Heading3"/>
+        <w:rPr>
+          <w:rFonts w:ascii="Arial" w:hAnsi="Arial" w:cs="Arial"/>
+          <w:b/>
+          <w:bCs/>
+          <w:color w:val="auto"/>
+          <w:sz w:val="22"/>
+          <w:szCs w:val="22"/>
+        </w:rPr>
+      </w:pPr>
+      <w:bookmarkStart w:id="11" w:name="_Toc151500253"/>
+      <w:r>
+        <w:rPr>
+          <w:rFonts w:ascii="Arial" w:hAnsi="Arial" w:cs="Arial"/>
+          <w:b/>
+          <w:bCs/>
+          <w:color w:val="auto"/>
+          <w:sz w:val="22"/>
+          <w:szCs w:val="22"/>
+        </w:rPr>
+        <w:lastRenderedPageBreak/>
+        <w:t>Mobile Application</w:t>
+      </w:r>
+      <w:bookmarkEnd w:id="11"/>
+    </w:p>
+    <w:p/>
+    <w:p>
+      <w:pPr>
+        <w:spacing w:line="360" w:lineRule="auto"/>
+        <w:rPr>
+          <w:rFonts w:ascii="Arial" w:hAnsi="Arial" w:cs="Arial"/>
+        </w:rPr>
+      </w:pPr>
+      <w:r>
+        <w:rPr>
+          <w:rFonts w:ascii="Arial" w:hAnsi="Arial" w:cs="Arial"/>
+        </w:rPr>
+        <w:t>The client-side of the Aerosense system is a mobile application that serves as the user interface. It allows users to view real-time air quality data, receive alerts, and manage their profiles. The app fetches data from the cloud server</w:t>
+      </w:r>
+      <w:r>
+        <w:rPr>
+          <w:rFonts w:ascii="Arial" w:hAnsi="Arial" w:cs="Arial"/>
+        </w:rPr>
+        <w:t>,</w:t>
+      </w:r>
+      <w:r>
+        <w:rPr>
+          <w:rFonts w:ascii="Arial" w:hAnsi="Arial" w:cs="Arial"/>
+        </w:rPr>
+        <w:t xml:space="preserve"> </w:t>
+      </w:r>
+      <w:r>
+        <w:rPr>
+          <w:rFonts w:ascii="Arial" w:hAnsi="Arial" w:cs="Arial"/>
+        </w:rPr>
+        <w:t>u</w:t>
+      </w:r>
+      <w:r>
+        <w:rPr>
+          <w:rFonts w:ascii="Arial" w:hAnsi="Arial" w:cs="Arial"/>
+        </w:rPr>
+        <w:t>ser interactions with the app are also sent back to the server for processing and response.</w:t>
+      </w:r>
+    </w:p>
+    <w:p>
+      <w:pPr>
+        <w:pStyle w:val="Heading3"/>
+        <w:rPr>
+          <w:rFonts w:ascii="Arial" w:hAnsi="Arial" w:cs="Arial"/>
+          <w:b/>
+          <w:bCs/>
+          <w:color w:val="auto"/>
+          <w:sz w:val="22"/>
+          <w:szCs w:val="22"/>
+        </w:rPr>
+      </w:pPr>
+      <w:bookmarkStart w:id="12" w:name="_Toc151500254"/>
+      <w:r>
+        <w:rPr>
+          <w:rFonts w:ascii="Arial" w:hAnsi="Arial" w:cs="Arial"/>
+          <w:b/>
+          <w:bCs/>
+          <w:color w:val="auto"/>
+          <w:sz w:val="22"/>
+          <w:szCs w:val="22"/>
+        </w:rPr>
+        <w:t>Community Data Sharing</w:t>
+      </w:r>
+      <w:bookmarkEnd w:id="12"/>
+    </w:p>
+    <w:p/>
+    <w:p>
+      <w:pPr>
+        <w:spacing w:line="360" w:lineRule="auto"/>
+        <w:rPr>
+          <w:rFonts w:ascii="Arial" w:hAnsi="Arial" w:cs="Arial"/>
+        </w:rPr>
+      </w:pPr>
+      <w:r>
+        <w:rPr>
+          <w:rFonts w:ascii="Arial" w:hAnsi="Arial" w:cs="Arial"/>
+        </w:rPr>
+        <w:t xml:space="preserve">One of the innovative features of Aerosense is its community data sharing aspect. Users can </w:t>
+      </w:r>
+      <w:r>
+        <w:rPr>
+          <w:rFonts w:ascii="Arial" w:hAnsi="Arial" w:cs="Arial"/>
+        </w:rPr>
+        <w:t>choose</w:t>
+      </w:r>
+      <w:r>
+        <w:rPr>
+          <w:rFonts w:ascii="Arial" w:hAnsi="Arial" w:cs="Arial"/>
+        </w:rPr>
+        <w:t xml:space="preserve"> to share anonymized environmental data, contributing to a broader understanding of air quality trends. This data is </w:t>
+      </w:r>
+      <w:r>
+        <w:rPr>
+          <w:rFonts w:ascii="Arial" w:hAnsi="Arial" w:cs="Arial"/>
+        </w:rPr>
+        <w:t>coupled</w:t>
+      </w:r>
+      <w:r>
+        <w:rPr>
+          <w:rFonts w:ascii="Arial" w:hAnsi="Arial" w:cs="Arial"/>
+        </w:rPr>
+        <w:t xml:space="preserve"> by the server and can be accessed for public awareness purposes.</w:t>
+      </w:r>
+    </w:p>
+    <w:p>
+      <w:pPr>
+        <w:pStyle w:val="Heading3"/>
+        <w:rPr>
+          <w:rFonts w:ascii="Arial" w:hAnsi="Arial" w:cs="Arial"/>
+          <w:b/>
+          <w:bCs/>
+          <w:color w:val="auto"/>
+          <w:sz w:val="22"/>
+          <w:szCs w:val="22"/>
+        </w:rPr>
+      </w:pPr>
+      <w:bookmarkStart w:id="13" w:name="_Toc151500255"/>
+      <w:r>
+        <w:rPr>
+          <w:rFonts w:ascii="Arial" w:hAnsi="Arial" w:cs="Arial"/>
+          <w:b/>
+          <w:bCs/>
+          <w:color w:val="auto"/>
+          <w:sz w:val="22"/>
+          <w:szCs w:val="22"/>
+        </w:rPr>
+        <w:t>Conclusion</w:t>
+      </w:r>
+      <w:bookmarkEnd w:id="13"/>
+    </w:p>
+    <w:p/>
+    <w:p>
+      <w:pPr>
+        <w:spacing w:line="360" w:lineRule="auto"/>
+        <w:rPr>
+          <w:rFonts w:ascii="Arial" w:hAnsi="Arial" w:cs="Arial"/>
+        </w:rPr>
+      </w:pPr>
+      <w:r>
+        <w:rPr>
+          <w:rFonts w:ascii="Arial" w:hAnsi="Arial" w:cs="Arial"/>
+        </w:rPr>
+        <w:t>The Aerosense system architecture has been designed to ensure a flow of data from the sensors to the end-user. Security protocols are in place at every step to protect sensitive information, especially considering the health-related nature of the data</w:t>
+      </w:r>
+      <w:r>
+        <w:rPr>
+          <w:rFonts w:ascii="Arial" w:hAnsi="Arial" w:cs="Arial"/>
+        </w:rPr>
+        <w:t xml:space="preserve"> (GDPR)</w:t>
+      </w:r>
+      <w:r>
+        <w:rPr>
+          <w:rFonts w:ascii="Arial" w:hAnsi="Arial" w:cs="Arial"/>
+        </w:rPr>
+        <w:t>.</w:t>
+      </w:r>
+    </w:p>
+    <w:p>
+      <w:pPr>
+        <w:spacing w:line="360" w:lineRule="auto"/>
+        <w:rPr>
+          <w:rFonts w:ascii="Arial" w:hAnsi="Arial" w:cs="Arial"/>
+          <w:lang w:val="en-GB"/>
+        </w:rPr>
+      </w:pPr>
+    </w:p>
+    <w:p>
+      <w:pPr>
+        <w:spacing w:line="360" w:lineRule="auto"/>
+        <w:rPr>
+          <w:rFonts w:ascii="Arial" w:hAnsi="Arial" w:cs="Arial"/>
+          <w:lang w:val="en-GB"/>
+        </w:rPr>
+      </w:pPr>
+    </w:p>
+    <w:p>
+      <w:pPr>
+        <w:spacing w:line="360" w:lineRule="auto"/>
+        <w:rPr>
+          <w:rFonts w:ascii="Arial" w:hAnsi="Arial" w:cs="Arial"/>
+          <w:lang w:val="en-GB"/>
+        </w:rPr>
+      </w:pPr>
+    </w:p>
+    <w:p>
+      <w:pPr>
+        <w:spacing w:line="360" w:lineRule="auto"/>
+        <w:rPr>
+          <w:rFonts w:ascii="Arial" w:hAnsi="Arial" w:cs="Arial"/>
           <w:lang w:val="en-GB"/>
         </w:rPr>
       </w:pPr>
@@ -2512,7 +4155,7 @@
           <w:lang w:val="en-GB"/>
         </w:rPr>
       </w:pPr>
-      <w:bookmarkStart w:id="6" w:name="_Toc151493552"/>
+      <w:bookmarkStart w:id="14" w:name="_Toc151500256"/>
       <w:r>
         <w:rPr>
           <w:rFonts w:ascii="Arial" w:hAnsi="Arial" w:cs="Arial"/>
@@ -2523,7 +4166,7 @@
         </w:rPr>
         <w:t>CONCLUSION</w:t>
       </w:r>
-      <w:bookmarkEnd w:id="6"/>
+      <w:bookmarkEnd w:id="14"/>
       <w:r>
         <w:rPr>
           <w:rFonts w:ascii="Arial" w:hAnsi="Arial" w:cs="Arial"/>
@@ -2554,7 +4197,7 @@
           <w:lang w:val="en-GB"/>
         </w:rPr>
       </w:pPr>
-      <w:bookmarkStart w:id="7" w:name="_Toc151493553"/>
+      <w:bookmarkStart w:id="15" w:name="_Toc151500257"/>
       <w:r>
         <w:rPr>
           <w:rFonts w:ascii="Arial" w:hAnsi="Arial" w:cs="Arial"/>
@@ -2564,7 +4207,7 @@
         </w:rPr>
         <w:t>REFERENCES:</w:t>
       </w:r>
-      <w:bookmarkEnd w:id="7"/>
+      <w:bookmarkEnd w:id="15"/>
       <w:r>
         <w:rPr>
           <w:rFonts w:ascii="Arial" w:eastAsiaTheme="minorHAnsi" w:hAnsi="Arial" w:cs="Arial"/>
@@ -2811,6 +4454,155 @@
 <file path=word/numbering.xml><?xml version="1.0" encoding="utf-8"?>
 <w:numbering xmlns:wpc="http://schemas.microsoft.com/office/word/2010/wordprocessingCanvas" xmlns:cx="http://schemas.microsoft.com/office/drawing/2014/chartex" xmlns:cx1="http://schemas.microsoft.com/office/drawing/2015/9/8/chartex" xmlns:cx2="http://schemas.microsoft.com/office/drawing/2015/10/21/chartex" xmlns:cx3="http://schemas.microsoft.com/office/drawing/2016/5/9/chartex" xmlns:cx4="http://schemas.microsoft.com/office/drawing/2016/5/10/chartex" xmlns:cx5="http://schemas.microsoft.com/office/drawing/2016/5/11/chartex" xmlns:cx6="http://schemas.microsoft.com/office/drawing/2016/5/12/chartex" xmlns:cx7="http://schemas.microsoft.com/office/drawing/2016/5/13/chartex" xmlns:cx8="http://schemas.microsoft.com/office/drawing/2016/5/14/chartex" xmlns:mc="http://schemas.openxmlformats.org/markup-compatibility/2006" xmlns:aink="http://schemas.microsoft.com/office/drawing/2016/ink" xmlns:am3d="http://schemas.microsoft.com/office/drawing/2017/model3d" xmlns:o="urn:schemas-microsoft-com:office:office" xmlns:oel="http://schemas.microsoft.com/office/2019/extlst" xmlns:r="http://schemas.openxmlformats.org/officeDocument/2006/relationships" xmlns:m="http://schemas.openxmlformats.org/officeDocument/2006/math" xmlns:v="urn:schemas-microsoft-com:vml" xmlns:wp14="http://schemas.microsoft.com/office/word/2010/wordprocessingDrawing" xmlns:wp="http://schemas.openxmlformats.org/drawingml/2006/wordprocessingDrawing" xmlns:w10="urn:schemas-microsoft-com:office:word" xmlns:w="http://schemas.openxmlformats.org/wordprocessingml/2006/main" xmlns:w14="http://schemas.microsoft.com/office/word/2010/wordml" xmlns:w15="http://schemas.microsoft.com/office/word/2012/wordml" xmlns:w16cex="http://schemas.microsoft.com/office/word/2018/wordml/cex" xmlns:w16cid="http://schemas.microsoft.com/office/word/2016/wordml/cid" xmlns:w16="http://schemas.microsoft.com/office/word/2018/wordml" xmlns:w16sdtdh="http://schemas.microsoft.com/office/word/2020/wordml/sdtdatahash" xmlns:w16se="http://schemas.microsoft.com/office/word/2015/wordml/symex" xmlns:wpg="http://schemas.microsoft.com/office/word/2010/wordprocessingGroup" xmlns:wpi="http://schemas.microsoft.com/office/word/2010/wordprocessingInk" xmlns:wne="http://schemas.microsoft.com/office/word/2006/wordml" xmlns:wps="http://schemas.microsoft.com/office/word/2010/wordprocessingShape" mc:Ignorable="w14 w15 w16se w16cid w16 w16cex w16sdtdh wp14">
   <w:abstractNum w:abstractNumId="0" w15:restartNumberingAfterBreak="0">
+    <w:nsid w:val="0758759C"/>
+    <w:multiLevelType w:val="multilevel"/>
+    <w:tmpl w:val="6728DAC0"/>
+    <w:lvl w:ilvl="0">
+      <w:start w:val="1"/>
+      <w:numFmt w:val="bullet"/>
+      <w:lvlText w:val=""/>
+      <w:lvlJc w:val="left"/>
+      <w:pPr>
+        <w:tabs>
+          <w:tab w:val="num" w:pos="720"/>
+        </w:tabs>
+        <w:ind w:left="720" w:hanging="360"/>
+      </w:pPr>
+      <w:rPr>
+        <w:rFonts w:ascii="Symbol" w:hAnsi="Symbol" w:hint="default"/>
+        <w:sz w:val="20"/>
+      </w:rPr>
+    </w:lvl>
+    <w:lvl w:ilvl="1" w:tentative="1">
+      <w:start w:val="1"/>
+      <w:numFmt w:val="bullet"/>
+      <w:lvlText w:val=""/>
+      <w:lvlJc w:val="left"/>
+      <w:pPr>
+        <w:tabs>
+          <w:tab w:val="num" w:pos="1440"/>
+        </w:tabs>
+        <w:ind w:left="1440" w:hanging="360"/>
+      </w:pPr>
+      <w:rPr>
+        <w:rFonts w:ascii="Symbol" w:hAnsi="Symbol" w:hint="default"/>
+        <w:sz w:val="20"/>
+      </w:rPr>
+    </w:lvl>
+    <w:lvl w:ilvl="2" w:tentative="1">
+      <w:start w:val="1"/>
+      <w:numFmt w:val="bullet"/>
+      <w:lvlText w:val=""/>
+      <w:lvlJc w:val="left"/>
+      <w:pPr>
+        <w:tabs>
+          <w:tab w:val="num" w:pos="2160"/>
+        </w:tabs>
+        <w:ind w:left="2160" w:hanging="360"/>
+      </w:pPr>
+      <w:rPr>
+        <w:rFonts w:ascii="Symbol" w:hAnsi="Symbol" w:hint="default"/>
+        <w:sz w:val="20"/>
+      </w:rPr>
+    </w:lvl>
+    <w:lvl w:ilvl="3" w:tentative="1">
+      <w:start w:val="1"/>
+      <w:numFmt w:val="bullet"/>
+      <w:lvlText w:val=""/>
+      <w:lvlJc w:val="left"/>
+      <w:pPr>
+        <w:tabs>
+          <w:tab w:val="num" w:pos="2880"/>
+        </w:tabs>
+        <w:ind w:left="2880" w:hanging="360"/>
+      </w:pPr>
+      <w:rPr>
+        <w:rFonts w:ascii="Symbol" w:hAnsi="Symbol" w:hint="default"/>
+        <w:sz w:val="20"/>
+      </w:rPr>
+    </w:lvl>
+    <w:lvl w:ilvl="4" w:tentative="1">
+      <w:start w:val="1"/>
+      <w:numFmt w:val="bullet"/>
+      <w:lvlText w:val=""/>
+      <w:lvlJc w:val="left"/>
+      <w:pPr>
+        <w:tabs>
+          <w:tab w:val="num" w:pos="3600"/>
+        </w:tabs>
+        <w:ind w:left="3600" w:hanging="360"/>
+      </w:pPr>
+      <w:rPr>
+        <w:rFonts w:ascii="Symbol" w:hAnsi="Symbol" w:hint="default"/>
+        <w:sz w:val="20"/>
+      </w:rPr>
+    </w:lvl>
+    <w:lvl w:ilvl="5" w:tentative="1">
+      <w:start w:val="1"/>
+      <w:numFmt w:val="bullet"/>
+      <w:lvlText w:val=""/>
+      <w:lvlJc w:val="left"/>
+      <w:pPr>
+        <w:tabs>
+          <w:tab w:val="num" w:pos="4320"/>
+        </w:tabs>
+        <w:ind w:left="4320" w:hanging="360"/>
+      </w:pPr>
+      <w:rPr>
+        <w:rFonts w:ascii="Symbol" w:hAnsi="Symbol" w:hint="default"/>
+        <w:sz w:val="20"/>
+      </w:rPr>
+    </w:lvl>
+    <w:lvl w:ilvl="6" w:tentative="1">
+      <w:start w:val="1"/>
+      <w:numFmt w:val="bullet"/>
+      <w:lvlText w:val=""/>
+      <w:lvlJc w:val="left"/>
+      <w:pPr>
+        <w:tabs>
+          <w:tab w:val="num" w:pos="5040"/>
+        </w:tabs>
+        <w:ind w:left="5040" w:hanging="360"/>
+      </w:pPr>
+      <w:rPr>
+        <w:rFonts w:ascii="Symbol" w:hAnsi="Symbol" w:hint="default"/>
+        <w:sz w:val="20"/>
+      </w:rPr>
+    </w:lvl>
+    <w:lvl w:ilvl="7" w:tentative="1">
+      <w:start w:val="1"/>
+      <w:numFmt w:val="bullet"/>
+      <w:lvlText w:val=""/>
+      <w:lvlJc w:val="left"/>
+      <w:pPr>
+        <w:tabs>
+          <w:tab w:val="num" w:pos="5760"/>
+        </w:tabs>
+        <w:ind w:left="5760" w:hanging="360"/>
+      </w:pPr>
+      <w:rPr>
+        <w:rFonts w:ascii="Symbol" w:hAnsi="Symbol" w:hint="default"/>
+        <w:sz w:val="20"/>
+      </w:rPr>
+    </w:lvl>
+    <w:lvl w:ilvl="8" w:tentative="1">
+      <w:start w:val="1"/>
+      <w:numFmt w:val="bullet"/>
+      <w:lvlText w:val=""/>
+      <w:lvlJc w:val="left"/>
+      <w:pPr>
+        <w:tabs>
+          <w:tab w:val="num" w:pos="6480"/>
+        </w:tabs>
+        <w:ind w:left="6480" w:hanging="360"/>
+      </w:pPr>
+      <w:rPr>
+        <w:rFonts w:ascii="Symbol" w:hAnsi="Symbol" w:hint="default"/>
+        <w:sz w:val="20"/>
+      </w:rPr>
+    </w:lvl>
+  </w:abstractNum>
+  <w:abstractNum w:abstractNumId="1" w15:restartNumberingAfterBreak="0">
     <w:nsid w:val="1C7E33AA"/>
     <w:multiLevelType w:val="multilevel"/>
     <w:tmpl w:val="9D228C8C"/>
@@ -2959,7 +4751,7 @@
       </w:rPr>
     </w:lvl>
   </w:abstractNum>
-  <w:abstractNum w:abstractNumId="1" w15:restartNumberingAfterBreak="0">
+  <w:abstractNum w:abstractNumId="2" w15:restartNumberingAfterBreak="0">
     <w:nsid w:val="1C813D02"/>
     <w:multiLevelType w:val="multilevel"/>
     <w:tmpl w:val="8DC2BEAC"/>
@@ -3108,7 +4900,120 @@
       </w:rPr>
     </w:lvl>
   </w:abstractNum>
-  <w:abstractNum w:abstractNumId="2" w15:restartNumberingAfterBreak="0">
+  <w:abstractNum w:abstractNumId="3" w15:restartNumberingAfterBreak="0">
+    <w:nsid w:val="21C537A3"/>
+    <w:multiLevelType w:val="multilevel"/>
+    <w:tmpl w:val="599076E2"/>
+    <w:lvl w:ilvl="0">
+      <w:start w:val="1"/>
+      <w:numFmt w:val="decimal"/>
+      <w:lvlText w:val="%1."/>
+      <w:lvlJc w:val="left"/>
+      <w:pPr>
+        <w:tabs>
+          <w:tab w:val="num" w:pos="720"/>
+        </w:tabs>
+        <w:ind w:left="720" w:hanging="360"/>
+      </w:pPr>
+    </w:lvl>
+    <w:lvl w:ilvl="1" w:tentative="1">
+      <w:start w:val="1"/>
+      <w:numFmt w:val="decimal"/>
+      <w:lvlText w:val="%2."/>
+      <w:lvlJc w:val="left"/>
+      <w:pPr>
+        <w:tabs>
+          <w:tab w:val="num" w:pos="1440"/>
+        </w:tabs>
+        <w:ind w:left="1440" w:hanging="360"/>
+      </w:pPr>
+    </w:lvl>
+    <w:lvl w:ilvl="2" w:tentative="1">
+      <w:start w:val="1"/>
+      <w:numFmt w:val="decimal"/>
+      <w:lvlText w:val="%3."/>
+      <w:lvlJc w:val="left"/>
+      <w:pPr>
+        <w:tabs>
+          <w:tab w:val="num" w:pos="2160"/>
+        </w:tabs>
+        <w:ind w:left="2160" w:hanging="360"/>
+      </w:pPr>
+    </w:lvl>
+    <w:lvl w:ilvl="3" w:tentative="1">
+      <w:start w:val="1"/>
+      <w:numFmt w:val="decimal"/>
+      <w:lvlText w:val="%4."/>
+      <w:lvlJc w:val="left"/>
+      <w:pPr>
+        <w:tabs>
+          <w:tab w:val="num" w:pos="2880"/>
+        </w:tabs>
+        <w:ind w:left="2880" w:hanging="360"/>
+      </w:pPr>
+    </w:lvl>
+    <w:lvl w:ilvl="4" w:tentative="1">
+      <w:start w:val="1"/>
+      <w:numFmt w:val="decimal"/>
+      <w:lvlText w:val="%5."/>
+      <w:lvlJc w:val="left"/>
+      <w:pPr>
+        <w:tabs>
+          <w:tab w:val="num" w:pos="3600"/>
+        </w:tabs>
+        <w:ind w:left="3600" w:hanging="360"/>
+      </w:pPr>
+    </w:lvl>
+    <w:lvl w:ilvl="5" w:tentative="1">
+      <w:start w:val="1"/>
+      <w:numFmt w:val="decimal"/>
+      <w:lvlText w:val="%6."/>
+      <w:lvlJc w:val="left"/>
+      <w:pPr>
+        <w:tabs>
+          <w:tab w:val="num" w:pos="4320"/>
+        </w:tabs>
+        <w:ind w:left="4320" w:hanging="360"/>
+      </w:pPr>
+    </w:lvl>
+    <w:lvl w:ilvl="6" w:tentative="1">
+      <w:start w:val="1"/>
+      <w:numFmt w:val="decimal"/>
+      <w:lvlText w:val="%7."/>
+      <w:lvlJc w:val="left"/>
+      <w:pPr>
+        <w:tabs>
+          <w:tab w:val="num" w:pos="5040"/>
+        </w:tabs>
+        <w:ind w:left="5040" w:hanging="360"/>
+      </w:pPr>
+    </w:lvl>
+    <w:lvl w:ilvl="7" w:tentative="1">
+      <w:start w:val="1"/>
+      <w:numFmt w:val="decimal"/>
+      <w:lvlText w:val="%8."/>
+      <w:lvlJc w:val="left"/>
+      <w:pPr>
+        <w:tabs>
+          <w:tab w:val="num" w:pos="5760"/>
+        </w:tabs>
+        <w:ind w:left="5760" w:hanging="360"/>
+      </w:pPr>
+    </w:lvl>
+    <w:lvl w:ilvl="8" w:tentative="1">
+      <w:start w:val="1"/>
+      <w:numFmt w:val="decimal"/>
+      <w:lvlText w:val="%9."/>
+      <w:lvlJc w:val="left"/>
+      <w:pPr>
+        <w:tabs>
+          <w:tab w:val="num" w:pos="6480"/>
+        </w:tabs>
+        <w:ind w:left="6480" w:hanging="360"/>
+      </w:pPr>
+    </w:lvl>
+  </w:abstractNum>
+  <w:abstractNum w:abstractNumId="4" w15:restartNumberingAfterBreak="0">
     <w:nsid w:val="3741715B"/>
     <w:multiLevelType w:val="multilevel"/>
     <w:tmpl w:val="8F66CB68"/>
@@ -3253,7 +5158,7 @@
       </w:rPr>
     </w:lvl>
   </w:abstractNum>
-  <w:abstractNum w:abstractNumId="3" w15:restartNumberingAfterBreak="0">
+  <w:abstractNum w:abstractNumId="5" w15:restartNumberingAfterBreak="0">
     <w:nsid w:val="3E20017A"/>
     <w:multiLevelType w:val="hybridMultilevel"/>
     <w:tmpl w:val="9530DD22"/>
@@ -3366,7 +5271,7 @@
       </w:rPr>
     </w:lvl>
   </w:abstractNum>
-  <w:abstractNum w:abstractNumId="4" w15:restartNumberingAfterBreak="0">
+  <w:abstractNum w:abstractNumId="6" w15:restartNumberingAfterBreak="0">
     <w:nsid w:val="3F3642BE"/>
     <w:multiLevelType w:val="multilevel"/>
     <w:tmpl w:val="ECC61FF4"/>
@@ -3511,7 +5416,7 @@
       </w:rPr>
     </w:lvl>
   </w:abstractNum>
-  <w:abstractNum w:abstractNumId="5" w15:restartNumberingAfterBreak="0">
+  <w:abstractNum w:abstractNumId="7" w15:restartNumberingAfterBreak="0">
     <w:nsid w:val="48466F74"/>
     <w:multiLevelType w:val="multilevel"/>
     <w:tmpl w:val="36FE2B86"/>
@@ -3627,7 +5532,7 @@
       </w:pPr>
     </w:lvl>
   </w:abstractNum>
-  <w:abstractNum w:abstractNumId="6" w15:restartNumberingAfterBreak="0">
+  <w:abstractNum w:abstractNumId="8" w15:restartNumberingAfterBreak="0">
     <w:nsid w:val="4937111C"/>
     <w:multiLevelType w:val="multilevel"/>
     <w:tmpl w:val="FF3AEA7C"/>
@@ -3776,7 +5681,156 @@
       </w:rPr>
     </w:lvl>
   </w:abstractNum>
-  <w:abstractNum w:abstractNumId="7" w15:restartNumberingAfterBreak="0">
+  <w:abstractNum w:abstractNumId="9" w15:restartNumberingAfterBreak="0">
+    <w:nsid w:val="4CA81F20"/>
+    <w:multiLevelType w:val="multilevel"/>
+    <w:tmpl w:val="A0E03054"/>
+    <w:lvl w:ilvl="0">
+      <w:start w:val="1"/>
+      <w:numFmt w:val="bullet"/>
+      <w:lvlText w:val=""/>
+      <w:lvlJc w:val="left"/>
+      <w:pPr>
+        <w:tabs>
+          <w:tab w:val="num" w:pos="720"/>
+        </w:tabs>
+        <w:ind w:left="720" w:hanging="360"/>
+      </w:pPr>
+      <w:rPr>
+        <w:rFonts w:ascii="Symbol" w:hAnsi="Symbol" w:hint="default"/>
+        <w:sz w:val="20"/>
+      </w:rPr>
+    </w:lvl>
+    <w:lvl w:ilvl="1" w:tentative="1">
+      <w:start w:val="1"/>
+      <w:numFmt w:val="bullet"/>
+      <w:lvlText w:val=""/>
+      <w:lvlJc w:val="left"/>
+      <w:pPr>
+        <w:tabs>
+          <w:tab w:val="num" w:pos="1440"/>
+        </w:tabs>
+        <w:ind w:left="1440" w:hanging="360"/>
+      </w:pPr>
+      <w:rPr>
+        <w:rFonts w:ascii="Symbol" w:hAnsi="Symbol" w:hint="default"/>
+        <w:sz w:val="20"/>
+      </w:rPr>
+    </w:lvl>
+    <w:lvl w:ilvl="2" w:tentative="1">
+      <w:start w:val="1"/>
+      <w:numFmt w:val="bullet"/>
+      <w:lvlText w:val=""/>
+      <w:lvlJc w:val="left"/>
+      <w:pPr>
+        <w:tabs>
+          <w:tab w:val="num" w:pos="2160"/>
+        </w:tabs>
+        <w:ind w:left="2160" w:hanging="360"/>
+      </w:pPr>
+      <w:rPr>
+        <w:rFonts w:ascii="Symbol" w:hAnsi="Symbol" w:hint="default"/>
+        <w:sz w:val="20"/>
+      </w:rPr>
+    </w:lvl>
+    <w:lvl w:ilvl="3" w:tentative="1">
+      <w:start w:val="1"/>
+      <w:numFmt w:val="bullet"/>
+      <w:lvlText w:val=""/>
+      <w:lvlJc w:val="left"/>
+      <w:pPr>
+        <w:tabs>
+          <w:tab w:val="num" w:pos="2880"/>
+        </w:tabs>
+        <w:ind w:left="2880" w:hanging="360"/>
+      </w:pPr>
+      <w:rPr>
+        <w:rFonts w:ascii="Symbol" w:hAnsi="Symbol" w:hint="default"/>
+        <w:sz w:val="20"/>
+      </w:rPr>
+    </w:lvl>
+    <w:lvl w:ilvl="4" w:tentative="1">
+      <w:start w:val="1"/>
+      <w:numFmt w:val="bullet"/>
+      <w:lvlText w:val=""/>
+      <w:lvlJc w:val="left"/>
+      <w:pPr>
+        <w:tabs>
+          <w:tab w:val="num" w:pos="3600"/>
+        </w:tabs>
+        <w:ind w:left="3600" w:hanging="360"/>
+      </w:pPr>
+      <w:rPr>
+        <w:rFonts w:ascii="Symbol" w:hAnsi="Symbol" w:hint="default"/>
+        <w:sz w:val="20"/>
+      </w:rPr>
+    </w:lvl>
+    <w:lvl w:ilvl="5" w:tentative="1">
+      <w:start w:val="1"/>
+      <w:numFmt w:val="bullet"/>
+      <w:lvlText w:val=""/>
+      <w:lvlJc w:val="left"/>
+      <w:pPr>
+        <w:tabs>
+          <w:tab w:val="num" w:pos="4320"/>
+        </w:tabs>
+        <w:ind w:left="4320" w:hanging="360"/>
+      </w:pPr>
+      <w:rPr>
+        <w:rFonts w:ascii="Symbol" w:hAnsi="Symbol" w:hint="default"/>
+        <w:sz w:val="20"/>
+      </w:rPr>
+    </w:lvl>
+    <w:lvl w:ilvl="6" w:tentative="1">
+      <w:start w:val="1"/>
+      <w:numFmt w:val="bullet"/>
+      <w:lvlText w:val=""/>
+      <w:lvlJc w:val="left"/>
+      <w:pPr>
+        <w:tabs>
+          <w:tab w:val="num" w:pos="5040"/>
+        </w:tabs>
+        <w:ind w:left="5040" w:hanging="360"/>
+      </w:pPr>
+      <w:rPr>
+        <w:rFonts w:ascii="Symbol" w:hAnsi="Symbol" w:hint="default"/>
+        <w:sz w:val="20"/>
+      </w:rPr>
+    </w:lvl>
+    <w:lvl w:ilvl="7" w:tentative="1">
+      <w:start w:val="1"/>
+      <w:numFmt w:val="bullet"/>
+      <w:lvlText w:val=""/>
+      <w:lvlJc w:val="left"/>
+      <w:pPr>
+        <w:tabs>
+          <w:tab w:val="num" w:pos="5760"/>
+        </w:tabs>
+        <w:ind w:left="5760" w:hanging="360"/>
+      </w:pPr>
+      <w:rPr>
+        <w:rFonts w:ascii="Symbol" w:hAnsi="Symbol" w:hint="default"/>
+        <w:sz w:val="20"/>
+      </w:rPr>
+    </w:lvl>
+    <w:lvl w:ilvl="8" w:tentative="1">
+      <w:start w:val="1"/>
+      <w:numFmt w:val="bullet"/>
+      <w:lvlText w:val=""/>
+      <w:lvlJc w:val="left"/>
+      <w:pPr>
+        <w:tabs>
+          <w:tab w:val="num" w:pos="6480"/>
+        </w:tabs>
+        <w:ind w:left="6480" w:hanging="360"/>
+      </w:pPr>
+      <w:rPr>
+        <w:rFonts w:ascii="Symbol" w:hAnsi="Symbol" w:hint="default"/>
+        <w:sz w:val="20"/>
+      </w:rPr>
+    </w:lvl>
+  </w:abstractNum>
+  <w:abstractNum w:abstractNumId="10" w15:restartNumberingAfterBreak="0">
     <w:nsid w:val="5AF368E0"/>
     <w:multiLevelType w:val="multilevel"/>
     <w:tmpl w:val="2C64806E"/>
@@ -3925,7 +5979,7 @@
       </w:rPr>
     </w:lvl>
   </w:abstractNum>
-  <w:abstractNum w:abstractNumId="8" w15:restartNumberingAfterBreak="0">
+  <w:abstractNum w:abstractNumId="11" w15:restartNumberingAfterBreak="0">
     <w:nsid w:val="5C881BC7"/>
     <w:multiLevelType w:val="multilevel"/>
     <w:tmpl w:val="C02AAB1A"/>
@@ -4038,7 +6092,7 @@
       </w:pPr>
     </w:lvl>
   </w:abstractNum>
-  <w:abstractNum w:abstractNumId="9" w15:restartNumberingAfterBreak="0">
+  <w:abstractNum w:abstractNumId="12" w15:restartNumberingAfterBreak="0">
     <w:nsid w:val="5E5E0287"/>
     <w:multiLevelType w:val="hybridMultilevel"/>
     <w:tmpl w:val="512C8966"/>
@@ -4151,7 +6205,7 @@
       </w:rPr>
     </w:lvl>
   </w:abstractNum>
-  <w:abstractNum w:abstractNumId="10" w15:restartNumberingAfterBreak="0">
+  <w:abstractNum w:abstractNumId="13" w15:restartNumberingAfterBreak="0">
     <w:nsid w:val="5FFF10EE"/>
     <w:multiLevelType w:val="multilevel"/>
     <w:tmpl w:val="72C464E2"/>
@@ -4300,7 +6354,7 @@
       </w:rPr>
     </w:lvl>
   </w:abstractNum>
-  <w:abstractNum w:abstractNumId="11" w15:restartNumberingAfterBreak="0">
+  <w:abstractNum w:abstractNumId="14" w15:restartNumberingAfterBreak="0">
     <w:nsid w:val="658209C2"/>
     <w:multiLevelType w:val="multilevel"/>
     <w:tmpl w:val="FFC028C8"/>
@@ -4449,7 +6503,7 @@
       </w:rPr>
     </w:lvl>
   </w:abstractNum>
-  <w:abstractNum w:abstractNumId="12" w15:restartNumberingAfterBreak="0">
+  <w:abstractNum w:abstractNumId="15" w15:restartNumberingAfterBreak="0">
     <w:nsid w:val="6D3A16CF"/>
     <w:multiLevelType w:val="hybridMultilevel"/>
     <w:tmpl w:val="564E4A9A"/>
@@ -4563,43 +6617,52 @@
     </w:lvl>
   </w:abstractNum>
   <w:num w:numId="1" w16cid:durableId="636565852">
+    <w:abstractNumId w:val="4"/>
+  </w:num>
+  <w:num w:numId="2" w16cid:durableId="1686711602">
+    <w:abstractNumId w:val="13"/>
+  </w:num>
+  <w:num w:numId="3" w16cid:durableId="2118021741">
+    <w:abstractNumId w:val="14"/>
+  </w:num>
+  <w:num w:numId="4" w16cid:durableId="1048455260">
+    <w:abstractNumId w:val="1"/>
+  </w:num>
+  <w:num w:numId="5" w16cid:durableId="715660301">
     <w:abstractNumId w:val="2"/>
   </w:num>
-  <w:num w:numId="2" w16cid:durableId="1686711602">
+  <w:num w:numId="6" w16cid:durableId="847059503">
     <w:abstractNumId w:val="10"/>
   </w:num>
-  <w:num w:numId="3" w16cid:durableId="2118021741">
+  <w:num w:numId="7" w16cid:durableId="1009597255">
+    <w:abstractNumId w:val="6"/>
+  </w:num>
+  <w:num w:numId="8" w16cid:durableId="344207275">
+    <w:abstractNumId w:val="8"/>
+  </w:num>
+  <w:num w:numId="9" w16cid:durableId="1799447684">
+    <w:abstractNumId w:val="15"/>
+  </w:num>
+  <w:num w:numId="10" w16cid:durableId="1281304872">
     <w:abstractNumId w:val="11"/>
   </w:num>
-  <w:num w:numId="4" w16cid:durableId="1048455260">
-    <w:abstractNumId w:val="0"/>
+  <w:num w:numId="11" w16cid:durableId="583689278">
+    <w:abstractNumId w:val="12"/>
   </w:num>
-  <w:num w:numId="5" w16cid:durableId="715660301">
-    <w:abstractNumId w:val="1"/>
+  <w:num w:numId="12" w16cid:durableId="643969638">
+    <w:abstractNumId w:val="5"/>
   </w:num>
-  <w:num w:numId="6" w16cid:durableId="847059503">
+  <w:num w:numId="13" w16cid:durableId="2040544070">
     <w:abstractNumId w:val="7"/>
   </w:num>
-  <w:num w:numId="7" w16cid:durableId="1009597255">
-    <w:abstractNumId w:val="4"/>
+  <w:num w:numId="14" w16cid:durableId="297415077">
+    <w:abstractNumId w:val="3"/>
   </w:num>
-  <w:num w:numId="8" w16cid:durableId="344207275">
-    <w:abstractNumId w:val="6"/>
-  </w:num>
-  <w:num w:numId="9" w16cid:durableId="1799447684">
-    <w:abstractNumId w:val="12"/>
-  </w:num>
-  <w:num w:numId="10" w16cid:durableId="1281304872">
-    <w:abstractNumId w:val="8"/>
-  </w:num>
-  <w:num w:numId="11" w16cid:durableId="583689278">
+  <w:num w:numId="15" w16cid:durableId="1182550571">
     <w:abstractNumId w:val="9"/>
   </w:num>
-  <w:num w:numId="12" w16cid:durableId="643969638">
-    <w:abstractNumId w:val="3"/>
-  </w:num>
-  <w:num w:numId="13" w16cid:durableId="2040544070">
-    <w:abstractNumId w:val="5"/>
+  <w:num w:numId="16" w16cid:durableId="1353605397">
+    <w:abstractNumId w:val="0"/>
   </w:num>
 </w:numbering>
 </file>
@@ -5071,10 +7134,32 @@
       <w:szCs w:val="24"/>
     </w:rPr>
   </w:style>
+  <w:style w:type="paragraph" w:styleId="Heading4">
+    <w:name w:val="heading 4"/>
+    <w:basedOn w:val="Normal"/>
+    <w:next w:val="Normal"/>
+    <w:link w:val="Heading4Char"/>
+    <w:uiPriority w:val="9"/>
+    <w:semiHidden/>
+    <w:unhideWhenUsed/>
+    <w:qFormat/>
+    <w:rsid w:val="00F01E92"/>
+    <w:pPr>
+      <w:keepNext/>
+      <w:keepLines/>
+      <w:spacing w:before="40" w:after="0"/>
+      <w:outlineLvl w:val="3"/>
+    </w:pPr>
+    <w:rPr>
+      <w:rFonts w:asciiTheme="majorHAnsi" w:eastAsiaTheme="majorEastAsia" w:hAnsiTheme="majorHAnsi" w:cstheme="majorBidi"/>
+      <w:i/>
+      <w:iCs/>
+      <w:color w:val="2F5496" w:themeColor="accent1" w:themeShade="BF"/>
+    </w:rPr>
+  </w:style>
   <w:style w:type="character" w:default="1" w:styleId="DefaultParagraphFont">
     <w:name w:val="Default Paragraph Font"/>
     <w:uiPriority w:val="1"/>
-    <w:semiHidden/>
     <w:unhideWhenUsed/>
   </w:style>
   <w:style w:type="table" w:default="1" w:styleId="TableNormal">
@@ -5368,6 +7453,20 @@
         <w:shd w:val="clear" w:color="auto" w:fill="CCCCCC" w:themeFill="text1" w:themeFillTint="33"/>
       </w:tcPr>
     </w:tblStylePr>
+  </w:style>
+  <w:style w:type="character" w:customStyle="1" w:styleId="Heading4Char">
+    <w:name w:val="Heading 4 Char"/>
+    <w:basedOn w:val="DefaultParagraphFont"/>
+    <w:link w:val="Heading4"/>
+    <w:uiPriority w:val="9"/>
+    <w:semiHidden/>
+    <w:rsid w:val="00F01E92"/>
+    <w:rPr>
+      <w:rFonts w:asciiTheme="majorHAnsi" w:eastAsiaTheme="majorEastAsia" w:hAnsiTheme="majorHAnsi" w:cstheme="majorBidi"/>
+      <w:i/>
+      <w:iCs/>
+      <w:color w:val="2F5496" w:themeColor="accent1" w:themeShade="BF"/>
+    </w:rPr>
   </w:style>
 </w:styles>
 </file>

</xml_diff>

<commit_message>
Add Updated Fritzing Diagram with LED and Buzzer
Include the new Fritzing diagram in the documentation to show the physical connections of the LED indicator, buzzer to the Raspberry Pi setup. This update ensures that the system's hardware layout matches theredefined scope for the Aerosense project
</commit_message>
<xml_diff>
--- a/Alpha Release Documentation.docx
+++ b/Alpha Release Documentation.docx
@@ -2868,21 +2868,7 @@
           <w:rFonts w:ascii="Arial" w:hAnsi="Arial" w:cs="Arial"/>
           <w:lang w:val="en-GB"/>
         </w:rPr>
-        <w:t>System Architecture Diagram of Aerosense Application</w:t>
-      </w:r>
-      <w:r>
-        <w:rPr>
-          <w:rFonts w:ascii="Arial" w:hAnsi="Arial" w:cs="Arial"/>
-          <w:lang w:val="en-GB"/>
-        </w:rPr>
-        <w:t>…</w:t>
-      </w:r>
-      <w:r>
-        <w:rPr>
-          <w:rFonts w:ascii="Arial" w:hAnsi="Arial" w:cs="Arial"/>
-          <w:lang w:val="en-GB"/>
-        </w:rPr>
-        <w:t>.........................</w:t>
+        <w:t>System Architecture Diagram of Aerosense Application….........................</w:t>
       </w:r>
       <w:r>
         <w:rPr>
@@ -2896,7 +2882,72 @@
           <w:rFonts w:ascii="Arial" w:hAnsi="Arial" w:cs="Arial"/>
           <w:lang w:val="en-GB"/>
         </w:rPr>
-        <w:t>7</w:t>
+        <w:t>8</w:t>
+      </w:r>
+    </w:p>
+    <w:p>
+      <w:pPr>
+        <w:spacing w:line="360" w:lineRule="auto"/>
+        <w:rPr>
+          <w:rFonts w:ascii="Arial" w:hAnsi="Arial" w:cs="Arial"/>
+          <w:lang w:val="en-GB"/>
+        </w:rPr>
+      </w:pPr>
+      <w:r>
+        <w:rPr>
+          <w:rFonts w:ascii="Arial" w:hAnsi="Arial" w:cs="Arial"/>
+          <w:lang w:val="en-GB"/>
+        </w:rPr>
+        <w:t xml:space="preserve">Diagram </w:t>
+      </w:r>
+      <w:r>
+        <w:rPr>
+          <w:rFonts w:ascii="Arial" w:hAnsi="Arial" w:cs="Arial"/>
+          <w:lang w:val="en-GB"/>
+        </w:rPr>
+        <w:t>2</w:t>
+      </w:r>
+      <w:r>
+        <w:rPr>
+          <w:rFonts w:ascii="Arial" w:hAnsi="Arial" w:cs="Arial"/>
+          <w:lang w:val="en-GB"/>
+        </w:rPr>
+        <w:t xml:space="preserve">: </w:t>
+      </w:r>
+      <w:r>
+        <w:rPr>
+          <w:rFonts w:ascii="Arial" w:hAnsi="Arial" w:cs="Arial"/>
+          <w:lang w:val="en-GB"/>
+        </w:rPr>
+        <w:t xml:space="preserve">Updated </w:t>
+      </w:r>
+      <w:r>
+        <w:rPr>
+          <w:rFonts w:ascii="Arial" w:hAnsi="Arial" w:cs="Arial"/>
+          <w:lang w:val="en-GB"/>
+        </w:rPr>
+        <w:t>Fritzing Diagram: Sensor Connections with Pi ........</w:t>
+      </w:r>
+      <w:r>
+        <w:rPr>
+          <w:rFonts w:ascii="Arial" w:hAnsi="Arial" w:cs="Arial"/>
+          <w:lang w:val="en-GB"/>
+        </w:rPr>
+        <w:t>........................</w:t>
+      </w:r>
+      <w:r>
+        <w:rPr>
+          <w:rFonts w:ascii="Arial" w:hAnsi="Arial" w:cs="Arial"/>
+          <w:lang w:val="en-GB"/>
+        </w:rPr>
+        <w:t>.....</w:t>
+      </w:r>
+      <w:r>
+        <w:rPr>
+          <w:rFonts w:ascii="Arial" w:hAnsi="Arial" w:cs="Arial"/>
+          <w:lang w:val="en-GB"/>
+        </w:rPr>
+        <w:t>11</w:t>
       </w:r>
     </w:p>
     <w:p>
@@ -3087,7 +3138,6 @@
           <w:color w:val="auto"/>
           <w:lang w:val="en-GB"/>
         </w:rPr>
-        <w:lastRenderedPageBreak/>
         <w:t>1.</w:t>
       </w:r>
       <w:r>
@@ -3375,10 +3425,10 @@
           <w:lang w:val="en-GB"/>
         </w:rPr>
         <w:drawing>
-          <wp:inline distT="0" distB="0" distL="0" distR="0" wp14:anchorId="14D08DDC" wp14:editId="1E00554E">
-            <wp:extent cx="6202017" cy="3585210"/>
-            <wp:effectExtent l="0" t="0" r="8890" b="0"/>
-            <wp:docPr id="834345914" name="Picture 1" descr="A diagram of a cloud computing system&#10;&#10;Description automatically generated"/>
+          <wp:inline distT="0" distB="0" distL="0" distR="0" wp14:anchorId="14D08DDC" wp14:editId="64800AB2">
+            <wp:extent cx="6114553" cy="3587750"/>
+            <wp:effectExtent l="0" t="0" r="635" b="0"/>
+            <wp:docPr id="834345914" name="Picture 1"/>
             <wp:cNvGraphicFramePr>
               <a:graphicFrameLocks xmlns:a="http://schemas.openxmlformats.org/drawingml/2006/main" noChangeAspect="1"/>
             </wp:cNvGraphicFramePr>
@@ -3386,7 +3436,7 @@
               <a:graphicData uri="http://schemas.openxmlformats.org/drawingml/2006/picture">
                 <pic:pic xmlns:pic="http://schemas.openxmlformats.org/drawingml/2006/picture">
                   <pic:nvPicPr>
-                    <pic:cNvPr id="834345914" name="Picture 1" descr="A diagram of a cloud computing system&#10;&#10;Description automatically generated"/>
+                    <pic:cNvPr id="834345914" name="Picture 1"/>
                     <pic:cNvPicPr/>
                   </pic:nvPicPr>
                   <pic:blipFill>
@@ -3404,7 +3454,7 @@
                   <pic:spPr>
                     <a:xfrm>
                       <a:off x="0" y="0"/>
-                      <a:ext cx="6207152" cy="3588178"/>
+                      <a:ext cx="6118623" cy="3590138"/>
                     </a:xfrm>
                     <a:prstGeom prst="rect">
                       <a:avLst/>
@@ -3480,19 +3530,7 @@
         <w:rPr>
           <w:rFonts w:ascii="Arial" w:hAnsi="Arial" w:cs="Arial"/>
         </w:rPr>
-        <w:t xml:space="preserve">The Aerosense project's system architecture is a comprehensive framework designed to monitor and </w:t>
-      </w:r>
-      <w:r>
-        <w:rPr>
-          <w:rFonts w:ascii="Arial" w:hAnsi="Arial" w:cs="Arial"/>
-        </w:rPr>
-        <w:t>analyse</w:t>
-      </w:r>
-      <w:r>
-        <w:rPr>
-          <w:rFonts w:ascii="Arial" w:hAnsi="Arial" w:cs="Arial"/>
-        </w:rPr>
-        <w:t xml:space="preserve"> air quality, tailored specifically for asthma patients. This architecture integrates various technologies including Internet of Things (IoT) devices, cloud computing, real-time data communication, and a mobile application interface.</w:t>
+        <w:t>The Aerosense project's system architecture is a comprehensive framework designed to monitor and analyse air quality, tailored specifically for asthma patients. This architecture integrates various technologies including Internet of Things (IoT) devices, cloud computing, real-time data communication, and a mobile application interface.</w:t>
       </w:r>
     </w:p>
     <w:p>
@@ -3636,19 +3674,7 @@
         <w:rPr>
           <w:rFonts w:ascii="Arial" w:hAnsi="Arial" w:cs="Arial"/>
         </w:rPr>
-        <w:t xml:space="preserve"> air quality readings, which is essential for mapping and </w:t>
-      </w:r>
-      <w:r>
-        <w:rPr>
-          <w:rFonts w:ascii="Arial" w:hAnsi="Arial" w:cs="Arial"/>
-        </w:rPr>
-        <w:t>analysing</w:t>
-      </w:r>
-      <w:r>
-        <w:rPr>
-          <w:rFonts w:ascii="Arial" w:hAnsi="Arial" w:cs="Arial"/>
-        </w:rPr>
-        <w:t xml:space="preserve"> environmental conditions in different areas.</w:t>
+        <w:t xml:space="preserve"> air quality readings, which is essential for mapping and analysing environmental conditions in different areas.</w:t>
       </w:r>
     </w:p>
     <w:p>
@@ -3729,7 +3755,33 @@
         <w:rPr>
           <w:rFonts w:ascii="Arial" w:hAnsi="Arial" w:cs="Arial"/>
         </w:rPr>
-        <w:t>: Unique access keys are used for both publishing and subscribing to the data, ensuring that only authorized devices and servers can access the communication channel..</w:t>
+        <w:t>: Unique access keys are used for both publishing and subscribing to the data, ensuring that only authorized devices and servers can access the communication channel.</w:t>
+      </w:r>
+    </w:p>
+    <w:p>
+      <w:pPr>
+        <w:numPr>
+          <w:ilvl w:val="0"/>
+          <w:numId w:val="15"/>
+        </w:numPr>
+        <w:spacing w:line="360" w:lineRule="auto"/>
+        <w:rPr>
+          <w:rFonts w:ascii="Arial" w:hAnsi="Arial" w:cs="Arial"/>
+        </w:rPr>
+      </w:pPr>
+      <w:r>
+        <w:rPr>
+          <w:rFonts w:ascii="Arial" w:hAnsi="Arial" w:cs="Arial"/>
+          <w:b/>
+          <w:bCs/>
+        </w:rPr>
+        <w:t>Bidirectional Communication</w:t>
+      </w:r>
+      <w:r>
+        <w:rPr>
+          <w:rFonts w:ascii="Arial" w:hAnsi="Arial" w:cs="Arial"/>
+        </w:rPr>
+        <w:t>: Certain scenarios allow for two-way communication between the cloud server and the Raspberry Pi, facilitating real-time updates and commands.</w:t>
       </w:r>
     </w:p>
     <w:p>
@@ -3913,6 +3965,7 @@
         <w:rPr>
           <w:rFonts w:ascii="Arial" w:hAnsi="Arial" w:cs="Arial"/>
         </w:rPr>
+        <w:lastRenderedPageBreak/>
         <w:t>User authentication is managed by Firebase, which integrates Google OAuth for a secure and convenient login process. Firebase provides authentication tokens that are used to verify user identity and secure access to the mobile application and personal data.</w:t>
       </w:r>
     </w:p>
@@ -3946,7 +3999,6 @@
           <w:sz w:val="22"/>
           <w:szCs w:val="22"/>
         </w:rPr>
-        <w:lastRenderedPageBreak/>
         <w:t>Mobile Application</w:t>
       </w:r>
       <w:bookmarkEnd w:id="11"/>
@@ -4113,9 +4165,216 @@
         <w:spacing w:line="360" w:lineRule="auto"/>
         <w:rPr>
           <w:rFonts w:ascii="Arial" w:hAnsi="Arial" w:cs="Arial"/>
-          <w:lang w:val="en-GB"/>
-        </w:rPr>
-      </w:pPr>
+        </w:rPr>
+      </w:pPr>
+    </w:p>
+    <w:p>
+      <w:pPr>
+        <w:spacing w:line="360" w:lineRule="auto"/>
+        <w:rPr>
+          <w:rFonts w:ascii="Arial" w:hAnsi="Arial" w:cs="Arial"/>
+        </w:rPr>
+      </w:pPr>
+    </w:p>
+    <w:p>
+      <w:pPr>
+        <w:spacing w:line="360" w:lineRule="auto"/>
+        <w:rPr>
+          <w:rFonts w:ascii="Arial" w:hAnsi="Arial" w:cs="Arial"/>
+        </w:rPr>
+      </w:pPr>
+    </w:p>
+    <w:p>
+      <w:pPr>
+        <w:spacing w:line="360" w:lineRule="auto"/>
+        <w:rPr>
+          <w:rFonts w:ascii="Arial" w:hAnsi="Arial" w:cs="Arial"/>
+        </w:rPr>
+      </w:pPr>
+    </w:p>
+    <w:p>
+      <w:pPr>
+        <w:spacing w:line="360" w:lineRule="auto"/>
+        <w:rPr>
+          <w:rFonts w:ascii="Arial" w:hAnsi="Arial" w:cs="Arial"/>
+        </w:rPr>
+      </w:pPr>
+    </w:p>
+    <w:p>
+      <w:pPr>
+        <w:spacing w:line="360" w:lineRule="auto"/>
+        <w:rPr>
+          <w:rFonts w:ascii="Arial" w:hAnsi="Arial" w:cs="Arial"/>
+        </w:rPr>
+      </w:pPr>
+    </w:p>
+    <w:p>
+      <w:pPr>
+        <w:spacing w:line="360" w:lineRule="auto"/>
+        <w:rPr>
+          <w:rFonts w:ascii="Arial" w:hAnsi="Arial" w:cs="Arial"/>
+        </w:rPr>
+      </w:pPr>
+    </w:p>
+    <w:p>
+      <w:pPr>
+        <w:spacing w:line="360" w:lineRule="auto"/>
+        <w:rPr>
+          <w:rFonts w:ascii="Arial" w:hAnsi="Arial" w:cs="Arial"/>
+        </w:rPr>
+      </w:pPr>
+    </w:p>
+    <w:p>
+      <w:pPr>
+        <w:spacing w:line="360" w:lineRule="auto"/>
+        <w:rPr>
+          <w:rFonts w:ascii="Arial" w:hAnsi="Arial" w:cs="Arial"/>
+        </w:rPr>
+      </w:pPr>
+    </w:p>
+    <w:p>
+      <w:pPr>
+        <w:spacing w:line="360" w:lineRule="auto"/>
+        <w:rPr>
+          <w:rFonts w:ascii="Arial" w:hAnsi="Arial" w:cs="Arial"/>
+        </w:rPr>
+      </w:pPr>
+    </w:p>
+    <w:p>
+      <w:pPr>
+        <w:pStyle w:val="Heading3"/>
+        <w:rPr>
+          <w:rFonts w:ascii="Arial" w:hAnsi="Arial" w:cs="Arial"/>
+          <w:b/>
+          <w:bCs/>
+          <w:color w:val="auto"/>
+          <w:sz w:val="22"/>
+          <w:szCs w:val="22"/>
+        </w:rPr>
+      </w:pPr>
+      <w:r>
+        <w:rPr>
+          <w:rFonts w:ascii="Arial" w:hAnsi="Arial" w:cs="Arial"/>
+          <w:b/>
+          <w:bCs/>
+          <w:color w:val="auto"/>
+          <w:sz w:val="22"/>
+          <w:szCs w:val="22"/>
+        </w:rPr>
+        <w:lastRenderedPageBreak/>
+        <w:t>Fritzing</w:t>
+      </w:r>
+    </w:p>
+    <w:p>
+      <w:pPr>
+        <w:spacing w:line="360" w:lineRule="auto"/>
+        <w:rPr>
+          <w:rFonts w:ascii="Arial" w:hAnsi="Arial" w:cs="Arial"/>
+          <w:lang w:val="en-GB"/>
+        </w:rPr>
+      </w:pPr>
+    </w:p>
+    <w:p>
+      <w:pPr>
+        <w:spacing w:line="360" w:lineRule="auto"/>
+        <w:rPr>
+          <w:rFonts w:ascii="Arial" w:hAnsi="Arial" w:cs="Arial"/>
+          <w:lang w:val="en-GB"/>
+        </w:rPr>
+      </w:pPr>
+      <w:r>
+        <w:rPr>
+          <w:rFonts w:ascii="Arial" w:hAnsi="Arial" w:cs="Arial"/>
+          <w:noProof/>
+          <w:lang w:val="en-GB"/>
+        </w:rPr>
+        <w:drawing>
+          <wp:inline distT="0" distB="0" distL="0" distR="0" wp14:anchorId="133F3FCA" wp14:editId="3CC172D5">
+            <wp:extent cx="6201410" cy="4047729"/>
+            <wp:effectExtent l="0" t="0" r="8890" b="0"/>
+            <wp:docPr id="233051423" name="Picture 2" descr="A diagram of a circuit board&#10;&#10;Description automatically generated"/>
+            <wp:cNvGraphicFramePr>
+              <a:graphicFrameLocks xmlns:a="http://schemas.openxmlformats.org/drawingml/2006/main" noChangeAspect="1"/>
+            </wp:cNvGraphicFramePr>
+            <a:graphic xmlns:a="http://schemas.openxmlformats.org/drawingml/2006/main">
+              <a:graphicData uri="http://schemas.openxmlformats.org/drawingml/2006/picture">
+                <pic:pic xmlns:pic="http://schemas.openxmlformats.org/drawingml/2006/picture">
+                  <pic:nvPicPr>
+                    <pic:cNvPr id="233051423" name="Picture 2" descr="A diagram of a circuit board&#10;&#10;Description automatically generated"/>
+                    <pic:cNvPicPr/>
+                  </pic:nvPicPr>
+                  <pic:blipFill>
+                    <a:blip r:embed="rId9">
+                      <a:extLst>
+                        <a:ext uri="{28A0092B-C50C-407E-A947-70E740481C1C}">
+                          <a14:useLocalDpi xmlns:a14="http://schemas.microsoft.com/office/drawing/2010/main" val="0"/>
+                        </a:ext>
+                      </a:extLst>
+                    </a:blip>
+                    <a:stretch>
+                      <a:fillRect/>
+                    </a:stretch>
+                  </pic:blipFill>
+                  <pic:spPr>
+                    <a:xfrm>
+                      <a:off x="0" y="0"/>
+                      <a:ext cx="6204818" cy="4049953"/>
+                    </a:xfrm>
+                    <a:prstGeom prst="rect">
+                      <a:avLst/>
+                    </a:prstGeom>
+                  </pic:spPr>
+                </pic:pic>
+              </a:graphicData>
+            </a:graphic>
+          </wp:inline>
+        </w:drawing>
+      </w:r>
+    </w:p>
+    <w:p>
+      <w:pPr>
+        <w:spacing w:line="360" w:lineRule="auto"/>
+        <w:ind w:left="720"/>
+        <w:jc w:val="center"/>
+        <w:rPr>
+          <w:rFonts w:ascii="Arial" w:hAnsi="Arial" w:cs="Arial"/>
+        </w:rPr>
+      </w:pPr>
+      <w:r>
+        <w:rPr>
+          <w:rFonts w:ascii="Arial" w:hAnsi="Arial" w:cs="Arial"/>
+          <w:lang w:val="en-GB"/>
+        </w:rPr>
+        <w:t xml:space="preserve">Diagram </w:t>
+      </w:r>
+      <w:r>
+        <w:rPr>
+          <w:rFonts w:ascii="Arial" w:hAnsi="Arial" w:cs="Arial"/>
+          <w:lang w:val="en-GB"/>
+        </w:rPr>
+        <w:t>2</w:t>
+      </w:r>
+      <w:r>
+        <w:rPr>
+          <w:rFonts w:ascii="Arial" w:hAnsi="Arial" w:cs="Arial"/>
+          <w:lang w:val="en-GB"/>
+        </w:rPr>
+        <w:t xml:space="preserve">: </w:t>
+      </w:r>
+      <w:r>
+        <w:rPr>
+          <w:rFonts w:ascii="Arial" w:hAnsi="Arial" w:cs="Arial"/>
+          <w:lang w:val="en-GB"/>
+        </w:rPr>
+        <w:t xml:space="preserve">Updated </w:t>
+      </w:r>
+      <w:r>
+        <w:rPr>
+          <w:rFonts w:ascii="Arial" w:hAnsi="Arial" w:cs="Arial"/>
+          <w:lang w:val="en-GB"/>
+        </w:rPr>
+        <w:t>Fritzing Diagram: Sensor Connections with Pi</w:t>
+      </w:r>
     </w:p>
     <w:p>
       <w:pPr>
@@ -4229,8 +4488,8 @@
     </w:p>
     <w:p/>
     <w:sectPr>
-      <w:headerReference w:type="default" r:id="rId9"/>
-      <w:footerReference w:type="default" r:id="rId10"/>
+      <w:headerReference w:type="default" r:id="rId10"/>
+      <w:footerReference w:type="default" r:id="rId11"/>
       <w:pgSz w:w="11906" w:h="16838"/>
       <w:pgMar w:top="1440" w:right="1440" w:bottom="1440" w:left="1440" w:header="708" w:footer="708" w:gutter="0"/>
       <w:cols w:space="708"/>

</xml_diff>

<commit_message>
Add detailed Fritzing setup description to documentation
This commit introduces a deyailed explanation of the Fritzing diagram
</commit_message>
<xml_diff>
--- a/Alpha Release Documentation.docx
+++ b/Alpha Release Documentation.docx
@@ -820,7 +820,7 @@
           <w:r>
             <w:fldChar w:fldCharType="separate"/>
           </w:r>
-          <w:hyperlink w:anchor="_Toc151500242" w:history="1">
+          <w:hyperlink w:anchor="_Toc151563379" w:history="1">
             <w:r>
               <w:rPr>
                 <w:rStyle w:val="Hyperlink"/>
@@ -851,7 +851,7 @@
                 <w:noProof/>
                 <w:webHidden/>
               </w:rPr>
-              <w:instrText xml:space="preserve"> PAGEREF _Toc151500242 \h </w:instrText>
+              <w:instrText xml:space="preserve"> PAGEREF _Toc151563379 \h </w:instrText>
             </w:r>
             <w:r>
               <w:rPr>
@@ -894,7 +894,7 @@
               <w:lang w:eastAsia="en-IE"/>
             </w:rPr>
           </w:pPr>
-          <w:hyperlink w:anchor="_Toc151500243" w:history="1">
+          <w:hyperlink w:anchor="_Toc151563380" w:history="1">
             <w:r>
               <w:rPr>
                 <w:rStyle w:val="Hyperlink"/>
@@ -924,7 +924,7 @@
                 <w:noProof/>
                 <w:webHidden/>
               </w:rPr>
-              <w:instrText xml:space="preserve"> PAGEREF _Toc151500243 \h </w:instrText>
+              <w:instrText xml:space="preserve"> PAGEREF _Toc151563380 \h </w:instrText>
             </w:r>
             <w:r>
               <w:rPr>
@@ -944,7 +944,7 @@
                 <w:noProof/>
                 <w:webHidden/>
               </w:rPr>
-              <w:t>6</w:t>
+              <w:t>7</w:t>
             </w:r>
             <w:r>
               <w:rPr>
@@ -969,7 +969,7 @@
               <w14:ligatures w14:val="standardContextual"/>
             </w:rPr>
           </w:pPr>
-          <w:hyperlink w:anchor="_Toc151500244" w:history="1">
+          <w:hyperlink w:anchor="_Toc151563381" w:history="1">
             <w:r>
               <w:rPr>
                 <w:rStyle w:val="Hyperlink"/>
@@ -1000,7 +1000,7 @@
                 <w:noProof/>
                 <w:webHidden/>
               </w:rPr>
-              <w:instrText xml:space="preserve"> PAGEREF _Toc151500244 \h </w:instrText>
+              <w:instrText xml:space="preserve"> PAGEREF _Toc151563381 \h </w:instrText>
             </w:r>
             <w:r>
               <w:rPr>
@@ -1020,7 +1020,7 @@
                 <w:noProof/>
                 <w:webHidden/>
               </w:rPr>
-              <w:t>6</w:t>
+              <w:t>7</w:t>
             </w:r>
             <w:r>
               <w:rPr>
@@ -1045,7 +1045,7 @@
               <w14:ligatures w14:val="standardContextual"/>
             </w:rPr>
           </w:pPr>
-          <w:hyperlink w:anchor="_Toc151500245" w:history="1">
+          <w:hyperlink w:anchor="_Toc151563382" w:history="1">
             <w:r>
               <w:rPr>
                 <w:rStyle w:val="Hyperlink"/>
@@ -1076,7 +1076,7 @@
                 <w:noProof/>
                 <w:webHidden/>
               </w:rPr>
-              <w:instrText xml:space="preserve"> PAGEREF _Toc151500245 \h </w:instrText>
+              <w:instrText xml:space="preserve"> PAGEREF _Toc151563382 \h </w:instrText>
             </w:r>
             <w:r>
               <w:rPr>
@@ -1096,7 +1096,7 @@
                 <w:noProof/>
                 <w:webHidden/>
               </w:rPr>
-              <w:t>6</w:t>
+              <w:t>7</w:t>
             </w:r>
             <w:r>
               <w:rPr>
@@ -1119,7 +1119,7 @@
               <w:lang w:eastAsia="en-IE"/>
             </w:rPr>
           </w:pPr>
-          <w:hyperlink w:anchor="_Toc151500246" w:history="1">
+          <w:hyperlink w:anchor="_Toc151563383" w:history="1">
             <w:r>
               <w:rPr>
                 <w:rStyle w:val="Hyperlink"/>
@@ -1150,7 +1150,7 @@
                 <w:noProof/>
                 <w:webHidden/>
               </w:rPr>
-              <w:instrText xml:space="preserve"> PAGEREF _Toc151500246 \h </w:instrText>
+              <w:instrText xml:space="preserve"> PAGEREF _Toc151563383 \h </w:instrText>
             </w:r>
             <w:r>
               <w:rPr>
@@ -1170,7 +1170,7 @@
                 <w:noProof/>
                 <w:webHidden/>
               </w:rPr>
-              <w:t>7</w:t>
+              <w:t>8</w:t>
             </w:r>
             <w:r>
               <w:rPr>
@@ -1193,7 +1193,7 @@
               <w:lang w:eastAsia="en-IE"/>
             </w:rPr>
           </w:pPr>
-          <w:hyperlink w:anchor="_Toc151500247" w:history="1">
+          <w:hyperlink w:anchor="_Toc151563384" w:history="1">
             <w:r>
               <w:rPr>
                 <w:rStyle w:val="Hyperlink"/>
@@ -1224,7 +1224,7 @@
                 <w:noProof/>
                 <w:webHidden/>
               </w:rPr>
-              <w:instrText xml:space="preserve"> PAGEREF _Toc151500247 \h </w:instrText>
+              <w:instrText xml:space="preserve"> PAGEREF _Toc151563384 \h </w:instrText>
             </w:r>
             <w:r>
               <w:rPr>
@@ -1244,7 +1244,7 @@
                 <w:noProof/>
                 <w:webHidden/>
               </w:rPr>
-              <w:t>8</w:t>
+              <w:t>9</w:t>
             </w:r>
             <w:r>
               <w:rPr>
@@ -1269,7 +1269,7 @@
               <w14:ligatures w14:val="standardContextual"/>
             </w:rPr>
           </w:pPr>
-          <w:hyperlink w:anchor="_Toc151500248" w:history="1">
+          <w:hyperlink w:anchor="_Toc151563385" w:history="1">
             <w:r>
               <w:rPr>
                 <w:rStyle w:val="Hyperlink"/>
@@ -1299,7 +1299,7 @@
                 <w:noProof/>
                 <w:webHidden/>
               </w:rPr>
-              <w:instrText xml:space="preserve"> PAGEREF _Toc151500248 \h </w:instrText>
+              <w:instrText xml:space="preserve"> PAGEREF _Toc151563385 \h </w:instrText>
             </w:r>
             <w:r>
               <w:rPr>
@@ -1319,7 +1319,7 @@
                 <w:noProof/>
                 <w:webHidden/>
               </w:rPr>
-              <w:t>8</w:t>
+              <w:t>9</w:t>
             </w:r>
             <w:r>
               <w:rPr>
@@ -1344,7 +1344,7 @@
               <w14:ligatures w14:val="standardContextual"/>
             </w:rPr>
           </w:pPr>
-          <w:hyperlink w:anchor="_Toc151500249" w:history="1">
+          <w:hyperlink w:anchor="_Toc151563386" w:history="1">
             <w:r>
               <w:rPr>
                 <w:rStyle w:val="Hyperlink"/>
@@ -1374,7 +1374,7 @@
                 <w:noProof/>
                 <w:webHidden/>
               </w:rPr>
-              <w:instrText xml:space="preserve"> PAGEREF _Toc151500249 \h </w:instrText>
+              <w:instrText xml:space="preserve"> PAGEREF _Toc151563386 \h </w:instrText>
             </w:r>
             <w:r>
               <w:rPr>
@@ -1394,7 +1394,7 @@
                 <w:noProof/>
                 <w:webHidden/>
               </w:rPr>
-              <w:t>8</w:t>
+              <w:t>9</w:t>
             </w:r>
             <w:r>
               <w:rPr>
@@ -1419,7 +1419,7 @@
               <w14:ligatures w14:val="standardContextual"/>
             </w:rPr>
           </w:pPr>
-          <w:hyperlink w:anchor="_Toc151500250" w:history="1">
+          <w:hyperlink w:anchor="_Toc151563387" w:history="1">
             <w:r>
               <w:rPr>
                 <w:rStyle w:val="Hyperlink"/>
@@ -1449,7 +1449,7 @@
                 <w:noProof/>
                 <w:webHidden/>
               </w:rPr>
-              <w:instrText xml:space="preserve"> PAGEREF _Toc151500250 \h </w:instrText>
+              <w:instrText xml:space="preserve"> PAGEREF _Toc151563387 \h </w:instrText>
             </w:r>
             <w:r>
               <w:rPr>
@@ -1469,7 +1469,7 @@
                 <w:noProof/>
                 <w:webHidden/>
               </w:rPr>
-              <w:t>9</w:t>
+              <w:t>10</w:t>
             </w:r>
             <w:r>
               <w:rPr>
@@ -1494,7 +1494,7 @@
               <w14:ligatures w14:val="standardContextual"/>
             </w:rPr>
           </w:pPr>
-          <w:hyperlink w:anchor="_Toc151500251" w:history="1">
+          <w:hyperlink w:anchor="_Toc151563388" w:history="1">
             <w:r>
               <w:rPr>
                 <w:rStyle w:val="Hyperlink"/>
@@ -1524,7 +1524,7 @@
                 <w:noProof/>
                 <w:webHidden/>
               </w:rPr>
-              <w:instrText xml:space="preserve"> PAGEREF _Toc151500251 \h </w:instrText>
+              <w:instrText xml:space="preserve"> PAGEREF _Toc151563388 \h </w:instrText>
             </w:r>
             <w:r>
               <w:rPr>
@@ -1544,7 +1544,7 @@
                 <w:noProof/>
                 <w:webHidden/>
               </w:rPr>
-              <w:t>9</w:t>
+              <w:t>10</w:t>
             </w:r>
             <w:r>
               <w:rPr>
@@ -1569,7 +1569,7 @@
               <w14:ligatures w14:val="standardContextual"/>
             </w:rPr>
           </w:pPr>
-          <w:hyperlink w:anchor="_Toc151500252" w:history="1">
+          <w:hyperlink w:anchor="_Toc151563389" w:history="1">
             <w:r>
               <w:rPr>
                 <w:rStyle w:val="Hyperlink"/>
@@ -1599,7 +1599,7 @@
                 <w:noProof/>
                 <w:webHidden/>
               </w:rPr>
-              <w:instrText xml:space="preserve"> PAGEREF _Toc151500252 \h </w:instrText>
+              <w:instrText xml:space="preserve"> PAGEREF _Toc151563389 \h </w:instrText>
             </w:r>
             <w:r>
               <w:rPr>
@@ -1619,7 +1619,7 @@
                 <w:noProof/>
                 <w:webHidden/>
               </w:rPr>
-              <w:t>9</w:t>
+              <w:t>10</w:t>
             </w:r>
             <w:r>
               <w:rPr>
@@ -1644,7 +1644,7 @@
               <w14:ligatures w14:val="standardContextual"/>
             </w:rPr>
           </w:pPr>
-          <w:hyperlink w:anchor="_Toc151500253" w:history="1">
+          <w:hyperlink w:anchor="_Toc151563390" w:history="1">
             <w:r>
               <w:rPr>
                 <w:rStyle w:val="Hyperlink"/>
@@ -1674,7 +1674,7 @@
                 <w:noProof/>
                 <w:webHidden/>
               </w:rPr>
-              <w:instrText xml:space="preserve"> PAGEREF _Toc151500253 \h </w:instrText>
+              <w:instrText xml:space="preserve"> PAGEREF _Toc151563390 \h </w:instrText>
             </w:r>
             <w:r>
               <w:rPr>
@@ -1694,7 +1694,7 @@
                 <w:noProof/>
                 <w:webHidden/>
               </w:rPr>
-              <w:t>10</w:t>
+              <w:t>11</w:t>
             </w:r>
             <w:r>
               <w:rPr>
@@ -1719,7 +1719,7 @@
               <w14:ligatures w14:val="standardContextual"/>
             </w:rPr>
           </w:pPr>
-          <w:hyperlink w:anchor="_Toc151500254" w:history="1">
+          <w:hyperlink w:anchor="_Toc151563391" w:history="1">
             <w:r>
               <w:rPr>
                 <w:rStyle w:val="Hyperlink"/>
@@ -1749,7 +1749,7 @@
                 <w:noProof/>
                 <w:webHidden/>
               </w:rPr>
-              <w:instrText xml:space="preserve"> PAGEREF _Toc151500254 \h </w:instrText>
+              <w:instrText xml:space="preserve"> PAGEREF _Toc151563391 \h </w:instrText>
             </w:r>
             <w:r>
               <w:rPr>
@@ -1769,7 +1769,7 @@
                 <w:noProof/>
                 <w:webHidden/>
               </w:rPr>
-              <w:t>10</w:t>
+              <w:t>11</w:t>
             </w:r>
             <w:r>
               <w:rPr>
@@ -1794,7 +1794,7 @@
               <w14:ligatures w14:val="standardContextual"/>
             </w:rPr>
           </w:pPr>
-          <w:hyperlink w:anchor="_Toc151500255" w:history="1">
+          <w:hyperlink w:anchor="_Toc151563392" w:history="1">
             <w:r>
               <w:rPr>
                 <w:rStyle w:val="Hyperlink"/>
@@ -1824,7 +1824,7 @@
                 <w:noProof/>
                 <w:webHidden/>
               </w:rPr>
-              <w:instrText xml:space="preserve"> PAGEREF _Toc151500255 \h </w:instrText>
+              <w:instrText xml:space="preserve"> PAGEREF _Toc151563392 \h </w:instrText>
             </w:r>
             <w:r>
               <w:rPr>
@@ -1844,7 +1844,82 @@
                 <w:noProof/>
                 <w:webHidden/>
               </w:rPr>
-              <w:t>10</w:t>
+              <w:t>11</w:t>
+            </w:r>
+            <w:r>
+              <w:rPr>
+                <w:noProof/>
+                <w:webHidden/>
+              </w:rPr>
+              <w:fldChar w:fldCharType="end"/>
+            </w:r>
+          </w:hyperlink>
+        </w:p>
+        <w:p>
+          <w:pPr>
+            <w:pStyle w:val="TOC3"/>
+            <w:tabs>
+              <w:tab w:val="right" w:leader="dot" w:pos="9016"/>
+            </w:tabs>
+            <w:rPr>
+              <w:rFonts w:cstheme="minorBidi"/>
+              <w:noProof/>
+              <w:kern w:val="2"/>
+              <w:lang w:val="en-IE" w:eastAsia="en-IE"/>
+              <w14:ligatures w14:val="standardContextual"/>
+            </w:rPr>
+          </w:pPr>
+          <w:hyperlink w:anchor="_Toc151563393" w:history="1">
+            <w:r>
+              <w:rPr>
+                <w:rStyle w:val="Hyperlink"/>
+                <w:rFonts w:ascii="Arial" w:hAnsi="Arial" w:cs="Arial"/>
+                <w:b/>
+                <w:bCs/>
+                <w:noProof/>
+              </w:rPr>
+              <w:t>Fritzing</w:t>
+            </w:r>
+            <w:r>
+              <w:rPr>
+                <w:noProof/>
+                <w:webHidden/>
+              </w:rPr>
+              <w:tab/>
+            </w:r>
+            <w:r>
+              <w:rPr>
+                <w:noProof/>
+                <w:webHidden/>
+              </w:rPr>
+              <w:fldChar w:fldCharType="begin"/>
+            </w:r>
+            <w:r>
+              <w:rPr>
+                <w:noProof/>
+                <w:webHidden/>
+              </w:rPr>
+              <w:instrText xml:space="preserve"> PAGEREF _Toc151563393 \h </w:instrText>
+            </w:r>
+            <w:r>
+              <w:rPr>
+                <w:noProof/>
+                <w:webHidden/>
+              </w:rPr>
+            </w:r>
+            <w:r>
+              <w:rPr>
+                <w:noProof/>
+                <w:webHidden/>
+              </w:rPr>
+              <w:fldChar w:fldCharType="separate"/>
+            </w:r>
+            <w:r>
+              <w:rPr>
+                <w:noProof/>
+                <w:webHidden/>
+              </w:rPr>
+              <w:t>12</w:t>
             </w:r>
             <w:r>
               <w:rPr>
@@ -1867,7 +1942,7 @@
               <w:lang w:eastAsia="en-IE"/>
             </w:rPr>
           </w:pPr>
-          <w:hyperlink w:anchor="_Toc151500256" w:history="1">
+          <w:hyperlink w:anchor="_Toc151563394" w:history="1">
             <w:r>
               <w:rPr>
                 <w:rStyle w:val="Hyperlink"/>
@@ -1898,7 +1973,7 @@
                 <w:noProof/>
                 <w:webHidden/>
               </w:rPr>
-              <w:instrText xml:space="preserve"> PAGEREF _Toc151500256 \h </w:instrText>
+              <w:instrText xml:space="preserve"> PAGEREF _Toc151563394 \h </w:instrText>
             </w:r>
             <w:r>
               <w:rPr>
@@ -1918,7 +1993,7 @@
                 <w:noProof/>
                 <w:webHidden/>
               </w:rPr>
-              <w:t>10</w:t>
+              <w:t>14</w:t>
             </w:r>
             <w:r>
               <w:rPr>
@@ -1941,7 +2016,7 @@
               <w:lang w:eastAsia="en-IE"/>
             </w:rPr>
           </w:pPr>
-          <w:hyperlink w:anchor="_Toc151500257" w:history="1">
+          <w:hyperlink w:anchor="_Toc151563395" w:history="1">
             <w:r>
               <w:rPr>
                 <w:rStyle w:val="Hyperlink"/>
@@ -1971,7 +2046,7 @@
                 <w:noProof/>
                 <w:webHidden/>
               </w:rPr>
-              <w:instrText xml:space="preserve"> PAGEREF _Toc151500257 \h </w:instrText>
+              <w:instrText xml:space="preserve"> PAGEREF _Toc151563395 \h </w:instrText>
             </w:r>
             <w:r>
               <w:rPr>
@@ -1991,7 +2066,7 @@
                 <w:noProof/>
                 <w:webHidden/>
               </w:rPr>
-              <w:t>10</w:t>
+              <w:t>14</w:t>
             </w:r>
             <w:r>
               <w:rPr>
@@ -2075,7 +2150,6 @@
     <w:p/>
     <w:p/>
     <w:p/>
-    <w:p/>
     <w:p>
       <w:pPr>
         <w:pStyle w:val="Heading2"/>
@@ -2087,7 +2161,7 @@
           <w:lang w:val="en-GB"/>
         </w:rPr>
       </w:pPr>
-      <w:bookmarkStart w:id="0" w:name="_Toc151500242"/>
+      <w:bookmarkStart w:id="0" w:name="_Toc151563379"/>
       <w:r>
         <w:rPr>
           <w:rFonts w:ascii="Arial" w:hAnsi="Arial" w:cs="Arial"/>
@@ -2179,13 +2253,13 @@
           <w:b/>
           <w:bCs/>
         </w:rPr>
-        <w:t>Raspberry Pi</w:t>
-      </w:r>
-      <w:r>
-        <w:rPr>
-          <w:rFonts w:ascii="Arial" w:hAnsi="Arial" w:cs="Arial"/>
-        </w:rPr>
-        <w:t>: A small, affordable computer used for various digital projects, here employed as a data collection and processing unit for the Aerosense system.</w:t>
+        <w:t>PubNub</w:t>
+      </w:r>
+      <w:r>
+        <w:rPr>
+          <w:rFonts w:ascii="Arial" w:hAnsi="Arial" w:cs="Arial"/>
+        </w:rPr>
+        <w:t>: A cloud-based service that provides real-time data streaming and messaging solutions, used in Aerosense for real-time communication between the device and the server.</w:t>
       </w:r>
     </w:p>
     <w:p>
@@ -2205,13 +2279,13 @@
           <w:b/>
           <w:bCs/>
         </w:rPr>
-        <w:t>PubNub</w:t>
-      </w:r>
-      <w:r>
-        <w:rPr>
-          <w:rFonts w:ascii="Arial" w:hAnsi="Arial" w:cs="Arial"/>
-        </w:rPr>
-        <w:t>: A cloud-based service that provides real-time data streaming and messaging solutions, used in Aerosense for real-time communication between the device and the server.</w:t>
+        <w:t>AWS (Amazon Web Services)</w:t>
+      </w:r>
+      <w:r>
+        <w:rPr>
+          <w:rFonts w:ascii="Arial" w:hAnsi="Arial" w:cs="Arial"/>
+        </w:rPr>
+        <w:t>: A comprehensive and widely adopted cloud platform that offers various services such as computing power, database storage, and content delivery. In Aerosense, it's used for data processing and storage.</w:t>
       </w:r>
     </w:p>
     <w:p>
@@ -2231,13 +2305,13 @@
           <w:b/>
           <w:bCs/>
         </w:rPr>
-        <w:t>AWS (Amazon Web Services)</w:t>
-      </w:r>
-      <w:r>
-        <w:rPr>
-          <w:rFonts w:ascii="Arial" w:hAnsi="Arial" w:cs="Arial"/>
-        </w:rPr>
-        <w:t>: A comprehensive and widely adopted cloud platform that offers various services such as computing power, database storage, and content delivery. In Aerosense, it's used for data processing and storage.</w:t>
+        <w:t>Alpha Prototype</w:t>
+      </w:r>
+      <w:r>
+        <w:rPr>
+          <w:rFonts w:ascii="Arial" w:hAnsi="Arial" w:cs="Arial"/>
+        </w:rPr>
+        <w:t>: An early version of a product that is functional enough to demonstrate the concept and design but may not have all the final features and polish of the final product.</w:t>
       </w:r>
     </w:p>
     <w:p>
@@ -2257,13 +2331,13 @@
           <w:b/>
           <w:bCs/>
         </w:rPr>
-        <w:t>Alpha Prototype</w:t>
-      </w:r>
-      <w:r>
-        <w:rPr>
-          <w:rFonts w:ascii="Arial" w:hAnsi="Arial" w:cs="Arial"/>
-        </w:rPr>
-        <w:t>: An early version of a product that is functional enough to demonstrate the concept and design but may not have all the final features and polish of the final product.</w:t>
+        <w:t>Cloud Server</w:t>
+      </w:r>
+      <w:r>
+        <w:rPr>
+          <w:rFonts w:ascii="Arial" w:hAnsi="Arial" w:cs="Arial"/>
+        </w:rPr>
+        <w:t>: Remote servers accessed over the internet used to store, manage, and process data, as opposed to a local server or personal computer.</w:t>
       </w:r>
     </w:p>
     <w:p>
@@ -2283,13 +2357,13 @@
           <w:b/>
           <w:bCs/>
         </w:rPr>
-        <w:t>Cloud Server</w:t>
-      </w:r>
-      <w:r>
-        <w:rPr>
-          <w:rFonts w:ascii="Arial" w:hAnsi="Arial" w:cs="Arial"/>
-        </w:rPr>
-        <w:t>: Remote servers accessed over the internet used to store, manage, and process data, as opposed to a local server or personal computer.</w:t>
+        <w:t>User Interaction</w:t>
+      </w:r>
+      <w:r>
+        <w:rPr>
+          <w:rFonts w:ascii="Arial" w:hAnsi="Arial" w:cs="Arial"/>
+        </w:rPr>
+        <w:t>: The process and experience of a person engaging with the Aerosense system, particularly through its mobile application.</w:t>
       </w:r>
     </w:p>
     <w:p>
@@ -2309,13 +2383,13 @@
           <w:b/>
           <w:bCs/>
         </w:rPr>
-        <w:t>User Interaction</w:t>
-      </w:r>
-      <w:r>
-        <w:rPr>
-          <w:rFonts w:ascii="Arial" w:hAnsi="Arial" w:cs="Arial"/>
-        </w:rPr>
-        <w:t>: The process and experience of a person engaging with the Aerosense system, particularly through its mobile application.</w:t>
+        <w:t>Sensor Data Acquisition</w:t>
+      </w:r>
+      <w:r>
+        <w:rPr>
+          <w:rFonts w:ascii="Arial" w:hAnsi="Arial" w:cs="Arial"/>
+        </w:rPr>
+        <w:t>: The process of collecting data from various sensors (like those measuring air quality) used in the Aerosense system.</w:t>
       </w:r>
     </w:p>
     <w:p>
@@ -2335,13 +2409,13 @@
           <w:b/>
           <w:bCs/>
         </w:rPr>
-        <w:t>Sensor Data Acquisition</w:t>
-      </w:r>
-      <w:r>
-        <w:rPr>
-          <w:rFonts w:ascii="Arial" w:hAnsi="Arial" w:cs="Arial"/>
-        </w:rPr>
-        <w:t>: The process of collecting data from various sensors (like those measuring air quality) used in the Aerosense system.</w:t>
+        <w:t>Raspberry Pi</w:t>
+      </w:r>
+      <w:r>
+        <w:rPr>
+          <w:rFonts w:ascii="Arial" w:hAnsi="Arial" w:cs="Arial"/>
+        </w:rPr>
+        <w:t>: A small, affordable computer used for various programming and electronics projects. In Aerosense, it serves as the central unit for collecting sensor data.</w:t>
       </w:r>
     </w:p>
     <w:p>
@@ -2361,13 +2435,13 @@
           <w:b/>
           <w:bCs/>
         </w:rPr>
-        <w:t>Raspberry Pi</w:t>
-      </w:r>
-      <w:r>
-        <w:rPr>
-          <w:rFonts w:ascii="Arial" w:hAnsi="Arial" w:cs="Arial"/>
-        </w:rPr>
-        <w:t>: A small, affordable computer used for various programming and electronics projects. In Aerosense, it serves as the central unit for collecting sensor data.</w:t>
+        <w:t>PMS7003 Particle Sensor</w:t>
+      </w:r>
+      <w:r>
+        <w:rPr>
+          <w:rFonts w:ascii="Arial" w:hAnsi="Arial" w:cs="Arial"/>
+        </w:rPr>
+        <w:t>: A sensor that measures particulate matter (PM) in the air. It's crucial for providing data on air quality, especially for asthma patients.</w:t>
       </w:r>
     </w:p>
     <w:p>
@@ -2387,13 +2461,13 @@
           <w:b/>
           <w:bCs/>
         </w:rPr>
-        <w:t>PMS7003 Particle Sensor</w:t>
-      </w:r>
-      <w:r>
-        <w:rPr>
-          <w:rFonts w:ascii="Arial" w:hAnsi="Arial" w:cs="Arial"/>
-        </w:rPr>
-        <w:t>: A sensor that measures particulate matter (PM) in the air. It's crucial for providing data on air quality, especially for asthma patients.</w:t>
+        <w:t>BME680 Sensor</w:t>
+      </w:r>
+      <w:r>
+        <w:rPr>
+          <w:rFonts w:ascii="Arial" w:hAnsi="Arial" w:cs="Arial"/>
+        </w:rPr>
+        <w:t>: This sensor provides a range of environmental data, including temperature, humidity, and volatile organic compounds (VOCs), which are chemicals that can affect air quality.</w:t>
       </w:r>
     </w:p>
     <w:p>
@@ -2413,13 +2487,13 @@
           <w:b/>
           <w:bCs/>
         </w:rPr>
-        <w:t>BME680 Environmental Sensor</w:t>
-      </w:r>
-      <w:r>
-        <w:rPr>
-          <w:rFonts w:ascii="Arial" w:hAnsi="Arial" w:cs="Arial"/>
-        </w:rPr>
-        <w:t>: This sensor provides a range of environmental data, including temperature, humidity, and volatile organic compounds (VOCs), which are chemicals that can affect air quality.</w:t>
+        <w:t>Grove Air 530 GPS Sensor</w:t>
+      </w:r>
+      <w:r>
+        <w:rPr>
+          <w:rFonts w:ascii="Arial" w:hAnsi="Arial" w:cs="Arial"/>
+        </w:rPr>
+        <w:t>: A sensor used for determining geographical location, enabling the Aerosense system to tag air quality readings with specific locations.</w:t>
       </w:r>
     </w:p>
     <w:p>
@@ -2440,13 +2514,13 @@
           <w:bCs/>
         </w:rPr>
         <w:lastRenderedPageBreak/>
-        <w:t>Grove Air 530 GPS Sensor</w:t>
-      </w:r>
-      <w:r>
-        <w:rPr>
-          <w:rFonts w:ascii="Arial" w:hAnsi="Arial" w:cs="Arial"/>
-        </w:rPr>
-        <w:t>: A sensor used for determining geographical location, enabling the Aerosense system to tag air quality readings with specific locations.</w:t>
+        <w:t>PubNub</w:t>
+      </w:r>
+      <w:r>
+        <w:rPr>
+          <w:rFonts w:ascii="Arial" w:hAnsi="Arial" w:cs="Arial"/>
+        </w:rPr>
+        <w:t>: A cloud-based service that provides real-time data communication between devices and servers. It's used in Aerosense for transmitting sensor data from the Raspberry Pi to the cloud server.</w:t>
       </w:r>
     </w:p>
     <w:p>
@@ -2466,13 +2540,13 @@
           <w:b/>
           <w:bCs/>
         </w:rPr>
-        <w:t>PubNub</w:t>
-      </w:r>
-      <w:r>
-        <w:rPr>
-          <w:rFonts w:ascii="Arial" w:hAnsi="Arial" w:cs="Arial"/>
-        </w:rPr>
-        <w:t>: A cloud-based service that provides real-time data communication between devices and servers. It's used in Aerosense for transmitting sensor data from the Raspberry Pi to the cloud server.</w:t>
+        <w:t>PubNub Access Keys</w:t>
+      </w:r>
+      <w:r>
+        <w:rPr>
+          <w:rFonts w:ascii="Arial" w:hAnsi="Arial" w:cs="Arial"/>
+        </w:rPr>
+        <w:t>: Unique identifiers used for secure access to PubNub's publish and subscribe channels, ensuring that only authorized devices and servers can communicate through the platform.</w:t>
       </w:r>
     </w:p>
     <w:p>
@@ -2492,13 +2566,13 @@
           <w:b/>
           <w:bCs/>
         </w:rPr>
-        <w:t>PubNub Access Keys</w:t>
-      </w:r>
-      <w:r>
-        <w:rPr>
-          <w:rFonts w:ascii="Arial" w:hAnsi="Arial" w:cs="Arial"/>
-        </w:rPr>
-        <w:t>: Unique identifiers used for secure access to PubNub's publish and subscribe channels, ensuring that only authorized devices and servers can communicate through the platform.</w:t>
+        <w:t>AWS Cloud</w:t>
+      </w:r>
+      <w:r>
+        <w:rPr>
+          <w:rFonts w:ascii="Arial" w:hAnsi="Arial" w:cs="Arial"/>
+        </w:rPr>
+        <w:t>: Amazon Web Services Cloud, a cloud computing platform that hosts the server for the Aerosense system. It's responsible for data processing and storage.</w:t>
       </w:r>
     </w:p>
     <w:p>
@@ -2518,13 +2592,13 @@
           <w:b/>
           <w:bCs/>
         </w:rPr>
-        <w:t>AWS Cloud</w:t>
-      </w:r>
-      <w:r>
-        <w:rPr>
-          <w:rFonts w:ascii="Arial" w:hAnsi="Arial" w:cs="Arial"/>
-        </w:rPr>
-        <w:t>: Amazon Web Services Cloud, a cloud computing platform that hosts the server for the Aerosense system. It's responsible for data processing and storage.</w:t>
+        <w:t>AES-256 Encryption</w:t>
+      </w:r>
+      <w:r>
+        <w:rPr>
+          <w:rFonts w:ascii="Arial" w:hAnsi="Arial" w:cs="Arial"/>
+        </w:rPr>
+        <w:t>: A method of encrypting data to protect it from unauthorized access. It's used in Aerosense to secure data at rest in the database.</w:t>
       </w:r>
     </w:p>
     <w:p>
@@ -2544,13 +2618,13 @@
           <w:b/>
           <w:bCs/>
         </w:rPr>
-        <w:t>AES-256 Encryption</w:t>
-      </w:r>
-      <w:r>
-        <w:rPr>
-          <w:rFonts w:ascii="Arial" w:hAnsi="Arial" w:cs="Arial"/>
-        </w:rPr>
-        <w:t>: A method of encrypting data to protect it from unauthorized access. It's used in Aerosense to secure data at rest in the database.</w:t>
+        <w:t>TLS Protocol</w:t>
+      </w:r>
+      <w:r>
+        <w:rPr>
+          <w:rFonts w:ascii="Arial" w:hAnsi="Arial" w:cs="Arial"/>
+        </w:rPr>
+        <w:t>: Transport Layer Security protocol, a method for encrypting data during transmission to prevent interception by unauthorized parties. Used in Aerosense for secure data transfer.</w:t>
       </w:r>
     </w:p>
     <w:p>
@@ -2570,13 +2644,13 @@
           <w:b/>
           <w:bCs/>
         </w:rPr>
-        <w:t>TLS Protocol</w:t>
-      </w:r>
-      <w:r>
-        <w:rPr>
-          <w:rFonts w:ascii="Arial" w:hAnsi="Arial" w:cs="Arial"/>
-        </w:rPr>
-        <w:t>: Transport Layer Security protocol, a method for encrypting data during transmission to prevent interception by unauthorized parties. Used in Aerosense for secure data transfer.</w:t>
+        <w:t>Firebase Authentication</w:t>
+      </w:r>
+      <w:r>
+        <w:rPr>
+          <w:rFonts w:ascii="Arial" w:hAnsi="Arial" w:cs="Arial"/>
+        </w:rPr>
+        <w:t>: A Google service that provides user authentication for applications. In Aerosense, it manages user login processes and secures access to user data.</w:t>
       </w:r>
     </w:p>
     <w:p>
@@ -2596,13 +2670,13 @@
           <w:b/>
           <w:bCs/>
         </w:rPr>
-        <w:t>Firebase Authentication</w:t>
-      </w:r>
-      <w:r>
-        <w:rPr>
-          <w:rFonts w:ascii="Arial" w:hAnsi="Arial" w:cs="Arial"/>
-        </w:rPr>
-        <w:t>: A Google service that provides user authentication for applications. In Aerosense, it manages user login processes and secures access to user data.</w:t>
+        <w:t>Google OAuth</w:t>
+      </w:r>
+      <w:r>
+        <w:rPr>
+          <w:rFonts w:ascii="Arial" w:hAnsi="Arial" w:cs="Arial"/>
+        </w:rPr>
+        <w:t>: An authentication method provided by Google that allows users to log in to applications securely using their Google account.</w:t>
       </w:r>
     </w:p>
     <w:p>
@@ -2622,13 +2696,13 @@
           <w:b/>
           <w:bCs/>
         </w:rPr>
-        <w:t>Google OAuth</w:t>
-      </w:r>
-      <w:r>
-        <w:rPr>
-          <w:rFonts w:ascii="Arial" w:hAnsi="Arial" w:cs="Arial"/>
-        </w:rPr>
-        <w:t>: An authentication method provided by Google that allows users to log in to applications securely using their Google account.</w:t>
+        <w:t>Mobile Application</w:t>
+      </w:r>
+      <w:r>
+        <w:rPr>
+          <w:rFonts w:ascii="Arial" w:hAnsi="Arial" w:cs="Arial"/>
+        </w:rPr>
+        <w:t>: The user interface of the Aerosense system, available on smartphones. It displays air quality data and allows users to interact with the system.</w:t>
       </w:r>
     </w:p>
     <w:p>
@@ -2648,13 +2722,13 @@
           <w:b/>
           <w:bCs/>
         </w:rPr>
-        <w:t>Mobile Application</w:t>
-      </w:r>
-      <w:r>
-        <w:rPr>
-          <w:rFonts w:ascii="Arial" w:hAnsi="Arial" w:cs="Arial"/>
-        </w:rPr>
-        <w:t>: The user interface of the Aerosense system, available on smartphones. It displays air quality data and allows users to interact with the system.</w:t>
+        <w:t>Community Data Sharing</w:t>
+      </w:r>
+      <w:r>
+        <w:rPr>
+          <w:rFonts w:ascii="Arial" w:hAnsi="Arial" w:cs="Arial"/>
+        </w:rPr>
+        <w:t>: A feature in Aerosense where users can share anonymized environmental data to contribute to broader air quality studies.</w:t>
       </w:r>
     </w:p>
     <w:p>
@@ -2674,13 +2748,13 @@
           <w:b/>
           <w:bCs/>
         </w:rPr>
-        <w:t>Community Data Sharing</w:t>
-      </w:r>
-      <w:r>
-        <w:rPr>
-          <w:rFonts w:ascii="Arial" w:hAnsi="Arial" w:cs="Arial"/>
-        </w:rPr>
-        <w:t>: A feature in Aerosense where users can share anonymized environmental data to contribute to broader air quality studies.</w:t>
+        <w:t>GDPR (General Data Protection Regulation):</w:t>
+      </w:r>
+      <w:r>
+        <w:rPr>
+          <w:rFonts w:ascii="Arial" w:hAnsi="Arial" w:cs="Arial"/>
+        </w:rPr>
+        <w:t xml:space="preserve"> A regulation in EU law on data protection and privacy. In Aerosense, it's referenced to highlight the system's compliance with data privacy laws.</w:t>
       </w:r>
     </w:p>
     <w:p>
@@ -2700,46 +2774,365 @@
           <w:b/>
           <w:bCs/>
         </w:rPr>
-        <w:t>GDPR (General Data Protection Regulation):</w:t>
-      </w:r>
-      <w:r>
-        <w:rPr>
-          <w:rFonts w:ascii="Arial" w:hAnsi="Arial" w:cs="Arial"/>
-        </w:rPr>
-        <w:t xml:space="preserve"> A regulation in EU law on data protection and privacy. In Aerosense, it's referenced to highlight the system's compliance with data privacy laws.</w:t>
-      </w:r>
-    </w:p>
-    <w:p>
-      <w:pPr>
+        <w:t>Power Bank</w:t>
+      </w:r>
+      <w:r>
+        <w:rPr>
+          <w:rFonts w:ascii="Arial" w:hAnsi="Arial" w:cs="Arial"/>
+        </w:rPr>
+        <w:t>: A battery pack that provides electricity to the Raspberry Pi so it can work without being plugged into a wall.</w:t>
+      </w:r>
+    </w:p>
+    <w:p>
+      <w:pPr>
+        <w:numPr>
+          <w:ilvl w:val="0"/>
+          <w:numId w:val="13"/>
+        </w:numPr>
         <w:spacing w:after="120" w:line="360" w:lineRule="auto"/>
         <w:rPr>
           <w:rFonts w:ascii="Arial" w:hAnsi="Arial" w:cs="Arial"/>
         </w:rPr>
       </w:pPr>
-    </w:p>
-    <w:p>
-      <w:pPr>
+      <w:r>
+        <w:rPr>
+          <w:rFonts w:ascii="Arial" w:hAnsi="Arial" w:cs="Arial"/>
+          <w:b/>
+          <w:bCs/>
+        </w:rPr>
+        <w:t>Breadboard</w:t>
+      </w:r>
+      <w:r>
+        <w:rPr>
+          <w:rFonts w:ascii="Arial" w:hAnsi="Arial" w:cs="Arial"/>
+        </w:rPr>
+        <w:t>: A board for making an electrical circuit without soldering, useful for testing parts of a circuit.</w:t>
+      </w:r>
+    </w:p>
+    <w:p>
+      <w:pPr>
+        <w:numPr>
+          <w:ilvl w:val="0"/>
+          <w:numId w:val="13"/>
+        </w:numPr>
         <w:spacing w:after="120" w:line="360" w:lineRule="auto"/>
         <w:rPr>
           <w:rFonts w:ascii="Arial" w:hAnsi="Arial" w:cs="Arial"/>
         </w:rPr>
       </w:pPr>
-    </w:p>
-    <w:p>
-      <w:pPr>
+      <w:r>
+        <w:rPr>
+          <w:rFonts w:ascii="Arial" w:hAnsi="Arial" w:cs="Arial"/>
+          <w:b/>
+          <w:bCs/>
+        </w:rPr>
+        <w:t>Vibrating Motor Disc</w:t>
+      </w:r>
+      <w:r>
+        <w:rPr>
+          <w:rFonts w:ascii="Arial" w:hAnsi="Arial" w:cs="Arial"/>
+        </w:rPr>
+        <w:t>: A small disc that shakes to give a physical alert when the air quality changes.</w:t>
+      </w:r>
+    </w:p>
+    <w:p>
+      <w:pPr>
+        <w:numPr>
+          <w:ilvl w:val="0"/>
+          <w:numId w:val="13"/>
+        </w:numPr>
         <w:spacing w:after="120" w:line="360" w:lineRule="auto"/>
         <w:rPr>
           <w:rFonts w:ascii="Arial" w:hAnsi="Arial" w:cs="Arial"/>
         </w:rPr>
       </w:pPr>
-    </w:p>
-    <w:p>
-      <w:pPr>
+      <w:r>
+        <w:rPr>
+          <w:rFonts w:ascii="Arial" w:hAnsi="Arial" w:cs="Arial"/>
+          <w:b/>
+          <w:bCs/>
+        </w:rPr>
+        <w:t>LED Indicator</w:t>
+      </w:r>
+      <w:r>
+        <w:rPr>
+          <w:rFonts w:ascii="Arial" w:hAnsi="Arial" w:cs="Arial"/>
+        </w:rPr>
+        <w:t xml:space="preserve">: A light that changes </w:t>
+      </w:r>
+      <w:proofErr w:type="spellStart"/>
+      <w:r>
+        <w:rPr>
+          <w:rFonts w:ascii="Arial" w:hAnsi="Arial" w:cs="Arial"/>
+        </w:rPr>
+        <w:t>color</w:t>
+      </w:r>
+      <w:proofErr w:type="spellEnd"/>
+      <w:r>
+        <w:rPr>
+          <w:rFonts w:ascii="Arial" w:hAnsi="Arial" w:cs="Arial"/>
+        </w:rPr>
+        <w:t xml:space="preserve"> to show different air quality levels.</w:t>
+      </w:r>
+    </w:p>
+    <w:p>
+      <w:pPr>
+        <w:numPr>
+          <w:ilvl w:val="0"/>
+          <w:numId w:val="13"/>
+        </w:numPr>
         <w:spacing w:after="120" w:line="360" w:lineRule="auto"/>
         <w:rPr>
           <w:rFonts w:ascii="Arial" w:hAnsi="Arial" w:cs="Arial"/>
         </w:rPr>
       </w:pPr>
+      <w:r>
+        <w:rPr>
+          <w:rFonts w:ascii="Arial" w:hAnsi="Arial" w:cs="Arial"/>
+          <w:b/>
+          <w:bCs/>
+        </w:rPr>
+        <w:lastRenderedPageBreak/>
+        <w:t>Buzzer</w:t>
+      </w:r>
+      <w:r>
+        <w:rPr>
+          <w:rFonts w:ascii="Arial" w:hAnsi="Arial" w:cs="Arial"/>
+        </w:rPr>
+        <w:t>: A device that makes a beeping sound when the air quality reaches a level that could be concerning.</w:t>
+      </w:r>
+    </w:p>
+    <w:p>
+      <w:pPr>
+        <w:numPr>
+          <w:ilvl w:val="0"/>
+          <w:numId w:val="13"/>
+        </w:numPr>
+        <w:spacing w:after="120" w:line="360" w:lineRule="auto"/>
+        <w:rPr>
+          <w:rFonts w:ascii="Arial" w:hAnsi="Arial" w:cs="Arial"/>
+        </w:rPr>
+      </w:pPr>
+      <w:r>
+        <w:rPr>
+          <w:rFonts w:ascii="Arial" w:hAnsi="Arial" w:cs="Arial"/>
+          <w:b/>
+          <w:bCs/>
+        </w:rPr>
+        <w:t>USB to UART Converter</w:t>
+      </w:r>
+      <w:r>
+        <w:rPr>
+          <w:rFonts w:ascii="Arial" w:hAnsi="Arial" w:cs="Arial"/>
+        </w:rPr>
+        <w:t>: A tool that lets the Raspberry Pi talk to the sensors using USB ports, which are very common on computers</w:t>
+      </w:r>
+      <w:r>
+        <w:rPr>
+          <w:rFonts w:ascii="Arial" w:hAnsi="Arial" w:cs="Arial"/>
+        </w:rPr>
+        <w:t xml:space="preserve"> (TX &amp; RX).</w:t>
+      </w:r>
+    </w:p>
+    <w:p>
+      <w:pPr>
+        <w:numPr>
+          <w:ilvl w:val="0"/>
+          <w:numId w:val="13"/>
+        </w:numPr>
+        <w:spacing w:after="120" w:line="360" w:lineRule="auto"/>
+        <w:rPr>
+          <w:rFonts w:ascii="Arial" w:hAnsi="Arial" w:cs="Arial"/>
+        </w:rPr>
+      </w:pPr>
+      <w:r>
+        <w:rPr>
+          <w:rFonts w:ascii="Arial" w:hAnsi="Arial" w:cs="Arial"/>
+          <w:b/>
+          <w:bCs/>
+        </w:rPr>
+        <w:t>Wiring</w:t>
+      </w:r>
+      <w:r>
+        <w:rPr>
+          <w:rFonts w:ascii="Arial" w:hAnsi="Arial" w:cs="Arial"/>
+        </w:rPr>
+        <w:t xml:space="preserve">: Cables that connect different parts of the electrical circuit in the diagram, each with a different </w:t>
+      </w:r>
+      <w:proofErr w:type="spellStart"/>
+      <w:r>
+        <w:rPr>
+          <w:rFonts w:ascii="Arial" w:hAnsi="Arial" w:cs="Arial"/>
+        </w:rPr>
+        <w:t>color</w:t>
+      </w:r>
+      <w:proofErr w:type="spellEnd"/>
+      <w:r>
+        <w:rPr>
+          <w:rFonts w:ascii="Arial" w:hAnsi="Arial" w:cs="Arial"/>
+        </w:rPr>
+        <w:t xml:space="preserve"> for easy identification.</w:t>
+      </w:r>
+    </w:p>
+    <w:p>
+      <w:pPr>
+        <w:spacing w:after="120" w:line="360" w:lineRule="auto"/>
+        <w:rPr>
+          <w:rFonts w:ascii="Arial" w:hAnsi="Arial" w:cs="Arial"/>
+        </w:rPr>
+      </w:pPr>
+    </w:p>
+    <w:p>
+      <w:pPr>
+        <w:spacing w:after="120" w:line="360" w:lineRule="auto"/>
+        <w:rPr>
+          <w:rFonts w:ascii="Arial" w:hAnsi="Arial" w:cs="Arial"/>
+        </w:rPr>
+      </w:pPr>
+    </w:p>
+    <w:p>
+      <w:pPr>
+        <w:spacing w:after="120" w:line="360" w:lineRule="auto"/>
+        <w:rPr>
+          <w:rFonts w:ascii="Arial" w:hAnsi="Arial" w:cs="Arial"/>
+        </w:rPr>
+      </w:pPr>
+    </w:p>
+    <w:p>
+      <w:pPr>
+        <w:spacing w:after="120" w:line="360" w:lineRule="auto"/>
+        <w:rPr>
+          <w:rFonts w:ascii="Arial" w:hAnsi="Arial" w:cs="Arial"/>
+        </w:rPr>
+      </w:pPr>
+    </w:p>
+    <w:p>
+      <w:pPr>
+        <w:spacing w:after="120" w:line="360" w:lineRule="auto"/>
+        <w:rPr>
+          <w:rFonts w:ascii="Arial" w:hAnsi="Arial" w:cs="Arial"/>
+        </w:rPr>
+      </w:pPr>
+    </w:p>
+    <w:p>
+      <w:pPr>
+        <w:spacing w:after="120" w:line="360" w:lineRule="auto"/>
+        <w:rPr>
+          <w:rFonts w:ascii="Arial" w:hAnsi="Arial" w:cs="Arial"/>
+        </w:rPr>
+      </w:pPr>
+    </w:p>
+    <w:p>
+      <w:pPr>
+        <w:spacing w:after="120" w:line="360" w:lineRule="auto"/>
+        <w:rPr>
+          <w:rFonts w:ascii="Arial" w:hAnsi="Arial" w:cs="Arial"/>
+        </w:rPr>
+      </w:pPr>
+    </w:p>
+    <w:p>
+      <w:pPr>
+        <w:spacing w:after="120" w:line="360" w:lineRule="auto"/>
+        <w:rPr>
+          <w:rFonts w:ascii="Arial" w:hAnsi="Arial" w:cs="Arial"/>
+        </w:rPr>
+      </w:pPr>
+    </w:p>
+    <w:p>
+      <w:pPr>
+        <w:spacing w:after="120" w:line="360" w:lineRule="auto"/>
+        <w:rPr>
+          <w:rFonts w:ascii="Arial" w:hAnsi="Arial" w:cs="Arial"/>
+        </w:rPr>
+      </w:pPr>
+    </w:p>
+    <w:p>
+      <w:pPr>
+        <w:spacing w:after="120" w:line="360" w:lineRule="auto"/>
+        <w:rPr>
+          <w:rFonts w:ascii="Arial" w:hAnsi="Arial" w:cs="Arial"/>
+        </w:rPr>
+      </w:pPr>
+    </w:p>
+    <w:p>
+      <w:pPr>
+        <w:spacing w:after="120" w:line="360" w:lineRule="auto"/>
+        <w:rPr>
+          <w:rFonts w:ascii="Arial" w:hAnsi="Arial" w:cs="Arial"/>
+        </w:rPr>
+      </w:pPr>
+    </w:p>
+    <w:p>
+      <w:pPr>
+        <w:spacing w:after="120" w:line="360" w:lineRule="auto"/>
+        <w:rPr>
+          <w:rFonts w:ascii="Arial" w:hAnsi="Arial" w:cs="Arial"/>
+        </w:rPr>
+      </w:pPr>
+    </w:p>
+    <w:p>
+      <w:pPr>
+        <w:spacing w:after="120" w:line="360" w:lineRule="auto"/>
+        <w:rPr>
+          <w:rFonts w:ascii="Arial" w:hAnsi="Arial" w:cs="Arial"/>
+        </w:rPr>
+      </w:pPr>
+    </w:p>
+    <w:p>
+      <w:pPr>
+        <w:spacing w:after="120" w:line="360" w:lineRule="auto"/>
+        <w:rPr>
+          <w:rFonts w:ascii="Arial" w:hAnsi="Arial" w:cs="Arial"/>
+        </w:rPr>
+      </w:pPr>
+    </w:p>
+    <w:p>
+      <w:pPr>
+        <w:spacing w:after="120" w:line="360" w:lineRule="auto"/>
+        <w:rPr>
+          <w:rFonts w:ascii="Arial" w:hAnsi="Arial" w:cs="Arial"/>
+        </w:rPr>
+      </w:pPr>
+    </w:p>
+    <w:p>
+      <w:pPr>
+        <w:spacing w:after="120" w:line="360" w:lineRule="auto"/>
+        <w:rPr>
+          <w:rFonts w:ascii="Arial" w:hAnsi="Arial" w:cs="Arial"/>
+        </w:rPr>
+      </w:pPr>
+    </w:p>
+    <w:p>
+      <w:pPr>
+        <w:spacing w:after="120" w:line="360" w:lineRule="auto"/>
+        <w:rPr>
+          <w:rFonts w:ascii="Arial" w:hAnsi="Arial" w:cs="Arial"/>
+        </w:rPr>
+      </w:pPr>
+    </w:p>
+    <w:p>
+      <w:pPr>
+        <w:spacing w:after="120" w:line="360" w:lineRule="auto"/>
+        <w:rPr>
+          <w:rFonts w:ascii="Arial" w:hAnsi="Arial" w:cs="Arial"/>
+        </w:rPr>
+      </w:pPr>
+    </w:p>
+    <w:p>
+      <w:pPr>
+        <w:spacing w:after="120" w:line="360" w:lineRule="auto"/>
+        <w:rPr>
+          <w:rFonts w:ascii="Arial" w:hAnsi="Arial" w:cs="Arial"/>
+        </w:rPr>
+      </w:pPr>
+    </w:p>
+    <w:p>
+      <w:pPr>
+        <w:spacing w:after="120" w:line="360" w:lineRule="auto"/>
+        <w:rPr>
+          <w:rFonts w:ascii="Arial" w:hAnsi="Arial" w:cs="Arial"/>
+        </w:rPr>
+      </w:pPr>
     </w:p>
     <w:p>
       <w:pPr>
@@ -2751,7 +3144,7 @@
           <w:color w:val="000000" w:themeColor="text1"/>
         </w:rPr>
       </w:pPr>
-      <w:bookmarkStart w:id="1" w:name="_Toc151500243"/>
+      <w:bookmarkStart w:id="1" w:name="_Toc151563380"/>
       <w:r>
         <w:rPr>
           <w:rFonts w:ascii="Arial" w:hAnsi="Arial" w:cs="Arial"/>
@@ -2784,7 +3177,7 @@
           <w:lang w:val="en-GB"/>
         </w:rPr>
       </w:pPr>
-      <w:bookmarkStart w:id="2" w:name="_Toc151500244"/>
+      <w:bookmarkStart w:id="2" w:name="_Toc151563381"/>
       <w:r>
         <w:rPr>
           <w:rFonts w:ascii="Arial" w:hAnsi="Arial" w:cs="Arial"/>
@@ -2826,7 +3219,7 @@
           <w:lang w:val="en-GB"/>
         </w:rPr>
       </w:pPr>
-      <w:bookmarkStart w:id="3" w:name="_Toc151500245"/>
+      <w:bookmarkStart w:id="3" w:name="_Toc151563382"/>
       <w:r>
         <w:rPr>
           <w:rFonts w:ascii="Arial" w:hAnsi="Arial" w:cs="Arial"/>
@@ -3113,13 +3506,6 @@
     </w:p>
     <w:p>
       <w:pPr>
-        <w:rPr>
-          <w:lang w:val="en-GB"/>
-        </w:rPr>
-      </w:pPr>
-    </w:p>
-    <w:p>
-      <w:pPr>
         <w:pStyle w:val="Heading2"/>
         <w:rPr>
           <w:rFonts w:ascii="Arial" w:hAnsi="Arial" w:cs="Arial"/>
@@ -3129,7 +3515,7 @@
           <w:lang w:val="en-GB"/>
         </w:rPr>
       </w:pPr>
-      <w:bookmarkStart w:id="4" w:name="_Toc151500246"/>
+      <w:bookmarkStart w:id="4" w:name="_Toc151563383"/>
       <w:r>
         <w:rPr>
           <w:rFonts w:ascii="Arial" w:hAnsi="Arial" w:cs="Arial"/>
@@ -3138,6 +3524,7 @@
           <w:color w:val="auto"/>
           <w:lang w:val="en-GB"/>
         </w:rPr>
+        <w:lastRenderedPageBreak/>
         <w:t>1.</w:t>
       </w:r>
       <w:r>
@@ -3368,7 +3755,7 @@
           <w:lang w:val="en-GB"/>
         </w:rPr>
       </w:pPr>
-      <w:bookmarkStart w:id="5" w:name="_Toc151500247"/>
+      <w:bookmarkStart w:id="5" w:name="_Toc151563384"/>
       <w:r>
         <w:rPr>
           <w:rFonts w:ascii="Arial" w:hAnsi="Arial" w:cs="Arial"/>
@@ -3504,7 +3891,7 @@
           <w:szCs w:val="22"/>
         </w:rPr>
       </w:pPr>
-      <w:bookmarkStart w:id="6" w:name="_Toc151500248"/>
+      <w:bookmarkStart w:id="6" w:name="_Toc151563385"/>
       <w:r>
         <w:rPr>
           <w:rFonts w:ascii="Arial" w:hAnsi="Arial" w:cs="Arial"/>
@@ -3545,7 +3932,7 @@
           <w:szCs w:val="22"/>
         </w:rPr>
       </w:pPr>
-      <w:bookmarkStart w:id="7" w:name="_Toc151500249"/>
+      <w:bookmarkStart w:id="7" w:name="_Toc151563386"/>
       <w:r>
         <w:rPr>
           <w:rFonts w:ascii="Arial" w:hAnsi="Arial" w:cs="Arial"/>
@@ -3689,7 +4076,7 @@
           <w:szCs w:val="22"/>
         </w:rPr>
       </w:pPr>
-      <w:bookmarkStart w:id="8" w:name="_Toc151500250"/>
+      <w:bookmarkStart w:id="8" w:name="_Toc151563387"/>
       <w:r>
         <w:rPr>
           <w:rFonts w:ascii="Arial" w:hAnsi="Arial" w:cs="Arial"/>
@@ -3796,7 +4183,7 @@
           <w:szCs w:val="22"/>
         </w:rPr>
       </w:pPr>
-      <w:bookmarkStart w:id="9" w:name="_Toc151500251"/>
+      <w:bookmarkStart w:id="9" w:name="_Toc151563388"/>
       <w:r>
         <w:rPr>
           <w:rFonts w:ascii="Arial" w:hAnsi="Arial" w:cs="Arial"/>
@@ -3939,7 +4326,7 @@
           <w:szCs w:val="22"/>
         </w:rPr>
       </w:pPr>
-      <w:bookmarkStart w:id="10" w:name="_Toc151500252"/>
+      <w:bookmarkStart w:id="10" w:name="_Toc151563389"/>
       <w:r>
         <w:rPr>
           <w:rFonts w:ascii="Arial" w:hAnsi="Arial" w:cs="Arial"/>
@@ -3989,7 +4376,7 @@
           <w:szCs w:val="22"/>
         </w:rPr>
       </w:pPr>
-      <w:bookmarkStart w:id="11" w:name="_Toc151500253"/>
+      <w:bookmarkStart w:id="11" w:name="_Toc151563390"/>
       <w:r>
         <w:rPr>
           <w:rFonts w:ascii="Arial" w:hAnsi="Arial" w:cs="Arial"/>
@@ -4054,7 +4441,7 @@
           <w:szCs w:val="22"/>
         </w:rPr>
       </w:pPr>
-      <w:bookmarkStart w:id="12" w:name="_Toc151500254"/>
+      <w:bookmarkStart w:id="12" w:name="_Toc151563391"/>
       <w:r>
         <w:rPr>
           <w:rFonts w:ascii="Arial" w:hAnsi="Arial" w:cs="Arial"/>
@@ -4119,7 +4506,7 @@
           <w:szCs w:val="22"/>
         </w:rPr>
       </w:pPr>
-      <w:bookmarkStart w:id="13" w:name="_Toc151500255"/>
+      <w:bookmarkStart w:id="13" w:name="_Toc151563392"/>
       <w:r>
         <w:rPr>
           <w:rFonts w:ascii="Arial" w:hAnsi="Arial" w:cs="Arial"/>
@@ -4252,6 +4639,7 @@
           <w:szCs w:val="22"/>
         </w:rPr>
       </w:pPr>
+      <w:bookmarkStart w:id="14" w:name="_Toc151563393"/>
       <w:r>
         <w:rPr>
           <w:rFonts w:ascii="Arial" w:hAnsi="Arial" w:cs="Arial"/>
@@ -4264,6 +4652,7 @@
         <w:lastRenderedPageBreak/>
         <w:t>Fritzing</w:t>
       </w:r>
+      <w:bookmarkEnd w:id="14"/>
     </w:p>
     <w:p>
       <w:pPr>
@@ -4338,6 +4727,7 @@
         <w:jc w:val="center"/>
         <w:rPr>
           <w:rFonts w:ascii="Arial" w:hAnsi="Arial" w:cs="Arial"/>
+          <w:lang w:val="en-GB"/>
         </w:rPr>
       </w:pPr>
       <w:r>
@@ -4379,9 +4769,10 @@
     <w:p>
       <w:pPr>
         <w:spacing w:line="360" w:lineRule="auto"/>
-        <w:rPr>
-          <w:rFonts w:ascii="Arial" w:hAnsi="Arial" w:cs="Arial"/>
-          <w:lang w:val="en-GB"/>
+        <w:ind w:left="720"/>
+        <w:jc w:val="center"/>
+        <w:rPr>
+          <w:rFonts w:ascii="Arial" w:hAnsi="Arial" w:cs="Arial"/>
         </w:rPr>
       </w:pPr>
     </w:p>
@@ -4390,15 +4781,641 @@
         <w:spacing w:line="360" w:lineRule="auto"/>
         <w:rPr>
           <w:rFonts w:ascii="Arial" w:hAnsi="Arial" w:cs="Arial"/>
-          <w:lang w:val="en-GB"/>
-        </w:rPr>
-      </w:pPr>
+          <w:b/>
+          <w:bCs/>
+        </w:rPr>
+      </w:pPr>
+      <w:r>
+        <w:rPr>
+          <w:rFonts w:ascii="Arial" w:hAnsi="Arial" w:cs="Arial"/>
+          <w:b/>
+          <w:bCs/>
+        </w:rPr>
+        <w:t>Fritzing Diagram Description for Aerosense Project</w:t>
+      </w:r>
     </w:p>
     <w:p>
       <w:pPr>
         <w:spacing w:line="360" w:lineRule="auto"/>
         <w:rPr>
           <w:rFonts w:ascii="Arial" w:hAnsi="Arial" w:cs="Arial"/>
+        </w:rPr>
+      </w:pPr>
+      <w:r>
+        <w:rPr>
+          <w:rFonts w:ascii="Arial" w:hAnsi="Arial" w:cs="Arial"/>
+        </w:rPr>
+        <w:t>The Fritzing diagram provides a visual representation of our Aerosense hub's electronic setup. This setup is crucial for monitoring air quality and ensuring the system is interactive and responsive to the environment it monitors.</w:t>
+      </w:r>
+    </w:p>
+    <w:p>
+      <w:pPr>
+        <w:pStyle w:val="ListParagraph"/>
+        <w:numPr>
+          <w:ilvl w:val="0"/>
+          <w:numId w:val="17"/>
+        </w:numPr>
+        <w:spacing w:line="360" w:lineRule="auto"/>
+        <w:rPr>
+          <w:rFonts w:ascii="Arial" w:hAnsi="Arial" w:cs="Arial"/>
+        </w:rPr>
+      </w:pPr>
+      <w:r>
+        <w:rPr>
+          <w:rFonts w:ascii="Arial" w:hAnsi="Arial" w:cs="Arial"/>
+          <w:b/>
+          <w:bCs/>
+        </w:rPr>
+        <w:t>Raspberry Pi 400</w:t>
+      </w:r>
+      <w:r>
+        <w:rPr>
+          <w:rFonts w:ascii="Arial" w:hAnsi="Arial" w:cs="Arial"/>
+        </w:rPr>
+        <w:t>: The heart of our project, the Raspberry Pi 400, serves as the microcontroller that processes data from the attached sensors. It also acts as the communication bridge between the sensor</w:t>
+      </w:r>
+      <w:r>
+        <w:rPr>
+          <w:rFonts w:ascii="Arial" w:hAnsi="Arial" w:cs="Arial"/>
+        </w:rPr>
+        <w:t xml:space="preserve">s </w:t>
+      </w:r>
+      <w:r>
+        <w:rPr>
+          <w:rFonts w:ascii="Arial" w:hAnsi="Arial" w:cs="Arial"/>
+        </w:rPr>
+        <w:t>and our cloud services.</w:t>
+      </w:r>
+    </w:p>
+    <w:p>
+      <w:pPr>
+        <w:pStyle w:val="ListParagraph"/>
+        <w:spacing w:line="360" w:lineRule="auto"/>
+        <w:rPr>
+          <w:rFonts w:ascii="Arial" w:hAnsi="Arial" w:cs="Arial"/>
+        </w:rPr>
+      </w:pPr>
+    </w:p>
+    <w:p>
+      <w:pPr>
+        <w:pStyle w:val="ListParagraph"/>
+        <w:numPr>
+          <w:ilvl w:val="0"/>
+          <w:numId w:val="17"/>
+        </w:numPr>
+        <w:spacing w:line="360" w:lineRule="auto"/>
+        <w:rPr>
+          <w:rFonts w:ascii="Arial" w:hAnsi="Arial" w:cs="Arial"/>
+        </w:rPr>
+      </w:pPr>
+      <w:r>
+        <w:rPr>
+          <w:rFonts w:ascii="Arial" w:hAnsi="Arial" w:cs="Arial"/>
+          <w:b/>
+          <w:bCs/>
+        </w:rPr>
+        <w:t>Power Bank</w:t>
+      </w:r>
+      <w:r>
+        <w:rPr>
+          <w:rFonts w:ascii="Arial" w:hAnsi="Arial" w:cs="Arial"/>
+        </w:rPr>
+        <w:t xml:space="preserve">: A portable power bank supplies electricity to the Raspberry Pi, ensuring that our hub remains </w:t>
+      </w:r>
+      <w:r>
+        <w:rPr>
+          <w:rFonts w:ascii="Arial" w:hAnsi="Arial" w:cs="Arial"/>
+        </w:rPr>
+        <w:t xml:space="preserve">switched on </w:t>
+      </w:r>
+      <w:r>
+        <w:rPr>
+          <w:rFonts w:ascii="Arial" w:hAnsi="Arial" w:cs="Arial"/>
+        </w:rPr>
+        <w:t xml:space="preserve">even without a direct power outlet. This </w:t>
+      </w:r>
+      <w:r>
+        <w:rPr>
+          <w:rFonts w:ascii="Arial" w:hAnsi="Arial" w:cs="Arial"/>
+        </w:rPr>
+        <w:t>helps</w:t>
+      </w:r>
+      <w:r>
+        <w:rPr>
+          <w:rFonts w:ascii="Arial" w:hAnsi="Arial" w:cs="Arial"/>
+        </w:rPr>
+        <w:t xml:space="preserve"> the portability of our device.</w:t>
+      </w:r>
+    </w:p>
+    <w:p>
+      <w:pPr>
+        <w:pStyle w:val="ListParagraph"/>
+        <w:rPr>
+          <w:rFonts w:ascii="Arial" w:hAnsi="Arial" w:cs="Arial"/>
+        </w:rPr>
+      </w:pPr>
+    </w:p>
+    <w:p>
+      <w:pPr>
+        <w:pStyle w:val="ListParagraph"/>
+        <w:spacing w:line="360" w:lineRule="auto"/>
+        <w:rPr>
+          <w:rFonts w:ascii="Arial" w:hAnsi="Arial" w:cs="Arial"/>
+        </w:rPr>
+      </w:pPr>
+    </w:p>
+    <w:p>
+      <w:pPr>
+        <w:pStyle w:val="ListParagraph"/>
+        <w:numPr>
+          <w:ilvl w:val="0"/>
+          <w:numId w:val="17"/>
+        </w:numPr>
+        <w:spacing w:line="360" w:lineRule="auto"/>
+        <w:rPr>
+          <w:rFonts w:ascii="Arial" w:hAnsi="Arial" w:cs="Arial"/>
+        </w:rPr>
+      </w:pPr>
+      <w:r>
+        <w:rPr>
+          <w:rFonts w:ascii="Arial" w:hAnsi="Arial" w:cs="Arial"/>
+          <w:b/>
+          <w:bCs/>
+        </w:rPr>
+        <w:lastRenderedPageBreak/>
+        <w:t>Breadboard</w:t>
+      </w:r>
+      <w:r>
+        <w:rPr>
+          <w:rFonts w:ascii="Arial" w:hAnsi="Arial" w:cs="Arial"/>
+        </w:rPr>
+        <w:t xml:space="preserve">: We've used a breadboard for mounting the electronic components. This allows for a modular and non-permanent setup, making it easy to </w:t>
+      </w:r>
+      <w:r>
+        <w:rPr>
+          <w:rFonts w:ascii="Arial" w:hAnsi="Arial" w:cs="Arial"/>
+        </w:rPr>
+        <w:t>test</w:t>
+      </w:r>
+      <w:r>
+        <w:rPr>
+          <w:rFonts w:ascii="Arial" w:hAnsi="Arial" w:cs="Arial"/>
+        </w:rPr>
+        <w:t xml:space="preserve"> the system.</w:t>
+      </w:r>
+    </w:p>
+    <w:p>
+      <w:pPr>
+        <w:pStyle w:val="ListParagraph"/>
+        <w:spacing w:line="360" w:lineRule="auto"/>
+        <w:rPr>
+          <w:rFonts w:ascii="Arial" w:hAnsi="Arial" w:cs="Arial"/>
+        </w:rPr>
+      </w:pPr>
+    </w:p>
+    <w:p>
+      <w:pPr>
+        <w:pStyle w:val="ListParagraph"/>
+        <w:numPr>
+          <w:ilvl w:val="0"/>
+          <w:numId w:val="17"/>
+        </w:numPr>
+        <w:spacing w:line="360" w:lineRule="auto"/>
+        <w:rPr>
+          <w:rFonts w:ascii="Arial" w:hAnsi="Arial" w:cs="Arial"/>
+        </w:rPr>
+      </w:pPr>
+      <w:r>
+        <w:rPr>
+          <w:rFonts w:ascii="Arial" w:hAnsi="Arial" w:cs="Arial"/>
+          <w:b/>
+          <w:bCs/>
+        </w:rPr>
+        <w:t>PMS7003 Particle Sensor</w:t>
+      </w:r>
+      <w:r>
+        <w:rPr>
+          <w:rFonts w:ascii="Arial" w:hAnsi="Arial" w:cs="Arial"/>
+        </w:rPr>
+        <w:t>: This sensor detects particulate matter (PM) levels in the air, crucial for assessing air quality. The sensor's data output is sent to the Raspberry Pi.</w:t>
+      </w:r>
+    </w:p>
+    <w:p>
+      <w:pPr>
+        <w:pStyle w:val="ListParagraph"/>
+        <w:spacing w:line="360" w:lineRule="auto"/>
+        <w:rPr>
+          <w:rFonts w:ascii="Arial" w:hAnsi="Arial" w:cs="Arial"/>
+        </w:rPr>
+      </w:pPr>
+    </w:p>
+    <w:p>
+      <w:pPr>
+        <w:pStyle w:val="ListParagraph"/>
+        <w:numPr>
+          <w:ilvl w:val="0"/>
+          <w:numId w:val="17"/>
+        </w:numPr>
+        <w:spacing w:line="360" w:lineRule="auto"/>
+        <w:rPr>
+          <w:rFonts w:ascii="Arial" w:hAnsi="Arial" w:cs="Arial"/>
+        </w:rPr>
+      </w:pPr>
+      <w:r>
+        <w:rPr>
+          <w:rFonts w:ascii="Arial" w:hAnsi="Arial" w:cs="Arial"/>
+          <w:b/>
+          <w:bCs/>
+        </w:rPr>
+        <w:t>BME680 Sensor</w:t>
+      </w:r>
+      <w:r>
+        <w:rPr>
+          <w:rFonts w:ascii="Arial" w:hAnsi="Arial" w:cs="Arial"/>
+        </w:rPr>
+        <w:t xml:space="preserve">: The BME680 provides comprehensive environmental readings, including humidity, temperature, and VOCs. These factors are vital for a </w:t>
+      </w:r>
+      <w:r>
+        <w:rPr>
+          <w:rFonts w:ascii="Arial" w:hAnsi="Arial" w:cs="Arial"/>
+        </w:rPr>
+        <w:t>good</w:t>
+      </w:r>
+      <w:r>
+        <w:rPr>
+          <w:rFonts w:ascii="Arial" w:hAnsi="Arial" w:cs="Arial"/>
+        </w:rPr>
+        <w:t xml:space="preserve"> understanding of indoor air quality, particularly for users with asthma.</w:t>
+      </w:r>
+    </w:p>
+    <w:p>
+      <w:pPr>
+        <w:pStyle w:val="ListParagraph"/>
+        <w:spacing w:line="360" w:lineRule="auto"/>
+        <w:rPr>
+          <w:rFonts w:ascii="Arial" w:hAnsi="Arial" w:cs="Arial"/>
+        </w:rPr>
+      </w:pPr>
+    </w:p>
+    <w:p>
+      <w:pPr>
+        <w:pStyle w:val="ListParagraph"/>
+        <w:numPr>
+          <w:ilvl w:val="0"/>
+          <w:numId w:val="17"/>
+        </w:numPr>
+        <w:spacing w:line="360" w:lineRule="auto"/>
+        <w:rPr>
+          <w:rFonts w:ascii="Arial" w:hAnsi="Arial" w:cs="Arial"/>
+        </w:rPr>
+      </w:pPr>
+      <w:r>
+        <w:rPr>
+          <w:rFonts w:ascii="Arial" w:hAnsi="Arial" w:cs="Arial"/>
+          <w:b/>
+          <w:bCs/>
+        </w:rPr>
+        <w:t>Grove Air 530 GPS Sensor (Air530)</w:t>
+      </w:r>
+      <w:r>
+        <w:rPr>
+          <w:rFonts w:ascii="Arial" w:hAnsi="Arial" w:cs="Arial"/>
+        </w:rPr>
+        <w:t xml:space="preserve">: This GPS module provides geolocation data, enabling our system to tag air quality measurements with precise locations. This feature is key for tracking and </w:t>
+      </w:r>
+      <w:r>
+        <w:rPr>
+          <w:rFonts w:ascii="Arial" w:hAnsi="Arial" w:cs="Arial"/>
+        </w:rPr>
+        <w:t>analysing</w:t>
+      </w:r>
+      <w:r>
+        <w:rPr>
+          <w:rFonts w:ascii="Arial" w:hAnsi="Arial" w:cs="Arial"/>
+        </w:rPr>
+        <w:t xml:space="preserve"> environmental conditions across different indoor settings.</w:t>
+      </w:r>
+    </w:p>
+    <w:p>
+      <w:pPr>
+        <w:pStyle w:val="ListParagraph"/>
+        <w:spacing w:line="360" w:lineRule="auto"/>
+        <w:rPr>
+          <w:rFonts w:ascii="Arial" w:hAnsi="Arial" w:cs="Arial"/>
+        </w:rPr>
+      </w:pPr>
+    </w:p>
+    <w:p>
+      <w:pPr>
+        <w:pStyle w:val="ListParagraph"/>
+        <w:numPr>
+          <w:ilvl w:val="0"/>
+          <w:numId w:val="17"/>
+        </w:numPr>
+        <w:spacing w:line="360" w:lineRule="auto"/>
+        <w:rPr>
+          <w:rFonts w:ascii="Arial" w:hAnsi="Arial" w:cs="Arial"/>
+        </w:rPr>
+      </w:pPr>
+      <w:r>
+        <w:rPr>
+          <w:rFonts w:ascii="Arial" w:hAnsi="Arial" w:cs="Arial"/>
+          <w:b/>
+          <w:bCs/>
+        </w:rPr>
+        <w:t>Vibrating Motor Disc</w:t>
+      </w:r>
+      <w:r>
+        <w:rPr>
+          <w:rFonts w:ascii="Arial" w:hAnsi="Arial" w:cs="Arial"/>
+        </w:rPr>
+        <w:t xml:space="preserve">: </w:t>
+      </w:r>
+      <w:r>
+        <w:rPr>
+          <w:rFonts w:ascii="Arial" w:hAnsi="Arial" w:cs="Arial"/>
+        </w:rPr>
+        <w:t>A</w:t>
+      </w:r>
+      <w:r>
+        <w:rPr>
+          <w:rFonts w:ascii="Arial" w:hAnsi="Arial" w:cs="Arial"/>
+        </w:rPr>
+        <w:t>dded</w:t>
+      </w:r>
+      <w:r>
+        <w:rPr>
+          <w:rFonts w:ascii="Arial" w:hAnsi="Arial" w:cs="Arial"/>
+        </w:rPr>
+        <w:t xml:space="preserve"> for</w:t>
+      </w:r>
+      <w:r>
+        <w:rPr>
+          <w:rFonts w:ascii="Arial" w:hAnsi="Arial" w:cs="Arial"/>
+        </w:rPr>
+        <w:t xml:space="preserve"> haptic feedback, the vibrating motor disc, offers a</w:t>
+      </w:r>
+      <w:r>
+        <w:rPr>
+          <w:rFonts w:ascii="Arial" w:hAnsi="Arial" w:cs="Arial"/>
+        </w:rPr>
+        <w:t xml:space="preserve">n </w:t>
+      </w:r>
+      <w:r>
+        <w:rPr>
+          <w:rFonts w:ascii="Arial" w:hAnsi="Arial" w:cs="Arial"/>
+        </w:rPr>
+        <w:t xml:space="preserve">alert option alongside </w:t>
+      </w:r>
+      <w:r>
+        <w:rPr>
+          <w:rFonts w:ascii="Arial" w:hAnsi="Arial" w:cs="Arial"/>
+        </w:rPr>
+        <w:t>the buzzer</w:t>
+      </w:r>
+      <w:r>
+        <w:rPr>
+          <w:rFonts w:ascii="Arial" w:hAnsi="Arial" w:cs="Arial"/>
+        </w:rPr>
+        <w:t xml:space="preserve"> and </w:t>
+      </w:r>
+      <w:r>
+        <w:rPr>
+          <w:rFonts w:ascii="Arial" w:hAnsi="Arial" w:cs="Arial"/>
+        </w:rPr>
+        <w:t>notification</w:t>
+      </w:r>
+      <w:r>
+        <w:rPr>
+          <w:rFonts w:ascii="Arial" w:hAnsi="Arial" w:cs="Arial"/>
+        </w:rPr>
+        <w:t>. This ensures all users receive prompt notifications regarding air quality changes.</w:t>
+      </w:r>
+    </w:p>
+    <w:p>
+      <w:pPr>
+        <w:pStyle w:val="ListParagraph"/>
+        <w:spacing w:line="360" w:lineRule="auto"/>
+        <w:rPr>
+          <w:rFonts w:ascii="Arial" w:hAnsi="Arial" w:cs="Arial"/>
+        </w:rPr>
+      </w:pPr>
+    </w:p>
+    <w:p>
+      <w:pPr>
+        <w:pStyle w:val="ListParagraph"/>
+        <w:numPr>
+          <w:ilvl w:val="0"/>
+          <w:numId w:val="17"/>
+        </w:numPr>
+        <w:spacing w:line="360" w:lineRule="auto"/>
+        <w:rPr>
+          <w:rFonts w:ascii="Arial" w:hAnsi="Arial" w:cs="Arial"/>
+        </w:rPr>
+      </w:pPr>
+      <w:r>
+        <w:rPr>
+          <w:rFonts w:ascii="Arial" w:hAnsi="Arial" w:cs="Arial"/>
+          <w:b/>
+          <w:bCs/>
+        </w:rPr>
+        <w:t>LED Indicator</w:t>
+      </w:r>
+      <w:r>
+        <w:rPr>
+          <w:rFonts w:ascii="Arial" w:hAnsi="Arial" w:cs="Arial"/>
+        </w:rPr>
+        <w:t>: The multi-</w:t>
+      </w:r>
+      <w:proofErr w:type="spellStart"/>
+      <w:r>
+        <w:rPr>
+          <w:rFonts w:ascii="Arial" w:hAnsi="Arial" w:cs="Arial"/>
+        </w:rPr>
+        <w:t>color</w:t>
+      </w:r>
+      <w:proofErr w:type="spellEnd"/>
+      <w:r>
+        <w:rPr>
+          <w:rFonts w:ascii="Arial" w:hAnsi="Arial" w:cs="Arial"/>
+        </w:rPr>
+        <w:t xml:space="preserve"> LED indicator displays real-time air quality status. It's connected through a resistor to the GPIO pin on the Raspberry Pi to manage voltage and current flow, ensuring the LED operates safely.</w:t>
+      </w:r>
+    </w:p>
+    <w:p>
+      <w:pPr>
+        <w:pStyle w:val="ListParagraph"/>
+        <w:rPr>
+          <w:rFonts w:ascii="Arial" w:hAnsi="Arial" w:cs="Arial"/>
+        </w:rPr>
+      </w:pPr>
+    </w:p>
+    <w:p>
+      <w:pPr>
+        <w:pStyle w:val="ListParagraph"/>
+        <w:spacing w:line="360" w:lineRule="auto"/>
+        <w:rPr>
+          <w:rFonts w:ascii="Arial" w:hAnsi="Arial" w:cs="Arial"/>
+        </w:rPr>
+      </w:pPr>
+    </w:p>
+    <w:p>
+      <w:pPr>
+        <w:pStyle w:val="ListParagraph"/>
+        <w:numPr>
+          <w:ilvl w:val="0"/>
+          <w:numId w:val="17"/>
+        </w:numPr>
+        <w:spacing w:line="360" w:lineRule="auto"/>
+        <w:rPr>
+          <w:rFonts w:ascii="Arial" w:hAnsi="Arial" w:cs="Arial"/>
+        </w:rPr>
+      </w:pPr>
+      <w:r>
+        <w:rPr>
+          <w:rFonts w:ascii="Arial" w:hAnsi="Arial" w:cs="Arial"/>
+          <w:b/>
+          <w:bCs/>
+        </w:rPr>
+        <w:t>Buzzer</w:t>
+      </w:r>
+      <w:r>
+        <w:rPr>
+          <w:rFonts w:ascii="Arial" w:hAnsi="Arial" w:cs="Arial"/>
+        </w:rPr>
+        <w:t xml:space="preserve">: The buzzer serves as an audible alert mechanism, </w:t>
+      </w:r>
+      <w:r>
+        <w:rPr>
+          <w:rFonts w:ascii="Arial" w:hAnsi="Arial" w:cs="Arial"/>
+        </w:rPr>
+        <w:t xml:space="preserve">making </w:t>
+      </w:r>
+      <w:r>
+        <w:rPr>
+          <w:rFonts w:ascii="Arial" w:hAnsi="Arial" w:cs="Arial"/>
+        </w:rPr>
+        <w:t xml:space="preserve"> a sound when air quality thresholds are </w:t>
+      </w:r>
+      <w:r>
+        <w:rPr>
+          <w:rFonts w:ascii="Arial" w:hAnsi="Arial" w:cs="Arial"/>
+        </w:rPr>
+        <w:t>reached</w:t>
+      </w:r>
+      <w:r>
+        <w:rPr>
+          <w:rFonts w:ascii="Arial" w:hAnsi="Arial" w:cs="Arial"/>
+        </w:rPr>
+        <w:t>. It's also connected to a GPIO pin and programmed to trigger alongside the LED indicator.</w:t>
+      </w:r>
+    </w:p>
+    <w:p>
+      <w:pPr>
+        <w:pStyle w:val="ListParagraph"/>
+        <w:spacing w:line="360" w:lineRule="auto"/>
+        <w:rPr>
+          <w:rFonts w:ascii="Arial" w:hAnsi="Arial" w:cs="Arial"/>
+        </w:rPr>
+      </w:pPr>
+    </w:p>
+    <w:p>
+      <w:pPr>
+        <w:pStyle w:val="ListParagraph"/>
+        <w:numPr>
+          <w:ilvl w:val="0"/>
+          <w:numId w:val="17"/>
+        </w:numPr>
+        <w:spacing w:line="360" w:lineRule="auto"/>
+        <w:rPr>
+          <w:rFonts w:ascii="Arial" w:hAnsi="Arial" w:cs="Arial"/>
+        </w:rPr>
+      </w:pPr>
+      <w:r>
+        <w:rPr>
+          <w:rFonts w:ascii="Arial" w:hAnsi="Arial" w:cs="Arial"/>
+          <w:b/>
+          <w:bCs/>
+        </w:rPr>
+        <w:t>USB to UART Converter</w:t>
+      </w:r>
+      <w:r>
+        <w:rPr>
+          <w:rFonts w:ascii="Arial" w:hAnsi="Arial" w:cs="Arial"/>
+        </w:rPr>
+        <w:t>: This converter is critical for serial communication between the Raspberry Pi and the sensors that require UART</w:t>
+      </w:r>
+      <w:r>
+        <w:rPr>
+          <w:rFonts w:ascii="Arial" w:hAnsi="Arial" w:cs="Arial"/>
+        </w:rPr>
+        <w:t xml:space="preserve"> (TX &amp; RX)</w:t>
+      </w:r>
+      <w:r>
+        <w:rPr>
+          <w:rFonts w:ascii="Arial" w:hAnsi="Arial" w:cs="Arial"/>
+        </w:rPr>
+        <w:t xml:space="preserve"> communication. It facilitates the transfer of sensor data to the Raspberry Pi for processing.</w:t>
+      </w:r>
+    </w:p>
+    <w:p>
+      <w:pPr>
+        <w:pStyle w:val="ListParagraph"/>
+        <w:rPr>
+          <w:rFonts w:ascii="Arial" w:hAnsi="Arial" w:cs="Arial"/>
+        </w:rPr>
+      </w:pPr>
+    </w:p>
+    <w:p>
+      <w:pPr>
+        <w:pStyle w:val="ListParagraph"/>
+        <w:spacing w:line="360" w:lineRule="auto"/>
+        <w:rPr>
+          <w:rFonts w:ascii="Arial" w:hAnsi="Arial" w:cs="Arial"/>
+        </w:rPr>
+      </w:pPr>
+    </w:p>
+    <w:p>
+      <w:pPr>
+        <w:pStyle w:val="ListParagraph"/>
+        <w:numPr>
+          <w:ilvl w:val="0"/>
+          <w:numId w:val="17"/>
+        </w:numPr>
+        <w:spacing w:line="360" w:lineRule="auto"/>
+        <w:rPr>
+          <w:rFonts w:ascii="Arial" w:hAnsi="Arial" w:cs="Arial"/>
+        </w:rPr>
+      </w:pPr>
+      <w:r>
+        <w:rPr>
+          <w:rFonts w:ascii="Arial" w:hAnsi="Arial" w:cs="Arial"/>
+          <w:b/>
+          <w:bCs/>
+        </w:rPr>
+        <w:t>Wiring</w:t>
+      </w:r>
+      <w:r>
+        <w:rPr>
+          <w:rFonts w:ascii="Arial" w:hAnsi="Arial" w:cs="Arial"/>
+        </w:rPr>
+        <w:t>: The diagram shows all necessary wiring connections, including power lines, ground connections, and data lines. Each wire is color-coded for easy identification of the circuit flow.</w:t>
+      </w:r>
+    </w:p>
+    <w:p>
+      <w:pPr>
+        <w:spacing w:line="360" w:lineRule="auto"/>
+        <w:rPr>
+          <w:rFonts w:ascii="Arial" w:hAnsi="Arial" w:cs="Arial"/>
+          <w:lang w:val="en-GB"/>
+        </w:rPr>
+      </w:pPr>
+    </w:p>
+    <w:p>
+      <w:pPr>
+        <w:spacing w:line="360" w:lineRule="auto"/>
+        <w:rPr>
+          <w:rFonts w:ascii="Arial" w:hAnsi="Arial" w:cs="Arial"/>
           <w:lang w:val="en-GB"/>
         </w:rPr>
       </w:pPr>
@@ -4414,7 +5431,7 @@
           <w:lang w:val="en-GB"/>
         </w:rPr>
       </w:pPr>
-      <w:bookmarkStart w:id="14" w:name="_Toc151500256"/>
+      <w:bookmarkStart w:id="15" w:name="_Toc151563394"/>
       <w:r>
         <w:rPr>
           <w:rFonts w:ascii="Arial" w:hAnsi="Arial" w:cs="Arial"/>
@@ -4423,9 +5440,10 @@
           <w:color w:val="000000" w:themeColor="text1"/>
           <w:lang w:val="en-GB"/>
         </w:rPr>
+        <w:lastRenderedPageBreak/>
         <w:t>CONCLUSION</w:t>
       </w:r>
-      <w:bookmarkEnd w:id="14"/>
+      <w:bookmarkEnd w:id="15"/>
       <w:r>
         <w:rPr>
           <w:rFonts w:ascii="Arial" w:hAnsi="Arial" w:cs="Arial"/>
@@ -4456,7 +5474,7 @@
           <w:lang w:val="en-GB"/>
         </w:rPr>
       </w:pPr>
-      <w:bookmarkStart w:id="15" w:name="_Toc151500257"/>
+      <w:bookmarkStart w:id="16" w:name="_Toc151563395"/>
       <w:r>
         <w:rPr>
           <w:rFonts w:ascii="Arial" w:hAnsi="Arial" w:cs="Arial"/>
@@ -4466,7 +5484,7 @@
         </w:rPr>
         <w:t>REFERENCES:</w:t>
       </w:r>
-      <w:bookmarkEnd w:id="15"/>
+      <w:bookmarkEnd w:id="16"/>
       <w:r>
         <w:rPr>
           <w:rFonts w:ascii="Arial" w:eastAsiaTheme="minorHAnsi" w:hAnsi="Arial" w:cs="Arial"/>
@@ -5273,6 +6291,92 @@
     </w:lvl>
   </w:abstractNum>
   <w:abstractNum w:abstractNumId="4" w15:restartNumberingAfterBreak="0">
+    <w:nsid w:val="24FD37AF"/>
+    <w:multiLevelType w:val="hybridMultilevel"/>
+    <w:tmpl w:val="E80A8F46"/>
+    <w:lvl w:ilvl="0" w:tplc="1809000F">
+      <w:start w:val="1"/>
+      <w:numFmt w:val="decimal"/>
+      <w:lvlText w:val="%1."/>
+      <w:lvlJc w:val="left"/>
+      <w:pPr>
+        <w:ind w:left="720" w:hanging="360"/>
+      </w:pPr>
+    </w:lvl>
+    <w:lvl w:ilvl="1" w:tplc="18090019" w:tentative="1">
+      <w:start w:val="1"/>
+      <w:numFmt w:val="lowerLetter"/>
+      <w:lvlText w:val="%2."/>
+      <w:lvlJc w:val="left"/>
+      <w:pPr>
+        <w:ind w:left="1440" w:hanging="360"/>
+      </w:pPr>
+    </w:lvl>
+    <w:lvl w:ilvl="2" w:tplc="1809001B" w:tentative="1">
+      <w:start w:val="1"/>
+      <w:numFmt w:val="lowerRoman"/>
+      <w:lvlText w:val="%3."/>
+      <w:lvlJc w:val="right"/>
+      <w:pPr>
+        <w:ind w:left="2160" w:hanging="180"/>
+      </w:pPr>
+    </w:lvl>
+    <w:lvl w:ilvl="3" w:tplc="1809000F" w:tentative="1">
+      <w:start w:val="1"/>
+      <w:numFmt w:val="decimal"/>
+      <w:lvlText w:val="%4."/>
+      <w:lvlJc w:val="left"/>
+      <w:pPr>
+        <w:ind w:left="2880" w:hanging="360"/>
+      </w:pPr>
+    </w:lvl>
+    <w:lvl w:ilvl="4" w:tplc="18090019" w:tentative="1">
+      <w:start w:val="1"/>
+      <w:numFmt w:val="lowerLetter"/>
+      <w:lvlText w:val="%5."/>
+      <w:lvlJc w:val="left"/>
+      <w:pPr>
+        <w:ind w:left="3600" w:hanging="360"/>
+      </w:pPr>
+    </w:lvl>
+    <w:lvl w:ilvl="5" w:tplc="1809001B" w:tentative="1">
+      <w:start w:val="1"/>
+      <w:numFmt w:val="lowerRoman"/>
+      <w:lvlText w:val="%6."/>
+      <w:lvlJc w:val="right"/>
+      <w:pPr>
+        <w:ind w:left="4320" w:hanging="180"/>
+      </w:pPr>
+    </w:lvl>
+    <w:lvl w:ilvl="6" w:tplc="1809000F" w:tentative="1">
+      <w:start w:val="1"/>
+      <w:numFmt w:val="decimal"/>
+      <w:lvlText w:val="%7."/>
+      <w:lvlJc w:val="left"/>
+      <w:pPr>
+        <w:ind w:left="5040" w:hanging="360"/>
+      </w:pPr>
+    </w:lvl>
+    <w:lvl w:ilvl="7" w:tplc="18090019" w:tentative="1">
+      <w:start w:val="1"/>
+      <w:numFmt w:val="lowerLetter"/>
+      <w:lvlText w:val="%8."/>
+      <w:lvlJc w:val="left"/>
+      <w:pPr>
+        <w:ind w:left="5760" w:hanging="360"/>
+      </w:pPr>
+    </w:lvl>
+    <w:lvl w:ilvl="8" w:tplc="1809001B" w:tentative="1">
+      <w:start w:val="1"/>
+      <w:numFmt w:val="lowerRoman"/>
+      <w:lvlText w:val="%9."/>
+      <w:lvlJc w:val="right"/>
+      <w:pPr>
+        <w:ind w:left="6480" w:hanging="180"/>
+      </w:pPr>
+    </w:lvl>
+  </w:abstractNum>
+  <w:abstractNum w:abstractNumId="5" w15:restartNumberingAfterBreak="0">
     <w:nsid w:val="3741715B"/>
     <w:multiLevelType w:val="multilevel"/>
     <w:tmpl w:val="8F66CB68"/>
@@ -5417,7 +6521,7 @@
       </w:rPr>
     </w:lvl>
   </w:abstractNum>
-  <w:abstractNum w:abstractNumId="5" w15:restartNumberingAfterBreak="0">
+  <w:abstractNum w:abstractNumId="6" w15:restartNumberingAfterBreak="0">
     <w:nsid w:val="3E20017A"/>
     <w:multiLevelType w:val="hybridMultilevel"/>
     <w:tmpl w:val="9530DD22"/>
@@ -5530,7 +6634,7 @@
       </w:rPr>
     </w:lvl>
   </w:abstractNum>
-  <w:abstractNum w:abstractNumId="6" w15:restartNumberingAfterBreak="0">
+  <w:abstractNum w:abstractNumId="7" w15:restartNumberingAfterBreak="0">
     <w:nsid w:val="3F3642BE"/>
     <w:multiLevelType w:val="multilevel"/>
     <w:tmpl w:val="ECC61FF4"/>
@@ -5675,7 +6779,7 @@
       </w:rPr>
     </w:lvl>
   </w:abstractNum>
-  <w:abstractNum w:abstractNumId="7" w15:restartNumberingAfterBreak="0">
+  <w:abstractNum w:abstractNumId="8" w15:restartNumberingAfterBreak="0">
     <w:nsid w:val="48466F74"/>
     <w:multiLevelType w:val="multilevel"/>
     <w:tmpl w:val="36FE2B86"/>
@@ -5791,7 +6895,7 @@
       </w:pPr>
     </w:lvl>
   </w:abstractNum>
-  <w:abstractNum w:abstractNumId="8" w15:restartNumberingAfterBreak="0">
+  <w:abstractNum w:abstractNumId="9" w15:restartNumberingAfterBreak="0">
     <w:nsid w:val="4937111C"/>
     <w:multiLevelType w:val="multilevel"/>
     <w:tmpl w:val="FF3AEA7C"/>
@@ -5940,7 +7044,7 @@
       </w:rPr>
     </w:lvl>
   </w:abstractNum>
-  <w:abstractNum w:abstractNumId="9" w15:restartNumberingAfterBreak="0">
+  <w:abstractNum w:abstractNumId="10" w15:restartNumberingAfterBreak="0">
     <w:nsid w:val="4CA81F20"/>
     <w:multiLevelType w:val="multilevel"/>
     <w:tmpl w:val="A0E03054"/>
@@ -6089,7 +7193,7 @@
       </w:rPr>
     </w:lvl>
   </w:abstractNum>
-  <w:abstractNum w:abstractNumId="10" w15:restartNumberingAfterBreak="0">
+  <w:abstractNum w:abstractNumId="11" w15:restartNumberingAfterBreak="0">
     <w:nsid w:val="5AF368E0"/>
     <w:multiLevelType w:val="multilevel"/>
     <w:tmpl w:val="2C64806E"/>
@@ -6238,7 +7342,7 @@
       </w:rPr>
     </w:lvl>
   </w:abstractNum>
-  <w:abstractNum w:abstractNumId="11" w15:restartNumberingAfterBreak="0">
+  <w:abstractNum w:abstractNumId="12" w15:restartNumberingAfterBreak="0">
     <w:nsid w:val="5C881BC7"/>
     <w:multiLevelType w:val="multilevel"/>
     <w:tmpl w:val="C02AAB1A"/>
@@ -6351,7 +7455,7 @@
       </w:pPr>
     </w:lvl>
   </w:abstractNum>
-  <w:abstractNum w:abstractNumId="12" w15:restartNumberingAfterBreak="0">
+  <w:abstractNum w:abstractNumId="13" w15:restartNumberingAfterBreak="0">
     <w:nsid w:val="5E5E0287"/>
     <w:multiLevelType w:val="hybridMultilevel"/>
     <w:tmpl w:val="512C8966"/>
@@ -6464,7 +7568,7 @@
       </w:rPr>
     </w:lvl>
   </w:abstractNum>
-  <w:abstractNum w:abstractNumId="13" w15:restartNumberingAfterBreak="0">
+  <w:abstractNum w:abstractNumId="14" w15:restartNumberingAfterBreak="0">
     <w:nsid w:val="5FFF10EE"/>
     <w:multiLevelType w:val="multilevel"/>
     <w:tmpl w:val="72C464E2"/>
@@ -6613,7 +7717,7 @@
       </w:rPr>
     </w:lvl>
   </w:abstractNum>
-  <w:abstractNum w:abstractNumId="14" w15:restartNumberingAfterBreak="0">
+  <w:abstractNum w:abstractNumId="15" w15:restartNumberingAfterBreak="0">
     <w:nsid w:val="658209C2"/>
     <w:multiLevelType w:val="multilevel"/>
     <w:tmpl w:val="FFC028C8"/>
@@ -6762,7 +7866,7 @@
       </w:rPr>
     </w:lvl>
   </w:abstractNum>
-  <w:abstractNum w:abstractNumId="15" w15:restartNumberingAfterBreak="0">
+  <w:abstractNum w:abstractNumId="16" w15:restartNumberingAfterBreak="0">
     <w:nsid w:val="6D3A16CF"/>
     <w:multiLevelType w:val="hybridMultilevel"/>
     <w:tmpl w:val="564E4A9A"/>
@@ -6876,13 +7980,13 @@
     </w:lvl>
   </w:abstractNum>
   <w:num w:numId="1" w16cid:durableId="636565852">
-    <w:abstractNumId w:val="4"/>
+    <w:abstractNumId w:val="5"/>
   </w:num>
   <w:num w:numId="2" w16cid:durableId="1686711602">
-    <w:abstractNumId w:val="13"/>
+    <w:abstractNumId w:val="14"/>
   </w:num>
   <w:num w:numId="3" w16cid:durableId="2118021741">
-    <w:abstractNumId w:val="14"/>
+    <w:abstractNumId w:val="15"/>
   </w:num>
   <w:num w:numId="4" w16cid:durableId="1048455260">
     <w:abstractNumId w:val="1"/>
@@ -6891,37 +7995,40 @@
     <w:abstractNumId w:val="2"/>
   </w:num>
   <w:num w:numId="6" w16cid:durableId="847059503">
-    <w:abstractNumId w:val="10"/>
+    <w:abstractNumId w:val="11"/>
   </w:num>
   <w:num w:numId="7" w16cid:durableId="1009597255">
+    <w:abstractNumId w:val="7"/>
+  </w:num>
+  <w:num w:numId="8" w16cid:durableId="344207275">
+    <w:abstractNumId w:val="9"/>
+  </w:num>
+  <w:num w:numId="9" w16cid:durableId="1799447684">
+    <w:abstractNumId w:val="16"/>
+  </w:num>
+  <w:num w:numId="10" w16cid:durableId="1281304872">
+    <w:abstractNumId w:val="12"/>
+  </w:num>
+  <w:num w:numId="11" w16cid:durableId="583689278">
+    <w:abstractNumId w:val="13"/>
+  </w:num>
+  <w:num w:numId="12" w16cid:durableId="643969638">
     <w:abstractNumId w:val="6"/>
   </w:num>
-  <w:num w:numId="8" w16cid:durableId="344207275">
+  <w:num w:numId="13" w16cid:durableId="2040544070">
     <w:abstractNumId w:val="8"/>
-  </w:num>
-  <w:num w:numId="9" w16cid:durableId="1799447684">
-    <w:abstractNumId w:val="15"/>
-  </w:num>
-  <w:num w:numId="10" w16cid:durableId="1281304872">
-    <w:abstractNumId w:val="11"/>
-  </w:num>
-  <w:num w:numId="11" w16cid:durableId="583689278">
-    <w:abstractNumId w:val="12"/>
-  </w:num>
-  <w:num w:numId="12" w16cid:durableId="643969638">
-    <w:abstractNumId w:val="5"/>
-  </w:num>
-  <w:num w:numId="13" w16cid:durableId="2040544070">
-    <w:abstractNumId w:val="7"/>
   </w:num>
   <w:num w:numId="14" w16cid:durableId="297415077">
     <w:abstractNumId w:val="3"/>
   </w:num>
   <w:num w:numId="15" w16cid:durableId="1182550571">
-    <w:abstractNumId w:val="9"/>
+    <w:abstractNumId w:val="10"/>
   </w:num>
   <w:num w:numId="16" w16cid:durableId="1353605397">
     <w:abstractNumId w:val="0"/>
+  </w:num>
+  <w:num w:numId="17" w16cid:durableId="2103984426">
+    <w:abstractNumId w:val="4"/>
   </w:num>
 </w:numbering>
 </file>

</xml_diff>

<commit_message>
Edit Alpha Prototype Documentation
This commit updates the Aerosense project documentation, making the  description of the alpha prototype. Key components such as hardware, web server, AWS hosting, PubNub communication, database, and security of the prototype.
</commit_message>
<xml_diff>
--- a/Alpha Release Documentation.docx
+++ b/Alpha Release Documentation.docx
@@ -820,7 +820,7 @@
           <w:r>
             <w:fldChar w:fldCharType="separate"/>
           </w:r>
-          <w:hyperlink w:anchor="_Toc151563379" w:history="1">
+          <w:hyperlink w:anchor="_Toc151930260" w:history="1">
             <w:r>
               <w:rPr>
                 <w:rStyle w:val="Hyperlink"/>
@@ -851,7 +851,7 @@
                 <w:noProof/>
                 <w:webHidden/>
               </w:rPr>
-              <w:instrText xml:space="preserve"> PAGEREF _Toc151563379 \h </w:instrText>
+              <w:instrText xml:space="preserve"> PAGEREF _Toc151930260 \h </w:instrText>
             </w:r>
             <w:r>
               <w:rPr>
@@ -894,7 +894,7 @@
               <w:lang w:eastAsia="en-IE"/>
             </w:rPr>
           </w:pPr>
-          <w:hyperlink w:anchor="_Toc151563380" w:history="1">
+          <w:hyperlink w:anchor="_Toc151930261" w:history="1">
             <w:r>
               <w:rPr>
                 <w:rStyle w:val="Hyperlink"/>
@@ -924,7 +924,7 @@
                 <w:noProof/>
                 <w:webHidden/>
               </w:rPr>
-              <w:instrText xml:space="preserve"> PAGEREF _Toc151563380 \h </w:instrText>
+              <w:instrText xml:space="preserve"> PAGEREF _Toc151930261 \h </w:instrText>
             </w:r>
             <w:r>
               <w:rPr>
@@ -969,7 +969,7 @@
               <w14:ligatures w14:val="standardContextual"/>
             </w:rPr>
           </w:pPr>
-          <w:hyperlink w:anchor="_Toc151563381" w:history="1">
+          <w:hyperlink w:anchor="_Toc151930262" w:history="1">
             <w:r>
               <w:rPr>
                 <w:rStyle w:val="Hyperlink"/>
@@ -1000,7 +1000,7 @@
                 <w:noProof/>
                 <w:webHidden/>
               </w:rPr>
-              <w:instrText xml:space="preserve"> PAGEREF _Toc151563381 \h </w:instrText>
+              <w:instrText xml:space="preserve"> PAGEREF _Toc151930262 \h </w:instrText>
             </w:r>
             <w:r>
               <w:rPr>
@@ -1045,7 +1045,7 @@
               <w14:ligatures w14:val="standardContextual"/>
             </w:rPr>
           </w:pPr>
-          <w:hyperlink w:anchor="_Toc151563382" w:history="1">
+          <w:hyperlink w:anchor="_Toc151930263" w:history="1">
             <w:r>
               <w:rPr>
                 <w:rStyle w:val="Hyperlink"/>
@@ -1076,7 +1076,7 @@
                 <w:noProof/>
                 <w:webHidden/>
               </w:rPr>
-              <w:instrText xml:space="preserve"> PAGEREF _Toc151563382 \h </w:instrText>
+              <w:instrText xml:space="preserve"> PAGEREF _Toc151930263 \h </w:instrText>
             </w:r>
             <w:r>
               <w:rPr>
@@ -1119,7 +1119,7 @@
               <w:lang w:eastAsia="en-IE"/>
             </w:rPr>
           </w:pPr>
-          <w:hyperlink w:anchor="_Toc151563383" w:history="1">
+          <w:hyperlink w:anchor="_Toc151930264" w:history="1">
             <w:r>
               <w:rPr>
                 <w:rStyle w:val="Hyperlink"/>
@@ -1150,7 +1150,7 @@
                 <w:noProof/>
                 <w:webHidden/>
               </w:rPr>
-              <w:instrText xml:space="preserve"> PAGEREF _Toc151563383 \h </w:instrText>
+              <w:instrText xml:space="preserve"> PAGEREF _Toc151930264 \h </w:instrText>
             </w:r>
             <w:r>
               <w:rPr>
@@ -1193,7 +1193,7 @@
               <w:lang w:eastAsia="en-IE"/>
             </w:rPr>
           </w:pPr>
-          <w:hyperlink w:anchor="_Toc151563384" w:history="1">
+          <w:hyperlink w:anchor="_Toc151930265" w:history="1">
             <w:r>
               <w:rPr>
                 <w:rStyle w:val="Hyperlink"/>
@@ -1224,7 +1224,7 @@
                 <w:noProof/>
                 <w:webHidden/>
               </w:rPr>
-              <w:instrText xml:space="preserve"> PAGEREF _Toc151563384 \h </w:instrText>
+              <w:instrText xml:space="preserve"> PAGEREF _Toc151930265 \h </w:instrText>
             </w:r>
             <w:r>
               <w:rPr>
@@ -1269,7 +1269,7 @@
               <w14:ligatures w14:val="standardContextual"/>
             </w:rPr>
           </w:pPr>
-          <w:hyperlink w:anchor="_Toc151563385" w:history="1">
+          <w:hyperlink w:anchor="_Toc151930266" w:history="1">
             <w:r>
               <w:rPr>
                 <w:rStyle w:val="Hyperlink"/>
@@ -1299,7 +1299,7 @@
                 <w:noProof/>
                 <w:webHidden/>
               </w:rPr>
-              <w:instrText xml:space="preserve"> PAGEREF _Toc151563385 \h </w:instrText>
+              <w:instrText xml:space="preserve"> PAGEREF _Toc151930266 \h </w:instrText>
             </w:r>
             <w:r>
               <w:rPr>
@@ -1344,7 +1344,7 @@
               <w14:ligatures w14:val="standardContextual"/>
             </w:rPr>
           </w:pPr>
-          <w:hyperlink w:anchor="_Toc151563386" w:history="1">
+          <w:hyperlink w:anchor="_Toc151930267" w:history="1">
             <w:r>
               <w:rPr>
                 <w:rStyle w:val="Hyperlink"/>
@@ -1374,7 +1374,7 @@
                 <w:noProof/>
                 <w:webHidden/>
               </w:rPr>
-              <w:instrText xml:space="preserve"> PAGEREF _Toc151563386 \h </w:instrText>
+              <w:instrText xml:space="preserve"> PAGEREF _Toc151930267 \h </w:instrText>
             </w:r>
             <w:r>
               <w:rPr>
@@ -1419,7 +1419,7 @@
               <w14:ligatures w14:val="standardContextual"/>
             </w:rPr>
           </w:pPr>
-          <w:hyperlink w:anchor="_Toc151563387" w:history="1">
+          <w:hyperlink w:anchor="_Toc151930268" w:history="1">
             <w:r>
               <w:rPr>
                 <w:rStyle w:val="Hyperlink"/>
@@ -1449,7 +1449,7 @@
                 <w:noProof/>
                 <w:webHidden/>
               </w:rPr>
-              <w:instrText xml:space="preserve"> PAGEREF _Toc151563387 \h </w:instrText>
+              <w:instrText xml:space="preserve"> PAGEREF _Toc151930268 \h </w:instrText>
             </w:r>
             <w:r>
               <w:rPr>
@@ -1494,7 +1494,7 @@
               <w14:ligatures w14:val="standardContextual"/>
             </w:rPr>
           </w:pPr>
-          <w:hyperlink w:anchor="_Toc151563388" w:history="1">
+          <w:hyperlink w:anchor="_Toc151930269" w:history="1">
             <w:r>
               <w:rPr>
                 <w:rStyle w:val="Hyperlink"/>
@@ -1524,7 +1524,7 @@
                 <w:noProof/>
                 <w:webHidden/>
               </w:rPr>
-              <w:instrText xml:space="preserve"> PAGEREF _Toc151563388 \h </w:instrText>
+              <w:instrText xml:space="preserve"> PAGEREF _Toc151930269 \h </w:instrText>
             </w:r>
             <w:r>
               <w:rPr>
@@ -1569,7 +1569,7 @@
               <w14:ligatures w14:val="standardContextual"/>
             </w:rPr>
           </w:pPr>
-          <w:hyperlink w:anchor="_Toc151563389" w:history="1">
+          <w:hyperlink w:anchor="_Toc151930270" w:history="1">
             <w:r>
               <w:rPr>
                 <w:rStyle w:val="Hyperlink"/>
@@ -1599,7 +1599,7 @@
                 <w:noProof/>
                 <w:webHidden/>
               </w:rPr>
-              <w:instrText xml:space="preserve"> PAGEREF _Toc151563389 \h </w:instrText>
+              <w:instrText xml:space="preserve"> PAGEREF _Toc151930270 \h </w:instrText>
             </w:r>
             <w:r>
               <w:rPr>
@@ -1619,7 +1619,7 @@
                 <w:noProof/>
                 <w:webHidden/>
               </w:rPr>
-              <w:t>10</w:t>
+              <w:t>11</w:t>
             </w:r>
             <w:r>
               <w:rPr>
@@ -1644,7 +1644,7 @@
               <w14:ligatures w14:val="standardContextual"/>
             </w:rPr>
           </w:pPr>
-          <w:hyperlink w:anchor="_Toc151563390" w:history="1">
+          <w:hyperlink w:anchor="_Toc151930271" w:history="1">
             <w:r>
               <w:rPr>
                 <w:rStyle w:val="Hyperlink"/>
@@ -1674,7 +1674,7 @@
                 <w:noProof/>
                 <w:webHidden/>
               </w:rPr>
-              <w:instrText xml:space="preserve"> PAGEREF _Toc151563390 \h </w:instrText>
+              <w:instrText xml:space="preserve"> PAGEREF _Toc151930271 \h </w:instrText>
             </w:r>
             <w:r>
               <w:rPr>
@@ -1719,7 +1719,7 @@
               <w14:ligatures w14:val="standardContextual"/>
             </w:rPr>
           </w:pPr>
-          <w:hyperlink w:anchor="_Toc151563391" w:history="1">
+          <w:hyperlink w:anchor="_Toc151930272" w:history="1">
             <w:r>
               <w:rPr>
                 <w:rStyle w:val="Hyperlink"/>
@@ -1749,7 +1749,7 @@
                 <w:noProof/>
                 <w:webHidden/>
               </w:rPr>
-              <w:instrText xml:space="preserve"> PAGEREF _Toc151563391 \h </w:instrText>
+              <w:instrText xml:space="preserve"> PAGEREF _Toc151930272 \h </w:instrText>
             </w:r>
             <w:r>
               <w:rPr>
@@ -1794,7 +1794,7 @@
               <w14:ligatures w14:val="standardContextual"/>
             </w:rPr>
           </w:pPr>
-          <w:hyperlink w:anchor="_Toc151563392" w:history="1">
+          <w:hyperlink w:anchor="_Toc151930273" w:history="1">
             <w:r>
               <w:rPr>
                 <w:rStyle w:val="Hyperlink"/>
@@ -1824,7 +1824,7 @@
                 <w:noProof/>
                 <w:webHidden/>
               </w:rPr>
-              <w:instrText xml:space="preserve"> PAGEREF _Toc151563392 \h </w:instrText>
+              <w:instrText xml:space="preserve"> PAGEREF _Toc151930273 \h </w:instrText>
             </w:r>
             <w:r>
               <w:rPr>
@@ -1869,7 +1869,7 @@
               <w14:ligatures w14:val="standardContextual"/>
             </w:rPr>
           </w:pPr>
-          <w:hyperlink w:anchor="_Toc151563393" w:history="1">
+          <w:hyperlink w:anchor="_Toc151930274" w:history="1">
             <w:r>
               <w:rPr>
                 <w:rStyle w:val="Hyperlink"/>
@@ -1899,7 +1899,7 @@
                 <w:noProof/>
                 <w:webHidden/>
               </w:rPr>
-              <w:instrText xml:space="preserve"> PAGEREF _Toc151563393 \h </w:instrText>
+              <w:instrText xml:space="preserve"> PAGEREF _Toc151930274 \h </w:instrText>
             </w:r>
             <w:r>
               <w:rPr>
@@ -1942,7 +1942,7 @@
               <w:lang w:eastAsia="en-IE"/>
             </w:rPr>
           </w:pPr>
-          <w:hyperlink w:anchor="_Toc151563394" w:history="1">
+          <w:hyperlink w:anchor="_Toc151930275" w:history="1">
             <w:r>
               <w:rPr>
                 <w:rStyle w:val="Hyperlink"/>
@@ -1950,9 +1950,8 @@
                 <w:b/>
                 <w:bCs/>
                 <w:noProof/>
-                <w:lang w:val="en-GB"/>
-              </w:rPr>
-              <w:t>CONCLUSION</w:t>
+              </w:rPr>
+              <w:t>3. Alpha Prototype Documentation</w:t>
             </w:r>
             <w:r>
               <w:rPr>
@@ -1973,7 +1972,7 @@
                 <w:noProof/>
                 <w:webHidden/>
               </w:rPr>
-              <w:instrText xml:space="preserve"> PAGEREF _Toc151563394 \h </w:instrText>
+              <w:instrText xml:space="preserve"> PAGEREF _Toc151930275 \h </w:instrText>
             </w:r>
             <w:r>
               <w:rPr>
@@ -1994,6 +1993,531 @@
                 <w:webHidden/>
               </w:rPr>
               <w:t>14</w:t>
+            </w:r>
+            <w:r>
+              <w:rPr>
+                <w:noProof/>
+                <w:webHidden/>
+              </w:rPr>
+              <w:fldChar w:fldCharType="end"/>
+            </w:r>
+          </w:hyperlink>
+        </w:p>
+        <w:p>
+          <w:pPr>
+            <w:pStyle w:val="TOC3"/>
+            <w:tabs>
+              <w:tab w:val="right" w:leader="dot" w:pos="9016"/>
+            </w:tabs>
+            <w:rPr>
+              <w:rFonts w:cstheme="minorBidi"/>
+              <w:noProof/>
+              <w:kern w:val="2"/>
+              <w:lang w:val="en-IE" w:eastAsia="en-IE"/>
+              <w14:ligatures w14:val="standardContextual"/>
+            </w:rPr>
+          </w:pPr>
+          <w:hyperlink w:anchor="_Toc151930276" w:history="1">
+            <w:r>
+              <w:rPr>
+                <w:rStyle w:val="Hyperlink"/>
+                <w:rFonts w:ascii="Arial" w:hAnsi="Arial" w:cs="Arial"/>
+                <w:b/>
+                <w:bCs/>
+                <w:noProof/>
+              </w:rPr>
+              <w:t>Introduction</w:t>
+            </w:r>
+            <w:r>
+              <w:rPr>
+                <w:noProof/>
+                <w:webHidden/>
+              </w:rPr>
+              <w:tab/>
+            </w:r>
+            <w:r>
+              <w:rPr>
+                <w:noProof/>
+                <w:webHidden/>
+              </w:rPr>
+              <w:fldChar w:fldCharType="begin"/>
+            </w:r>
+            <w:r>
+              <w:rPr>
+                <w:noProof/>
+                <w:webHidden/>
+              </w:rPr>
+              <w:instrText xml:space="preserve"> PAGEREF _Toc151930276 \h </w:instrText>
+            </w:r>
+            <w:r>
+              <w:rPr>
+                <w:noProof/>
+                <w:webHidden/>
+              </w:rPr>
+            </w:r>
+            <w:r>
+              <w:rPr>
+                <w:noProof/>
+                <w:webHidden/>
+              </w:rPr>
+              <w:fldChar w:fldCharType="separate"/>
+            </w:r>
+            <w:r>
+              <w:rPr>
+                <w:noProof/>
+                <w:webHidden/>
+              </w:rPr>
+              <w:t>14</w:t>
+            </w:r>
+            <w:r>
+              <w:rPr>
+                <w:noProof/>
+                <w:webHidden/>
+              </w:rPr>
+              <w:fldChar w:fldCharType="end"/>
+            </w:r>
+          </w:hyperlink>
+        </w:p>
+        <w:p>
+          <w:pPr>
+            <w:pStyle w:val="TOC3"/>
+            <w:tabs>
+              <w:tab w:val="right" w:leader="dot" w:pos="9016"/>
+            </w:tabs>
+            <w:rPr>
+              <w:rFonts w:cstheme="minorBidi"/>
+              <w:noProof/>
+              <w:kern w:val="2"/>
+              <w:lang w:val="en-IE" w:eastAsia="en-IE"/>
+              <w14:ligatures w14:val="standardContextual"/>
+            </w:rPr>
+          </w:pPr>
+          <w:hyperlink w:anchor="_Toc151930277" w:history="1">
+            <w:r>
+              <w:rPr>
+                <w:rStyle w:val="Hyperlink"/>
+                <w:rFonts w:ascii="Arial" w:hAnsi="Arial" w:cs="Arial"/>
+                <w:b/>
+                <w:bCs/>
+                <w:noProof/>
+              </w:rPr>
+              <w:t>Hardware</w:t>
+            </w:r>
+            <w:r>
+              <w:rPr>
+                <w:noProof/>
+                <w:webHidden/>
+              </w:rPr>
+              <w:tab/>
+            </w:r>
+            <w:r>
+              <w:rPr>
+                <w:noProof/>
+                <w:webHidden/>
+              </w:rPr>
+              <w:fldChar w:fldCharType="begin"/>
+            </w:r>
+            <w:r>
+              <w:rPr>
+                <w:noProof/>
+                <w:webHidden/>
+              </w:rPr>
+              <w:instrText xml:space="preserve"> PAGEREF _Toc151930277 \h </w:instrText>
+            </w:r>
+            <w:r>
+              <w:rPr>
+                <w:noProof/>
+                <w:webHidden/>
+              </w:rPr>
+            </w:r>
+            <w:r>
+              <w:rPr>
+                <w:noProof/>
+                <w:webHidden/>
+              </w:rPr>
+              <w:fldChar w:fldCharType="separate"/>
+            </w:r>
+            <w:r>
+              <w:rPr>
+                <w:noProof/>
+                <w:webHidden/>
+              </w:rPr>
+              <w:t>14</w:t>
+            </w:r>
+            <w:r>
+              <w:rPr>
+                <w:noProof/>
+                <w:webHidden/>
+              </w:rPr>
+              <w:fldChar w:fldCharType="end"/>
+            </w:r>
+          </w:hyperlink>
+        </w:p>
+        <w:p>
+          <w:pPr>
+            <w:pStyle w:val="TOC3"/>
+            <w:tabs>
+              <w:tab w:val="right" w:leader="dot" w:pos="9016"/>
+            </w:tabs>
+            <w:rPr>
+              <w:rFonts w:cstheme="minorBidi"/>
+              <w:noProof/>
+              <w:kern w:val="2"/>
+              <w:lang w:val="en-IE" w:eastAsia="en-IE"/>
+              <w14:ligatures w14:val="standardContextual"/>
+            </w:rPr>
+          </w:pPr>
+          <w:hyperlink w:anchor="_Toc151930278" w:history="1">
+            <w:r>
+              <w:rPr>
+                <w:rStyle w:val="Hyperlink"/>
+                <w:rFonts w:ascii="Arial" w:hAnsi="Arial" w:cs="Arial"/>
+                <w:b/>
+                <w:bCs/>
+                <w:noProof/>
+              </w:rPr>
+              <w:t>Webserver</w:t>
+            </w:r>
+            <w:r>
+              <w:rPr>
+                <w:noProof/>
+                <w:webHidden/>
+              </w:rPr>
+              <w:tab/>
+            </w:r>
+            <w:r>
+              <w:rPr>
+                <w:noProof/>
+                <w:webHidden/>
+              </w:rPr>
+              <w:fldChar w:fldCharType="begin"/>
+            </w:r>
+            <w:r>
+              <w:rPr>
+                <w:noProof/>
+                <w:webHidden/>
+              </w:rPr>
+              <w:instrText xml:space="preserve"> PAGEREF _Toc151930278 \h </w:instrText>
+            </w:r>
+            <w:r>
+              <w:rPr>
+                <w:noProof/>
+                <w:webHidden/>
+              </w:rPr>
+            </w:r>
+            <w:r>
+              <w:rPr>
+                <w:noProof/>
+                <w:webHidden/>
+              </w:rPr>
+              <w:fldChar w:fldCharType="separate"/>
+            </w:r>
+            <w:r>
+              <w:rPr>
+                <w:noProof/>
+                <w:webHidden/>
+              </w:rPr>
+              <w:t>14</w:t>
+            </w:r>
+            <w:r>
+              <w:rPr>
+                <w:noProof/>
+                <w:webHidden/>
+              </w:rPr>
+              <w:fldChar w:fldCharType="end"/>
+            </w:r>
+          </w:hyperlink>
+        </w:p>
+        <w:p>
+          <w:pPr>
+            <w:pStyle w:val="TOC3"/>
+            <w:tabs>
+              <w:tab w:val="right" w:leader="dot" w:pos="9016"/>
+            </w:tabs>
+            <w:rPr>
+              <w:rFonts w:cstheme="minorBidi"/>
+              <w:noProof/>
+              <w:kern w:val="2"/>
+              <w:lang w:val="en-IE" w:eastAsia="en-IE"/>
+              <w14:ligatures w14:val="standardContextual"/>
+            </w:rPr>
+          </w:pPr>
+          <w:hyperlink w:anchor="_Toc151930279" w:history="1">
+            <w:r>
+              <w:rPr>
+                <w:rStyle w:val="Hyperlink"/>
+                <w:rFonts w:ascii="Arial" w:hAnsi="Arial" w:cs="Arial"/>
+                <w:b/>
+                <w:bCs/>
+                <w:noProof/>
+              </w:rPr>
+              <w:t>Hosted on AWS</w:t>
+            </w:r>
+            <w:r>
+              <w:rPr>
+                <w:noProof/>
+                <w:webHidden/>
+              </w:rPr>
+              <w:tab/>
+            </w:r>
+            <w:r>
+              <w:rPr>
+                <w:noProof/>
+                <w:webHidden/>
+              </w:rPr>
+              <w:fldChar w:fldCharType="begin"/>
+            </w:r>
+            <w:r>
+              <w:rPr>
+                <w:noProof/>
+                <w:webHidden/>
+              </w:rPr>
+              <w:instrText xml:space="preserve"> PAGEREF _Toc151930279 \h </w:instrText>
+            </w:r>
+            <w:r>
+              <w:rPr>
+                <w:noProof/>
+                <w:webHidden/>
+              </w:rPr>
+            </w:r>
+            <w:r>
+              <w:rPr>
+                <w:noProof/>
+                <w:webHidden/>
+              </w:rPr>
+              <w:fldChar w:fldCharType="separate"/>
+            </w:r>
+            <w:r>
+              <w:rPr>
+                <w:noProof/>
+                <w:webHidden/>
+              </w:rPr>
+              <w:t>15</w:t>
+            </w:r>
+            <w:r>
+              <w:rPr>
+                <w:noProof/>
+                <w:webHidden/>
+              </w:rPr>
+              <w:fldChar w:fldCharType="end"/>
+            </w:r>
+          </w:hyperlink>
+        </w:p>
+        <w:p>
+          <w:pPr>
+            <w:pStyle w:val="TOC3"/>
+            <w:tabs>
+              <w:tab w:val="right" w:leader="dot" w:pos="9016"/>
+            </w:tabs>
+            <w:rPr>
+              <w:rFonts w:cstheme="minorBidi"/>
+              <w:noProof/>
+              <w:kern w:val="2"/>
+              <w:lang w:val="en-IE" w:eastAsia="en-IE"/>
+              <w14:ligatures w14:val="standardContextual"/>
+            </w:rPr>
+          </w:pPr>
+          <w:hyperlink w:anchor="_Toc151930280" w:history="1">
+            <w:r>
+              <w:rPr>
+                <w:rStyle w:val="Hyperlink"/>
+                <w:rFonts w:ascii="Arial" w:hAnsi="Arial" w:cs="Arial"/>
+                <w:b/>
+                <w:bCs/>
+                <w:noProof/>
+              </w:rPr>
+              <w:t>PubNub Communication</w:t>
+            </w:r>
+            <w:r>
+              <w:rPr>
+                <w:noProof/>
+                <w:webHidden/>
+              </w:rPr>
+              <w:tab/>
+            </w:r>
+            <w:r>
+              <w:rPr>
+                <w:noProof/>
+                <w:webHidden/>
+              </w:rPr>
+              <w:fldChar w:fldCharType="begin"/>
+            </w:r>
+            <w:r>
+              <w:rPr>
+                <w:noProof/>
+                <w:webHidden/>
+              </w:rPr>
+              <w:instrText xml:space="preserve"> PAGEREF _Toc151930280 \h </w:instrText>
+            </w:r>
+            <w:r>
+              <w:rPr>
+                <w:noProof/>
+                <w:webHidden/>
+              </w:rPr>
+            </w:r>
+            <w:r>
+              <w:rPr>
+                <w:noProof/>
+                <w:webHidden/>
+              </w:rPr>
+              <w:fldChar w:fldCharType="separate"/>
+            </w:r>
+            <w:r>
+              <w:rPr>
+                <w:noProof/>
+                <w:webHidden/>
+              </w:rPr>
+              <w:t>15</w:t>
+            </w:r>
+            <w:r>
+              <w:rPr>
+                <w:noProof/>
+                <w:webHidden/>
+              </w:rPr>
+              <w:fldChar w:fldCharType="end"/>
+            </w:r>
+          </w:hyperlink>
+        </w:p>
+        <w:p>
+          <w:pPr>
+            <w:pStyle w:val="TOC3"/>
+            <w:tabs>
+              <w:tab w:val="right" w:leader="dot" w:pos="9016"/>
+            </w:tabs>
+            <w:rPr>
+              <w:rFonts w:cstheme="minorBidi"/>
+              <w:noProof/>
+              <w:kern w:val="2"/>
+              <w:lang w:val="en-IE" w:eastAsia="en-IE"/>
+              <w14:ligatures w14:val="standardContextual"/>
+            </w:rPr>
+          </w:pPr>
+          <w:hyperlink w:anchor="_Toc151930281" w:history="1">
+            <w:r>
+              <w:rPr>
+                <w:rStyle w:val="Hyperlink"/>
+                <w:rFonts w:ascii="Arial" w:hAnsi="Arial" w:cs="Arial"/>
+                <w:b/>
+                <w:bCs/>
+                <w:noProof/>
+              </w:rPr>
+              <w:t>Database</w:t>
+            </w:r>
+            <w:r>
+              <w:rPr>
+                <w:noProof/>
+                <w:webHidden/>
+              </w:rPr>
+              <w:tab/>
+            </w:r>
+            <w:r>
+              <w:rPr>
+                <w:noProof/>
+                <w:webHidden/>
+              </w:rPr>
+              <w:fldChar w:fldCharType="begin"/>
+            </w:r>
+            <w:r>
+              <w:rPr>
+                <w:noProof/>
+                <w:webHidden/>
+              </w:rPr>
+              <w:instrText xml:space="preserve"> PAGEREF _Toc151930281 \h </w:instrText>
+            </w:r>
+            <w:r>
+              <w:rPr>
+                <w:noProof/>
+                <w:webHidden/>
+              </w:rPr>
+            </w:r>
+            <w:r>
+              <w:rPr>
+                <w:noProof/>
+                <w:webHidden/>
+              </w:rPr>
+              <w:fldChar w:fldCharType="separate"/>
+            </w:r>
+            <w:r>
+              <w:rPr>
+                <w:noProof/>
+                <w:webHidden/>
+              </w:rPr>
+              <w:t>15</w:t>
+            </w:r>
+            <w:r>
+              <w:rPr>
+                <w:noProof/>
+                <w:webHidden/>
+              </w:rPr>
+              <w:fldChar w:fldCharType="end"/>
+            </w:r>
+          </w:hyperlink>
+        </w:p>
+        <w:p>
+          <w:pPr>
+            <w:pStyle w:val="TOC3"/>
+            <w:tabs>
+              <w:tab w:val="right" w:leader="dot" w:pos="9016"/>
+            </w:tabs>
+            <w:rPr>
+              <w:rFonts w:cstheme="minorBidi"/>
+              <w:noProof/>
+              <w:kern w:val="2"/>
+              <w:lang w:val="en-IE" w:eastAsia="en-IE"/>
+              <w14:ligatures w14:val="standardContextual"/>
+            </w:rPr>
+          </w:pPr>
+          <w:hyperlink w:anchor="_Toc151930282" w:history="1">
+            <w:r>
+              <w:rPr>
+                <w:rStyle w:val="Hyperlink"/>
+                <w:rFonts w:ascii="Arial" w:hAnsi="Arial" w:cs="Arial"/>
+                <w:b/>
+                <w:bCs/>
+                <w:noProof/>
+              </w:rPr>
+              <w:t>Security</w:t>
+            </w:r>
+            <w:r>
+              <w:rPr>
+                <w:noProof/>
+                <w:webHidden/>
+              </w:rPr>
+              <w:tab/>
+            </w:r>
+            <w:r>
+              <w:rPr>
+                <w:noProof/>
+                <w:webHidden/>
+              </w:rPr>
+              <w:fldChar w:fldCharType="begin"/>
+            </w:r>
+            <w:r>
+              <w:rPr>
+                <w:noProof/>
+                <w:webHidden/>
+              </w:rPr>
+              <w:instrText xml:space="preserve"> PAGEREF _Toc151930282 \h </w:instrText>
+            </w:r>
+            <w:r>
+              <w:rPr>
+                <w:noProof/>
+                <w:webHidden/>
+              </w:rPr>
+            </w:r>
+            <w:r>
+              <w:rPr>
+                <w:noProof/>
+                <w:webHidden/>
+              </w:rPr>
+              <w:fldChar w:fldCharType="separate"/>
+            </w:r>
+            <w:r>
+              <w:rPr>
+                <w:noProof/>
+                <w:webHidden/>
+              </w:rPr>
+              <w:t>16</w:t>
             </w:r>
             <w:r>
               <w:rPr>
@@ -2016,7 +2540,7 @@
               <w:lang w:eastAsia="en-IE"/>
             </w:rPr>
           </w:pPr>
-          <w:hyperlink w:anchor="_Toc151563395" w:history="1">
+          <w:hyperlink w:anchor="_Toc151930283" w:history="1">
             <w:r>
               <w:rPr>
                 <w:rStyle w:val="Hyperlink"/>
@@ -2024,6 +2548,80 @@
                 <w:b/>
                 <w:bCs/>
                 <w:noProof/>
+                <w:lang w:val="en-GB"/>
+              </w:rPr>
+              <w:t>CONCLUSION</w:t>
+            </w:r>
+            <w:r>
+              <w:rPr>
+                <w:noProof/>
+                <w:webHidden/>
+              </w:rPr>
+              <w:tab/>
+            </w:r>
+            <w:r>
+              <w:rPr>
+                <w:noProof/>
+                <w:webHidden/>
+              </w:rPr>
+              <w:fldChar w:fldCharType="begin"/>
+            </w:r>
+            <w:r>
+              <w:rPr>
+                <w:noProof/>
+                <w:webHidden/>
+              </w:rPr>
+              <w:instrText xml:space="preserve"> PAGEREF _Toc151930283 \h </w:instrText>
+            </w:r>
+            <w:r>
+              <w:rPr>
+                <w:noProof/>
+                <w:webHidden/>
+              </w:rPr>
+            </w:r>
+            <w:r>
+              <w:rPr>
+                <w:noProof/>
+                <w:webHidden/>
+              </w:rPr>
+              <w:fldChar w:fldCharType="separate"/>
+            </w:r>
+            <w:r>
+              <w:rPr>
+                <w:noProof/>
+                <w:webHidden/>
+              </w:rPr>
+              <w:t>16</w:t>
+            </w:r>
+            <w:r>
+              <w:rPr>
+                <w:noProof/>
+                <w:webHidden/>
+              </w:rPr>
+              <w:fldChar w:fldCharType="end"/>
+            </w:r>
+          </w:hyperlink>
+        </w:p>
+        <w:p>
+          <w:pPr>
+            <w:pStyle w:val="TOC2"/>
+            <w:tabs>
+              <w:tab w:val="right" w:leader="dot" w:pos="9016"/>
+            </w:tabs>
+            <w:rPr>
+              <w:rFonts w:eastAsiaTheme="minorEastAsia"/>
+              <w:noProof/>
+              <w:lang w:eastAsia="en-IE"/>
+            </w:rPr>
+          </w:pPr>
+          <w:hyperlink w:anchor="_Toc151930284" w:history="1">
+            <w:r>
+              <w:rPr>
+                <w:rStyle w:val="Hyperlink"/>
+                <w:rFonts w:ascii="Arial" w:hAnsi="Arial" w:cs="Arial"/>
+                <w:b/>
+                <w:bCs/>
+                <w:noProof/>
               </w:rPr>
               <w:t>REFERENCES:</w:t>
             </w:r>
@@ -2046,7 +2644,7 @@
                 <w:noProof/>
                 <w:webHidden/>
               </w:rPr>
-              <w:instrText xml:space="preserve"> PAGEREF _Toc151563395 \h </w:instrText>
+              <w:instrText xml:space="preserve"> PAGEREF _Toc151930284 \h </w:instrText>
             </w:r>
             <w:r>
               <w:rPr>
@@ -2066,7 +2664,7 @@
                 <w:noProof/>
                 <w:webHidden/>
               </w:rPr>
-              <w:t>14</w:t>
+              <w:t>16</w:t>
             </w:r>
             <w:r>
               <w:rPr>
@@ -2161,7 +2759,7 @@
           <w:lang w:val="en-GB"/>
         </w:rPr>
       </w:pPr>
-      <w:bookmarkStart w:id="0" w:name="_Toc151563379"/>
+      <w:bookmarkStart w:id="0" w:name="_Toc151930260"/>
       <w:r>
         <w:rPr>
           <w:rFonts w:ascii="Arial" w:hAnsi="Arial" w:cs="Arial"/>
@@ -2170,7 +2768,6 @@
           <w:color w:val="auto"/>
           <w:lang w:val="en-GB"/>
         </w:rPr>
-        <w:lastRenderedPageBreak/>
         <w:t>GLOSSARY</w:t>
       </w:r>
       <w:bookmarkEnd w:id="0"/>
@@ -2435,6 +3032,7 @@
           <w:b/>
           <w:bCs/>
         </w:rPr>
+        <w:lastRenderedPageBreak/>
         <w:t>PMS7003 Particle Sensor</w:t>
       </w:r>
       <w:r>
@@ -2513,7 +3111,6 @@
           <w:b/>
           <w:bCs/>
         </w:rPr>
-        <w:lastRenderedPageBreak/>
         <w:t>PubNub</w:t>
       </w:r>
       <w:r>
@@ -2774,6 +3371,7 @@
           <w:b/>
           <w:bCs/>
         </w:rPr>
+        <w:lastRenderedPageBreak/>
         <w:t>Power Bank</w:t>
       </w:r>
       <w:r>
@@ -2858,21 +3456,7 @@
         <w:rPr>
           <w:rFonts w:ascii="Arial" w:hAnsi="Arial" w:cs="Arial"/>
         </w:rPr>
-        <w:t xml:space="preserve">: A light that changes </w:t>
-      </w:r>
-      <w:proofErr w:type="spellStart"/>
-      <w:r>
-        <w:rPr>
-          <w:rFonts w:ascii="Arial" w:hAnsi="Arial" w:cs="Arial"/>
-        </w:rPr>
-        <w:t>color</w:t>
-      </w:r>
-      <w:proofErr w:type="spellEnd"/>
-      <w:r>
-        <w:rPr>
-          <w:rFonts w:ascii="Arial" w:hAnsi="Arial" w:cs="Arial"/>
-        </w:rPr>
-        <w:t xml:space="preserve"> to show different air quality levels.</w:t>
+        <w:t>: A light that changes color to show different air quality levels.</w:t>
       </w:r>
     </w:p>
     <w:p>
@@ -2892,7 +3476,6 @@
           <w:b/>
           <w:bCs/>
         </w:rPr>
-        <w:lastRenderedPageBreak/>
         <w:t>Buzzer</w:t>
       </w:r>
       <w:r>
@@ -2957,102 +3540,269 @@
         <w:rPr>
           <w:rFonts w:ascii="Arial" w:hAnsi="Arial" w:cs="Arial"/>
         </w:rPr>
-        <w:t xml:space="preserve">: Cables that connect different parts of the electrical circuit in the diagram, each with a different </w:t>
-      </w:r>
-      <w:proofErr w:type="spellStart"/>
-      <w:r>
-        <w:rPr>
-          <w:rFonts w:ascii="Arial" w:hAnsi="Arial" w:cs="Arial"/>
-        </w:rPr>
-        <w:t>color</w:t>
-      </w:r>
-      <w:proofErr w:type="spellEnd"/>
-      <w:r>
-        <w:rPr>
-          <w:rFonts w:ascii="Arial" w:hAnsi="Arial" w:cs="Arial"/>
-        </w:rPr>
-        <w:t xml:space="preserve"> for easy identification.</w:t>
-      </w:r>
-    </w:p>
-    <w:p>
-      <w:pPr>
+        <w:t>: Cables that connect different parts of the electrical circuit in the diagram, each with a different color for easy identification.</w:t>
+      </w:r>
+    </w:p>
+    <w:p>
+      <w:pPr>
+        <w:numPr>
+          <w:ilvl w:val="0"/>
+          <w:numId w:val="13"/>
+        </w:numPr>
         <w:spacing w:after="120" w:line="360" w:lineRule="auto"/>
         <w:rPr>
           <w:rFonts w:ascii="Arial" w:hAnsi="Arial" w:cs="Arial"/>
         </w:rPr>
       </w:pPr>
-    </w:p>
-    <w:p>
-      <w:pPr>
+      <w:r>
+        <w:rPr>
+          <w:rFonts w:ascii="Arial" w:hAnsi="Arial" w:cs="Arial"/>
+          <w:b/>
+          <w:bCs/>
+        </w:rPr>
+        <w:t>Flask</w:t>
+      </w:r>
+      <w:r>
+        <w:rPr>
+          <w:rFonts w:ascii="Arial" w:hAnsi="Arial" w:cs="Arial"/>
+        </w:rPr>
+        <w:t>: A lightweight web application framework written in Python, used for creating the web server in the Aerosense project.</w:t>
+      </w:r>
+    </w:p>
+    <w:p>
+      <w:pPr>
+        <w:numPr>
+          <w:ilvl w:val="0"/>
+          <w:numId w:val="13"/>
+        </w:numPr>
         <w:spacing w:after="120" w:line="360" w:lineRule="auto"/>
         <w:rPr>
           <w:rFonts w:ascii="Arial" w:hAnsi="Arial" w:cs="Arial"/>
         </w:rPr>
       </w:pPr>
-    </w:p>
-    <w:p>
-      <w:pPr>
+      <w:r>
+        <w:rPr>
+          <w:rFonts w:ascii="Arial" w:hAnsi="Arial" w:cs="Arial"/>
+          <w:b/>
+          <w:bCs/>
+        </w:rPr>
+        <w:t>Cron Job</w:t>
+      </w:r>
+      <w:r>
+        <w:rPr>
+          <w:rFonts w:ascii="Arial" w:hAnsi="Arial" w:cs="Arial"/>
+        </w:rPr>
+        <w:t>: A scheduled task in Unix-like operating systems. In Aerosense, it's used to periodically trigger data collection from the sensors.</w:t>
+      </w:r>
+    </w:p>
+    <w:p>
+      <w:pPr>
+        <w:numPr>
+          <w:ilvl w:val="0"/>
+          <w:numId w:val="13"/>
+        </w:numPr>
         <w:spacing w:after="120" w:line="360" w:lineRule="auto"/>
         <w:rPr>
           <w:rFonts w:ascii="Arial" w:hAnsi="Arial" w:cs="Arial"/>
         </w:rPr>
       </w:pPr>
-    </w:p>
-    <w:p>
-      <w:pPr>
+      <w:r>
+        <w:rPr>
+          <w:rFonts w:ascii="Arial" w:hAnsi="Arial" w:cs="Arial"/>
+          <w:b/>
+          <w:bCs/>
+        </w:rPr>
+        <w:t>Encryption</w:t>
+      </w:r>
+      <w:r>
+        <w:rPr>
+          <w:rFonts w:ascii="Arial" w:hAnsi="Arial" w:cs="Arial"/>
+        </w:rPr>
+        <w:t>: The process of converting information or data into a code to prevent unauthorized access. Used in Aerosense to secure data transmission.</w:t>
+      </w:r>
+    </w:p>
+    <w:p>
+      <w:pPr>
+        <w:numPr>
+          <w:ilvl w:val="0"/>
+          <w:numId w:val="13"/>
+        </w:numPr>
         <w:spacing w:after="120" w:line="360" w:lineRule="auto"/>
         <w:rPr>
           <w:rFonts w:ascii="Arial" w:hAnsi="Arial" w:cs="Arial"/>
         </w:rPr>
       </w:pPr>
-    </w:p>
-    <w:p>
-      <w:pPr>
+      <w:r>
+        <w:rPr>
+          <w:rFonts w:ascii="Arial" w:hAnsi="Arial" w:cs="Arial"/>
+          <w:b/>
+          <w:bCs/>
+        </w:rPr>
+        <w:t>HTTPS (Hypertext Transfer Protocol Secure):</w:t>
+      </w:r>
+      <w:r>
+        <w:rPr>
+          <w:rFonts w:ascii="Arial" w:hAnsi="Arial" w:cs="Arial"/>
+        </w:rPr>
+        <w:t xml:space="preserve"> An extension of HTTP used for secure communication over a computer network. In Aerosense, it's used for secure communication between the client application and the server.</w:t>
+      </w:r>
+    </w:p>
+    <w:p>
+      <w:pPr>
+        <w:numPr>
+          <w:ilvl w:val="0"/>
+          <w:numId w:val="13"/>
+        </w:numPr>
         <w:spacing w:after="120" w:line="360" w:lineRule="auto"/>
         <w:rPr>
           <w:rFonts w:ascii="Arial" w:hAnsi="Arial" w:cs="Arial"/>
         </w:rPr>
       </w:pPr>
-    </w:p>
-    <w:p>
-      <w:pPr>
+      <w:r>
+        <w:rPr>
+          <w:rFonts w:ascii="Arial" w:hAnsi="Arial" w:cs="Arial"/>
+          <w:b/>
+          <w:bCs/>
+        </w:rPr>
+        <w:t>Database Schema</w:t>
+      </w:r>
+      <w:r>
+        <w:rPr>
+          <w:rFonts w:ascii="Arial" w:hAnsi="Arial" w:cs="Arial"/>
+        </w:rPr>
+        <w:t>: The structure of a database system, described in a formal language. In Aerosense, it defines the structure of the MySQL database.</w:t>
+      </w:r>
+    </w:p>
+    <w:p>
+      <w:pPr>
+        <w:numPr>
+          <w:ilvl w:val="0"/>
+          <w:numId w:val="13"/>
+        </w:numPr>
         <w:spacing w:after="120" w:line="360" w:lineRule="auto"/>
         <w:rPr>
           <w:rFonts w:ascii="Arial" w:hAnsi="Arial" w:cs="Arial"/>
         </w:rPr>
       </w:pPr>
-    </w:p>
-    <w:p>
-      <w:pPr>
+      <w:r>
+        <w:rPr>
+          <w:rFonts w:ascii="Arial" w:hAnsi="Arial" w:cs="Arial"/>
+          <w:b/>
+          <w:bCs/>
+        </w:rPr>
+        <w:t>Real-time Data Transfer</w:t>
+      </w:r>
+      <w:r>
+        <w:rPr>
+          <w:rFonts w:ascii="Arial" w:hAnsi="Arial" w:cs="Arial"/>
+        </w:rPr>
+        <w:t>: The process of continuously transferring data as it's collected without delay. In Aerosense, this is facilitated by PubNub.</w:t>
+      </w:r>
+    </w:p>
+    <w:p>
+      <w:pPr>
+        <w:numPr>
+          <w:ilvl w:val="0"/>
+          <w:numId w:val="13"/>
+        </w:numPr>
         <w:spacing w:after="120" w:line="360" w:lineRule="auto"/>
         <w:rPr>
           <w:rFonts w:ascii="Arial" w:hAnsi="Arial" w:cs="Arial"/>
         </w:rPr>
       </w:pPr>
-    </w:p>
-    <w:p>
-      <w:pPr>
+      <w:r>
+        <w:rPr>
+          <w:rFonts w:ascii="Arial" w:hAnsi="Arial" w:cs="Arial"/>
+          <w:b/>
+          <w:bCs/>
+        </w:rPr>
+        <w:t>API (Application Programming Interface):</w:t>
+      </w:r>
+      <w:r>
+        <w:rPr>
+          <w:rFonts w:ascii="Arial" w:hAnsi="Arial" w:cs="Arial"/>
+        </w:rPr>
+        <w:t xml:space="preserve"> A set of protocols for building and interacting with software applications. Aerosense uses APIs to enable communication between different components of the system.</w:t>
+      </w:r>
+    </w:p>
+    <w:p>
+      <w:pPr>
+        <w:numPr>
+          <w:ilvl w:val="0"/>
+          <w:numId w:val="13"/>
+        </w:numPr>
         <w:spacing w:after="120" w:line="360" w:lineRule="auto"/>
         <w:rPr>
           <w:rFonts w:ascii="Arial" w:hAnsi="Arial" w:cs="Arial"/>
         </w:rPr>
       </w:pPr>
-    </w:p>
-    <w:p>
-      <w:pPr>
+      <w:r>
+        <w:rPr>
+          <w:rFonts w:ascii="Arial" w:hAnsi="Arial" w:cs="Arial"/>
+          <w:b/>
+          <w:bCs/>
+        </w:rPr>
+        <w:t>Volatile Organic Compounds (VOCs):</w:t>
+      </w:r>
+      <w:r>
+        <w:rPr>
+          <w:rFonts w:ascii="Arial" w:hAnsi="Arial" w:cs="Arial"/>
+        </w:rPr>
+        <w:t xml:space="preserve"> Organic chemicals that have high vapor pressure at room temperature and can affect air quality. Measured by the BME680 sensor in Aerosense.</w:t>
+      </w:r>
+    </w:p>
+    <w:p>
+      <w:pPr>
+        <w:numPr>
+          <w:ilvl w:val="0"/>
+          <w:numId w:val="13"/>
+        </w:numPr>
         <w:spacing w:after="120" w:line="360" w:lineRule="auto"/>
         <w:rPr>
           <w:rFonts w:ascii="Arial" w:hAnsi="Arial" w:cs="Arial"/>
         </w:rPr>
       </w:pPr>
-    </w:p>
-    <w:p>
-      <w:pPr>
+      <w:r>
+        <w:rPr>
+          <w:rFonts w:ascii="Arial" w:hAnsi="Arial" w:cs="Arial"/>
+          <w:b/>
+          <w:bCs/>
+        </w:rPr>
+        <w:lastRenderedPageBreak/>
+        <w:t>MySQL:</w:t>
+      </w:r>
+      <w:r>
+        <w:rPr>
+          <w:rFonts w:ascii="Arial" w:hAnsi="Arial" w:cs="Arial"/>
+        </w:rPr>
+        <w:t xml:space="preserve"> An open-source relational database management system. In Aerosense, it's used to store and manage data.</w:t>
+      </w:r>
+    </w:p>
+    <w:p>
+      <w:pPr>
+        <w:numPr>
+          <w:ilvl w:val="0"/>
+          <w:numId w:val="13"/>
+        </w:numPr>
         <w:spacing w:after="120" w:line="360" w:lineRule="auto"/>
         <w:rPr>
           <w:rFonts w:ascii="Arial" w:hAnsi="Arial" w:cs="Arial"/>
         </w:rPr>
       </w:pPr>
+      <w:r>
+        <w:rPr>
+          <w:rFonts w:ascii="Arial" w:hAnsi="Arial" w:cs="Arial"/>
+          <w:b/>
+          <w:bCs/>
+        </w:rPr>
+        <w:t>AWS EC2 (Amazon Web Services Elastic Compute Cloud</w:t>
+      </w:r>
+      <w:r>
+        <w:rPr>
+          <w:rFonts w:ascii="Arial" w:hAnsi="Arial" w:cs="Arial"/>
+        </w:rPr>
+        <w:t>): A web service that provides resizable compute capacity in the cloud, used to host the server for Aerosense.</w:t>
+      </w:r>
     </w:p>
     <w:p>
       <w:pPr>
@@ -3136,6 +3886,86 @@
     </w:p>
     <w:p>
       <w:pPr>
+        <w:spacing w:after="120" w:line="360" w:lineRule="auto"/>
+        <w:rPr>
+          <w:rFonts w:ascii="Arial" w:hAnsi="Arial" w:cs="Arial"/>
+        </w:rPr>
+      </w:pPr>
+    </w:p>
+    <w:p>
+      <w:pPr>
+        <w:spacing w:after="120" w:line="360" w:lineRule="auto"/>
+        <w:rPr>
+          <w:rFonts w:ascii="Arial" w:hAnsi="Arial" w:cs="Arial"/>
+        </w:rPr>
+      </w:pPr>
+    </w:p>
+    <w:p>
+      <w:pPr>
+        <w:spacing w:after="120" w:line="360" w:lineRule="auto"/>
+        <w:rPr>
+          <w:rFonts w:ascii="Arial" w:hAnsi="Arial" w:cs="Arial"/>
+        </w:rPr>
+      </w:pPr>
+    </w:p>
+    <w:p>
+      <w:pPr>
+        <w:spacing w:after="120" w:line="360" w:lineRule="auto"/>
+        <w:rPr>
+          <w:rFonts w:ascii="Arial" w:hAnsi="Arial" w:cs="Arial"/>
+        </w:rPr>
+      </w:pPr>
+    </w:p>
+    <w:p>
+      <w:pPr>
+        <w:spacing w:after="120" w:line="360" w:lineRule="auto"/>
+        <w:rPr>
+          <w:rFonts w:ascii="Arial" w:hAnsi="Arial" w:cs="Arial"/>
+        </w:rPr>
+      </w:pPr>
+    </w:p>
+    <w:p>
+      <w:pPr>
+        <w:spacing w:after="120" w:line="360" w:lineRule="auto"/>
+        <w:rPr>
+          <w:rFonts w:ascii="Arial" w:hAnsi="Arial" w:cs="Arial"/>
+        </w:rPr>
+      </w:pPr>
+    </w:p>
+    <w:p>
+      <w:pPr>
+        <w:spacing w:after="120" w:line="360" w:lineRule="auto"/>
+        <w:rPr>
+          <w:rFonts w:ascii="Arial" w:hAnsi="Arial" w:cs="Arial"/>
+        </w:rPr>
+      </w:pPr>
+    </w:p>
+    <w:p>
+      <w:pPr>
+        <w:spacing w:after="120" w:line="360" w:lineRule="auto"/>
+        <w:rPr>
+          <w:rFonts w:ascii="Arial" w:hAnsi="Arial" w:cs="Arial"/>
+        </w:rPr>
+      </w:pPr>
+    </w:p>
+    <w:p>
+      <w:pPr>
+        <w:spacing w:after="120" w:line="360" w:lineRule="auto"/>
+        <w:rPr>
+          <w:rFonts w:ascii="Arial" w:hAnsi="Arial" w:cs="Arial"/>
+        </w:rPr>
+      </w:pPr>
+    </w:p>
+    <w:p>
+      <w:pPr>
+        <w:spacing w:after="120" w:line="360" w:lineRule="auto"/>
+        <w:rPr>
+          <w:rFonts w:ascii="Arial" w:hAnsi="Arial" w:cs="Arial"/>
+        </w:rPr>
+      </w:pPr>
+    </w:p>
+    <w:p>
+      <w:pPr>
         <w:pStyle w:val="Heading2"/>
         <w:rPr>
           <w:rFonts w:ascii="Arial" w:hAnsi="Arial" w:cs="Arial"/>
@@ -3144,7 +3974,7 @@
           <w:color w:val="000000" w:themeColor="text1"/>
         </w:rPr>
       </w:pPr>
-      <w:bookmarkStart w:id="1" w:name="_Toc151563380"/>
+      <w:bookmarkStart w:id="1" w:name="_Toc151930261"/>
       <w:r>
         <w:rPr>
           <w:rFonts w:ascii="Arial" w:hAnsi="Arial" w:cs="Arial"/>
@@ -3152,97 +3982,97 @@
           <w:bCs/>
           <w:color w:val="000000" w:themeColor="text1"/>
         </w:rPr>
+        <w:t>LIST OF TABLES AND DIAGRAMS</w:t>
+      </w:r>
+      <w:bookmarkEnd w:id="1"/>
+      <w:r>
+        <w:rPr>
+          <w:rFonts w:ascii="Arial" w:hAnsi="Arial" w:cs="Arial"/>
+          <w:b/>
+          <w:bCs/>
+          <w:color w:val="000000" w:themeColor="text1"/>
+        </w:rPr>
+        <w:br/>
+      </w:r>
+    </w:p>
+    <w:p>
+      <w:pPr>
+        <w:pStyle w:val="Heading3"/>
+        <w:rPr>
+          <w:rFonts w:ascii="Arial" w:hAnsi="Arial" w:cs="Arial"/>
+          <w:b/>
+          <w:bCs/>
+          <w:color w:val="000000" w:themeColor="text1"/>
+          <w:lang w:val="en-GB"/>
+        </w:rPr>
+      </w:pPr>
+      <w:bookmarkStart w:id="2" w:name="_Toc151930262"/>
+      <w:r>
+        <w:rPr>
+          <w:rFonts w:ascii="Arial" w:hAnsi="Arial" w:cs="Arial"/>
+          <w:b/>
+          <w:bCs/>
+          <w:color w:val="000000" w:themeColor="text1"/>
+          <w:lang w:val="en-GB"/>
+        </w:rPr>
+        <w:t>List Of Tables</w:t>
+      </w:r>
+      <w:bookmarkEnd w:id="2"/>
+      <w:r>
+        <w:rPr>
+          <w:rFonts w:ascii="Arial" w:hAnsi="Arial" w:cs="Arial"/>
+          <w:b/>
+          <w:bCs/>
+          <w:color w:val="000000" w:themeColor="text1"/>
+          <w:lang w:val="en-GB"/>
+        </w:rPr>
+        <w:br/>
+      </w:r>
+    </w:p>
+    <w:p>
+      <w:pPr>
+        <w:spacing w:after="120" w:line="360" w:lineRule="auto"/>
+        <w:rPr>
+          <w:rFonts w:ascii="Arial" w:hAnsi="Arial" w:cs="Arial"/>
+          <w:lang w:val="en-GB"/>
+        </w:rPr>
+      </w:pPr>
+    </w:p>
+    <w:p>
+      <w:pPr>
+        <w:pStyle w:val="Heading3"/>
+        <w:rPr>
+          <w:rFonts w:ascii="Arial" w:hAnsi="Arial" w:cs="Arial"/>
+          <w:b/>
+          <w:bCs/>
+          <w:lang w:val="en-GB"/>
+        </w:rPr>
+      </w:pPr>
+      <w:bookmarkStart w:id="3" w:name="_Toc151930263"/>
+      <w:r>
+        <w:rPr>
+          <w:rFonts w:ascii="Arial" w:hAnsi="Arial" w:cs="Arial"/>
+          <w:b/>
+          <w:bCs/>
+          <w:color w:val="000000" w:themeColor="text1"/>
+          <w:lang w:val="en-GB"/>
+        </w:rPr>
         <w:lastRenderedPageBreak/>
-        <w:t>LIST OF TABLES AND DIAGRAMS</w:t>
-      </w:r>
-      <w:bookmarkEnd w:id="1"/>
-      <w:r>
-        <w:rPr>
-          <w:rFonts w:ascii="Arial" w:hAnsi="Arial" w:cs="Arial"/>
-          <w:b/>
-          <w:bCs/>
-          <w:color w:val="000000" w:themeColor="text1"/>
+        <w:t>List Of Diagrams</w:t>
+      </w:r>
+      <w:bookmarkEnd w:id="3"/>
+      <w:r>
+        <w:rPr>
+          <w:rFonts w:ascii="Arial" w:hAnsi="Arial" w:cs="Arial"/>
+          <w:b/>
+          <w:bCs/>
+          <w:lang w:val="en-GB"/>
         </w:rPr>
         <w:br/>
       </w:r>
     </w:p>
     <w:p>
       <w:pPr>
-        <w:pStyle w:val="Heading3"/>
-        <w:rPr>
-          <w:rFonts w:ascii="Arial" w:hAnsi="Arial" w:cs="Arial"/>
-          <w:b/>
-          <w:bCs/>
-          <w:color w:val="000000" w:themeColor="text1"/>
-          <w:lang w:val="en-GB"/>
-        </w:rPr>
-      </w:pPr>
-      <w:bookmarkStart w:id="2" w:name="_Toc151563381"/>
-      <w:r>
-        <w:rPr>
-          <w:rFonts w:ascii="Arial" w:hAnsi="Arial" w:cs="Arial"/>
-          <w:b/>
-          <w:bCs/>
-          <w:color w:val="000000" w:themeColor="text1"/>
-          <w:lang w:val="en-GB"/>
-        </w:rPr>
-        <w:t>List Of Tables</w:t>
-      </w:r>
-      <w:bookmarkEnd w:id="2"/>
-      <w:r>
-        <w:rPr>
-          <w:rFonts w:ascii="Arial" w:hAnsi="Arial" w:cs="Arial"/>
-          <w:b/>
-          <w:bCs/>
-          <w:color w:val="000000" w:themeColor="text1"/>
-          <w:lang w:val="en-GB"/>
-        </w:rPr>
-        <w:br/>
-      </w:r>
-    </w:p>
-    <w:p>
-      <w:pPr>
-        <w:spacing w:after="120" w:line="360" w:lineRule="auto"/>
-        <w:rPr>
-          <w:rFonts w:ascii="Arial" w:hAnsi="Arial" w:cs="Arial"/>
-          <w:lang w:val="en-GB"/>
-        </w:rPr>
-      </w:pPr>
-    </w:p>
-    <w:p>
-      <w:pPr>
-        <w:pStyle w:val="Heading3"/>
-        <w:rPr>
-          <w:rFonts w:ascii="Arial" w:hAnsi="Arial" w:cs="Arial"/>
-          <w:b/>
-          <w:bCs/>
-          <w:lang w:val="en-GB"/>
-        </w:rPr>
-      </w:pPr>
-      <w:bookmarkStart w:id="3" w:name="_Toc151563382"/>
-      <w:r>
-        <w:rPr>
-          <w:rFonts w:ascii="Arial" w:hAnsi="Arial" w:cs="Arial"/>
-          <w:b/>
-          <w:bCs/>
-          <w:color w:val="000000" w:themeColor="text1"/>
-          <w:lang w:val="en-GB"/>
-        </w:rPr>
-        <w:t>List Of Diagrams</w:t>
-      </w:r>
-      <w:bookmarkEnd w:id="3"/>
-      <w:r>
-        <w:rPr>
-          <w:rFonts w:ascii="Arial" w:hAnsi="Arial" w:cs="Arial"/>
-          <w:b/>
-          <w:bCs/>
-          <w:lang w:val="en-GB"/>
-        </w:rPr>
-        <w:br/>
-      </w:r>
-    </w:p>
-    <w:p>
-      <w:pPr>
         <w:spacing w:line="360" w:lineRule="auto"/>
         <w:rPr>
           <w:rFonts w:ascii="Arial" w:hAnsi="Arial" w:cs="Arial"/>
@@ -3515,7 +4345,7 @@
           <w:lang w:val="en-GB"/>
         </w:rPr>
       </w:pPr>
-      <w:bookmarkStart w:id="4" w:name="_Toc151563383"/>
+      <w:bookmarkStart w:id="4" w:name="_Toc151930264"/>
       <w:r>
         <w:rPr>
           <w:rFonts w:ascii="Arial" w:hAnsi="Arial" w:cs="Arial"/>
@@ -3524,10 +4354,235 @@
           <w:color w:val="auto"/>
           <w:lang w:val="en-GB"/>
         </w:rPr>
+        <w:t>1.</w:t>
+      </w:r>
+      <w:r>
+        <w:rPr>
+          <w:rFonts w:ascii="Arial" w:hAnsi="Arial" w:cs="Arial"/>
+          <w:b/>
+          <w:bCs/>
+          <w:color w:val="auto"/>
+          <w:lang w:val="en-GB"/>
+        </w:rPr>
+        <w:t xml:space="preserve">  </w:t>
+      </w:r>
+      <w:r>
+        <w:rPr>
+          <w:rFonts w:ascii="Arial" w:hAnsi="Arial" w:cs="Arial"/>
+          <w:b/>
+          <w:bCs/>
+          <w:color w:val="auto"/>
+          <w:lang w:val="en-GB"/>
+        </w:rPr>
+        <w:t>INTRODUCTION</w:t>
+      </w:r>
+      <w:bookmarkEnd w:id="4"/>
+    </w:p>
+    <w:p>
+      <w:pPr>
+        <w:spacing w:line="360" w:lineRule="auto"/>
+        <w:rPr>
+          <w:lang w:val="en-GB"/>
+        </w:rPr>
+      </w:pPr>
+    </w:p>
+    <w:p>
+      <w:pPr>
+        <w:spacing w:line="360" w:lineRule="auto"/>
+        <w:rPr>
+          <w:rFonts w:ascii="Arial" w:hAnsi="Arial" w:cs="Arial"/>
+        </w:rPr>
+      </w:pPr>
+      <w:r>
+        <w:rPr>
+          <w:rFonts w:ascii="Arial" w:hAnsi="Arial" w:cs="Arial"/>
+        </w:rPr>
+        <w:t xml:space="preserve">The Aerosense project is an initiative designed to offer an innovative solution to air quality monitoring, specifically addressing the needs of individuals with asthma. The project aims to </w:t>
+      </w:r>
+      <w:r>
+        <w:rPr>
+          <w:rFonts w:ascii="Arial" w:hAnsi="Arial" w:cs="Arial"/>
+        </w:rPr>
         <w:lastRenderedPageBreak/>
-        <w:t>1.</w:t>
-      </w:r>
-      <w:r>
+        <w:t>develop a portable "Smart Indoor Air Quality Hub" that provides real-time insights into indoor air quality, which is crucial for people who suffer from respiratory conditions.</w:t>
+      </w:r>
+    </w:p>
+    <w:p>
+      <w:pPr>
+        <w:spacing w:line="360" w:lineRule="auto"/>
+        <w:rPr>
+          <w:rFonts w:ascii="Arial" w:hAnsi="Arial" w:cs="Arial"/>
+        </w:rPr>
+      </w:pPr>
+      <w:r>
+        <w:rPr>
+          <w:rFonts w:ascii="Arial" w:hAnsi="Arial" w:cs="Arial"/>
+        </w:rPr>
+        <w:t>This documentation outlines the development process, architecture, and functionalities of the Aerosense system. It details the collaborative effort put forth to design a system that combines sensor data acquisition, cloud-based processing, and user interaction through a mobile application.</w:t>
+      </w:r>
+    </w:p>
+    <w:p>
+      <w:pPr>
+        <w:spacing w:line="360" w:lineRule="auto"/>
+        <w:rPr>
+          <w:rFonts w:ascii="Arial" w:hAnsi="Arial" w:cs="Arial"/>
+        </w:rPr>
+      </w:pPr>
+      <w:r>
+        <w:rPr>
+          <w:rFonts w:ascii="Arial" w:hAnsi="Arial" w:cs="Arial"/>
+        </w:rPr>
+        <w:t>Our goal is to create a system that is</w:t>
+      </w:r>
+      <w:r>
+        <w:rPr>
+          <w:rFonts w:ascii="Arial" w:hAnsi="Arial" w:cs="Arial"/>
+        </w:rPr>
+        <w:t xml:space="preserve"> </w:t>
+      </w:r>
+      <w:r>
+        <w:rPr>
+          <w:rFonts w:ascii="Arial" w:hAnsi="Arial" w:cs="Arial"/>
+        </w:rPr>
+        <w:t>user-friendly, aligning with our educational objectives and the practical needs of asthma patients. The project leverages the capabilities of the Raspberry Pi as a data collection point, PubNub for real-time communication, and AWS cloud services for data processing and storage.</w:t>
+      </w:r>
+    </w:p>
+    <w:p>
+      <w:pPr>
+        <w:spacing w:line="360" w:lineRule="auto"/>
+        <w:rPr>
+          <w:rFonts w:ascii="Arial" w:hAnsi="Arial" w:cs="Arial"/>
+        </w:rPr>
+      </w:pPr>
+      <w:r>
+        <w:rPr>
+          <w:rFonts w:ascii="Arial" w:hAnsi="Arial" w:cs="Arial"/>
+        </w:rPr>
+        <w:t xml:space="preserve">The </w:t>
+      </w:r>
+      <w:r>
+        <w:rPr>
+          <w:rFonts w:ascii="Arial" w:hAnsi="Arial" w:cs="Arial"/>
+        </w:rPr>
+        <w:t xml:space="preserve">other </w:t>
+      </w:r>
+      <w:r>
+        <w:rPr>
+          <w:rFonts w:ascii="Arial" w:hAnsi="Arial" w:cs="Arial"/>
+        </w:rPr>
+        <w:t>sections will provide an overview of the system architecture, describe the alpha prototype, discuss security measures, demonstrate the deployment on a cloud server.</w:t>
+      </w:r>
+    </w:p>
+    <w:p>
+      <w:pPr>
+        <w:spacing w:line="360" w:lineRule="auto"/>
+        <w:rPr>
+          <w:rFonts w:ascii="Arial" w:hAnsi="Arial" w:cs="Arial"/>
+        </w:rPr>
+      </w:pPr>
+      <w:r>
+        <w:rPr>
+          <w:rFonts w:ascii="Arial" w:hAnsi="Arial" w:cs="Arial"/>
+        </w:rPr>
+        <w:t>As the developers of Aerosense, we have committed ourselves to a practical and simplified approach, ensuring that the end product is not only functional but also accessible to our target users. We believe that the integration of real-time environmental data with health management tools can significantly improve the daily lives of asthma patients, and this belief has been the driving force behind our project</w:t>
+      </w:r>
+      <w:r>
+        <w:rPr>
+          <w:rFonts w:ascii="Arial" w:hAnsi="Arial" w:cs="Arial"/>
+        </w:rPr>
+        <w:t xml:space="preserve"> as well as the academic part</w:t>
+      </w:r>
+      <w:r>
+        <w:rPr>
+          <w:rFonts w:ascii="Arial" w:hAnsi="Arial" w:cs="Arial"/>
+        </w:rPr>
+        <w:t>.</w:t>
+      </w:r>
+    </w:p>
+    <w:p>
+      <w:pPr>
+        <w:spacing w:line="360" w:lineRule="auto"/>
+        <w:rPr>
+          <w:rFonts w:ascii="Arial" w:hAnsi="Arial" w:cs="Arial"/>
+          <w:lang w:val="en-GB"/>
+        </w:rPr>
+      </w:pPr>
+    </w:p>
+    <w:p>
+      <w:pPr>
+        <w:spacing w:line="360" w:lineRule="auto"/>
+        <w:rPr>
+          <w:rFonts w:ascii="Arial" w:hAnsi="Arial" w:cs="Arial"/>
+          <w:lang w:val="en-GB"/>
+        </w:rPr>
+      </w:pPr>
+    </w:p>
+    <w:p>
+      <w:pPr>
+        <w:spacing w:line="360" w:lineRule="auto"/>
+        <w:rPr>
+          <w:rFonts w:ascii="Arial" w:hAnsi="Arial" w:cs="Arial"/>
+          <w:lang w:val="en-GB"/>
+        </w:rPr>
+      </w:pPr>
+    </w:p>
+    <w:p>
+      <w:pPr>
+        <w:spacing w:line="360" w:lineRule="auto"/>
+        <w:rPr>
+          <w:rFonts w:ascii="Arial" w:hAnsi="Arial" w:cs="Arial"/>
+          <w:lang w:val="en-GB"/>
+        </w:rPr>
+      </w:pPr>
+    </w:p>
+    <w:p>
+      <w:pPr>
+        <w:spacing w:line="360" w:lineRule="auto"/>
+        <w:rPr>
+          <w:rFonts w:ascii="Arial" w:hAnsi="Arial" w:cs="Arial"/>
+          <w:lang w:val="en-GB"/>
+        </w:rPr>
+      </w:pPr>
+    </w:p>
+    <w:p>
+      <w:pPr>
+        <w:spacing w:line="360" w:lineRule="auto"/>
+        <w:rPr>
+          <w:rFonts w:ascii="Arial" w:hAnsi="Arial" w:cs="Arial"/>
+          <w:lang w:val="en-GB"/>
+        </w:rPr>
+      </w:pPr>
+    </w:p>
+    <w:p>
+      <w:pPr>
+        <w:spacing w:line="360" w:lineRule="auto"/>
+        <w:rPr>
+          <w:rFonts w:ascii="Arial" w:hAnsi="Arial" w:cs="Arial"/>
+          <w:lang w:val="en-GB"/>
+        </w:rPr>
+      </w:pPr>
+    </w:p>
+    <w:p>
+      <w:pPr>
+        <w:spacing w:line="360" w:lineRule="auto"/>
+        <w:rPr>
+          <w:rFonts w:ascii="Arial" w:hAnsi="Arial" w:cs="Arial"/>
+          <w:lang w:val="en-GB"/>
+        </w:rPr>
+      </w:pPr>
+    </w:p>
+    <w:p>
+      <w:pPr>
+        <w:spacing w:line="360" w:lineRule="auto"/>
+        <w:rPr>
+          <w:rFonts w:ascii="Arial" w:hAnsi="Arial" w:cs="Arial"/>
+          <w:lang w:val="en-GB"/>
+        </w:rPr>
+      </w:pPr>
+    </w:p>
+    <w:p>
+      <w:pPr>
+        <w:pStyle w:val="Heading2"/>
         <w:rPr>
           <w:rFonts w:ascii="Arial" w:hAnsi="Arial" w:cs="Arial"/>
           <w:b/>
@@ -3535,8 +4590,8 @@
           <w:color w:val="auto"/>
           <w:lang w:val="en-GB"/>
         </w:rPr>
-        <w:t xml:space="preserve">  </w:t>
-      </w:r>
+      </w:pPr>
+      <w:bookmarkStart w:id="5" w:name="_Toc151930265"/>
       <w:r>
         <w:rPr>
           <w:rFonts w:ascii="Arial" w:hAnsi="Arial" w:cs="Arial"/>
@@ -3545,208 +4600,19 @@
           <w:color w:val="auto"/>
           <w:lang w:val="en-GB"/>
         </w:rPr>
-        <w:t>INTRODUCTION</w:t>
-      </w:r>
-      <w:bookmarkEnd w:id="4"/>
-    </w:p>
-    <w:p>
-      <w:pPr>
-        <w:spacing w:line="360" w:lineRule="auto"/>
-        <w:rPr>
-          <w:lang w:val="en-GB"/>
-        </w:rPr>
-      </w:pPr>
-    </w:p>
-    <w:p>
-      <w:pPr>
-        <w:spacing w:line="360" w:lineRule="auto"/>
-        <w:rPr>
-          <w:rFonts w:ascii="Arial" w:hAnsi="Arial" w:cs="Arial"/>
-        </w:rPr>
-      </w:pPr>
-      <w:r>
-        <w:rPr>
-          <w:rFonts w:ascii="Arial" w:hAnsi="Arial" w:cs="Arial"/>
-        </w:rPr>
-        <w:t>The Aerosense project is an initiative designed to offer an innovative solution to air quality monitoring, specifically addressing the needs of individuals with asthma. The project aims to develop a portable "Smart Indoor Air Quality Hub" that provides real-time insights into indoor air quality, which is crucial for people who suffer from respiratory conditions.</w:t>
-      </w:r>
-    </w:p>
-    <w:p>
-      <w:pPr>
-        <w:spacing w:line="360" w:lineRule="auto"/>
-        <w:rPr>
-          <w:rFonts w:ascii="Arial" w:hAnsi="Arial" w:cs="Arial"/>
-        </w:rPr>
-      </w:pPr>
-      <w:r>
-        <w:rPr>
-          <w:rFonts w:ascii="Arial" w:hAnsi="Arial" w:cs="Arial"/>
-        </w:rPr>
-        <w:t>This documentation outlines the development process, architecture, and functionalities of the Aerosense system. It details the collaborative effort put forth to design a system that combines sensor data acquisition, cloud-based processing, and user interaction through a mobile application.</w:t>
-      </w:r>
-    </w:p>
-    <w:p>
-      <w:pPr>
-        <w:spacing w:line="360" w:lineRule="auto"/>
-        <w:rPr>
-          <w:rFonts w:ascii="Arial" w:hAnsi="Arial" w:cs="Arial"/>
-        </w:rPr>
-      </w:pPr>
-      <w:r>
-        <w:rPr>
-          <w:rFonts w:ascii="Arial" w:hAnsi="Arial" w:cs="Arial"/>
-        </w:rPr>
-        <w:t>Our goal is to create a system that is</w:t>
-      </w:r>
-      <w:r>
-        <w:rPr>
-          <w:rFonts w:ascii="Arial" w:hAnsi="Arial" w:cs="Arial"/>
-        </w:rPr>
-        <w:t xml:space="preserve"> </w:t>
-      </w:r>
-      <w:r>
-        <w:rPr>
-          <w:rFonts w:ascii="Arial" w:hAnsi="Arial" w:cs="Arial"/>
-        </w:rPr>
-        <w:t>user-friendly, aligning with our educational objectives and the practical needs of asthma patients. The project leverages the capabilities of the Raspberry Pi as a data collection point, PubNub for real-time communication, and AWS cloud services for data processing and storage.</w:t>
-      </w:r>
-    </w:p>
-    <w:p>
-      <w:pPr>
-        <w:spacing w:line="360" w:lineRule="auto"/>
-        <w:rPr>
-          <w:rFonts w:ascii="Arial" w:hAnsi="Arial" w:cs="Arial"/>
-        </w:rPr>
-      </w:pPr>
-      <w:r>
-        <w:rPr>
-          <w:rFonts w:ascii="Arial" w:hAnsi="Arial" w:cs="Arial"/>
-        </w:rPr>
-        <w:t xml:space="preserve">The </w:t>
-      </w:r>
-      <w:r>
-        <w:rPr>
-          <w:rFonts w:ascii="Arial" w:hAnsi="Arial" w:cs="Arial"/>
-        </w:rPr>
-        <w:t xml:space="preserve">other </w:t>
-      </w:r>
-      <w:r>
-        <w:rPr>
-          <w:rFonts w:ascii="Arial" w:hAnsi="Arial" w:cs="Arial"/>
-        </w:rPr>
-        <w:t>sections will provide an overview of the system architecture, describe the alpha prototype, discuss security measures, demonstrate the deployment on a cloud server.</w:t>
-      </w:r>
-    </w:p>
-    <w:p>
-      <w:pPr>
-        <w:spacing w:line="360" w:lineRule="auto"/>
-        <w:rPr>
-          <w:rFonts w:ascii="Arial" w:hAnsi="Arial" w:cs="Arial"/>
-        </w:rPr>
-      </w:pPr>
-      <w:r>
-        <w:rPr>
-          <w:rFonts w:ascii="Arial" w:hAnsi="Arial" w:cs="Arial"/>
-        </w:rPr>
-        <w:t>As the developers of Aerosense, we have committed ourselves to a practical and simplified approach, ensuring that the end product is not only functional but also accessible to our target users. We believe that the integration of real-time environmental data with health management tools can significantly improve the daily lives of asthma patients, and this belief has been the driving force behind our project</w:t>
-      </w:r>
-      <w:r>
-        <w:rPr>
-          <w:rFonts w:ascii="Arial" w:hAnsi="Arial" w:cs="Arial"/>
-        </w:rPr>
-        <w:t xml:space="preserve"> as well as the academic part</w:t>
-      </w:r>
-      <w:r>
-        <w:rPr>
-          <w:rFonts w:ascii="Arial" w:hAnsi="Arial" w:cs="Arial"/>
+        <w:t>2</w:t>
+      </w:r>
+      <w:r>
+        <w:rPr>
+          <w:rFonts w:ascii="Arial" w:hAnsi="Arial" w:cs="Arial"/>
+          <w:b/>
+          <w:bCs/>
+          <w:color w:val="auto"/>
+          <w:lang w:val="en-GB"/>
         </w:rPr>
         <w:t>.</w:t>
       </w:r>
-    </w:p>
-    <w:p>
-      <w:pPr>
-        <w:spacing w:line="360" w:lineRule="auto"/>
-        <w:rPr>
-          <w:rFonts w:ascii="Arial" w:hAnsi="Arial" w:cs="Arial"/>
-          <w:lang w:val="en-GB"/>
-        </w:rPr>
-      </w:pPr>
-    </w:p>
-    <w:p>
-      <w:pPr>
-        <w:spacing w:line="360" w:lineRule="auto"/>
-        <w:rPr>
-          <w:rFonts w:ascii="Arial" w:hAnsi="Arial" w:cs="Arial"/>
-          <w:lang w:val="en-GB"/>
-        </w:rPr>
-      </w:pPr>
-    </w:p>
-    <w:p>
-      <w:pPr>
-        <w:spacing w:line="360" w:lineRule="auto"/>
-        <w:rPr>
-          <w:rFonts w:ascii="Arial" w:hAnsi="Arial" w:cs="Arial"/>
-          <w:lang w:val="en-GB"/>
-        </w:rPr>
-      </w:pPr>
-    </w:p>
-    <w:p>
-      <w:pPr>
-        <w:spacing w:line="360" w:lineRule="auto"/>
-        <w:rPr>
-          <w:rFonts w:ascii="Arial" w:hAnsi="Arial" w:cs="Arial"/>
-          <w:lang w:val="en-GB"/>
-        </w:rPr>
-      </w:pPr>
-    </w:p>
-    <w:p>
-      <w:pPr>
-        <w:spacing w:line="360" w:lineRule="auto"/>
-        <w:rPr>
-          <w:rFonts w:ascii="Arial" w:hAnsi="Arial" w:cs="Arial"/>
-          <w:lang w:val="en-GB"/>
-        </w:rPr>
-      </w:pPr>
-    </w:p>
-    <w:p>
-      <w:pPr>
-        <w:spacing w:line="360" w:lineRule="auto"/>
-        <w:rPr>
-          <w:rFonts w:ascii="Arial" w:hAnsi="Arial" w:cs="Arial"/>
-          <w:lang w:val="en-GB"/>
-        </w:rPr>
-      </w:pPr>
-    </w:p>
-    <w:p>
-      <w:pPr>
-        <w:spacing w:line="360" w:lineRule="auto"/>
-        <w:rPr>
-          <w:rFonts w:ascii="Arial" w:hAnsi="Arial" w:cs="Arial"/>
-          <w:lang w:val="en-GB"/>
-        </w:rPr>
-      </w:pPr>
-    </w:p>
-    <w:p>
-      <w:pPr>
-        <w:spacing w:line="360" w:lineRule="auto"/>
-        <w:rPr>
-          <w:rFonts w:ascii="Arial" w:hAnsi="Arial" w:cs="Arial"/>
-          <w:lang w:val="en-GB"/>
-        </w:rPr>
-      </w:pPr>
-    </w:p>
-    <w:p>
-      <w:pPr>
-        <w:spacing w:line="360" w:lineRule="auto"/>
-        <w:rPr>
-          <w:rFonts w:ascii="Arial" w:hAnsi="Arial" w:cs="Arial"/>
-          <w:lang w:val="en-GB"/>
-        </w:rPr>
-      </w:pPr>
-    </w:p>
-    <w:p>
-      <w:pPr>
-        <w:pStyle w:val="Heading2"/>
+      <w:r>
         <w:rPr>
           <w:rFonts w:ascii="Arial" w:hAnsi="Arial" w:cs="Arial"/>
           <w:b/>
@@ -3754,63 +4620,33 @@
           <w:color w:val="auto"/>
           <w:lang w:val="en-GB"/>
         </w:rPr>
-      </w:pPr>
-      <w:bookmarkStart w:id="5" w:name="_Toc151563384"/>
-      <w:r>
-        <w:rPr>
-          <w:rFonts w:ascii="Arial" w:hAnsi="Arial" w:cs="Arial"/>
-          <w:b/>
-          <w:bCs/>
-          <w:color w:val="auto"/>
+        <w:t xml:space="preserve">  SYSTEM ARCHITECTURE</w:t>
+      </w:r>
+      <w:bookmarkEnd w:id="5"/>
+    </w:p>
+    <w:p>
+      <w:pPr>
+        <w:spacing w:line="360" w:lineRule="auto"/>
+        <w:rPr>
+          <w:lang w:val="en-GB"/>
+        </w:rPr>
+      </w:pPr>
+    </w:p>
+    <w:p>
+      <w:pPr>
+        <w:spacing w:line="360" w:lineRule="auto"/>
+        <w:rPr>
+          <w:rFonts w:ascii="Arial" w:hAnsi="Arial" w:cs="Arial"/>
+          <w:lang w:val="en-GB"/>
+        </w:rPr>
+      </w:pPr>
+      <w:r>
+        <w:rPr>
+          <w:rFonts w:ascii="Arial" w:hAnsi="Arial" w:cs="Arial"/>
+          <w:noProof/>
           <w:lang w:val="en-GB"/>
         </w:rPr>
         <w:lastRenderedPageBreak/>
-        <w:t>2</w:t>
-      </w:r>
-      <w:r>
-        <w:rPr>
-          <w:rFonts w:ascii="Arial" w:hAnsi="Arial" w:cs="Arial"/>
-          <w:b/>
-          <w:bCs/>
-          <w:color w:val="auto"/>
-          <w:lang w:val="en-GB"/>
-        </w:rPr>
-        <w:t>.</w:t>
-      </w:r>
-      <w:r>
-        <w:rPr>
-          <w:rFonts w:ascii="Arial" w:hAnsi="Arial" w:cs="Arial"/>
-          <w:b/>
-          <w:bCs/>
-          <w:color w:val="auto"/>
-          <w:lang w:val="en-GB"/>
-        </w:rPr>
-        <w:t xml:space="preserve">  SYSTEM ARCHITECTURE</w:t>
-      </w:r>
-      <w:bookmarkEnd w:id="5"/>
-    </w:p>
-    <w:p>
-      <w:pPr>
-        <w:spacing w:line="360" w:lineRule="auto"/>
-        <w:rPr>
-          <w:lang w:val="en-GB"/>
-        </w:rPr>
-      </w:pPr>
-    </w:p>
-    <w:p>
-      <w:pPr>
-        <w:spacing w:line="360" w:lineRule="auto"/>
-        <w:rPr>
-          <w:rFonts w:ascii="Arial" w:hAnsi="Arial" w:cs="Arial"/>
-          <w:lang w:val="en-GB"/>
-        </w:rPr>
-      </w:pPr>
-      <w:r>
-        <w:rPr>
-          <w:rFonts w:ascii="Arial" w:hAnsi="Arial" w:cs="Arial"/>
-          <w:noProof/>
-          <w:lang w:val="en-GB"/>
-        </w:rPr>
         <w:drawing>
           <wp:inline distT="0" distB="0" distL="0" distR="0" wp14:anchorId="14D08DDC" wp14:editId="64800AB2">
             <wp:extent cx="6114553" cy="3587750"/>
@@ -3891,7 +4727,7 @@
           <w:szCs w:val="22"/>
         </w:rPr>
       </w:pPr>
-      <w:bookmarkStart w:id="6" w:name="_Toc151563385"/>
+      <w:bookmarkStart w:id="6" w:name="_Toc151930266"/>
       <w:r>
         <w:rPr>
           <w:rFonts w:ascii="Arial" w:hAnsi="Arial" w:cs="Arial"/>
@@ -3932,7 +4768,7 @@
           <w:szCs w:val="22"/>
         </w:rPr>
       </w:pPr>
-      <w:bookmarkStart w:id="7" w:name="_Toc151563386"/>
+      <w:bookmarkStart w:id="7" w:name="_Toc151930267"/>
       <w:r>
         <w:rPr>
           <w:rFonts w:ascii="Arial" w:hAnsi="Arial" w:cs="Arial"/>
@@ -4076,7 +4912,7 @@
           <w:szCs w:val="22"/>
         </w:rPr>
       </w:pPr>
-      <w:bookmarkStart w:id="8" w:name="_Toc151563387"/>
+      <w:bookmarkStart w:id="8" w:name="_Toc151930268"/>
       <w:r>
         <w:rPr>
           <w:rFonts w:ascii="Arial" w:hAnsi="Arial" w:cs="Arial"/>
@@ -4183,7 +5019,7 @@
           <w:szCs w:val="22"/>
         </w:rPr>
       </w:pPr>
-      <w:bookmarkStart w:id="9" w:name="_Toc151563388"/>
+      <w:bookmarkStart w:id="9" w:name="_Toc151930269"/>
       <w:r>
         <w:rPr>
           <w:rFonts w:ascii="Arial" w:hAnsi="Arial" w:cs="Arial"/>
@@ -4326,7 +5162,7 @@
           <w:szCs w:val="22"/>
         </w:rPr>
       </w:pPr>
-      <w:bookmarkStart w:id="10" w:name="_Toc151563389"/>
+      <w:bookmarkStart w:id="10" w:name="_Toc151930270"/>
       <w:r>
         <w:rPr>
           <w:rFonts w:ascii="Arial" w:hAnsi="Arial" w:cs="Arial"/>
@@ -4376,7 +5212,7 @@
           <w:szCs w:val="22"/>
         </w:rPr>
       </w:pPr>
-      <w:bookmarkStart w:id="11" w:name="_Toc151563390"/>
+      <w:bookmarkStart w:id="11" w:name="_Toc151930271"/>
       <w:r>
         <w:rPr>
           <w:rFonts w:ascii="Arial" w:hAnsi="Arial" w:cs="Arial"/>
@@ -4441,7 +5277,7 @@
           <w:szCs w:val="22"/>
         </w:rPr>
       </w:pPr>
-      <w:bookmarkStart w:id="12" w:name="_Toc151563391"/>
+      <w:bookmarkStart w:id="12" w:name="_Toc151930272"/>
       <w:r>
         <w:rPr>
           <w:rFonts w:ascii="Arial" w:hAnsi="Arial" w:cs="Arial"/>
@@ -4506,7 +5342,7 @@
           <w:szCs w:val="22"/>
         </w:rPr>
       </w:pPr>
-      <w:bookmarkStart w:id="13" w:name="_Toc151563392"/>
+      <w:bookmarkStart w:id="13" w:name="_Toc151930273"/>
       <w:r>
         <w:rPr>
           <w:rFonts w:ascii="Arial" w:hAnsi="Arial" w:cs="Arial"/>
@@ -4639,7 +5475,7 @@
           <w:szCs w:val="22"/>
         </w:rPr>
       </w:pPr>
-      <w:bookmarkStart w:id="14" w:name="_Toc151563393"/>
+      <w:bookmarkStart w:id="14" w:name="_Toc151930274"/>
       <w:r>
         <w:rPr>
           <w:rFonts w:ascii="Arial" w:hAnsi="Arial" w:cs="Arial"/>
@@ -5081,19 +5917,7 @@
         <w:rPr>
           <w:rFonts w:ascii="Arial" w:hAnsi="Arial" w:cs="Arial"/>
         </w:rPr>
-        <w:t xml:space="preserve">: This GPS module provides geolocation data, enabling our system to tag air quality measurements with precise locations. This feature is key for tracking and </w:t>
-      </w:r>
-      <w:r>
-        <w:rPr>
-          <w:rFonts w:ascii="Arial" w:hAnsi="Arial" w:cs="Arial"/>
-        </w:rPr>
-        <w:t>analysing</w:t>
-      </w:r>
-      <w:r>
-        <w:rPr>
-          <w:rFonts w:ascii="Arial" w:hAnsi="Arial" w:cs="Arial"/>
-        </w:rPr>
-        <w:t xml:space="preserve"> environmental conditions across different indoor settings.</w:t>
+        <w:t>: This GPS module provides geolocation data, enabling our system to tag air quality measurements with precise locations. This feature is key for tracking and analysing environmental conditions across different indoor settings.</w:t>
       </w:r>
     </w:p>
     <w:p>
@@ -5225,21 +6049,7 @@
         <w:rPr>
           <w:rFonts w:ascii="Arial" w:hAnsi="Arial" w:cs="Arial"/>
         </w:rPr>
-        <w:t>: The multi-</w:t>
-      </w:r>
-      <w:proofErr w:type="spellStart"/>
-      <w:r>
-        <w:rPr>
-          <w:rFonts w:ascii="Arial" w:hAnsi="Arial" w:cs="Arial"/>
-        </w:rPr>
-        <w:t>color</w:t>
-      </w:r>
-      <w:proofErr w:type="spellEnd"/>
-      <w:r>
-        <w:rPr>
-          <w:rFonts w:ascii="Arial" w:hAnsi="Arial" w:cs="Arial"/>
-        </w:rPr>
-        <w:t xml:space="preserve"> LED indicator displays real-time air quality status. It's connected through a resistor to the GPIO pin on the Raspberry Pi to manage voltage and current flow, ensuring the LED operates safely.</w:t>
+        <w:t>: The multi-color LED indicator displays real-time air quality status. It's connected through a resistor to the GPIO pin on the Raspberry Pi to manage voltage and current flow, ensuring the LED operates safely.</w:t>
       </w:r>
     </w:p>
     <w:p>
@@ -5427,11 +6237,918 @@
           <w:rFonts w:ascii="Arial" w:hAnsi="Arial" w:cs="Arial"/>
           <w:b/>
           <w:bCs/>
+          <w:color w:val="auto"/>
+        </w:rPr>
+      </w:pPr>
+      <w:bookmarkStart w:id="15" w:name="_Toc151930275"/>
+      <w:r>
+        <w:rPr>
+          <w:rFonts w:ascii="Arial" w:hAnsi="Arial" w:cs="Arial"/>
+          <w:b/>
+          <w:bCs/>
+          <w:color w:val="auto"/>
+        </w:rPr>
+        <w:lastRenderedPageBreak/>
+        <w:t xml:space="preserve">3. </w:t>
+      </w:r>
+      <w:r>
+        <w:rPr>
+          <w:rFonts w:ascii="Arial" w:hAnsi="Arial" w:cs="Arial"/>
+          <w:b/>
+          <w:bCs/>
+          <w:color w:val="auto"/>
+        </w:rPr>
+        <w:t>Alpha Prototype Documentation</w:t>
+      </w:r>
+      <w:bookmarkEnd w:id="15"/>
+    </w:p>
+    <w:p/>
+    <w:p>
+      <w:pPr>
+        <w:pStyle w:val="Heading3"/>
+        <w:rPr>
+          <w:rFonts w:ascii="Arial" w:hAnsi="Arial" w:cs="Arial"/>
+          <w:b/>
+          <w:bCs/>
+          <w:color w:val="auto"/>
+          <w:sz w:val="22"/>
+          <w:szCs w:val="22"/>
+        </w:rPr>
+      </w:pPr>
+      <w:bookmarkStart w:id="16" w:name="_Toc151930276"/>
+      <w:r>
+        <w:rPr>
+          <w:rFonts w:ascii="Arial" w:hAnsi="Arial" w:cs="Arial"/>
+          <w:b/>
+          <w:bCs/>
+          <w:color w:val="auto"/>
+          <w:sz w:val="22"/>
+          <w:szCs w:val="22"/>
+        </w:rPr>
+        <w:t>Introduction</w:t>
+      </w:r>
+      <w:bookmarkEnd w:id="16"/>
+    </w:p>
+    <w:p/>
+    <w:p>
+      <w:pPr>
+        <w:spacing w:line="360" w:lineRule="auto"/>
+        <w:rPr>
+          <w:rFonts w:ascii="Arial" w:hAnsi="Arial" w:cs="Arial"/>
+        </w:rPr>
+      </w:pPr>
+      <w:r>
+        <w:rPr>
+          <w:rFonts w:ascii="Arial" w:hAnsi="Arial" w:cs="Arial"/>
+        </w:rPr>
+        <w:t xml:space="preserve">This </w:t>
+      </w:r>
+      <w:r>
+        <w:rPr>
+          <w:rFonts w:ascii="Arial" w:hAnsi="Arial" w:cs="Arial"/>
+        </w:rPr>
+        <w:t>section shows</w:t>
+      </w:r>
+      <w:r>
+        <w:rPr>
+          <w:rFonts w:ascii="Arial" w:hAnsi="Arial" w:cs="Arial"/>
+        </w:rPr>
+        <w:t xml:space="preserve"> the development and features of our alpha prototype for the Aerosense project. Our prototype integrates Internet of Things (IoT) hardware, a web server hosted on AWS, and PubNub communication for real-time data transfer. We've focused on building a system that demonstrates the core </w:t>
+      </w:r>
+      <w:r>
+        <w:rPr>
+          <w:rFonts w:ascii="Arial" w:hAnsi="Arial" w:cs="Arial"/>
+        </w:rPr>
+        <w:t>parts</w:t>
+      </w:r>
+      <w:r>
+        <w:rPr>
+          <w:rFonts w:ascii="Arial" w:hAnsi="Arial" w:cs="Arial"/>
+        </w:rPr>
+        <w:t xml:space="preserve"> of </w:t>
+      </w:r>
+      <w:r>
+        <w:rPr>
+          <w:rFonts w:ascii="Arial" w:hAnsi="Arial" w:cs="Arial"/>
+        </w:rPr>
+        <w:t>aerosense</w:t>
+      </w:r>
+      <w:r>
+        <w:rPr>
+          <w:rFonts w:ascii="Arial" w:hAnsi="Arial" w:cs="Arial"/>
+        </w:rPr>
+        <w:t>.</w:t>
+      </w:r>
+    </w:p>
+    <w:p>
+      <w:pPr>
+        <w:pStyle w:val="Heading3"/>
+        <w:rPr>
+          <w:rFonts w:ascii="Arial" w:hAnsi="Arial" w:cs="Arial"/>
+          <w:b/>
+          <w:bCs/>
+          <w:color w:val="auto"/>
+          <w:sz w:val="22"/>
+          <w:szCs w:val="22"/>
+        </w:rPr>
+      </w:pPr>
+      <w:bookmarkStart w:id="17" w:name="_Toc151930277"/>
+      <w:r>
+        <w:rPr>
+          <w:rFonts w:ascii="Arial" w:hAnsi="Arial" w:cs="Arial"/>
+          <w:b/>
+          <w:bCs/>
+          <w:color w:val="auto"/>
+          <w:sz w:val="22"/>
+          <w:szCs w:val="22"/>
+        </w:rPr>
+        <w:t>Hardware</w:t>
+      </w:r>
+      <w:bookmarkEnd w:id="17"/>
+    </w:p>
+    <w:p/>
+    <w:p>
+      <w:pPr>
+        <w:spacing w:line="360" w:lineRule="auto"/>
+        <w:rPr>
+          <w:rFonts w:ascii="Arial" w:hAnsi="Arial" w:cs="Arial"/>
+        </w:rPr>
+      </w:pPr>
+      <w:r>
+        <w:rPr>
+          <w:rFonts w:ascii="Arial" w:hAnsi="Arial" w:cs="Arial"/>
+        </w:rPr>
+        <w:t xml:space="preserve">For the IoT hardware, we chose to use the BME680 sensor and the PMS7003 particulate matter sensor. However, during development, we encountered a challenge with the PMS7003 sensor, due to an incompatible IDC </w:t>
+      </w:r>
+      <w:r>
+        <w:rPr>
+          <w:rFonts w:ascii="Arial" w:hAnsi="Arial" w:cs="Arial"/>
+        </w:rPr>
+        <w:t>adapter</w:t>
+      </w:r>
+      <w:r>
+        <w:rPr>
+          <w:rFonts w:ascii="Arial" w:hAnsi="Arial" w:cs="Arial"/>
+        </w:rPr>
+        <w:t xml:space="preserve">. </w:t>
+      </w:r>
+      <w:r>
+        <w:rPr>
+          <w:rFonts w:ascii="Arial" w:hAnsi="Arial" w:cs="Arial"/>
+        </w:rPr>
+        <w:t>Now</w:t>
+      </w:r>
+      <w:r>
+        <w:rPr>
+          <w:rFonts w:ascii="Arial" w:hAnsi="Arial" w:cs="Arial"/>
+        </w:rPr>
+        <w:t>, our current prototype primarily relies on the BME680 sensor, which measures air quality, temperature, humidity, and gas resistance.</w:t>
+      </w:r>
+    </w:p>
+    <w:p>
+      <w:pPr>
+        <w:spacing w:line="360" w:lineRule="auto"/>
+        <w:rPr>
+          <w:rFonts w:ascii="Arial" w:hAnsi="Arial" w:cs="Arial"/>
+        </w:rPr>
+      </w:pPr>
+      <w:r>
+        <w:rPr>
+          <w:rFonts w:ascii="Arial" w:hAnsi="Arial" w:cs="Arial"/>
+        </w:rPr>
+        <w:t xml:space="preserve">Our approach has been to keep the hardware setup as simple as possible while ensuring reliable data collection. The BME680 sensor connects to a Raspberry Pi, serving as our primary data collection point. The Raspberry Pi is programmed to periodically read sensor data, preparing it for </w:t>
+      </w:r>
+      <w:r>
+        <w:rPr>
+          <w:rFonts w:ascii="Arial" w:hAnsi="Arial" w:cs="Arial"/>
+        </w:rPr>
+        <w:t>transfer</w:t>
+      </w:r>
+      <w:r>
+        <w:rPr>
+          <w:rFonts w:ascii="Arial" w:hAnsi="Arial" w:cs="Arial"/>
+        </w:rPr>
+        <w:t xml:space="preserve"> to our web server.</w:t>
+      </w:r>
+    </w:p>
+    <w:p>
+      <w:pPr>
+        <w:spacing w:line="360" w:lineRule="auto"/>
+        <w:rPr>
+          <w:rFonts w:ascii="Arial" w:hAnsi="Arial" w:cs="Arial"/>
+        </w:rPr>
+      </w:pPr>
+    </w:p>
+    <w:p>
+      <w:pPr>
+        <w:pStyle w:val="Heading3"/>
+        <w:rPr>
+          <w:rFonts w:ascii="Arial" w:hAnsi="Arial" w:cs="Arial"/>
+          <w:b/>
+          <w:bCs/>
+          <w:color w:val="auto"/>
+          <w:sz w:val="22"/>
+          <w:szCs w:val="22"/>
+        </w:rPr>
+      </w:pPr>
+      <w:bookmarkStart w:id="18" w:name="_Toc151930278"/>
+      <w:r>
+        <w:rPr>
+          <w:rFonts w:ascii="Arial" w:hAnsi="Arial" w:cs="Arial"/>
+          <w:b/>
+          <w:bCs/>
+          <w:color w:val="auto"/>
+          <w:sz w:val="22"/>
+          <w:szCs w:val="22"/>
+        </w:rPr>
+        <w:t>Webserver</w:t>
+      </w:r>
+      <w:bookmarkEnd w:id="18"/>
+    </w:p>
+    <w:p/>
+    <w:p>
+      <w:pPr>
+        <w:spacing w:line="360" w:lineRule="auto"/>
+        <w:rPr>
+          <w:rFonts w:ascii="Arial" w:hAnsi="Arial" w:cs="Arial"/>
+        </w:rPr>
+      </w:pPr>
+      <w:r>
+        <w:rPr>
+          <w:rFonts w:ascii="Arial" w:hAnsi="Arial" w:cs="Arial"/>
+        </w:rPr>
+        <w:t>The core of our prototype</w:t>
+      </w:r>
+      <w:r>
+        <w:rPr>
+          <w:rFonts w:ascii="Arial" w:hAnsi="Arial" w:cs="Arial"/>
+        </w:rPr>
+        <w:t xml:space="preserve"> </w:t>
+      </w:r>
+      <w:r>
+        <w:rPr>
+          <w:rFonts w:ascii="Arial" w:hAnsi="Arial" w:cs="Arial"/>
+        </w:rPr>
+        <w:t>is a Flask-based web server. This server is responsible for handling requests from both the IoT hardware and the client application. It processes incoming sensor data, interacts with the database, and manages user requests.</w:t>
+      </w:r>
+    </w:p>
+    <w:p>
+      <w:pPr>
+        <w:spacing w:line="360" w:lineRule="auto"/>
+        <w:rPr>
+          <w:rFonts w:ascii="Arial" w:hAnsi="Arial" w:cs="Arial"/>
+        </w:rPr>
+      </w:pPr>
+      <w:r>
+        <w:rPr>
+          <w:rFonts w:ascii="Arial" w:hAnsi="Arial" w:cs="Arial"/>
+        </w:rPr>
+        <w:t>The web server's primary functions include:</w:t>
+      </w:r>
+    </w:p>
+    <w:p>
+      <w:pPr>
+        <w:numPr>
+          <w:ilvl w:val="0"/>
+          <w:numId w:val="18"/>
+        </w:numPr>
+        <w:spacing w:line="360" w:lineRule="auto"/>
+        <w:rPr>
+          <w:rFonts w:ascii="Arial" w:hAnsi="Arial" w:cs="Arial"/>
+        </w:rPr>
+      </w:pPr>
+      <w:r>
+        <w:rPr>
+          <w:rFonts w:ascii="Arial" w:hAnsi="Arial" w:cs="Arial"/>
+        </w:rPr>
+        <w:t>Receiving encrypted sensor data from the IoT devices.</w:t>
+      </w:r>
+    </w:p>
+    <w:p>
+      <w:pPr>
+        <w:numPr>
+          <w:ilvl w:val="0"/>
+          <w:numId w:val="18"/>
+        </w:numPr>
+        <w:spacing w:line="360" w:lineRule="auto"/>
+        <w:rPr>
+          <w:rFonts w:ascii="Arial" w:hAnsi="Arial" w:cs="Arial"/>
+        </w:rPr>
+      </w:pPr>
+      <w:r>
+        <w:rPr>
+          <w:rFonts w:ascii="Arial" w:hAnsi="Arial" w:cs="Arial"/>
+        </w:rPr>
+        <w:t>Decrypting and processing this data for storage.</w:t>
+      </w:r>
+    </w:p>
+    <w:p>
+      <w:pPr>
+        <w:numPr>
+          <w:ilvl w:val="0"/>
+          <w:numId w:val="18"/>
+        </w:numPr>
+        <w:spacing w:line="360" w:lineRule="auto"/>
+        <w:rPr>
+          <w:rFonts w:ascii="Arial" w:hAnsi="Arial" w:cs="Arial"/>
+        </w:rPr>
+      </w:pPr>
+      <w:r>
+        <w:rPr>
+          <w:rFonts w:ascii="Arial" w:hAnsi="Arial" w:cs="Arial"/>
+        </w:rPr>
+        <w:t>Serving processed data to the user interface upon request.</w:t>
+      </w:r>
+    </w:p>
+    <w:p>
+      <w:pPr>
+        <w:numPr>
+          <w:ilvl w:val="0"/>
+          <w:numId w:val="18"/>
+        </w:numPr>
+        <w:spacing w:line="360" w:lineRule="auto"/>
+        <w:rPr>
+          <w:rFonts w:ascii="Arial" w:hAnsi="Arial" w:cs="Arial"/>
+        </w:rPr>
+      </w:pPr>
+      <w:r>
+        <w:rPr>
+          <w:rFonts w:ascii="Arial" w:hAnsi="Arial" w:cs="Arial"/>
+        </w:rPr>
+        <w:t>Handling user authentication and session management.</w:t>
+      </w:r>
+    </w:p>
+    <w:p>
+      <w:pPr>
+        <w:spacing w:line="360" w:lineRule="auto"/>
+        <w:ind w:left="720"/>
+        <w:rPr>
+          <w:rFonts w:ascii="Arial" w:hAnsi="Arial" w:cs="Arial"/>
+        </w:rPr>
+      </w:pPr>
+    </w:p>
+    <w:p>
+      <w:pPr>
+        <w:spacing w:line="360" w:lineRule="auto"/>
+        <w:ind w:left="720"/>
+        <w:rPr>
+          <w:rFonts w:ascii="Arial" w:hAnsi="Arial" w:cs="Arial"/>
+        </w:rPr>
+      </w:pPr>
+    </w:p>
+    <w:p>
+      <w:pPr>
+        <w:pStyle w:val="Heading3"/>
+        <w:rPr>
+          <w:rFonts w:ascii="Arial" w:hAnsi="Arial" w:cs="Arial"/>
+          <w:b/>
+          <w:bCs/>
+          <w:color w:val="auto"/>
+          <w:sz w:val="22"/>
+          <w:szCs w:val="22"/>
+        </w:rPr>
+      </w:pPr>
+      <w:bookmarkStart w:id="19" w:name="_Toc151930279"/>
+      <w:r>
+        <w:rPr>
+          <w:rFonts w:ascii="Arial" w:hAnsi="Arial" w:cs="Arial"/>
+          <w:b/>
+          <w:bCs/>
+          <w:color w:val="auto"/>
+          <w:sz w:val="22"/>
+          <w:szCs w:val="22"/>
+        </w:rPr>
+        <w:lastRenderedPageBreak/>
+        <w:t>Hosted on AWS</w:t>
+      </w:r>
+      <w:bookmarkEnd w:id="19"/>
+    </w:p>
+    <w:p/>
+    <w:p>
+      <w:pPr>
+        <w:spacing w:line="360" w:lineRule="auto"/>
+        <w:rPr>
+          <w:rFonts w:ascii="Arial" w:hAnsi="Arial" w:cs="Arial"/>
+        </w:rPr>
+      </w:pPr>
+      <w:r>
+        <w:rPr>
+          <w:rFonts w:ascii="Arial" w:hAnsi="Arial" w:cs="Arial"/>
+        </w:rPr>
+        <w:t>Our web server is hosted on Amazon Web Services (AWS),</w:t>
+      </w:r>
+      <w:r>
+        <w:rPr>
+          <w:rFonts w:ascii="Arial" w:hAnsi="Arial" w:cs="Arial"/>
+        </w:rPr>
+        <w:t xml:space="preserve"> </w:t>
+      </w:r>
+      <w:r>
+        <w:rPr>
+          <w:rFonts w:ascii="Arial" w:hAnsi="Arial" w:cs="Arial"/>
+        </w:rPr>
+        <w:t xml:space="preserve"> The domain </w:t>
+      </w:r>
+      <w:r>
+        <w:rPr>
+          <w:rFonts w:ascii="Arial" w:hAnsi="Arial" w:cs="Arial"/>
+          <w:b/>
+          <w:bCs/>
+        </w:rPr>
+        <w:t>https://www.</w:t>
+      </w:r>
+      <w:r>
+        <w:rPr>
+          <w:rFonts w:ascii="Arial" w:hAnsi="Arial" w:cs="Arial"/>
+          <w:b/>
+          <w:bCs/>
+        </w:rPr>
+        <w:t>aerosense.life</w:t>
+      </w:r>
+      <w:r>
+        <w:rPr>
+          <w:rFonts w:ascii="Arial" w:hAnsi="Arial" w:cs="Arial"/>
+        </w:rPr>
+        <w:t xml:space="preserve"> is custom-configured to point to our AWS-hosted server, offering a </w:t>
+      </w:r>
+      <w:r>
+        <w:rPr>
+          <w:rFonts w:ascii="Arial" w:hAnsi="Arial" w:cs="Arial"/>
+        </w:rPr>
+        <w:t>the needed endpoints for out project</w:t>
+      </w:r>
+      <w:r>
+        <w:rPr>
+          <w:rFonts w:ascii="Arial" w:hAnsi="Arial" w:cs="Arial"/>
+        </w:rPr>
+        <w:t>.</w:t>
+      </w:r>
+    </w:p>
+    <w:p>
+      <w:pPr>
+        <w:spacing w:line="360" w:lineRule="auto"/>
+        <w:rPr>
+          <w:rFonts w:ascii="Arial" w:hAnsi="Arial" w:cs="Arial"/>
+        </w:rPr>
+      </w:pPr>
+    </w:p>
+    <w:p>
+      <w:pPr>
+        <w:pStyle w:val="Heading3"/>
+        <w:rPr>
+          <w:rFonts w:ascii="Arial" w:hAnsi="Arial" w:cs="Arial"/>
+          <w:b/>
+          <w:bCs/>
+          <w:color w:val="auto"/>
+          <w:sz w:val="22"/>
+          <w:szCs w:val="22"/>
+        </w:rPr>
+      </w:pPr>
+      <w:bookmarkStart w:id="20" w:name="_Toc151930280"/>
+      <w:r>
+        <w:rPr>
+          <w:rFonts w:ascii="Arial" w:hAnsi="Arial" w:cs="Arial"/>
+          <w:b/>
+          <w:bCs/>
+          <w:color w:val="auto"/>
+          <w:sz w:val="22"/>
+          <w:szCs w:val="22"/>
+        </w:rPr>
+        <w:t>PubNub Communication</w:t>
+      </w:r>
+      <w:bookmarkEnd w:id="20"/>
+    </w:p>
+    <w:p/>
+    <w:p>
+      <w:pPr>
+        <w:spacing w:line="360" w:lineRule="auto"/>
+        <w:rPr>
+          <w:rFonts w:ascii="Arial" w:hAnsi="Arial" w:cs="Arial"/>
+        </w:rPr>
+      </w:pPr>
+      <w:r>
+        <w:rPr>
+          <w:rFonts w:ascii="Arial" w:hAnsi="Arial" w:cs="Arial"/>
+        </w:rPr>
+        <w:t>For real-time data transfer between the IoT devices and the server, we employed PubNub. PubNub</w:t>
+      </w:r>
+      <w:r>
+        <w:rPr>
+          <w:rFonts w:ascii="Arial" w:hAnsi="Arial" w:cs="Arial"/>
+        </w:rPr>
+        <w:t xml:space="preserve"> is </w:t>
+      </w:r>
+      <w:r>
+        <w:rPr>
+          <w:rFonts w:ascii="Arial" w:hAnsi="Arial" w:cs="Arial"/>
+        </w:rPr>
+        <w:t xml:space="preserve"> efficient and reliable</w:t>
+      </w:r>
+      <w:r>
+        <w:rPr>
+          <w:rFonts w:ascii="Arial" w:hAnsi="Arial" w:cs="Arial"/>
+        </w:rPr>
+        <w:t xml:space="preserve"> to offer </w:t>
+      </w:r>
+      <w:r>
+        <w:rPr>
+          <w:rFonts w:ascii="Arial" w:hAnsi="Arial" w:cs="Arial"/>
+        </w:rPr>
+        <w:t xml:space="preserve"> real-time messaging system. Our implementation uses PubNub to:</w:t>
+      </w:r>
+    </w:p>
+    <w:p>
+      <w:pPr>
+        <w:numPr>
+          <w:ilvl w:val="0"/>
+          <w:numId w:val="19"/>
+        </w:numPr>
+        <w:spacing w:line="360" w:lineRule="auto"/>
+        <w:rPr>
+          <w:rFonts w:ascii="Arial" w:hAnsi="Arial" w:cs="Arial"/>
+        </w:rPr>
+      </w:pPr>
+      <w:r>
+        <w:rPr>
+          <w:rFonts w:ascii="Arial" w:hAnsi="Arial" w:cs="Arial"/>
+        </w:rPr>
+        <w:t>Securely transmit encrypted sensor data from the Raspberry Pi to the server.</w:t>
+      </w:r>
+    </w:p>
+    <w:p>
+      <w:pPr>
+        <w:numPr>
+          <w:ilvl w:val="0"/>
+          <w:numId w:val="19"/>
+        </w:numPr>
+        <w:spacing w:line="360" w:lineRule="auto"/>
+        <w:rPr>
+          <w:rFonts w:ascii="Arial" w:hAnsi="Arial" w:cs="Arial"/>
+        </w:rPr>
+      </w:pPr>
+      <w:r>
+        <w:rPr>
+          <w:rFonts w:ascii="Arial" w:hAnsi="Arial" w:cs="Arial"/>
+        </w:rPr>
+        <w:t>Enable real-time updates in the client application, particularly for live air quality readings.</w:t>
+      </w:r>
+    </w:p>
+    <w:p>
+      <w:pPr>
+        <w:numPr>
+          <w:ilvl w:val="0"/>
+          <w:numId w:val="19"/>
+        </w:numPr>
+        <w:spacing w:line="360" w:lineRule="auto"/>
+        <w:rPr>
+          <w:rFonts w:ascii="Arial" w:hAnsi="Arial" w:cs="Arial"/>
+        </w:rPr>
+      </w:pPr>
+      <w:r>
+        <w:rPr>
+          <w:rFonts w:ascii="Arial" w:hAnsi="Arial" w:cs="Arial"/>
+        </w:rPr>
+        <w:t>User can change the settings of the Hub as well.</w:t>
+      </w:r>
+    </w:p>
+    <w:p>
+      <w:pPr>
+        <w:spacing w:line="360" w:lineRule="auto"/>
+        <w:rPr>
+          <w:rFonts w:ascii="Arial" w:hAnsi="Arial" w:cs="Arial"/>
+        </w:rPr>
+      </w:pPr>
+      <w:r>
+        <w:rPr>
+          <w:rFonts w:ascii="Arial" w:hAnsi="Arial" w:cs="Arial"/>
+        </w:rPr>
+        <w:t>The server runs a background task that constantly listens for incoming data on the PubNub channel, ensuring that new sensor readings are immediately captured and processed.</w:t>
+      </w:r>
+    </w:p>
+    <w:p>
+      <w:pPr>
+        <w:spacing w:line="360" w:lineRule="auto"/>
+        <w:rPr>
+          <w:rFonts w:ascii="Arial" w:hAnsi="Arial" w:cs="Arial"/>
+        </w:rPr>
+      </w:pPr>
+    </w:p>
+    <w:p>
+      <w:pPr>
+        <w:pStyle w:val="Heading3"/>
+        <w:rPr>
+          <w:rFonts w:ascii="Arial" w:hAnsi="Arial" w:cs="Arial"/>
+          <w:b/>
+          <w:bCs/>
+          <w:color w:val="auto"/>
+          <w:sz w:val="22"/>
+          <w:szCs w:val="22"/>
+        </w:rPr>
+      </w:pPr>
+      <w:bookmarkStart w:id="21" w:name="_Toc151930281"/>
+      <w:r>
+        <w:rPr>
+          <w:rFonts w:ascii="Arial" w:hAnsi="Arial" w:cs="Arial"/>
+          <w:b/>
+          <w:bCs/>
+          <w:color w:val="auto"/>
+          <w:sz w:val="22"/>
+          <w:szCs w:val="22"/>
+        </w:rPr>
+        <w:t>Database</w:t>
+      </w:r>
+      <w:bookmarkEnd w:id="21"/>
+    </w:p>
+    <w:p/>
+    <w:p>
+      <w:pPr>
+        <w:spacing w:line="360" w:lineRule="auto"/>
+        <w:rPr>
+          <w:rFonts w:ascii="Arial" w:hAnsi="Arial" w:cs="Arial"/>
+        </w:rPr>
+      </w:pPr>
+      <w:r>
+        <w:rPr>
+          <w:rFonts w:ascii="Arial" w:hAnsi="Arial" w:cs="Arial"/>
+        </w:rPr>
+        <w:t>We are using a MySQL database hosted on the same AWS server. This database stores user data, sensor readings,</w:t>
+      </w:r>
+      <w:r>
+        <w:rPr>
+          <w:rFonts w:ascii="Arial" w:hAnsi="Arial" w:cs="Arial"/>
+        </w:rPr>
+        <w:t xml:space="preserve"> asthma profile</w:t>
+      </w:r>
+      <w:r>
+        <w:rPr>
+          <w:rFonts w:ascii="Arial" w:hAnsi="Arial" w:cs="Arial"/>
+        </w:rPr>
+        <w:t xml:space="preserve"> and settings. Our database schema is designed to efficiently store and retrieve data.</w:t>
+      </w:r>
+    </w:p>
+    <w:p>
+      <w:pPr>
+        <w:spacing w:line="360" w:lineRule="auto"/>
+        <w:rPr>
+          <w:rFonts w:ascii="Arial" w:hAnsi="Arial" w:cs="Arial"/>
+        </w:rPr>
+      </w:pPr>
+      <w:r>
+        <w:rPr>
+          <w:rFonts w:ascii="Arial" w:hAnsi="Arial" w:cs="Arial"/>
+        </w:rPr>
+        <w:t>Key aspects of our database implementation include:</w:t>
+      </w:r>
+    </w:p>
+    <w:p>
+      <w:pPr>
+        <w:numPr>
+          <w:ilvl w:val="0"/>
+          <w:numId w:val="20"/>
+        </w:numPr>
+        <w:spacing w:line="360" w:lineRule="auto"/>
+        <w:rPr>
+          <w:rFonts w:ascii="Arial" w:hAnsi="Arial" w:cs="Arial"/>
+        </w:rPr>
+      </w:pPr>
+      <w:r>
+        <w:rPr>
+          <w:rFonts w:ascii="Arial" w:hAnsi="Arial" w:cs="Arial"/>
+        </w:rPr>
+        <w:t>Tables for user data, sensor readings, and device configurations.</w:t>
+      </w:r>
+    </w:p>
+    <w:p>
+      <w:pPr>
+        <w:numPr>
+          <w:ilvl w:val="0"/>
+          <w:numId w:val="20"/>
+        </w:numPr>
+        <w:spacing w:line="360" w:lineRule="auto"/>
+        <w:rPr>
+          <w:rFonts w:ascii="Arial" w:hAnsi="Arial" w:cs="Arial"/>
+        </w:rPr>
+      </w:pPr>
+      <w:r>
+        <w:rPr>
+          <w:rFonts w:ascii="Arial" w:hAnsi="Arial" w:cs="Arial"/>
+        </w:rPr>
+        <w:t>Efficient indexing to speed up queries, especially for retrieving the latest sensor data.</w:t>
+      </w:r>
+    </w:p>
+    <w:p>
+      <w:pPr>
+        <w:numPr>
+          <w:ilvl w:val="0"/>
+          <w:numId w:val="20"/>
+        </w:numPr>
+        <w:spacing w:line="360" w:lineRule="auto"/>
+        <w:rPr>
+          <w:rFonts w:ascii="Arial" w:hAnsi="Arial" w:cs="Arial"/>
+        </w:rPr>
+      </w:pPr>
+      <w:r>
+        <w:rPr>
+          <w:rFonts w:ascii="Arial" w:hAnsi="Arial" w:cs="Arial"/>
+        </w:rPr>
+        <w:t>Secure storage of user credentials and personal data.</w:t>
+      </w:r>
+    </w:p>
+    <w:p>
+      <w:pPr>
+        <w:spacing w:line="360" w:lineRule="auto"/>
+        <w:ind w:left="720"/>
+        <w:rPr>
+          <w:rFonts w:ascii="Arial" w:hAnsi="Arial" w:cs="Arial"/>
+        </w:rPr>
+      </w:pPr>
+    </w:p>
+    <w:p>
+      <w:pPr>
+        <w:pStyle w:val="Heading3"/>
+        <w:rPr>
+          <w:rFonts w:ascii="Arial" w:hAnsi="Arial" w:cs="Arial"/>
+          <w:b/>
+          <w:bCs/>
+          <w:color w:val="auto"/>
+          <w:sz w:val="22"/>
+          <w:szCs w:val="22"/>
+        </w:rPr>
+      </w:pPr>
+      <w:bookmarkStart w:id="22" w:name="_Toc151930282"/>
+      <w:r>
+        <w:rPr>
+          <w:rFonts w:ascii="Arial" w:hAnsi="Arial" w:cs="Arial"/>
+          <w:b/>
+          <w:bCs/>
+          <w:color w:val="auto"/>
+          <w:sz w:val="22"/>
+          <w:szCs w:val="22"/>
+        </w:rPr>
+        <w:t>Security</w:t>
+      </w:r>
+      <w:bookmarkEnd w:id="22"/>
+      <w:r>
+        <w:rPr>
+          <w:rFonts w:ascii="Arial" w:hAnsi="Arial" w:cs="Arial"/>
+          <w:b/>
+          <w:bCs/>
+          <w:color w:val="auto"/>
+          <w:sz w:val="22"/>
+          <w:szCs w:val="22"/>
+        </w:rPr>
+        <w:t xml:space="preserve"> </w:t>
+      </w:r>
+    </w:p>
+    <w:p/>
+    <w:p>
+      <w:pPr>
+        <w:spacing w:line="360" w:lineRule="auto"/>
+        <w:rPr>
+          <w:rFonts w:ascii="Arial" w:hAnsi="Arial" w:cs="Arial"/>
+        </w:rPr>
+      </w:pPr>
+      <w:r>
+        <w:rPr>
+          <w:rFonts w:ascii="Arial" w:hAnsi="Arial" w:cs="Arial"/>
+        </w:rPr>
+        <w:lastRenderedPageBreak/>
+        <w:t>Given</w:t>
+      </w:r>
+      <w:r>
+        <w:rPr>
+          <w:rFonts w:ascii="Arial" w:hAnsi="Arial" w:cs="Arial"/>
+        </w:rPr>
+        <w:t xml:space="preserve"> the sensitivity of user data and the potential </w:t>
+      </w:r>
+      <w:r>
+        <w:rPr>
+          <w:rFonts w:ascii="Arial" w:hAnsi="Arial" w:cs="Arial"/>
+        </w:rPr>
+        <w:t>dangers</w:t>
+      </w:r>
+      <w:r>
+        <w:rPr>
+          <w:rFonts w:ascii="Arial" w:hAnsi="Arial" w:cs="Arial"/>
+        </w:rPr>
+        <w:t xml:space="preserve"> in IoT systems. Our security measures include:</w:t>
+      </w:r>
+    </w:p>
+    <w:p>
+      <w:pPr>
+        <w:numPr>
+          <w:ilvl w:val="0"/>
+          <w:numId w:val="21"/>
+        </w:numPr>
+        <w:spacing w:line="360" w:lineRule="auto"/>
+        <w:rPr>
+          <w:rFonts w:ascii="Arial" w:hAnsi="Arial" w:cs="Arial"/>
+        </w:rPr>
+      </w:pPr>
+      <w:r>
+        <w:rPr>
+          <w:rFonts w:ascii="Arial" w:hAnsi="Arial" w:cs="Arial"/>
+        </w:rPr>
+        <w:t>Encryption of data transmitted between the IoT devices and the server.</w:t>
+      </w:r>
+    </w:p>
+    <w:p>
+      <w:pPr>
+        <w:numPr>
+          <w:ilvl w:val="0"/>
+          <w:numId w:val="21"/>
+        </w:numPr>
+        <w:spacing w:line="360" w:lineRule="auto"/>
+        <w:rPr>
+          <w:rFonts w:ascii="Arial" w:hAnsi="Arial" w:cs="Arial"/>
+        </w:rPr>
+      </w:pPr>
+      <w:r>
+        <w:rPr>
+          <w:rFonts w:ascii="Arial" w:hAnsi="Arial" w:cs="Arial"/>
+        </w:rPr>
+        <w:t xml:space="preserve">Secure handling and storage of user credentials </w:t>
+      </w:r>
+      <w:r>
+        <w:rPr>
+          <w:rFonts w:ascii="Arial" w:hAnsi="Arial" w:cs="Arial"/>
+        </w:rPr>
+        <w:t>using Firebase</w:t>
+      </w:r>
+      <w:r>
+        <w:rPr>
+          <w:rFonts w:ascii="Arial" w:hAnsi="Arial" w:cs="Arial"/>
+        </w:rPr>
+        <w:t>.</w:t>
+      </w:r>
+    </w:p>
+    <w:p>
+      <w:pPr>
+        <w:numPr>
+          <w:ilvl w:val="0"/>
+          <w:numId w:val="21"/>
+        </w:numPr>
+        <w:spacing w:line="360" w:lineRule="auto"/>
+        <w:rPr>
+          <w:rFonts w:ascii="Arial" w:hAnsi="Arial" w:cs="Arial"/>
+          <w:lang w:val="en-GB"/>
+        </w:rPr>
+      </w:pPr>
+      <w:r>
+        <w:rPr>
+          <w:rFonts w:ascii="Arial" w:hAnsi="Arial" w:cs="Arial"/>
+        </w:rPr>
+        <w:t>Implementation of HTTPS for secure communication between the client application and the server.</w:t>
+      </w:r>
+    </w:p>
+    <w:p>
+      <w:pPr>
+        <w:spacing w:line="360" w:lineRule="auto"/>
+        <w:rPr>
+          <w:rFonts w:ascii="Arial" w:hAnsi="Arial" w:cs="Arial"/>
+          <w:lang w:val="en-GB"/>
+        </w:rPr>
+      </w:pPr>
+    </w:p>
+    <w:p>
+      <w:pPr>
+        <w:spacing w:line="360" w:lineRule="auto"/>
+        <w:rPr>
+          <w:rFonts w:ascii="Arial" w:hAnsi="Arial" w:cs="Arial"/>
+          <w:lang w:val="en-GB"/>
+        </w:rPr>
+      </w:pPr>
+    </w:p>
+    <w:p>
+      <w:pPr>
+        <w:spacing w:line="360" w:lineRule="auto"/>
+        <w:rPr>
+          <w:rFonts w:ascii="Arial" w:hAnsi="Arial" w:cs="Arial"/>
+          <w:lang w:val="en-GB"/>
+        </w:rPr>
+      </w:pPr>
+    </w:p>
+    <w:p>
+      <w:pPr>
+        <w:spacing w:line="360" w:lineRule="auto"/>
+        <w:rPr>
+          <w:rFonts w:ascii="Arial" w:hAnsi="Arial" w:cs="Arial"/>
+          <w:lang w:val="en-GB"/>
+        </w:rPr>
+      </w:pPr>
+    </w:p>
+    <w:p>
+      <w:pPr>
+        <w:pStyle w:val="Heading2"/>
+        <w:rPr>
+          <w:rFonts w:ascii="Arial" w:hAnsi="Arial" w:cs="Arial"/>
+          <w:b/>
+          <w:bCs/>
           <w:color w:val="000000" w:themeColor="text1"/>
           <w:lang w:val="en-GB"/>
         </w:rPr>
       </w:pPr>
-      <w:bookmarkStart w:id="15" w:name="_Toc151563394"/>
+      <w:bookmarkStart w:id="23" w:name="_Toc151930283"/>
       <w:r>
         <w:rPr>
           <w:rFonts w:ascii="Arial" w:hAnsi="Arial" w:cs="Arial"/>
@@ -5440,10 +7157,9 @@
           <w:color w:val="000000" w:themeColor="text1"/>
           <w:lang w:val="en-GB"/>
         </w:rPr>
-        <w:lastRenderedPageBreak/>
         <w:t>CONCLUSION</w:t>
       </w:r>
-      <w:bookmarkEnd w:id="15"/>
+      <w:bookmarkEnd w:id="23"/>
       <w:r>
         <w:rPr>
           <w:rFonts w:ascii="Arial" w:hAnsi="Arial" w:cs="Arial"/>
@@ -5474,7 +7190,7 @@
           <w:lang w:val="en-GB"/>
         </w:rPr>
       </w:pPr>
-      <w:bookmarkStart w:id="16" w:name="_Toc151563395"/>
+      <w:bookmarkStart w:id="24" w:name="_Toc151930284"/>
       <w:r>
         <w:rPr>
           <w:rFonts w:ascii="Arial" w:hAnsi="Arial" w:cs="Arial"/>
@@ -5484,7 +7200,7 @@
         </w:rPr>
         <w:t>REFERENCES:</w:t>
       </w:r>
-      <w:bookmarkEnd w:id="16"/>
+      <w:bookmarkEnd w:id="24"/>
       <w:r>
         <w:rPr>
           <w:rFonts w:ascii="Arial" w:eastAsiaTheme="minorHAnsi" w:hAnsi="Arial" w:cs="Arial"/>
@@ -5880,6 +7596,453 @@
     </w:lvl>
   </w:abstractNum>
   <w:abstractNum w:abstractNumId="1" w15:restartNumberingAfterBreak="0">
+    <w:nsid w:val="10623447"/>
+    <w:multiLevelType w:val="multilevel"/>
+    <w:tmpl w:val="8344468E"/>
+    <w:lvl w:ilvl="0">
+      <w:start w:val="1"/>
+      <w:numFmt w:val="bullet"/>
+      <w:lvlText w:val=""/>
+      <w:lvlJc w:val="left"/>
+      <w:pPr>
+        <w:tabs>
+          <w:tab w:val="num" w:pos="720"/>
+        </w:tabs>
+        <w:ind w:left="720" w:hanging="360"/>
+      </w:pPr>
+      <w:rPr>
+        <w:rFonts w:ascii="Symbol" w:hAnsi="Symbol" w:hint="default"/>
+        <w:sz w:val="20"/>
+      </w:rPr>
+    </w:lvl>
+    <w:lvl w:ilvl="1" w:tentative="1">
+      <w:start w:val="1"/>
+      <w:numFmt w:val="bullet"/>
+      <w:lvlText w:val=""/>
+      <w:lvlJc w:val="left"/>
+      <w:pPr>
+        <w:tabs>
+          <w:tab w:val="num" w:pos="1440"/>
+        </w:tabs>
+        <w:ind w:left="1440" w:hanging="360"/>
+      </w:pPr>
+      <w:rPr>
+        <w:rFonts w:ascii="Symbol" w:hAnsi="Symbol" w:hint="default"/>
+        <w:sz w:val="20"/>
+      </w:rPr>
+    </w:lvl>
+    <w:lvl w:ilvl="2" w:tentative="1">
+      <w:start w:val="1"/>
+      <w:numFmt w:val="bullet"/>
+      <w:lvlText w:val=""/>
+      <w:lvlJc w:val="left"/>
+      <w:pPr>
+        <w:tabs>
+          <w:tab w:val="num" w:pos="2160"/>
+        </w:tabs>
+        <w:ind w:left="2160" w:hanging="360"/>
+      </w:pPr>
+      <w:rPr>
+        <w:rFonts w:ascii="Symbol" w:hAnsi="Symbol" w:hint="default"/>
+        <w:sz w:val="20"/>
+      </w:rPr>
+    </w:lvl>
+    <w:lvl w:ilvl="3" w:tentative="1">
+      <w:start w:val="1"/>
+      <w:numFmt w:val="bullet"/>
+      <w:lvlText w:val=""/>
+      <w:lvlJc w:val="left"/>
+      <w:pPr>
+        <w:tabs>
+          <w:tab w:val="num" w:pos="2880"/>
+        </w:tabs>
+        <w:ind w:left="2880" w:hanging="360"/>
+      </w:pPr>
+      <w:rPr>
+        <w:rFonts w:ascii="Symbol" w:hAnsi="Symbol" w:hint="default"/>
+        <w:sz w:val="20"/>
+      </w:rPr>
+    </w:lvl>
+    <w:lvl w:ilvl="4" w:tentative="1">
+      <w:start w:val="1"/>
+      <w:numFmt w:val="bullet"/>
+      <w:lvlText w:val=""/>
+      <w:lvlJc w:val="left"/>
+      <w:pPr>
+        <w:tabs>
+          <w:tab w:val="num" w:pos="3600"/>
+        </w:tabs>
+        <w:ind w:left="3600" w:hanging="360"/>
+      </w:pPr>
+      <w:rPr>
+        <w:rFonts w:ascii="Symbol" w:hAnsi="Symbol" w:hint="default"/>
+        <w:sz w:val="20"/>
+      </w:rPr>
+    </w:lvl>
+    <w:lvl w:ilvl="5" w:tentative="1">
+      <w:start w:val="1"/>
+      <w:numFmt w:val="bullet"/>
+      <w:lvlText w:val=""/>
+      <w:lvlJc w:val="left"/>
+      <w:pPr>
+        <w:tabs>
+          <w:tab w:val="num" w:pos="4320"/>
+        </w:tabs>
+        <w:ind w:left="4320" w:hanging="360"/>
+      </w:pPr>
+      <w:rPr>
+        <w:rFonts w:ascii="Symbol" w:hAnsi="Symbol" w:hint="default"/>
+        <w:sz w:val="20"/>
+      </w:rPr>
+    </w:lvl>
+    <w:lvl w:ilvl="6" w:tentative="1">
+      <w:start w:val="1"/>
+      <w:numFmt w:val="bullet"/>
+      <w:lvlText w:val=""/>
+      <w:lvlJc w:val="left"/>
+      <w:pPr>
+        <w:tabs>
+          <w:tab w:val="num" w:pos="5040"/>
+        </w:tabs>
+        <w:ind w:left="5040" w:hanging="360"/>
+      </w:pPr>
+      <w:rPr>
+        <w:rFonts w:ascii="Symbol" w:hAnsi="Symbol" w:hint="default"/>
+        <w:sz w:val="20"/>
+      </w:rPr>
+    </w:lvl>
+    <w:lvl w:ilvl="7" w:tentative="1">
+      <w:start w:val="1"/>
+      <w:numFmt w:val="bullet"/>
+      <w:lvlText w:val=""/>
+      <w:lvlJc w:val="left"/>
+      <w:pPr>
+        <w:tabs>
+          <w:tab w:val="num" w:pos="5760"/>
+        </w:tabs>
+        <w:ind w:left="5760" w:hanging="360"/>
+      </w:pPr>
+      <w:rPr>
+        <w:rFonts w:ascii="Symbol" w:hAnsi="Symbol" w:hint="default"/>
+        <w:sz w:val="20"/>
+      </w:rPr>
+    </w:lvl>
+    <w:lvl w:ilvl="8" w:tentative="1">
+      <w:start w:val="1"/>
+      <w:numFmt w:val="bullet"/>
+      <w:lvlText w:val=""/>
+      <w:lvlJc w:val="left"/>
+      <w:pPr>
+        <w:tabs>
+          <w:tab w:val="num" w:pos="6480"/>
+        </w:tabs>
+        <w:ind w:left="6480" w:hanging="360"/>
+      </w:pPr>
+      <w:rPr>
+        <w:rFonts w:ascii="Symbol" w:hAnsi="Symbol" w:hint="default"/>
+        <w:sz w:val="20"/>
+      </w:rPr>
+    </w:lvl>
+  </w:abstractNum>
+  <w:abstractNum w:abstractNumId="2" w15:restartNumberingAfterBreak="0">
+    <w:nsid w:val="126E2C12"/>
+    <w:multiLevelType w:val="multilevel"/>
+    <w:tmpl w:val="F79E2968"/>
+    <w:lvl w:ilvl="0">
+      <w:start w:val="1"/>
+      <w:numFmt w:val="bullet"/>
+      <w:lvlText w:val=""/>
+      <w:lvlJc w:val="left"/>
+      <w:pPr>
+        <w:tabs>
+          <w:tab w:val="num" w:pos="720"/>
+        </w:tabs>
+        <w:ind w:left="720" w:hanging="360"/>
+      </w:pPr>
+      <w:rPr>
+        <w:rFonts w:ascii="Symbol" w:hAnsi="Symbol" w:hint="default"/>
+        <w:sz w:val="20"/>
+      </w:rPr>
+    </w:lvl>
+    <w:lvl w:ilvl="1" w:tentative="1">
+      <w:start w:val="1"/>
+      <w:numFmt w:val="bullet"/>
+      <w:lvlText w:val=""/>
+      <w:lvlJc w:val="left"/>
+      <w:pPr>
+        <w:tabs>
+          <w:tab w:val="num" w:pos="1440"/>
+        </w:tabs>
+        <w:ind w:left="1440" w:hanging="360"/>
+      </w:pPr>
+      <w:rPr>
+        <w:rFonts w:ascii="Symbol" w:hAnsi="Symbol" w:hint="default"/>
+        <w:sz w:val="20"/>
+      </w:rPr>
+    </w:lvl>
+    <w:lvl w:ilvl="2" w:tentative="1">
+      <w:start w:val="1"/>
+      <w:numFmt w:val="bullet"/>
+      <w:lvlText w:val=""/>
+      <w:lvlJc w:val="left"/>
+      <w:pPr>
+        <w:tabs>
+          <w:tab w:val="num" w:pos="2160"/>
+        </w:tabs>
+        <w:ind w:left="2160" w:hanging="360"/>
+      </w:pPr>
+      <w:rPr>
+        <w:rFonts w:ascii="Symbol" w:hAnsi="Symbol" w:hint="default"/>
+        <w:sz w:val="20"/>
+      </w:rPr>
+    </w:lvl>
+    <w:lvl w:ilvl="3" w:tentative="1">
+      <w:start w:val="1"/>
+      <w:numFmt w:val="bullet"/>
+      <w:lvlText w:val=""/>
+      <w:lvlJc w:val="left"/>
+      <w:pPr>
+        <w:tabs>
+          <w:tab w:val="num" w:pos="2880"/>
+        </w:tabs>
+        <w:ind w:left="2880" w:hanging="360"/>
+      </w:pPr>
+      <w:rPr>
+        <w:rFonts w:ascii="Symbol" w:hAnsi="Symbol" w:hint="default"/>
+        <w:sz w:val="20"/>
+      </w:rPr>
+    </w:lvl>
+    <w:lvl w:ilvl="4" w:tentative="1">
+      <w:start w:val="1"/>
+      <w:numFmt w:val="bullet"/>
+      <w:lvlText w:val=""/>
+      <w:lvlJc w:val="left"/>
+      <w:pPr>
+        <w:tabs>
+          <w:tab w:val="num" w:pos="3600"/>
+        </w:tabs>
+        <w:ind w:left="3600" w:hanging="360"/>
+      </w:pPr>
+      <w:rPr>
+        <w:rFonts w:ascii="Symbol" w:hAnsi="Symbol" w:hint="default"/>
+        <w:sz w:val="20"/>
+      </w:rPr>
+    </w:lvl>
+    <w:lvl w:ilvl="5" w:tentative="1">
+      <w:start w:val="1"/>
+      <w:numFmt w:val="bullet"/>
+      <w:lvlText w:val=""/>
+      <w:lvlJc w:val="left"/>
+      <w:pPr>
+        <w:tabs>
+          <w:tab w:val="num" w:pos="4320"/>
+        </w:tabs>
+        <w:ind w:left="4320" w:hanging="360"/>
+      </w:pPr>
+      <w:rPr>
+        <w:rFonts w:ascii="Symbol" w:hAnsi="Symbol" w:hint="default"/>
+        <w:sz w:val="20"/>
+      </w:rPr>
+    </w:lvl>
+    <w:lvl w:ilvl="6" w:tentative="1">
+      <w:start w:val="1"/>
+      <w:numFmt w:val="bullet"/>
+      <w:lvlText w:val=""/>
+      <w:lvlJc w:val="left"/>
+      <w:pPr>
+        <w:tabs>
+          <w:tab w:val="num" w:pos="5040"/>
+        </w:tabs>
+        <w:ind w:left="5040" w:hanging="360"/>
+      </w:pPr>
+      <w:rPr>
+        <w:rFonts w:ascii="Symbol" w:hAnsi="Symbol" w:hint="default"/>
+        <w:sz w:val="20"/>
+      </w:rPr>
+    </w:lvl>
+    <w:lvl w:ilvl="7" w:tentative="1">
+      <w:start w:val="1"/>
+      <w:numFmt w:val="bullet"/>
+      <w:lvlText w:val=""/>
+      <w:lvlJc w:val="left"/>
+      <w:pPr>
+        <w:tabs>
+          <w:tab w:val="num" w:pos="5760"/>
+        </w:tabs>
+        <w:ind w:left="5760" w:hanging="360"/>
+      </w:pPr>
+      <w:rPr>
+        <w:rFonts w:ascii="Symbol" w:hAnsi="Symbol" w:hint="default"/>
+        <w:sz w:val="20"/>
+      </w:rPr>
+    </w:lvl>
+    <w:lvl w:ilvl="8" w:tentative="1">
+      <w:start w:val="1"/>
+      <w:numFmt w:val="bullet"/>
+      <w:lvlText w:val=""/>
+      <w:lvlJc w:val="left"/>
+      <w:pPr>
+        <w:tabs>
+          <w:tab w:val="num" w:pos="6480"/>
+        </w:tabs>
+        <w:ind w:left="6480" w:hanging="360"/>
+      </w:pPr>
+      <w:rPr>
+        <w:rFonts w:ascii="Symbol" w:hAnsi="Symbol" w:hint="default"/>
+        <w:sz w:val="20"/>
+      </w:rPr>
+    </w:lvl>
+  </w:abstractNum>
+  <w:abstractNum w:abstractNumId="3" w15:restartNumberingAfterBreak="0">
+    <w:nsid w:val="186C13C0"/>
+    <w:multiLevelType w:val="multilevel"/>
+    <w:tmpl w:val="C02E253A"/>
+    <w:lvl w:ilvl="0">
+      <w:start w:val="1"/>
+      <w:numFmt w:val="bullet"/>
+      <w:lvlText w:val=""/>
+      <w:lvlJc w:val="left"/>
+      <w:pPr>
+        <w:tabs>
+          <w:tab w:val="num" w:pos="720"/>
+        </w:tabs>
+        <w:ind w:left="720" w:hanging="360"/>
+      </w:pPr>
+      <w:rPr>
+        <w:rFonts w:ascii="Symbol" w:hAnsi="Symbol" w:hint="default"/>
+        <w:sz w:val="20"/>
+      </w:rPr>
+    </w:lvl>
+    <w:lvl w:ilvl="1" w:tentative="1">
+      <w:start w:val="1"/>
+      <w:numFmt w:val="bullet"/>
+      <w:lvlText w:val=""/>
+      <w:lvlJc w:val="left"/>
+      <w:pPr>
+        <w:tabs>
+          <w:tab w:val="num" w:pos="1440"/>
+        </w:tabs>
+        <w:ind w:left="1440" w:hanging="360"/>
+      </w:pPr>
+      <w:rPr>
+        <w:rFonts w:ascii="Symbol" w:hAnsi="Symbol" w:hint="default"/>
+        <w:sz w:val="20"/>
+      </w:rPr>
+    </w:lvl>
+    <w:lvl w:ilvl="2" w:tentative="1">
+      <w:start w:val="1"/>
+      <w:numFmt w:val="bullet"/>
+      <w:lvlText w:val=""/>
+      <w:lvlJc w:val="left"/>
+      <w:pPr>
+        <w:tabs>
+          <w:tab w:val="num" w:pos="2160"/>
+        </w:tabs>
+        <w:ind w:left="2160" w:hanging="360"/>
+      </w:pPr>
+      <w:rPr>
+        <w:rFonts w:ascii="Symbol" w:hAnsi="Symbol" w:hint="default"/>
+        <w:sz w:val="20"/>
+      </w:rPr>
+    </w:lvl>
+    <w:lvl w:ilvl="3" w:tentative="1">
+      <w:start w:val="1"/>
+      <w:numFmt w:val="bullet"/>
+      <w:lvlText w:val=""/>
+      <w:lvlJc w:val="left"/>
+      <w:pPr>
+        <w:tabs>
+          <w:tab w:val="num" w:pos="2880"/>
+        </w:tabs>
+        <w:ind w:left="2880" w:hanging="360"/>
+      </w:pPr>
+      <w:rPr>
+        <w:rFonts w:ascii="Symbol" w:hAnsi="Symbol" w:hint="default"/>
+        <w:sz w:val="20"/>
+      </w:rPr>
+    </w:lvl>
+    <w:lvl w:ilvl="4" w:tentative="1">
+      <w:start w:val="1"/>
+      <w:numFmt w:val="bullet"/>
+      <w:lvlText w:val=""/>
+      <w:lvlJc w:val="left"/>
+      <w:pPr>
+        <w:tabs>
+          <w:tab w:val="num" w:pos="3600"/>
+        </w:tabs>
+        <w:ind w:left="3600" w:hanging="360"/>
+      </w:pPr>
+      <w:rPr>
+        <w:rFonts w:ascii="Symbol" w:hAnsi="Symbol" w:hint="default"/>
+        <w:sz w:val="20"/>
+      </w:rPr>
+    </w:lvl>
+    <w:lvl w:ilvl="5" w:tentative="1">
+      <w:start w:val="1"/>
+      <w:numFmt w:val="bullet"/>
+      <w:lvlText w:val=""/>
+      <w:lvlJc w:val="left"/>
+      <w:pPr>
+        <w:tabs>
+          <w:tab w:val="num" w:pos="4320"/>
+        </w:tabs>
+        <w:ind w:left="4320" w:hanging="360"/>
+      </w:pPr>
+      <w:rPr>
+        <w:rFonts w:ascii="Symbol" w:hAnsi="Symbol" w:hint="default"/>
+        <w:sz w:val="20"/>
+      </w:rPr>
+    </w:lvl>
+    <w:lvl w:ilvl="6" w:tentative="1">
+      <w:start w:val="1"/>
+      <w:numFmt w:val="bullet"/>
+      <w:lvlText w:val=""/>
+      <w:lvlJc w:val="left"/>
+      <w:pPr>
+        <w:tabs>
+          <w:tab w:val="num" w:pos="5040"/>
+        </w:tabs>
+        <w:ind w:left="5040" w:hanging="360"/>
+      </w:pPr>
+      <w:rPr>
+        <w:rFonts w:ascii="Symbol" w:hAnsi="Symbol" w:hint="default"/>
+        <w:sz w:val="20"/>
+      </w:rPr>
+    </w:lvl>
+    <w:lvl w:ilvl="7" w:tentative="1">
+      <w:start w:val="1"/>
+      <w:numFmt w:val="bullet"/>
+      <w:lvlText w:val=""/>
+      <w:lvlJc w:val="left"/>
+      <w:pPr>
+        <w:tabs>
+          <w:tab w:val="num" w:pos="5760"/>
+        </w:tabs>
+        <w:ind w:left="5760" w:hanging="360"/>
+      </w:pPr>
+      <w:rPr>
+        <w:rFonts w:ascii="Symbol" w:hAnsi="Symbol" w:hint="default"/>
+        <w:sz w:val="20"/>
+      </w:rPr>
+    </w:lvl>
+    <w:lvl w:ilvl="8" w:tentative="1">
+      <w:start w:val="1"/>
+      <w:numFmt w:val="bullet"/>
+      <w:lvlText w:val=""/>
+      <w:lvlJc w:val="left"/>
+      <w:pPr>
+        <w:tabs>
+          <w:tab w:val="num" w:pos="6480"/>
+        </w:tabs>
+        <w:ind w:left="6480" w:hanging="360"/>
+      </w:pPr>
+      <w:rPr>
+        <w:rFonts w:ascii="Symbol" w:hAnsi="Symbol" w:hint="default"/>
+        <w:sz w:val="20"/>
+      </w:rPr>
+    </w:lvl>
+  </w:abstractNum>
+  <w:abstractNum w:abstractNumId="4" w15:restartNumberingAfterBreak="0">
     <w:nsid w:val="1C7E33AA"/>
     <w:multiLevelType w:val="multilevel"/>
     <w:tmpl w:val="9D228C8C"/>
@@ -6028,7 +8191,7 @@
       </w:rPr>
     </w:lvl>
   </w:abstractNum>
-  <w:abstractNum w:abstractNumId="2" w15:restartNumberingAfterBreak="0">
+  <w:abstractNum w:abstractNumId="5" w15:restartNumberingAfterBreak="0">
     <w:nsid w:val="1C813D02"/>
     <w:multiLevelType w:val="multilevel"/>
     <w:tmpl w:val="8DC2BEAC"/>
@@ -6177,7 +8340,7 @@
       </w:rPr>
     </w:lvl>
   </w:abstractNum>
-  <w:abstractNum w:abstractNumId="3" w15:restartNumberingAfterBreak="0">
+  <w:abstractNum w:abstractNumId="6" w15:restartNumberingAfterBreak="0">
     <w:nsid w:val="21C537A3"/>
     <w:multiLevelType w:val="multilevel"/>
     <w:tmpl w:val="599076E2"/>
@@ -6290,7 +8453,7 @@
       </w:pPr>
     </w:lvl>
   </w:abstractNum>
-  <w:abstractNum w:abstractNumId="4" w15:restartNumberingAfterBreak="0">
+  <w:abstractNum w:abstractNumId="7" w15:restartNumberingAfterBreak="0">
     <w:nsid w:val="24FD37AF"/>
     <w:multiLevelType w:val="hybridMultilevel"/>
     <w:tmpl w:val="E80A8F46"/>
@@ -6376,7 +8539,7 @@
       </w:pPr>
     </w:lvl>
   </w:abstractNum>
-  <w:abstractNum w:abstractNumId="5" w15:restartNumberingAfterBreak="0">
+  <w:abstractNum w:abstractNumId="8" w15:restartNumberingAfterBreak="0">
     <w:nsid w:val="3741715B"/>
     <w:multiLevelType w:val="multilevel"/>
     <w:tmpl w:val="8F66CB68"/>
@@ -6521,7 +8684,156 @@
       </w:rPr>
     </w:lvl>
   </w:abstractNum>
-  <w:abstractNum w:abstractNumId="6" w15:restartNumberingAfterBreak="0">
+  <w:abstractNum w:abstractNumId="9" w15:restartNumberingAfterBreak="0">
+    <w:nsid w:val="389904AD"/>
+    <w:multiLevelType w:val="multilevel"/>
+    <w:tmpl w:val="09A6A478"/>
+    <w:lvl w:ilvl="0">
+      <w:start w:val="1"/>
+      <w:numFmt w:val="bullet"/>
+      <w:lvlText w:val=""/>
+      <w:lvlJc w:val="left"/>
+      <w:pPr>
+        <w:tabs>
+          <w:tab w:val="num" w:pos="720"/>
+        </w:tabs>
+        <w:ind w:left="720" w:hanging="360"/>
+      </w:pPr>
+      <w:rPr>
+        <w:rFonts w:ascii="Symbol" w:hAnsi="Symbol" w:hint="default"/>
+        <w:sz w:val="20"/>
+      </w:rPr>
+    </w:lvl>
+    <w:lvl w:ilvl="1" w:tentative="1">
+      <w:start w:val="1"/>
+      <w:numFmt w:val="bullet"/>
+      <w:lvlText w:val=""/>
+      <w:lvlJc w:val="left"/>
+      <w:pPr>
+        <w:tabs>
+          <w:tab w:val="num" w:pos="1440"/>
+        </w:tabs>
+        <w:ind w:left="1440" w:hanging="360"/>
+      </w:pPr>
+      <w:rPr>
+        <w:rFonts w:ascii="Symbol" w:hAnsi="Symbol" w:hint="default"/>
+        <w:sz w:val="20"/>
+      </w:rPr>
+    </w:lvl>
+    <w:lvl w:ilvl="2" w:tentative="1">
+      <w:start w:val="1"/>
+      <w:numFmt w:val="bullet"/>
+      <w:lvlText w:val=""/>
+      <w:lvlJc w:val="left"/>
+      <w:pPr>
+        <w:tabs>
+          <w:tab w:val="num" w:pos="2160"/>
+        </w:tabs>
+        <w:ind w:left="2160" w:hanging="360"/>
+      </w:pPr>
+      <w:rPr>
+        <w:rFonts w:ascii="Symbol" w:hAnsi="Symbol" w:hint="default"/>
+        <w:sz w:val="20"/>
+      </w:rPr>
+    </w:lvl>
+    <w:lvl w:ilvl="3" w:tentative="1">
+      <w:start w:val="1"/>
+      <w:numFmt w:val="bullet"/>
+      <w:lvlText w:val=""/>
+      <w:lvlJc w:val="left"/>
+      <w:pPr>
+        <w:tabs>
+          <w:tab w:val="num" w:pos="2880"/>
+        </w:tabs>
+        <w:ind w:left="2880" w:hanging="360"/>
+      </w:pPr>
+      <w:rPr>
+        <w:rFonts w:ascii="Symbol" w:hAnsi="Symbol" w:hint="default"/>
+        <w:sz w:val="20"/>
+      </w:rPr>
+    </w:lvl>
+    <w:lvl w:ilvl="4" w:tentative="1">
+      <w:start w:val="1"/>
+      <w:numFmt w:val="bullet"/>
+      <w:lvlText w:val=""/>
+      <w:lvlJc w:val="left"/>
+      <w:pPr>
+        <w:tabs>
+          <w:tab w:val="num" w:pos="3600"/>
+        </w:tabs>
+        <w:ind w:left="3600" w:hanging="360"/>
+      </w:pPr>
+      <w:rPr>
+        <w:rFonts w:ascii="Symbol" w:hAnsi="Symbol" w:hint="default"/>
+        <w:sz w:val="20"/>
+      </w:rPr>
+    </w:lvl>
+    <w:lvl w:ilvl="5" w:tentative="1">
+      <w:start w:val="1"/>
+      <w:numFmt w:val="bullet"/>
+      <w:lvlText w:val=""/>
+      <w:lvlJc w:val="left"/>
+      <w:pPr>
+        <w:tabs>
+          <w:tab w:val="num" w:pos="4320"/>
+        </w:tabs>
+        <w:ind w:left="4320" w:hanging="360"/>
+      </w:pPr>
+      <w:rPr>
+        <w:rFonts w:ascii="Symbol" w:hAnsi="Symbol" w:hint="default"/>
+        <w:sz w:val="20"/>
+      </w:rPr>
+    </w:lvl>
+    <w:lvl w:ilvl="6" w:tentative="1">
+      <w:start w:val="1"/>
+      <w:numFmt w:val="bullet"/>
+      <w:lvlText w:val=""/>
+      <w:lvlJc w:val="left"/>
+      <w:pPr>
+        <w:tabs>
+          <w:tab w:val="num" w:pos="5040"/>
+        </w:tabs>
+        <w:ind w:left="5040" w:hanging="360"/>
+      </w:pPr>
+      <w:rPr>
+        <w:rFonts w:ascii="Symbol" w:hAnsi="Symbol" w:hint="default"/>
+        <w:sz w:val="20"/>
+      </w:rPr>
+    </w:lvl>
+    <w:lvl w:ilvl="7" w:tentative="1">
+      <w:start w:val="1"/>
+      <w:numFmt w:val="bullet"/>
+      <w:lvlText w:val=""/>
+      <w:lvlJc w:val="left"/>
+      <w:pPr>
+        <w:tabs>
+          <w:tab w:val="num" w:pos="5760"/>
+        </w:tabs>
+        <w:ind w:left="5760" w:hanging="360"/>
+      </w:pPr>
+      <w:rPr>
+        <w:rFonts w:ascii="Symbol" w:hAnsi="Symbol" w:hint="default"/>
+        <w:sz w:val="20"/>
+      </w:rPr>
+    </w:lvl>
+    <w:lvl w:ilvl="8" w:tentative="1">
+      <w:start w:val="1"/>
+      <w:numFmt w:val="bullet"/>
+      <w:lvlText w:val=""/>
+      <w:lvlJc w:val="left"/>
+      <w:pPr>
+        <w:tabs>
+          <w:tab w:val="num" w:pos="6480"/>
+        </w:tabs>
+        <w:ind w:left="6480" w:hanging="360"/>
+      </w:pPr>
+      <w:rPr>
+        <w:rFonts w:ascii="Symbol" w:hAnsi="Symbol" w:hint="default"/>
+        <w:sz w:val="20"/>
+      </w:rPr>
+    </w:lvl>
+  </w:abstractNum>
+  <w:abstractNum w:abstractNumId="10" w15:restartNumberingAfterBreak="0">
     <w:nsid w:val="3E20017A"/>
     <w:multiLevelType w:val="hybridMultilevel"/>
     <w:tmpl w:val="9530DD22"/>
@@ -6634,7 +8946,7 @@
       </w:rPr>
     </w:lvl>
   </w:abstractNum>
-  <w:abstractNum w:abstractNumId="7" w15:restartNumberingAfterBreak="0">
+  <w:abstractNum w:abstractNumId="11" w15:restartNumberingAfterBreak="0">
     <w:nsid w:val="3F3642BE"/>
     <w:multiLevelType w:val="multilevel"/>
     <w:tmpl w:val="ECC61FF4"/>
@@ -6779,7 +9091,7 @@
       </w:rPr>
     </w:lvl>
   </w:abstractNum>
-  <w:abstractNum w:abstractNumId="8" w15:restartNumberingAfterBreak="0">
+  <w:abstractNum w:abstractNumId="12" w15:restartNumberingAfterBreak="0">
     <w:nsid w:val="48466F74"/>
     <w:multiLevelType w:val="multilevel"/>
     <w:tmpl w:val="36FE2B86"/>
@@ -6895,7 +9207,7 @@
       </w:pPr>
     </w:lvl>
   </w:abstractNum>
-  <w:abstractNum w:abstractNumId="9" w15:restartNumberingAfterBreak="0">
+  <w:abstractNum w:abstractNumId="13" w15:restartNumberingAfterBreak="0">
     <w:nsid w:val="4937111C"/>
     <w:multiLevelType w:val="multilevel"/>
     <w:tmpl w:val="FF3AEA7C"/>
@@ -7044,7 +9356,7 @@
       </w:rPr>
     </w:lvl>
   </w:abstractNum>
-  <w:abstractNum w:abstractNumId="10" w15:restartNumberingAfterBreak="0">
+  <w:abstractNum w:abstractNumId="14" w15:restartNumberingAfterBreak="0">
     <w:nsid w:val="4CA81F20"/>
     <w:multiLevelType w:val="multilevel"/>
     <w:tmpl w:val="A0E03054"/>
@@ -7193,7 +9505,7 @@
       </w:rPr>
     </w:lvl>
   </w:abstractNum>
-  <w:abstractNum w:abstractNumId="11" w15:restartNumberingAfterBreak="0">
+  <w:abstractNum w:abstractNumId="15" w15:restartNumberingAfterBreak="0">
     <w:nsid w:val="5AF368E0"/>
     <w:multiLevelType w:val="multilevel"/>
     <w:tmpl w:val="2C64806E"/>
@@ -7342,7 +9654,7 @@
       </w:rPr>
     </w:lvl>
   </w:abstractNum>
-  <w:abstractNum w:abstractNumId="12" w15:restartNumberingAfterBreak="0">
+  <w:abstractNum w:abstractNumId="16" w15:restartNumberingAfterBreak="0">
     <w:nsid w:val="5C881BC7"/>
     <w:multiLevelType w:val="multilevel"/>
     <w:tmpl w:val="C02AAB1A"/>
@@ -7455,7 +9767,7 @@
       </w:pPr>
     </w:lvl>
   </w:abstractNum>
-  <w:abstractNum w:abstractNumId="13" w15:restartNumberingAfterBreak="0">
+  <w:abstractNum w:abstractNumId="17" w15:restartNumberingAfterBreak="0">
     <w:nsid w:val="5E5E0287"/>
     <w:multiLevelType w:val="hybridMultilevel"/>
     <w:tmpl w:val="512C8966"/>
@@ -7568,7 +9880,7 @@
       </w:rPr>
     </w:lvl>
   </w:abstractNum>
-  <w:abstractNum w:abstractNumId="14" w15:restartNumberingAfterBreak="0">
+  <w:abstractNum w:abstractNumId="18" w15:restartNumberingAfterBreak="0">
     <w:nsid w:val="5FFF10EE"/>
     <w:multiLevelType w:val="multilevel"/>
     <w:tmpl w:val="72C464E2"/>
@@ -7717,7 +10029,7 @@
       </w:rPr>
     </w:lvl>
   </w:abstractNum>
-  <w:abstractNum w:abstractNumId="15" w15:restartNumberingAfterBreak="0">
+  <w:abstractNum w:abstractNumId="19" w15:restartNumberingAfterBreak="0">
     <w:nsid w:val="658209C2"/>
     <w:multiLevelType w:val="multilevel"/>
     <w:tmpl w:val="FFC028C8"/>
@@ -7866,7 +10178,7 @@
       </w:rPr>
     </w:lvl>
   </w:abstractNum>
-  <w:abstractNum w:abstractNumId="16" w15:restartNumberingAfterBreak="0">
+  <w:abstractNum w:abstractNumId="20" w15:restartNumberingAfterBreak="0">
     <w:nsid w:val="6D3A16CF"/>
     <w:multiLevelType w:val="hybridMultilevel"/>
     <w:tmpl w:val="564E4A9A"/>
@@ -7980,55 +10292,67 @@
     </w:lvl>
   </w:abstractNum>
   <w:num w:numId="1" w16cid:durableId="636565852">
+    <w:abstractNumId w:val="8"/>
+  </w:num>
+  <w:num w:numId="2" w16cid:durableId="1686711602">
+    <w:abstractNumId w:val="18"/>
+  </w:num>
+  <w:num w:numId="3" w16cid:durableId="2118021741">
+    <w:abstractNumId w:val="19"/>
+  </w:num>
+  <w:num w:numId="4" w16cid:durableId="1048455260">
+    <w:abstractNumId w:val="4"/>
+  </w:num>
+  <w:num w:numId="5" w16cid:durableId="715660301">
     <w:abstractNumId w:val="5"/>
   </w:num>
-  <w:num w:numId="2" w16cid:durableId="1686711602">
-    <w:abstractNumId w:val="14"/>
-  </w:num>
-  <w:num w:numId="3" w16cid:durableId="2118021741">
+  <w:num w:numId="6" w16cid:durableId="847059503">
     <w:abstractNumId w:val="15"/>
   </w:num>
-  <w:num w:numId="4" w16cid:durableId="1048455260">
-    <w:abstractNumId w:val="1"/>
-  </w:num>
-  <w:num w:numId="5" w16cid:durableId="715660301">
-    <w:abstractNumId w:val="2"/>
-  </w:num>
-  <w:num w:numId="6" w16cid:durableId="847059503">
+  <w:num w:numId="7" w16cid:durableId="1009597255">
     <w:abstractNumId w:val="11"/>
   </w:num>
-  <w:num w:numId="7" w16cid:durableId="1009597255">
-    <w:abstractNumId w:val="7"/>
-  </w:num>
   <w:num w:numId="8" w16cid:durableId="344207275">
-    <w:abstractNumId w:val="9"/>
+    <w:abstractNumId w:val="13"/>
   </w:num>
   <w:num w:numId="9" w16cid:durableId="1799447684">
+    <w:abstractNumId w:val="20"/>
+  </w:num>
+  <w:num w:numId="10" w16cid:durableId="1281304872">
     <w:abstractNumId w:val="16"/>
   </w:num>
-  <w:num w:numId="10" w16cid:durableId="1281304872">
+  <w:num w:numId="11" w16cid:durableId="583689278">
+    <w:abstractNumId w:val="17"/>
+  </w:num>
+  <w:num w:numId="12" w16cid:durableId="643969638">
+    <w:abstractNumId w:val="10"/>
+  </w:num>
+  <w:num w:numId="13" w16cid:durableId="2040544070">
     <w:abstractNumId w:val="12"/>
   </w:num>
-  <w:num w:numId="11" w16cid:durableId="583689278">
-    <w:abstractNumId w:val="13"/>
-  </w:num>
-  <w:num w:numId="12" w16cid:durableId="643969638">
+  <w:num w:numId="14" w16cid:durableId="297415077">
     <w:abstractNumId w:val="6"/>
   </w:num>
-  <w:num w:numId="13" w16cid:durableId="2040544070">
-    <w:abstractNumId w:val="8"/>
-  </w:num>
-  <w:num w:numId="14" w16cid:durableId="297415077">
-    <w:abstractNumId w:val="3"/>
-  </w:num>
   <w:num w:numId="15" w16cid:durableId="1182550571">
-    <w:abstractNumId w:val="10"/>
+    <w:abstractNumId w:val="14"/>
   </w:num>
   <w:num w:numId="16" w16cid:durableId="1353605397">
     <w:abstractNumId w:val="0"/>
   </w:num>
   <w:num w:numId="17" w16cid:durableId="2103984426">
-    <w:abstractNumId w:val="4"/>
+    <w:abstractNumId w:val="7"/>
+  </w:num>
+  <w:num w:numId="18" w16cid:durableId="187565527">
+    <w:abstractNumId w:val="1"/>
+  </w:num>
+  <w:num w:numId="19" w16cid:durableId="279916503">
+    <w:abstractNumId w:val="9"/>
+  </w:num>
+  <w:num w:numId="20" w16cid:durableId="1784493930">
+    <w:abstractNumId w:val="2"/>
+  </w:num>
+  <w:num w:numId="21" w16cid:durableId="868302732">
+    <w:abstractNumId w:val="3"/>
   </w:num>
 </w:numbering>
 </file>

</xml_diff>

<commit_message>
Added Cloud and Server Description to documentation
This commit represents a  description of a fully functional Aerosense system, demonstrating o cloud-based server management and real-time IoT data processing
</commit_message>
<xml_diff>
--- a/Alpha Release Documentation.docx
+++ b/Alpha Release Documentation.docx
@@ -820,7 +820,7 @@
           <w:r>
             <w:fldChar w:fldCharType="separate"/>
           </w:r>
-          <w:hyperlink w:anchor="_Toc151930260" w:history="1">
+          <w:hyperlink w:anchor="_Toc151932930" w:history="1">
             <w:r>
               <w:rPr>
                 <w:rStyle w:val="Hyperlink"/>
@@ -851,7 +851,7 @@
                 <w:noProof/>
                 <w:webHidden/>
               </w:rPr>
-              <w:instrText xml:space="preserve"> PAGEREF _Toc151930260 \h </w:instrText>
+              <w:instrText xml:space="preserve"> PAGEREF _Toc151932930 \h </w:instrText>
             </w:r>
             <w:r>
               <w:rPr>
@@ -894,7 +894,7 @@
               <w:lang w:eastAsia="en-IE"/>
             </w:rPr>
           </w:pPr>
-          <w:hyperlink w:anchor="_Toc151930261" w:history="1">
+          <w:hyperlink w:anchor="_Toc151932931" w:history="1">
             <w:r>
               <w:rPr>
                 <w:rStyle w:val="Hyperlink"/>
@@ -924,7 +924,7 @@
                 <w:noProof/>
                 <w:webHidden/>
               </w:rPr>
-              <w:instrText xml:space="preserve"> PAGEREF _Toc151930261 \h </w:instrText>
+              <w:instrText xml:space="preserve"> PAGEREF _Toc151932931 \h </w:instrText>
             </w:r>
             <w:r>
               <w:rPr>
@@ -944,7 +944,7 @@
                 <w:noProof/>
                 <w:webHidden/>
               </w:rPr>
-              <w:t>7</w:t>
+              <w:t>8</w:t>
             </w:r>
             <w:r>
               <w:rPr>
@@ -969,7 +969,7 @@
               <w14:ligatures w14:val="standardContextual"/>
             </w:rPr>
           </w:pPr>
-          <w:hyperlink w:anchor="_Toc151930262" w:history="1">
+          <w:hyperlink w:anchor="_Toc151932932" w:history="1">
             <w:r>
               <w:rPr>
                 <w:rStyle w:val="Hyperlink"/>
@@ -1000,7 +1000,7 @@
                 <w:noProof/>
                 <w:webHidden/>
               </w:rPr>
-              <w:instrText xml:space="preserve"> PAGEREF _Toc151930262 \h </w:instrText>
+              <w:instrText xml:space="preserve"> PAGEREF _Toc151932932 \h </w:instrText>
             </w:r>
             <w:r>
               <w:rPr>
@@ -1020,7 +1020,7 @@
                 <w:noProof/>
                 <w:webHidden/>
               </w:rPr>
-              <w:t>7</w:t>
+              <w:t>8</w:t>
             </w:r>
             <w:r>
               <w:rPr>
@@ -1045,7 +1045,7 @@
               <w14:ligatures w14:val="standardContextual"/>
             </w:rPr>
           </w:pPr>
-          <w:hyperlink w:anchor="_Toc151930263" w:history="1">
+          <w:hyperlink w:anchor="_Toc151932933" w:history="1">
             <w:r>
               <w:rPr>
                 <w:rStyle w:val="Hyperlink"/>
@@ -1076,7 +1076,7 @@
                 <w:noProof/>
                 <w:webHidden/>
               </w:rPr>
-              <w:instrText xml:space="preserve"> PAGEREF _Toc151930263 \h </w:instrText>
+              <w:instrText xml:space="preserve"> PAGEREF _Toc151932933 \h </w:instrText>
             </w:r>
             <w:r>
               <w:rPr>
@@ -1096,7 +1096,7 @@
                 <w:noProof/>
                 <w:webHidden/>
               </w:rPr>
-              <w:t>7</w:t>
+              <w:t>8</w:t>
             </w:r>
             <w:r>
               <w:rPr>
@@ -1119,7 +1119,7 @@
               <w:lang w:eastAsia="en-IE"/>
             </w:rPr>
           </w:pPr>
-          <w:hyperlink w:anchor="_Toc151930264" w:history="1">
+          <w:hyperlink w:anchor="_Toc151932934" w:history="1">
             <w:r>
               <w:rPr>
                 <w:rStyle w:val="Hyperlink"/>
@@ -1150,7 +1150,7 @@
                 <w:noProof/>
                 <w:webHidden/>
               </w:rPr>
-              <w:instrText xml:space="preserve"> PAGEREF _Toc151930264 \h </w:instrText>
+              <w:instrText xml:space="preserve"> PAGEREF _Toc151932934 \h </w:instrText>
             </w:r>
             <w:r>
               <w:rPr>
@@ -1170,7 +1170,7 @@
                 <w:noProof/>
                 <w:webHidden/>
               </w:rPr>
-              <w:t>8</w:t>
+              <w:t>9</w:t>
             </w:r>
             <w:r>
               <w:rPr>
@@ -1193,7 +1193,7 @@
               <w:lang w:eastAsia="en-IE"/>
             </w:rPr>
           </w:pPr>
-          <w:hyperlink w:anchor="_Toc151930265" w:history="1">
+          <w:hyperlink w:anchor="_Toc151932935" w:history="1">
             <w:r>
               <w:rPr>
                 <w:rStyle w:val="Hyperlink"/>
@@ -1224,7 +1224,7 @@
                 <w:noProof/>
                 <w:webHidden/>
               </w:rPr>
-              <w:instrText xml:space="preserve"> PAGEREF _Toc151930265 \h </w:instrText>
+              <w:instrText xml:space="preserve"> PAGEREF _Toc151932935 \h </w:instrText>
             </w:r>
             <w:r>
               <w:rPr>
@@ -1244,7 +1244,7 @@
                 <w:noProof/>
                 <w:webHidden/>
               </w:rPr>
-              <w:t>9</w:t>
+              <w:t>10</w:t>
             </w:r>
             <w:r>
               <w:rPr>
@@ -1269,7 +1269,7 @@
               <w14:ligatures w14:val="standardContextual"/>
             </w:rPr>
           </w:pPr>
-          <w:hyperlink w:anchor="_Toc151930266" w:history="1">
+          <w:hyperlink w:anchor="_Toc151932936" w:history="1">
             <w:r>
               <w:rPr>
                 <w:rStyle w:val="Hyperlink"/>
@@ -1299,7 +1299,7 @@
                 <w:noProof/>
                 <w:webHidden/>
               </w:rPr>
-              <w:instrText xml:space="preserve"> PAGEREF _Toc151930266 \h </w:instrText>
+              <w:instrText xml:space="preserve"> PAGEREF _Toc151932936 \h </w:instrText>
             </w:r>
             <w:r>
               <w:rPr>
@@ -1319,7 +1319,7 @@
                 <w:noProof/>
                 <w:webHidden/>
               </w:rPr>
-              <w:t>9</w:t>
+              <w:t>10</w:t>
             </w:r>
             <w:r>
               <w:rPr>
@@ -1344,7 +1344,7 @@
               <w14:ligatures w14:val="standardContextual"/>
             </w:rPr>
           </w:pPr>
-          <w:hyperlink w:anchor="_Toc151930267" w:history="1">
+          <w:hyperlink w:anchor="_Toc151932937" w:history="1">
             <w:r>
               <w:rPr>
                 <w:rStyle w:val="Hyperlink"/>
@@ -1374,7 +1374,7 @@
                 <w:noProof/>
                 <w:webHidden/>
               </w:rPr>
-              <w:instrText xml:space="preserve"> PAGEREF _Toc151930267 \h </w:instrText>
+              <w:instrText xml:space="preserve"> PAGEREF _Toc151932937 \h </w:instrText>
             </w:r>
             <w:r>
               <w:rPr>
@@ -1394,7 +1394,7 @@
                 <w:noProof/>
                 <w:webHidden/>
               </w:rPr>
-              <w:t>9</w:t>
+              <w:t>10</w:t>
             </w:r>
             <w:r>
               <w:rPr>
@@ -1419,7 +1419,7 @@
               <w14:ligatures w14:val="standardContextual"/>
             </w:rPr>
           </w:pPr>
-          <w:hyperlink w:anchor="_Toc151930268" w:history="1">
+          <w:hyperlink w:anchor="_Toc151932938" w:history="1">
             <w:r>
               <w:rPr>
                 <w:rStyle w:val="Hyperlink"/>
@@ -1449,7 +1449,7 @@
                 <w:noProof/>
                 <w:webHidden/>
               </w:rPr>
-              <w:instrText xml:space="preserve"> PAGEREF _Toc151930268 \h </w:instrText>
+              <w:instrText xml:space="preserve"> PAGEREF _Toc151932938 \h </w:instrText>
             </w:r>
             <w:r>
               <w:rPr>
@@ -1469,7 +1469,7 @@
                 <w:noProof/>
                 <w:webHidden/>
               </w:rPr>
-              <w:t>10</w:t>
+              <w:t>11</w:t>
             </w:r>
             <w:r>
               <w:rPr>
@@ -1494,7 +1494,7 @@
               <w14:ligatures w14:val="standardContextual"/>
             </w:rPr>
           </w:pPr>
-          <w:hyperlink w:anchor="_Toc151930269" w:history="1">
+          <w:hyperlink w:anchor="_Toc151932939" w:history="1">
             <w:r>
               <w:rPr>
                 <w:rStyle w:val="Hyperlink"/>
@@ -1524,7 +1524,7 @@
                 <w:noProof/>
                 <w:webHidden/>
               </w:rPr>
-              <w:instrText xml:space="preserve"> PAGEREF _Toc151930269 \h </w:instrText>
+              <w:instrText xml:space="preserve"> PAGEREF _Toc151932939 \h </w:instrText>
             </w:r>
             <w:r>
               <w:rPr>
@@ -1544,7 +1544,7 @@
                 <w:noProof/>
                 <w:webHidden/>
               </w:rPr>
-              <w:t>10</w:t>
+              <w:t>11</w:t>
             </w:r>
             <w:r>
               <w:rPr>
@@ -1569,7 +1569,7 @@
               <w14:ligatures w14:val="standardContextual"/>
             </w:rPr>
           </w:pPr>
-          <w:hyperlink w:anchor="_Toc151930270" w:history="1">
+          <w:hyperlink w:anchor="_Toc151932940" w:history="1">
             <w:r>
               <w:rPr>
                 <w:rStyle w:val="Hyperlink"/>
@@ -1599,7 +1599,7 @@
                 <w:noProof/>
                 <w:webHidden/>
               </w:rPr>
-              <w:instrText xml:space="preserve"> PAGEREF _Toc151930270 \h </w:instrText>
+              <w:instrText xml:space="preserve"> PAGEREF _Toc151932940 \h </w:instrText>
             </w:r>
             <w:r>
               <w:rPr>
@@ -1644,7 +1644,7 @@
               <w14:ligatures w14:val="standardContextual"/>
             </w:rPr>
           </w:pPr>
-          <w:hyperlink w:anchor="_Toc151930271" w:history="1">
+          <w:hyperlink w:anchor="_Toc151932941" w:history="1">
             <w:r>
               <w:rPr>
                 <w:rStyle w:val="Hyperlink"/>
@@ -1674,7 +1674,7 @@
                 <w:noProof/>
                 <w:webHidden/>
               </w:rPr>
-              <w:instrText xml:space="preserve"> PAGEREF _Toc151930271 \h </w:instrText>
+              <w:instrText xml:space="preserve"> PAGEREF _Toc151932941 \h </w:instrText>
             </w:r>
             <w:r>
               <w:rPr>
@@ -1694,7 +1694,7 @@
                 <w:noProof/>
                 <w:webHidden/>
               </w:rPr>
-              <w:t>11</w:t>
+              <w:t>12</w:t>
             </w:r>
             <w:r>
               <w:rPr>
@@ -1719,7 +1719,7 @@
               <w14:ligatures w14:val="standardContextual"/>
             </w:rPr>
           </w:pPr>
-          <w:hyperlink w:anchor="_Toc151930272" w:history="1">
+          <w:hyperlink w:anchor="_Toc151932942" w:history="1">
             <w:r>
               <w:rPr>
                 <w:rStyle w:val="Hyperlink"/>
@@ -1749,7 +1749,7 @@
                 <w:noProof/>
                 <w:webHidden/>
               </w:rPr>
-              <w:instrText xml:space="preserve"> PAGEREF _Toc151930272 \h </w:instrText>
+              <w:instrText xml:space="preserve"> PAGEREF _Toc151932942 \h </w:instrText>
             </w:r>
             <w:r>
               <w:rPr>
@@ -1769,7 +1769,7 @@
                 <w:noProof/>
                 <w:webHidden/>
               </w:rPr>
-              <w:t>11</w:t>
+              <w:t>12</w:t>
             </w:r>
             <w:r>
               <w:rPr>
@@ -1794,7 +1794,7 @@
               <w14:ligatures w14:val="standardContextual"/>
             </w:rPr>
           </w:pPr>
-          <w:hyperlink w:anchor="_Toc151930273" w:history="1">
+          <w:hyperlink w:anchor="_Toc151932943" w:history="1">
             <w:r>
               <w:rPr>
                 <w:rStyle w:val="Hyperlink"/>
@@ -1824,7 +1824,7 @@
                 <w:noProof/>
                 <w:webHidden/>
               </w:rPr>
-              <w:instrText xml:space="preserve"> PAGEREF _Toc151930273 \h </w:instrText>
+              <w:instrText xml:space="preserve"> PAGEREF _Toc151932943 \h </w:instrText>
             </w:r>
             <w:r>
               <w:rPr>
@@ -1844,7 +1844,7 @@
                 <w:noProof/>
                 <w:webHidden/>
               </w:rPr>
-              <w:t>11</w:t>
+              <w:t>12</w:t>
             </w:r>
             <w:r>
               <w:rPr>
@@ -1869,7 +1869,7 @@
               <w14:ligatures w14:val="standardContextual"/>
             </w:rPr>
           </w:pPr>
-          <w:hyperlink w:anchor="_Toc151930274" w:history="1">
+          <w:hyperlink w:anchor="_Toc151932944" w:history="1">
             <w:r>
               <w:rPr>
                 <w:rStyle w:val="Hyperlink"/>
@@ -1899,7 +1899,7 @@
                 <w:noProof/>
                 <w:webHidden/>
               </w:rPr>
-              <w:instrText xml:space="preserve"> PAGEREF _Toc151930274 \h </w:instrText>
+              <w:instrText xml:space="preserve"> PAGEREF _Toc151932944 \h </w:instrText>
             </w:r>
             <w:r>
               <w:rPr>
@@ -1919,7 +1919,7 @@
                 <w:noProof/>
                 <w:webHidden/>
               </w:rPr>
-              <w:t>12</w:t>
+              <w:t>13</w:t>
             </w:r>
             <w:r>
               <w:rPr>
@@ -1942,7 +1942,7 @@
               <w:lang w:eastAsia="en-IE"/>
             </w:rPr>
           </w:pPr>
-          <w:hyperlink w:anchor="_Toc151930275" w:history="1">
+          <w:hyperlink w:anchor="_Toc151932945" w:history="1">
             <w:r>
               <w:rPr>
                 <w:rStyle w:val="Hyperlink"/>
@@ -1972,7 +1972,7 @@
                 <w:noProof/>
                 <w:webHidden/>
               </w:rPr>
-              <w:instrText xml:space="preserve"> PAGEREF _Toc151930275 \h </w:instrText>
+              <w:instrText xml:space="preserve"> PAGEREF _Toc151932945 \h </w:instrText>
             </w:r>
             <w:r>
               <w:rPr>
@@ -1992,7 +1992,7 @@
                 <w:noProof/>
                 <w:webHidden/>
               </w:rPr>
-              <w:t>14</w:t>
+              <w:t>15</w:t>
             </w:r>
             <w:r>
               <w:rPr>
@@ -2017,7 +2017,7 @@
               <w14:ligatures w14:val="standardContextual"/>
             </w:rPr>
           </w:pPr>
-          <w:hyperlink w:anchor="_Toc151930276" w:history="1">
+          <w:hyperlink w:anchor="_Toc151932946" w:history="1">
             <w:r>
               <w:rPr>
                 <w:rStyle w:val="Hyperlink"/>
@@ -2047,7 +2047,7 @@
                 <w:noProof/>
                 <w:webHidden/>
               </w:rPr>
-              <w:instrText xml:space="preserve"> PAGEREF _Toc151930276 \h </w:instrText>
+              <w:instrText xml:space="preserve"> PAGEREF _Toc151932946 \h </w:instrText>
             </w:r>
             <w:r>
               <w:rPr>
@@ -2067,7 +2067,7 @@
                 <w:noProof/>
                 <w:webHidden/>
               </w:rPr>
-              <w:t>14</w:t>
+              <w:t>15</w:t>
             </w:r>
             <w:r>
               <w:rPr>
@@ -2092,7 +2092,7 @@
               <w14:ligatures w14:val="standardContextual"/>
             </w:rPr>
           </w:pPr>
-          <w:hyperlink w:anchor="_Toc151930277" w:history="1">
+          <w:hyperlink w:anchor="_Toc151932947" w:history="1">
             <w:r>
               <w:rPr>
                 <w:rStyle w:val="Hyperlink"/>
@@ -2122,7 +2122,7 @@
                 <w:noProof/>
                 <w:webHidden/>
               </w:rPr>
-              <w:instrText xml:space="preserve"> PAGEREF _Toc151930277 \h </w:instrText>
+              <w:instrText xml:space="preserve"> PAGEREF _Toc151932947 \h </w:instrText>
             </w:r>
             <w:r>
               <w:rPr>
@@ -2142,7 +2142,7 @@
                 <w:noProof/>
                 <w:webHidden/>
               </w:rPr>
-              <w:t>14</w:t>
+              <w:t>15</w:t>
             </w:r>
             <w:r>
               <w:rPr>
@@ -2167,7 +2167,7 @@
               <w14:ligatures w14:val="standardContextual"/>
             </w:rPr>
           </w:pPr>
-          <w:hyperlink w:anchor="_Toc151930278" w:history="1">
+          <w:hyperlink w:anchor="_Toc151932948" w:history="1">
             <w:r>
               <w:rPr>
                 <w:rStyle w:val="Hyperlink"/>
@@ -2197,7 +2197,7 @@
                 <w:noProof/>
                 <w:webHidden/>
               </w:rPr>
-              <w:instrText xml:space="preserve"> PAGEREF _Toc151930278 \h </w:instrText>
+              <w:instrText xml:space="preserve"> PAGEREF _Toc151932948 \h </w:instrText>
             </w:r>
             <w:r>
               <w:rPr>
@@ -2217,7 +2217,7 @@
                 <w:noProof/>
                 <w:webHidden/>
               </w:rPr>
-              <w:t>14</w:t>
+              <w:t>15</w:t>
             </w:r>
             <w:r>
               <w:rPr>
@@ -2242,7 +2242,7 @@
               <w14:ligatures w14:val="standardContextual"/>
             </w:rPr>
           </w:pPr>
-          <w:hyperlink w:anchor="_Toc151930279" w:history="1">
+          <w:hyperlink w:anchor="_Toc151932949" w:history="1">
             <w:r>
               <w:rPr>
                 <w:rStyle w:val="Hyperlink"/>
@@ -2272,7 +2272,7 @@
                 <w:noProof/>
                 <w:webHidden/>
               </w:rPr>
-              <w:instrText xml:space="preserve"> PAGEREF _Toc151930279 \h </w:instrText>
+              <w:instrText xml:space="preserve"> PAGEREF _Toc151932949 \h </w:instrText>
             </w:r>
             <w:r>
               <w:rPr>
@@ -2292,7 +2292,7 @@
                 <w:noProof/>
                 <w:webHidden/>
               </w:rPr>
-              <w:t>15</w:t>
+              <w:t>16</w:t>
             </w:r>
             <w:r>
               <w:rPr>
@@ -2317,7 +2317,7 @@
               <w14:ligatures w14:val="standardContextual"/>
             </w:rPr>
           </w:pPr>
-          <w:hyperlink w:anchor="_Toc151930280" w:history="1">
+          <w:hyperlink w:anchor="_Toc151932950" w:history="1">
             <w:r>
               <w:rPr>
                 <w:rStyle w:val="Hyperlink"/>
@@ -2347,7 +2347,7 @@
                 <w:noProof/>
                 <w:webHidden/>
               </w:rPr>
-              <w:instrText xml:space="preserve"> PAGEREF _Toc151930280 \h </w:instrText>
+              <w:instrText xml:space="preserve"> PAGEREF _Toc151932950 \h </w:instrText>
             </w:r>
             <w:r>
               <w:rPr>
@@ -2367,7 +2367,7 @@
                 <w:noProof/>
                 <w:webHidden/>
               </w:rPr>
-              <w:t>15</w:t>
+              <w:t>16</w:t>
             </w:r>
             <w:r>
               <w:rPr>
@@ -2392,7 +2392,7 @@
               <w14:ligatures w14:val="standardContextual"/>
             </w:rPr>
           </w:pPr>
-          <w:hyperlink w:anchor="_Toc151930281" w:history="1">
+          <w:hyperlink w:anchor="_Toc151932951" w:history="1">
             <w:r>
               <w:rPr>
                 <w:rStyle w:val="Hyperlink"/>
@@ -2422,7 +2422,7 @@
                 <w:noProof/>
                 <w:webHidden/>
               </w:rPr>
-              <w:instrText xml:space="preserve"> PAGEREF _Toc151930281 \h </w:instrText>
+              <w:instrText xml:space="preserve"> PAGEREF _Toc151932951 \h </w:instrText>
             </w:r>
             <w:r>
               <w:rPr>
@@ -2442,7 +2442,7 @@
                 <w:noProof/>
                 <w:webHidden/>
               </w:rPr>
-              <w:t>15</w:t>
+              <w:t>16</w:t>
             </w:r>
             <w:r>
               <w:rPr>
@@ -2467,7 +2467,7 @@
               <w14:ligatures w14:val="standardContextual"/>
             </w:rPr>
           </w:pPr>
-          <w:hyperlink w:anchor="_Toc151930282" w:history="1">
+          <w:hyperlink w:anchor="_Toc151932952" w:history="1">
             <w:r>
               <w:rPr>
                 <w:rStyle w:val="Hyperlink"/>
@@ -2497,7 +2497,7 @@
                 <w:noProof/>
                 <w:webHidden/>
               </w:rPr>
-              <w:instrText xml:space="preserve"> PAGEREF _Toc151930282 \h </w:instrText>
+              <w:instrText xml:space="preserve"> PAGEREF _Toc151932952 \h </w:instrText>
             </w:r>
             <w:r>
               <w:rPr>
@@ -2540,7 +2540,7 @@
               <w:lang w:eastAsia="en-IE"/>
             </w:rPr>
           </w:pPr>
-          <w:hyperlink w:anchor="_Toc151930283" w:history="1">
+          <w:hyperlink w:anchor="_Toc151932953" w:history="1">
             <w:r>
               <w:rPr>
                 <w:rStyle w:val="Hyperlink"/>
@@ -2548,9 +2548,8 @@
                 <w:b/>
                 <w:bCs/>
                 <w:noProof/>
-                <w:lang w:val="en-GB"/>
-              </w:rPr>
-              <w:t>CONCLUSION</w:t>
+              </w:rPr>
+              <w:t>3. Cloud Server Description</w:t>
             </w:r>
             <w:r>
               <w:rPr>
@@ -2571,7 +2570,7 @@
                 <w:noProof/>
                 <w:webHidden/>
               </w:rPr>
-              <w:instrText xml:space="preserve"> PAGEREF _Toc151930283 \h </w:instrText>
+              <w:instrText xml:space="preserve"> PAGEREF _Toc151932953 \h </w:instrText>
             </w:r>
             <w:r>
               <w:rPr>
@@ -2591,7 +2590,82 @@
                 <w:noProof/>
                 <w:webHidden/>
               </w:rPr>
-              <w:t>16</w:t>
+              <w:t>17</w:t>
+            </w:r>
+            <w:r>
+              <w:rPr>
+                <w:noProof/>
+                <w:webHidden/>
+              </w:rPr>
+              <w:fldChar w:fldCharType="end"/>
+            </w:r>
+          </w:hyperlink>
+        </w:p>
+        <w:p>
+          <w:pPr>
+            <w:pStyle w:val="TOC3"/>
+            <w:tabs>
+              <w:tab w:val="right" w:leader="dot" w:pos="9016"/>
+            </w:tabs>
+            <w:rPr>
+              <w:rFonts w:cstheme="minorBidi"/>
+              <w:noProof/>
+              <w:kern w:val="2"/>
+              <w:lang w:val="en-IE" w:eastAsia="en-IE"/>
+              <w14:ligatures w14:val="standardContextual"/>
+            </w:rPr>
+          </w:pPr>
+          <w:hyperlink w:anchor="_Toc151932954" w:history="1">
+            <w:r>
+              <w:rPr>
+                <w:rStyle w:val="Hyperlink"/>
+                <w:rFonts w:ascii="Arial" w:hAnsi="Arial" w:cs="Arial"/>
+                <w:b/>
+                <w:bCs/>
+                <w:noProof/>
+              </w:rPr>
+              <w:t>Endpoints</w:t>
+            </w:r>
+            <w:r>
+              <w:rPr>
+                <w:noProof/>
+                <w:webHidden/>
+              </w:rPr>
+              <w:tab/>
+            </w:r>
+            <w:r>
+              <w:rPr>
+                <w:noProof/>
+                <w:webHidden/>
+              </w:rPr>
+              <w:fldChar w:fldCharType="begin"/>
+            </w:r>
+            <w:r>
+              <w:rPr>
+                <w:noProof/>
+                <w:webHidden/>
+              </w:rPr>
+              <w:instrText xml:space="preserve"> PAGEREF _Toc151932954 \h </w:instrText>
+            </w:r>
+            <w:r>
+              <w:rPr>
+                <w:noProof/>
+                <w:webHidden/>
+              </w:rPr>
+            </w:r>
+            <w:r>
+              <w:rPr>
+                <w:noProof/>
+                <w:webHidden/>
+              </w:rPr>
+              <w:fldChar w:fldCharType="separate"/>
+            </w:r>
+            <w:r>
+              <w:rPr>
+                <w:noProof/>
+                <w:webHidden/>
+              </w:rPr>
+              <w:t>17</w:t>
             </w:r>
             <w:r>
               <w:rPr>
@@ -2614,7 +2688,7 @@
               <w:lang w:eastAsia="en-IE"/>
             </w:rPr>
           </w:pPr>
-          <w:hyperlink w:anchor="_Toc151930284" w:history="1">
+          <w:hyperlink w:anchor="_Toc151932955" w:history="1">
             <w:r>
               <w:rPr>
                 <w:rStyle w:val="Hyperlink"/>
@@ -2623,6 +2697,153 @@
                 <w:bCs/>
                 <w:noProof/>
               </w:rPr>
+              <w:t>4.PubNub</w:t>
+            </w:r>
+            <w:r>
+              <w:rPr>
+                <w:noProof/>
+                <w:webHidden/>
+              </w:rPr>
+              <w:tab/>
+            </w:r>
+            <w:r>
+              <w:rPr>
+                <w:noProof/>
+                <w:webHidden/>
+              </w:rPr>
+              <w:fldChar w:fldCharType="begin"/>
+            </w:r>
+            <w:r>
+              <w:rPr>
+                <w:noProof/>
+                <w:webHidden/>
+              </w:rPr>
+              <w:instrText xml:space="preserve"> PAGEREF _Toc151932955 \h </w:instrText>
+            </w:r>
+            <w:r>
+              <w:rPr>
+                <w:noProof/>
+                <w:webHidden/>
+              </w:rPr>
+            </w:r>
+            <w:r>
+              <w:rPr>
+                <w:noProof/>
+                <w:webHidden/>
+              </w:rPr>
+              <w:fldChar w:fldCharType="separate"/>
+            </w:r>
+            <w:r>
+              <w:rPr>
+                <w:noProof/>
+                <w:webHidden/>
+              </w:rPr>
+              <w:t>18</w:t>
+            </w:r>
+            <w:r>
+              <w:rPr>
+                <w:noProof/>
+                <w:webHidden/>
+              </w:rPr>
+              <w:fldChar w:fldCharType="end"/>
+            </w:r>
+          </w:hyperlink>
+        </w:p>
+        <w:p>
+          <w:pPr>
+            <w:pStyle w:val="TOC2"/>
+            <w:tabs>
+              <w:tab w:val="right" w:leader="dot" w:pos="9016"/>
+            </w:tabs>
+            <w:rPr>
+              <w:rFonts w:eastAsiaTheme="minorEastAsia"/>
+              <w:noProof/>
+              <w:lang w:eastAsia="en-IE"/>
+            </w:rPr>
+          </w:pPr>
+          <w:hyperlink w:anchor="_Toc151932956" w:history="1">
+            <w:r>
+              <w:rPr>
+                <w:rStyle w:val="Hyperlink"/>
+                <w:rFonts w:ascii="Arial" w:hAnsi="Arial" w:cs="Arial"/>
+                <w:b/>
+                <w:bCs/>
+                <w:noProof/>
+                <w:lang w:val="en-GB"/>
+              </w:rPr>
+              <w:t>CONCLUSION</w:t>
+            </w:r>
+            <w:r>
+              <w:rPr>
+                <w:noProof/>
+                <w:webHidden/>
+              </w:rPr>
+              <w:tab/>
+            </w:r>
+            <w:r>
+              <w:rPr>
+                <w:noProof/>
+                <w:webHidden/>
+              </w:rPr>
+              <w:fldChar w:fldCharType="begin"/>
+            </w:r>
+            <w:r>
+              <w:rPr>
+                <w:noProof/>
+                <w:webHidden/>
+              </w:rPr>
+              <w:instrText xml:space="preserve"> PAGEREF _Toc151932956 \h </w:instrText>
+            </w:r>
+            <w:r>
+              <w:rPr>
+                <w:noProof/>
+                <w:webHidden/>
+              </w:rPr>
+            </w:r>
+            <w:r>
+              <w:rPr>
+                <w:noProof/>
+                <w:webHidden/>
+              </w:rPr>
+              <w:fldChar w:fldCharType="separate"/>
+            </w:r>
+            <w:r>
+              <w:rPr>
+                <w:noProof/>
+                <w:webHidden/>
+              </w:rPr>
+              <w:t>18</w:t>
+            </w:r>
+            <w:r>
+              <w:rPr>
+                <w:noProof/>
+                <w:webHidden/>
+              </w:rPr>
+              <w:fldChar w:fldCharType="end"/>
+            </w:r>
+          </w:hyperlink>
+        </w:p>
+        <w:p>
+          <w:pPr>
+            <w:pStyle w:val="TOC2"/>
+            <w:tabs>
+              <w:tab w:val="right" w:leader="dot" w:pos="9016"/>
+            </w:tabs>
+            <w:rPr>
+              <w:rFonts w:eastAsiaTheme="minorEastAsia"/>
+              <w:noProof/>
+              <w:lang w:eastAsia="en-IE"/>
+            </w:rPr>
+          </w:pPr>
+          <w:hyperlink w:anchor="_Toc151932957" w:history="1">
+            <w:r>
+              <w:rPr>
+                <w:rStyle w:val="Hyperlink"/>
+                <w:rFonts w:ascii="Arial" w:hAnsi="Arial" w:cs="Arial"/>
+                <w:b/>
+                <w:bCs/>
+                <w:noProof/>
+              </w:rPr>
               <w:t>REFERENCES:</w:t>
             </w:r>
             <w:r>
@@ -2644,7 +2865,7 @@
                 <w:noProof/>
                 <w:webHidden/>
               </w:rPr>
-              <w:instrText xml:space="preserve"> PAGEREF _Toc151930284 \h </w:instrText>
+              <w:instrText xml:space="preserve"> PAGEREF _Toc151932957 \h </w:instrText>
             </w:r>
             <w:r>
               <w:rPr>
@@ -2664,7 +2885,7 @@
                 <w:noProof/>
                 <w:webHidden/>
               </w:rPr>
-              <w:t>16</w:t>
+              <w:t>18</w:t>
             </w:r>
             <w:r>
               <w:rPr>
@@ -2730,24 +2951,7 @@
         </w:rPr>
       </w:pPr>
     </w:p>
-    <w:p>
-      <w:pPr>
-        <w:rPr>
-          <w:b/>
-          <w:bCs/>
-          <w:noProof/>
-        </w:rPr>
-      </w:pPr>
-    </w:p>
     <w:p/>
-    <w:p/>
-    <w:p/>
-    <w:p/>
-    <w:p/>
-    <w:p/>
-    <w:p/>
-    <w:p/>
-    <w:p/>
     <w:p>
       <w:pPr>
         <w:pStyle w:val="Heading2"/>
@@ -2759,7 +2963,7 @@
           <w:lang w:val="en-GB"/>
         </w:rPr>
       </w:pPr>
-      <w:bookmarkStart w:id="0" w:name="_Toc151930260"/>
+      <w:bookmarkStart w:id="0" w:name="_Toc151932930"/>
       <w:r>
         <w:rPr>
           <w:rFonts w:ascii="Arial" w:hAnsi="Arial" w:cs="Arial"/>
@@ -2768,6 +2972,7 @@
           <w:color w:val="auto"/>
           <w:lang w:val="en-GB"/>
         </w:rPr>
+        <w:lastRenderedPageBreak/>
         <w:t>GLOSSARY</w:t>
       </w:r>
       <w:bookmarkEnd w:id="0"/>
@@ -3032,7 +3237,6 @@
           <w:b/>
           <w:bCs/>
         </w:rPr>
-        <w:lastRenderedPageBreak/>
         <w:t>PMS7003 Particle Sensor</w:t>
       </w:r>
       <w:r>
@@ -3111,6 +3315,7 @@
           <w:b/>
           <w:bCs/>
         </w:rPr>
+        <w:lastRenderedPageBreak/>
         <w:t>PubNub</w:t>
       </w:r>
       <w:r>
@@ -3371,7 +3576,6 @@
           <w:b/>
           <w:bCs/>
         </w:rPr>
-        <w:lastRenderedPageBreak/>
         <w:t>Power Bank</w:t>
       </w:r>
       <w:r>
@@ -3456,7 +3660,21 @@
         <w:rPr>
           <w:rFonts w:ascii="Arial" w:hAnsi="Arial" w:cs="Arial"/>
         </w:rPr>
-        <w:t>: A light that changes color to show different air quality levels.</w:t>
+        <w:t xml:space="preserve">: A light that changes </w:t>
+      </w:r>
+      <w:proofErr w:type="spellStart"/>
+      <w:r>
+        <w:rPr>
+          <w:rFonts w:ascii="Arial" w:hAnsi="Arial" w:cs="Arial"/>
+        </w:rPr>
+        <w:t>color</w:t>
+      </w:r>
+      <w:proofErr w:type="spellEnd"/>
+      <w:r>
+        <w:rPr>
+          <w:rFonts w:ascii="Arial" w:hAnsi="Arial" w:cs="Arial"/>
+        </w:rPr>
+        <w:t xml:space="preserve"> to show different air quality levels.</w:t>
       </w:r>
     </w:p>
     <w:p>
@@ -3476,6 +3694,7 @@
           <w:b/>
           <w:bCs/>
         </w:rPr>
+        <w:lastRenderedPageBreak/>
         <w:t>Buzzer</w:t>
       </w:r>
       <w:r>
@@ -3540,7 +3759,21 @@
         <w:rPr>
           <w:rFonts w:ascii="Arial" w:hAnsi="Arial" w:cs="Arial"/>
         </w:rPr>
-        <w:t>: Cables that connect different parts of the electrical circuit in the diagram, each with a different color for easy identification.</w:t>
+        <w:t xml:space="preserve">: Cables that connect different parts of the electrical circuit in the diagram, each with a different </w:t>
+      </w:r>
+      <w:proofErr w:type="spellStart"/>
+      <w:r>
+        <w:rPr>
+          <w:rFonts w:ascii="Arial" w:hAnsi="Arial" w:cs="Arial"/>
+        </w:rPr>
+        <w:t>color</w:t>
+      </w:r>
+      <w:proofErr w:type="spellEnd"/>
+      <w:r>
+        <w:rPr>
+          <w:rFonts w:ascii="Arial" w:hAnsi="Arial" w:cs="Arial"/>
+        </w:rPr>
+        <w:t xml:space="preserve"> for easy identification.</w:t>
       </w:r>
     </w:p>
     <w:p>
@@ -3768,7 +4001,6 @@
           <w:b/>
           <w:bCs/>
         </w:rPr>
-        <w:lastRenderedPageBreak/>
         <w:t>MySQL:</w:t>
       </w:r>
       <w:r>
@@ -3822,145 +4054,224 @@
     </w:p>
     <w:p>
       <w:pPr>
+        <w:pStyle w:val="Heading2"/>
+        <w:rPr>
+          <w:rFonts w:ascii="Arial" w:hAnsi="Arial" w:cs="Arial"/>
+          <w:b/>
+          <w:bCs/>
+          <w:color w:val="000000" w:themeColor="text1"/>
+        </w:rPr>
+      </w:pPr>
+      <w:bookmarkStart w:id="1" w:name="_Toc151932931"/>
+      <w:r>
+        <w:rPr>
+          <w:rFonts w:ascii="Arial" w:hAnsi="Arial" w:cs="Arial"/>
+          <w:b/>
+          <w:bCs/>
+          <w:color w:val="000000" w:themeColor="text1"/>
+        </w:rPr>
+        <w:lastRenderedPageBreak/>
+        <w:t>LIST OF TABLES AND DIAGRAMS</w:t>
+      </w:r>
+      <w:bookmarkEnd w:id="1"/>
+      <w:r>
+        <w:rPr>
+          <w:rFonts w:ascii="Arial" w:hAnsi="Arial" w:cs="Arial"/>
+          <w:b/>
+          <w:bCs/>
+          <w:color w:val="000000" w:themeColor="text1"/>
+        </w:rPr>
+        <w:br/>
+      </w:r>
+    </w:p>
+    <w:p>
+      <w:pPr>
+        <w:pStyle w:val="Heading3"/>
+        <w:rPr>
+          <w:rFonts w:ascii="Arial" w:hAnsi="Arial" w:cs="Arial"/>
+          <w:b/>
+          <w:bCs/>
+          <w:color w:val="000000" w:themeColor="text1"/>
+          <w:lang w:val="en-GB"/>
+        </w:rPr>
+      </w:pPr>
+      <w:bookmarkStart w:id="2" w:name="_Toc151932932"/>
+      <w:r>
+        <w:rPr>
+          <w:rFonts w:ascii="Arial" w:hAnsi="Arial" w:cs="Arial"/>
+          <w:b/>
+          <w:bCs/>
+          <w:color w:val="000000" w:themeColor="text1"/>
+          <w:lang w:val="en-GB"/>
+        </w:rPr>
+        <w:t>List Of Tables</w:t>
+      </w:r>
+      <w:bookmarkEnd w:id="2"/>
+      <w:r>
+        <w:rPr>
+          <w:rFonts w:ascii="Arial" w:hAnsi="Arial" w:cs="Arial"/>
+          <w:b/>
+          <w:bCs/>
+          <w:color w:val="000000" w:themeColor="text1"/>
+          <w:lang w:val="en-GB"/>
+        </w:rPr>
+        <w:br/>
+      </w:r>
+    </w:p>
+    <w:p>
+      <w:pPr>
         <w:spacing w:after="120" w:line="360" w:lineRule="auto"/>
         <w:rPr>
           <w:rFonts w:ascii="Arial" w:hAnsi="Arial" w:cs="Arial"/>
-        </w:rPr>
-      </w:pPr>
-    </w:p>
-    <w:p>
-      <w:pPr>
-        <w:spacing w:after="120" w:line="360" w:lineRule="auto"/>
-        <w:rPr>
-          <w:rFonts w:ascii="Arial" w:hAnsi="Arial" w:cs="Arial"/>
-        </w:rPr>
-      </w:pPr>
-    </w:p>
-    <w:p>
-      <w:pPr>
-        <w:spacing w:after="120" w:line="360" w:lineRule="auto"/>
-        <w:rPr>
-          <w:rFonts w:ascii="Arial" w:hAnsi="Arial" w:cs="Arial"/>
-        </w:rPr>
-      </w:pPr>
-    </w:p>
-    <w:p>
-      <w:pPr>
-        <w:spacing w:after="120" w:line="360" w:lineRule="auto"/>
-        <w:rPr>
-          <w:rFonts w:ascii="Arial" w:hAnsi="Arial" w:cs="Arial"/>
-        </w:rPr>
-      </w:pPr>
-    </w:p>
-    <w:p>
-      <w:pPr>
-        <w:spacing w:after="120" w:line="360" w:lineRule="auto"/>
-        <w:rPr>
-          <w:rFonts w:ascii="Arial" w:hAnsi="Arial" w:cs="Arial"/>
-        </w:rPr>
-      </w:pPr>
-    </w:p>
-    <w:p>
-      <w:pPr>
-        <w:spacing w:after="120" w:line="360" w:lineRule="auto"/>
-        <w:rPr>
-          <w:rFonts w:ascii="Arial" w:hAnsi="Arial" w:cs="Arial"/>
-        </w:rPr>
-      </w:pPr>
-    </w:p>
-    <w:p>
-      <w:pPr>
-        <w:spacing w:after="120" w:line="360" w:lineRule="auto"/>
-        <w:rPr>
-          <w:rFonts w:ascii="Arial" w:hAnsi="Arial" w:cs="Arial"/>
-        </w:rPr>
-      </w:pPr>
-    </w:p>
-    <w:p>
-      <w:pPr>
-        <w:spacing w:after="120" w:line="360" w:lineRule="auto"/>
-        <w:rPr>
-          <w:rFonts w:ascii="Arial" w:hAnsi="Arial" w:cs="Arial"/>
-        </w:rPr>
-      </w:pPr>
-    </w:p>
-    <w:p>
-      <w:pPr>
-        <w:spacing w:after="120" w:line="360" w:lineRule="auto"/>
-        <w:rPr>
-          <w:rFonts w:ascii="Arial" w:hAnsi="Arial" w:cs="Arial"/>
-        </w:rPr>
-      </w:pPr>
-    </w:p>
-    <w:p>
-      <w:pPr>
-        <w:spacing w:after="120" w:line="360" w:lineRule="auto"/>
-        <w:rPr>
-          <w:rFonts w:ascii="Arial" w:hAnsi="Arial" w:cs="Arial"/>
-        </w:rPr>
-      </w:pPr>
-    </w:p>
-    <w:p>
-      <w:pPr>
-        <w:spacing w:after="120" w:line="360" w:lineRule="auto"/>
-        <w:rPr>
-          <w:rFonts w:ascii="Arial" w:hAnsi="Arial" w:cs="Arial"/>
-        </w:rPr>
-      </w:pPr>
-    </w:p>
-    <w:p>
-      <w:pPr>
-        <w:spacing w:after="120" w:line="360" w:lineRule="auto"/>
-        <w:rPr>
-          <w:rFonts w:ascii="Arial" w:hAnsi="Arial" w:cs="Arial"/>
-        </w:rPr>
-      </w:pPr>
-    </w:p>
-    <w:p>
-      <w:pPr>
-        <w:spacing w:after="120" w:line="360" w:lineRule="auto"/>
-        <w:rPr>
-          <w:rFonts w:ascii="Arial" w:hAnsi="Arial" w:cs="Arial"/>
-        </w:rPr>
-      </w:pPr>
-    </w:p>
-    <w:p>
-      <w:pPr>
-        <w:spacing w:after="120" w:line="360" w:lineRule="auto"/>
-        <w:rPr>
-          <w:rFonts w:ascii="Arial" w:hAnsi="Arial" w:cs="Arial"/>
-        </w:rPr>
-      </w:pPr>
-    </w:p>
-    <w:p>
-      <w:pPr>
-        <w:spacing w:after="120" w:line="360" w:lineRule="auto"/>
-        <w:rPr>
-          <w:rFonts w:ascii="Arial" w:hAnsi="Arial" w:cs="Arial"/>
-        </w:rPr>
-      </w:pPr>
-    </w:p>
-    <w:p>
-      <w:pPr>
-        <w:spacing w:after="120" w:line="360" w:lineRule="auto"/>
-        <w:rPr>
-          <w:rFonts w:ascii="Arial" w:hAnsi="Arial" w:cs="Arial"/>
-        </w:rPr>
-      </w:pPr>
-    </w:p>
-    <w:p>
-      <w:pPr>
-        <w:spacing w:after="120" w:line="360" w:lineRule="auto"/>
-        <w:rPr>
-          <w:rFonts w:ascii="Arial" w:hAnsi="Arial" w:cs="Arial"/>
-        </w:rPr>
-      </w:pPr>
-    </w:p>
-    <w:p>
-      <w:pPr>
-        <w:spacing w:after="120" w:line="360" w:lineRule="auto"/>
-        <w:rPr>
-          <w:rFonts w:ascii="Arial" w:hAnsi="Arial" w:cs="Arial"/>
+          <w:lang w:val="en-GB"/>
+        </w:rPr>
+      </w:pPr>
+    </w:p>
+    <w:p>
+      <w:pPr>
+        <w:pStyle w:val="Heading3"/>
+        <w:rPr>
+          <w:rFonts w:ascii="Arial" w:hAnsi="Arial" w:cs="Arial"/>
+          <w:b/>
+          <w:bCs/>
+          <w:lang w:val="en-GB"/>
+        </w:rPr>
+      </w:pPr>
+      <w:bookmarkStart w:id="3" w:name="_Toc151932933"/>
+      <w:r>
+        <w:rPr>
+          <w:rFonts w:ascii="Arial" w:hAnsi="Arial" w:cs="Arial"/>
+          <w:b/>
+          <w:bCs/>
+          <w:color w:val="000000" w:themeColor="text1"/>
+          <w:lang w:val="en-GB"/>
+        </w:rPr>
+        <w:t>List Of Diagrams</w:t>
+      </w:r>
+      <w:bookmarkEnd w:id="3"/>
+      <w:r>
+        <w:rPr>
+          <w:rFonts w:ascii="Arial" w:hAnsi="Arial" w:cs="Arial"/>
+          <w:b/>
+          <w:bCs/>
+          <w:lang w:val="en-GB"/>
+        </w:rPr>
+        <w:br/>
+      </w:r>
+    </w:p>
+    <w:p>
+      <w:pPr>
+        <w:spacing w:line="360" w:lineRule="auto"/>
+        <w:rPr>
+          <w:rFonts w:ascii="Arial" w:hAnsi="Arial" w:cs="Arial"/>
+          <w:lang w:val="en-GB"/>
+        </w:rPr>
+      </w:pPr>
+      <w:r>
+        <w:rPr>
+          <w:rFonts w:ascii="Arial" w:hAnsi="Arial" w:cs="Arial"/>
+          <w:lang w:val="en-GB"/>
+        </w:rPr>
+        <w:t xml:space="preserve">Diagram 1: </w:t>
+      </w:r>
+      <w:r>
+        <w:rPr>
+          <w:rFonts w:ascii="Arial" w:hAnsi="Arial" w:cs="Arial"/>
+          <w:lang w:val="en-GB"/>
+        </w:rPr>
+        <w:t>System Architecture Diagram of Aerosense Application….........................</w:t>
+      </w:r>
+      <w:r>
+        <w:rPr>
+          <w:rFonts w:ascii="Arial" w:hAnsi="Arial" w:cs="Arial"/>
+          <w:lang w:val="en-GB"/>
+        </w:rPr>
+        <w:t xml:space="preserve">.......... </w:t>
+      </w:r>
+      <w:r>
+        <w:rPr>
+          <w:rFonts w:ascii="Arial" w:hAnsi="Arial" w:cs="Arial"/>
+          <w:lang w:val="en-GB"/>
+        </w:rPr>
+        <w:t>8</w:t>
+      </w:r>
+    </w:p>
+    <w:p>
+      <w:pPr>
+        <w:spacing w:line="360" w:lineRule="auto"/>
+        <w:rPr>
+          <w:rFonts w:ascii="Arial" w:hAnsi="Arial" w:cs="Arial"/>
+          <w:lang w:val="en-GB"/>
+        </w:rPr>
+      </w:pPr>
+      <w:r>
+        <w:rPr>
+          <w:rFonts w:ascii="Arial" w:hAnsi="Arial" w:cs="Arial"/>
+          <w:lang w:val="en-GB"/>
+        </w:rPr>
+        <w:t xml:space="preserve">Diagram </w:t>
+      </w:r>
+      <w:r>
+        <w:rPr>
+          <w:rFonts w:ascii="Arial" w:hAnsi="Arial" w:cs="Arial"/>
+          <w:lang w:val="en-GB"/>
+        </w:rPr>
+        <w:t>2</w:t>
+      </w:r>
+      <w:r>
+        <w:rPr>
+          <w:rFonts w:ascii="Arial" w:hAnsi="Arial" w:cs="Arial"/>
+          <w:lang w:val="en-GB"/>
+        </w:rPr>
+        <w:t xml:space="preserve">: </w:t>
+      </w:r>
+      <w:r>
+        <w:rPr>
+          <w:rFonts w:ascii="Arial" w:hAnsi="Arial" w:cs="Arial"/>
+          <w:lang w:val="en-GB"/>
+        </w:rPr>
+        <w:t xml:space="preserve">Updated </w:t>
+      </w:r>
+      <w:r>
+        <w:rPr>
+          <w:rFonts w:ascii="Arial" w:hAnsi="Arial" w:cs="Arial"/>
+          <w:lang w:val="en-GB"/>
+        </w:rPr>
+        <w:t>Fritzing Diagram: Sensor Connections with Pi ........</w:t>
+      </w:r>
+      <w:r>
+        <w:rPr>
+          <w:rFonts w:ascii="Arial" w:hAnsi="Arial" w:cs="Arial"/>
+          <w:lang w:val="en-GB"/>
+        </w:rPr>
+        <w:t>........................</w:t>
+      </w:r>
+      <w:r>
+        <w:rPr>
+          <w:rFonts w:ascii="Arial" w:hAnsi="Arial" w:cs="Arial"/>
+          <w:lang w:val="en-GB"/>
+        </w:rPr>
+        <w:t>.....</w:t>
+      </w:r>
+      <w:r>
+        <w:rPr>
+          <w:rFonts w:ascii="Arial" w:hAnsi="Arial" w:cs="Arial"/>
+          <w:lang w:val="en-GB"/>
+        </w:rPr>
+        <w:t>11</w:t>
+      </w:r>
+    </w:p>
+    <w:p>
+      <w:pPr>
+        <w:rPr>
+          <w:lang w:val="en-GB"/>
+        </w:rPr>
+      </w:pPr>
+    </w:p>
+    <w:p>
+      <w:pPr>
+        <w:rPr>
+          <w:lang w:val="en-GB"/>
         </w:rPr>
       </w:pPr>
     </w:p>
@@ -3971,142 +4282,218 @@
           <w:rFonts w:ascii="Arial" w:hAnsi="Arial" w:cs="Arial"/>
           <w:b/>
           <w:bCs/>
-          <w:color w:val="000000" w:themeColor="text1"/>
-        </w:rPr>
-      </w:pPr>
-      <w:bookmarkStart w:id="1" w:name="_Toc151930261"/>
-      <w:r>
-        <w:rPr>
-          <w:rFonts w:ascii="Arial" w:hAnsi="Arial" w:cs="Arial"/>
-          <w:b/>
-          <w:bCs/>
-          <w:color w:val="000000" w:themeColor="text1"/>
-        </w:rPr>
-        <w:t>LIST OF TABLES AND DIAGRAMS</w:t>
-      </w:r>
-      <w:bookmarkEnd w:id="1"/>
-      <w:r>
-        <w:rPr>
-          <w:rFonts w:ascii="Arial" w:hAnsi="Arial" w:cs="Arial"/>
-          <w:b/>
-          <w:bCs/>
-          <w:color w:val="000000" w:themeColor="text1"/>
-        </w:rPr>
-        <w:br/>
-      </w:r>
-    </w:p>
-    <w:p>
-      <w:pPr>
-        <w:pStyle w:val="Heading3"/>
-        <w:rPr>
-          <w:rFonts w:ascii="Arial" w:hAnsi="Arial" w:cs="Arial"/>
-          <w:b/>
-          <w:bCs/>
-          <w:color w:val="000000" w:themeColor="text1"/>
-          <w:lang w:val="en-GB"/>
-        </w:rPr>
-      </w:pPr>
-      <w:bookmarkStart w:id="2" w:name="_Toc151930262"/>
-      <w:r>
-        <w:rPr>
-          <w:rFonts w:ascii="Arial" w:hAnsi="Arial" w:cs="Arial"/>
-          <w:b/>
-          <w:bCs/>
-          <w:color w:val="000000" w:themeColor="text1"/>
-          <w:lang w:val="en-GB"/>
-        </w:rPr>
-        <w:t>List Of Tables</w:t>
-      </w:r>
-      <w:bookmarkEnd w:id="2"/>
-      <w:r>
-        <w:rPr>
-          <w:rFonts w:ascii="Arial" w:hAnsi="Arial" w:cs="Arial"/>
-          <w:b/>
-          <w:bCs/>
-          <w:color w:val="000000" w:themeColor="text1"/>
-          <w:lang w:val="en-GB"/>
-        </w:rPr>
-        <w:br/>
-      </w:r>
-    </w:p>
-    <w:p>
-      <w:pPr>
-        <w:spacing w:after="120" w:line="360" w:lineRule="auto"/>
-        <w:rPr>
-          <w:rFonts w:ascii="Arial" w:hAnsi="Arial" w:cs="Arial"/>
-          <w:lang w:val="en-GB"/>
-        </w:rPr>
-      </w:pPr>
-    </w:p>
-    <w:p>
-      <w:pPr>
-        <w:pStyle w:val="Heading3"/>
-        <w:rPr>
-          <w:rFonts w:ascii="Arial" w:hAnsi="Arial" w:cs="Arial"/>
-          <w:b/>
-          <w:bCs/>
-          <w:lang w:val="en-GB"/>
-        </w:rPr>
-      </w:pPr>
-      <w:bookmarkStart w:id="3" w:name="_Toc151930263"/>
-      <w:r>
-        <w:rPr>
-          <w:rFonts w:ascii="Arial" w:hAnsi="Arial" w:cs="Arial"/>
-          <w:b/>
-          <w:bCs/>
-          <w:color w:val="000000" w:themeColor="text1"/>
+          <w:color w:val="auto"/>
+          <w:lang w:val="en-GB"/>
+        </w:rPr>
+      </w:pPr>
+      <w:bookmarkStart w:id="4" w:name="_Toc151932934"/>
+      <w:r>
+        <w:rPr>
+          <w:rFonts w:ascii="Arial" w:hAnsi="Arial" w:cs="Arial"/>
+          <w:b/>
+          <w:bCs/>
+          <w:color w:val="auto"/>
+          <w:lang w:val="en-GB"/>
+        </w:rPr>
+        <w:t>1.</w:t>
+      </w:r>
+      <w:r>
+        <w:rPr>
+          <w:rFonts w:ascii="Arial" w:hAnsi="Arial" w:cs="Arial"/>
+          <w:b/>
+          <w:bCs/>
+          <w:color w:val="auto"/>
+          <w:lang w:val="en-GB"/>
+        </w:rPr>
+        <w:t xml:space="preserve">  </w:t>
+      </w:r>
+      <w:r>
+        <w:rPr>
+          <w:rFonts w:ascii="Arial" w:hAnsi="Arial" w:cs="Arial"/>
+          <w:b/>
+          <w:bCs/>
+          <w:color w:val="auto"/>
+          <w:lang w:val="en-GB"/>
+        </w:rPr>
+        <w:t>INTRODUCTION</w:t>
+      </w:r>
+      <w:bookmarkEnd w:id="4"/>
+    </w:p>
+    <w:p>
+      <w:pPr>
+        <w:spacing w:line="360" w:lineRule="auto"/>
+        <w:rPr>
+          <w:lang w:val="en-GB"/>
+        </w:rPr>
+      </w:pPr>
+    </w:p>
+    <w:p>
+      <w:pPr>
+        <w:spacing w:line="360" w:lineRule="auto"/>
+        <w:rPr>
+          <w:rFonts w:ascii="Arial" w:hAnsi="Arial" w:cs="Arial"/>
+        </w:rPr>
+      </w:pPr>
+      <w:r>
+        <w:rPr>
+          <w:rFonts w:ascii="Arial" w:hAnsi="Arial" w:cs="Arial"/>
+        </w:rPr>
+        <w:t>The Aerosense project is an initiative designed to offer an innovative solution to air quality monitoring, specifically addressing the needs of individuals with asthma. The project aims to develop a portable "Smart Indoor Air Quality Hub" that provides real-time insights into indoor air quality, which is crucial for people who suffer from respiratory conditions.</w:t>
+      </w:r>
+    </w:p>
+    <w:p>
+      <w:pPr>
+        <w:spacing w:line="360" w:lineRule="auto"/>
+        <w:rPr>
+          <w:rFonts w:ascii="Arial" w:hAnsi="Arial" w:cs="Arial"/>
+        </w:rPr>
+      </w:pPr>
+      <w:r>
+        <w:rPr>
+          <w:rFonts w:ascii="Arial" w:hAnsi="Arial" w:cs="Arial"/>
+        </w:rPr>
+        <w:t>This documentation outlines the development process, architecture, and functionalities of the Aerosense system. It details the collaborative effort put forth to design a system that combines sensor data acquisition, cloud-based processing, and user interaction through a mobile application.</w:t>
+      </w:r>
+    </w:p>
+    <w:p>
+      <w:pPr>
+        <w:spacing w:line="360" w:lineRule="auto"/>
+        <w:rPr>
+          <w:rFonts w:ascii="Arial" w:hAnsi="Arial" w:cs="Arial"/>
+        </w:rPr>
+      </w:pPr>
+      <w:r>
+        <w:rPr>
+          <w:rFonts w:ascii="Arial" w:hAnsi="Arial" w:cs="Arial"/>
+        </w:rPr>
+        <w:t>Our goal is to create a system that is</w:t>
+      </w:r>
+      <w:r>
+        <w:rPr>
+          <w:rFonts w:ascii="Arial" w:hAnsi="Arial" w:cs="Arial"/>
+        </w:rPr>
+        <w:t xml:space="preserve"> </w:t>
+      </w:r>
+      <w:r>
+        <w:rPr>
+          <w:rFonts w:ascii="Arial" w:hAnsi="Arial" w:cs="Arial"/>
+        </w:rPr>
+        <w:t>user-friendly, aligning with our educational objectives and the practical needs of asthma patients. The project leverages the capabilities of the Raspberry Pi as a data collection point, PubNub for real-time communication, and AWS cloud services for data processing and storage.</w:t>
+      </w:r>
+    </w:p>
+    <w:p>
+      <w:pPr>
+        <w:spacing w:line="360" w:lineRule="auto"/>
+        <w:rPr>
+          <w:rFonts w:ascii="Arial" w:hAnsi="Arial" w:cs="Arial"/>
+        </w:rPr>
+      </w:pPr>
+      <w:r>
+        <w:rPr>
+          <w:rFonts w:ascii="Arial" w:hAnsi="Arial" w:cs="Arial"/>
+        </w:rPr>
+        <w:t xml:space="preserve">The </w:t>
+      </w:r>
+      <w:r>
+        <w:rPr>
+          <w:rFonts w:ascii="Arial" w:hAnsi="Arial" w:cs="Arial"/>
+        </w:rPr>
+        <w:t xml:space="preserve">other </w:t>
+      </w:r>
+      <w:r>
+        <w:rPr>
+          <w:rFonts w:ascii="Arial" w:hAnsi="Arial" w:cs="Arial"/>
+        </w:rPr>
+        <w:t>sections will provide an overview of the system architecture, describe the alpha prototype, discuss security measures, demonstrate the deployment on a cloud server.</w:t>
+      </w:r>
+    </w:p>
+    <w:p>
+      <w:pPr>
+        <w:spacing w:line="360" w:lineRule="auto"/>
+        <w:rPr>
+          <w:rFonts w:ascii="Arial" w:hAnsi="Arial" w:cs="Arial"/>
+        </w:rPr>
+      </w:pPr>
+      <w:r>
+        <w:rPr>
+          <w:rFonts w:ascii="Arial" w:hAnsi="Arial" w:cs="Arial"/>
+        </w:rPr>
+        <w:t>As the developers of Aerosense, we have committed ourselves to a practical and simplified approach, ensuring that the end product is not only functional but also accessible to our target users. We believe that the integration of real-time environmental data with health management tools can significantly improve the daily lives of asthma patients, and this belief has been the driving force behind our project</w:t>
+      </w:r>
+      <w:r>
+        <w:rPr>
+          <w:rFonts w:ascii="Arial" w:hAnsi="Arial" w:cs="Arial"/>
+        </w:rPr>
+        <w:t xml:space="preserve"> as well as the academic part</w:t>
+      </w:r>
+      <w:r>
+        <w:rPr>
+          <w:rFonts w:ascii="Arial" w:hAnsi="Arial" w:cs="Arial"/>
+        </w:rPr>
+        <w:t>.</w:t>
+      </w:r>
+    </w:p>
+    <w:p>
+      <w:pPr>
+        <w:spacing w:line="360" w:lineRule="auto"/>
+        <w:rPr>
+          <w:rFonts w:ascii="Arial" w:hAnsi="Arial" w:cs="Arial"/>
+          <w:lang w:val="en-GB"/>
+        </w:rPr>
+      </w:pPr>
+    </w:p>
+    <w:p>
+      <w:pPr>
+        <w:pStyle w:val="Heading2"/>
+        <w:rPr>
+          <w:rFonts w:ascii="Arial" w:hAnsi="Arial" w:cs="Arial"/>
+          <w:b/>
+          <w:bCs/>
+          <w:color w:val="auto"/>
+          <w:lang w:val="en-GB"/>
+        </w:rPr>
+      </w:pPr>
+      <w:bookmarkStart w:id="5" w:name="_Toc151932935"/>
+      <w:r>
+        <w:rPr>
+          <w:rFonts w:ascii="Arial" w:hAnsi="Arial" w:cs="Arial"/>
+          <w:b/>
+          <w:bCs/>
+          <w:color w:val="auto"/>
           <w:lang w:val="en-GB"/>
         </w:rPr>
         <w:lastRenderedPageBreak/>
-        <w:t>List Of Diagrams</w:t>
-      </w:r>
-      <w:bookmarkEnd w:id="3"/>
-      <w:r>
-        <w:rPr>
-          <w:rFonts w:ascii="Arial" w:hAnsi="Arial" w:cs="Arial"/>
-          <w:b/>
-          <w:bCs/>
-          <w:lang w:val="en-GB"/>
-        </w:rPr>
-        <w:br/>
-      </w:r>
+        <w:t>2</w:t>
+      </w:r>
+      <w:r>
+        <w:rPr>
+          <w:rFonts w:ascii="Arial" w:hAnsi="Arial" w:cs="Arial"/>
+          <w:b/>
+          <w:bCs/>
+          <w:color w:val="auto"/>
+          <w:lang w:val="en-GB"/>
+        </w:rPr>
+        <w:t>.</w:t>
+      </w:r>
+      <w:r>
+        <w:rPr>
+          <w:rFonts w:ascii="Arial" w:hAnsi="Arial" w:cs="Arial"/>
+          <w:b/>
+          <w:bCs/>
+          <w:color w:val="auto"/>
+          <w:lang w:val="en-GB"/>
+        </w:rPr>
+        <w:t xml:space="preserve">  SYSTEM ARCHITECTURE</w:t>
+      </w:r>
+      <w:bookmarkEnd w:id="5"/>
     </w:p>
     <w:p>
       <w:pPr>
         <w:spacing w:line="360" w:lineRule="auto"/>
         <w:rPr>
-          <w:rFonts w:ascii="Arial" w:hAnsi="Arial" w:cs="Arial"/>
-          <w:lang w:val="en-GB"/>
-        </w:rPr>
-      </w:pPr>
-      <w:r>
-        <w:rPr>
-          <w:rFonts w:ascii="Arial" w:hAnsi="Arial" w:cs="Arial"/>
-          <w:lang w:val="en-GB"/>
-        </w:rPr>
-        <w:t xml:space="preserve">Diagram 1: </w:t>
-      </w:r>
-      <w:r>
-        <w:rPr>
-          <w:rFonts w:ascii="Arial" w:hAnsi="Arial" w:cs="Arial"/>
-          <w:lang w:val="en-GB"/>
-        </w:rPr>
-        <w:t>System Architecture Diagram of Aerosense Application….........................</w:t>
-      </w:r>
-      <w:r>
-        <w:rPr>
-          <w:rFonts w:ascii="Arial" w:hAnsi="Arial" w:cs="Arial"/>
-          <w:lang w:val="en-GB"/>
-        </w:rPr>
-        <w:t xml:space="preserve">.......... </w:t>
-      </w:r>
-      <w:r>
-        <w:rPr>
-          <w:rFonts w:ascii="Arial" w:hAnsi="Arial" w:cs="Arial"/>
-          <w:lang w:val="en-GB"/>
-        </w:rPr>
-        <w:t>8</w:t>
-      </w:r>
+          <w:lang w:val="en-GB"/>
+        </w:rPr>
+      </w:pPr>
     </w:p>
     <w:p>
       <w:pPr>
@@ -4119,534 +4506,9 @@
       <w:r>
         <w:rPr>
           <w:rFonts w:ascii="Arial" w:hAnsi="Arial" w:cs="Arial"/>
-          <w:lang w:val="en-GB"/>
-        </w:rPr>
-        <w:t xml:space="preserve">Diagram </w:t>
-      </w:r>
-      <w:r>
-        <w:rPr>
-          <w:rFonts w:ascii="Arial" w:hAnsi="Arial" w:cs="Arial"/>
-          <w:lang w:val="en-GB"/>
-        </w:rPr>
-        <w:t>2</w:t>
-      </w:r>
-      <w:r>
-        <w:rPr>
-          <w:rFonts w:ascii="Arial" w:hAnsi="Arial" w:cs="Arial"/>
-          <w:lang w:val="en-GB"/>
-        </w:rPr>
-        <w:t xml:space="preserve">: </w:t>
-      </w:r>
-      <w:r>
-        <w:rPr>
-          <w:rFonts w:ascii="Arial" w:hAnsi="Arial" w:cs="Arial"/>
-          <w:lang w:val="en-GB"/>
-        </w:rPr>
-        <w:t xml:space="preserve">Updated </w:t>
-      </w:r>
-      <w:r>
-        <w:rPr>
-          <w:rFonts w:ascii="Arial" w:hAnsi="Arial" w:cs="Arial"/>
-          <w:lang w:val="en-GB"/>
-        </w:rPr>
-        <w:t>Fritzing Diagram: Sensor Connections with Pi ........</w:t>
-      </w:r>
-      <w:r>
-        <w:rPr>
-          <w:rFonts w:ascii="Arial" w:hAnsi="Arial" w:cs="Arial"/>
-          <w:lang w:val="en-GB"/>
-        </w:rPr>
-        <w:t>........................</w:t>
-      </w:r>
-      <w:r>
-        <w:rPr>
-          <w:rFonts w:ascii="Arial" w:hAnsi="Arial" w:cs="Arial"/>
-          <w:lang w:val="en-GB"/>
-        </w:rPr>
-        <w:t>.....</w:t>
-      </w:r>
-      <w:r>
-        <w:rPr>
-          <w:rFonts w:ascii="Arial" w:hAnsi="Arial" w:cs="Arial"/>
-          <w:lang w:val="en-GB"/>
-        </w:rPr>
-        <w:t>11</w:t>
-      </w:r>
-    </w:p>
-    <w:p>
-      <w:pPr>
-        <w:rPr>
-          <w:lang w:val="en-GB"/>
-        </w:rPr>
-      </w:pPr>
-    </w:p>
-    <w:p>
-      <w:pPr>
-        <w:rPr>
-          <w:lang w:val="en-GB"/>
-        </w:rPr>
-      </w:pPr>
-    </w:p>
-    <w:p>
-      <w:pPr>
-        <w:rPr>
-          <w:lang w:val="en-GB"/>
-        </w:rPr>
-      </w:pPr>
-    </w:p>
-    <w:p>
-      <w:pPr>
-        <w:rPr>
-          <w:lang w:val="en-GB"/>
-        </w:rPr>
-      </w:pPr>
-    </w:p>
-    <w:p>
-      <w:pPr>
-        <w:rPr>
-          <w:lang w:val="en-GB"/>
-        </w:rPr>
-      </w:pPr>
-    </w:p>
-    <w:p>
-      <w:pPr>
-        <w:rPr>
-          <w:lang w:val="en-GB"/>
-        </w:rPr>
-      </w:pPr>
-    </w:p>
-    <w:p>
-      <w:pPr>
-        <w:rPr>
-          <w:lang w:val="en-GB"/>
-        </w:rPr>
-      </w:pPr>
-    </w:p>
-    <w:p>
-      <w:pPr>
-        <w:rPr>
-          <w:lang w:val="en-GB"/>
-        </w:rPr>
-      </w:pPr>
-    </w:p>
-    <w:p>
-      <w:pPr>
-        <w:rPr>
-          <w:lang w:val="en-GB"/>
-        </w:rPr>
-      </w:pPr>
-    </w:p>
-    <w:p>
-      <w:pPr>
-        <w:rPr>
-          <w:lang w:val="en-GB"/>
-        </w:rPr>
-      </w:pPr>
-    </w:p>
-    <w:p>
-      <w:pPr>
-        <w:rPr>
-          <w:lang w:val="en-GB"/>
-        </w:rPr>
-      </w:pPr>
-    </w:p>
-    <w:p>
-      <w:pPr>
-        <w:rPr>
-          <w:lang w:val="en-GB"/>
-        </w:rPr>
-      </w:pPr>
-    </w:p>
-    <w:p>
-      <w:pPr>
-        <w:rPr>
-          <w:lang w:val="en-GB"/>
-        </w:rPr>
-      </w:pPr>
-    </w:p>
-    <w:p>
-      <w:pPr>
-        <w:rPr>
-          <w:lang w:val="en-GB"/>
-        </w:rPr>
-      </w:pPr>
-    </w:p>
-    <w:p>
-      <w:pPr>
-        <w:rPr>
-          <w:lang w:val="en-GB"/>
-        </w:rPr>
-      </w:pPr>
-    </w:p>
-    <w:p>
-      <w:pPr>
-        <w:rPr>
-          <w:lang w:val="en-GB"/>
-        </w:rPr>
-      </w:pPr>
-    </w:p>
-    <w:p>
-      <w:pPr>
-        <w:rPr>
-          <w:lang w:val="en-GB"/>
-        </w:rPr>
-      </w:pPr>
-    </w:p>
-    <w:p>
-      <w:pPr>
-        <w:rPr>
-          <w:lang w:val="en-GB"/>
-        </w:rPr>
-      </w:pPr>
-    </w:p>
-    <w:p>
-      <w:pPr>
-        <w:rPr>
-          <w:lang w:val="en-GB"/>
-        </w:rPr>
-      </w:pPr>
-    </w:p>
-    <w:p>
-      <w:pPr>
-        <w:rPr>
-          <w:lang w:val="en-GB"/>
-        </w:rPr>
-      </w:pPr>
-    </w:p>
-    <w:p>
-      <w:pPr>
-        <w:rPr>
-          <w:lang w:val="en-GB"/>
-        </w:rPr>
-      </w:pPr>
-    </w:p>
-    <w:p>
-      <w:pPr>
-        <w:rPr>
-          <w:lang w:val="en-GB"/>
-        </w:rPr>
-      </w:pPr>
-    </w:p>
-    <w:p>
-      <w:pPr>
-        <w:rPr>
-          <w:lang w:val="en-GB"/>
-        </w:rPr>
-      </w:pPr>
-    </w:p>
-    <w:p>
-      <w:pPr>
-        <w:pStyle w:val="Heading2"/>
-        <w:rPr>
-          <w:rFonts w:ascii="Arial" w:hAnsi="Arial" w:cs="Arial"/>
-          <w:b/>
-          <w:bCs/>
-          <w:color w:val="auto"/>
-          <w:lang w:val="en-GB"/>
-        </w:rPr>
-      </w:pPr>
-      <w:bookmarkStart w:id="4" w:name="_Toc151930264"/>
-      <w:r>
-        <w:rPr>
-          <w:rFonts w:ascii="Arial" w:hAnsi="Arial" w:cs="Arial"/>
-          <w:b/>
-          <w:bCs/>
-          <w:color w:val="auto"/>
-          <w:lang w:val="en-GB"/>
-        </w:rPr>
-        <w:t>1.</w:t>
-      </w:r>
-      <w:r>
-        <w:rPr>
-          <w:rFonts w:ascii="Arial" w:hAnsi="Arial" w:cs="Arial"/>
-          <w:b/>
-          <w:bCs/>
-          <w:color w:val="auto"/>
-          <w:lang w:val="en-GB"/>
-        </w:rPr>
-        <w:t xml:space="preserve">  </w:t>
-      </w:r>
-      <w:r>
-        <w:rPr>
-          <w:rFonts w:ascii="Arial" w:hAnsi="Arial" w:cs="Arial"/>
-          <w:b/>
-          <w:bCs/>
-          <w:color w:val="auto"/>
-          <w:lang w:val="en-GB"/>
-        </w:rPr>
-        <w:t>INTRODUCTION</w:t>
-      </w:r>
-      <w:bookmarkEnd w:id="4"/>
-    </w:p>
-    <w:p>
-      <w:pPr>
-        <w:spacing w:line="360" w:lineRule="auto"/>
-        <w:rPr>
-          <w:lang w:val="en-GB"/>
-        </w:rPr>
-      </w:pPr>
-    </w:p>
-    <w:p>
-      <w:pPr>
-        <w:spacing w:line="360" w:lineRule="auto"/>
-        <w:rPr>
-          <w:rFonts w:ascii="Arial" w:hAnsi="Arial" w:cs="Arial"/>
-        </w:rPr>
-      </w:pPr>
-      <w:r>
-        <w:rPr>
-          <w:rFonts w:ascii="Arial" w:hAnsi="Arial" w:cs="Arial"/>
-        </w:rPr>
-        <w:t xml:space="preserve">The Aerosense project is an initiative designed to offer an innovative solution to air quality monitoring, specifically addressing the needs of individuals with asthma. The project aims to </w:t>
-      </w:r>
-      <w:r>
-        <w:rPr>
-          <w:rFonts w:ascii="Arial" w:hAnsi="Arial" w:cs="Arial"/>
-        </w:rPr>
-        <w:lastRenderedPageBreak/>
-        <w:t>develop a portable "Smart Indoor Air Quality Hub" that provides real-time insights into indoor air quality, which is crucial for people who suffer from respiratory conditions.</w:t>
-      </w:r>
-    </w:p>
-    <w:p>
-      <w:pPr>
-        <w:spacing w:line="360" w:lineRule="auto"/>
-        <w:rPr>
-          <w:rFonts w:ascii="Arial" w:hAnsi="Arial" w:cs="Arial"/>
-        </w:rPr>
-      </w:pPr>
-      <w:r>
-        <w:rPr>
-          <w:rFonts w:ascii="Arial" w:hAnsi="Arial" w:cs="Arial"/>
-        </w:rPr>
-        <w:t>This documentation outlines the development process, architecture, and functionalities of the Aerosense system. It details the collaborative effort put forth to design a system that combines sensor data acquisition, cloud-based processing, and user interaction through a mobile application.</w:t>
-      </w:r>
-    </w:p>
-    <w:p>
-      <w:pPr>
-        <w:spacing w:line="360" w:lineRule="auto"/>
-        <w:rPr>
-          <w:rFonts w:ascii="Arial" w:hAnsi="Arial" w:cs="Arial"/>
-        </w:rPr>
-      </w:pPr>
-      <w:r>
-        <w:rPr>
-          <w:rFonts w:ascii="Arial" w:hAnsi="Arial" w:cs="Arial"/>
-        </w:rPr>
-        <w:t>Our goal is to create a system that is</w:t>
-      </w:r>
-      <w:r>
-        <w:rPr>
-          <w:rFonts w:ascii="Arial" w:hAnsi="Arial" w:cs="Arial"/>
-        </w:rPr>
-        <w:t xml:space="preserve"> </w:t>
-      </w:r>
-      <w:r>
-        <w:rPr>
-          <w:rFonts w:ascii="Arial" w:hAnsi="Arial" w:cs="Arial"/>
-        </w:rPr>
-        <w:t>user-friendly, aligning with our educational objectives and the practical needs of asthma patients. The project leverages the capabilities of the Raspberry Pi as a data collection point, PubNub for real-time communication, and AWS cloud services for data processing and storage.</w:t>
-      </w:r>
-    </w:p>
-    <w:p>
-      <w:pPr>
-        <w:spacing w:line="360" w:lineRule="auto"/>
-        <w:rPr>
-          <w:rFonts w:ascii="Arial" w:hAnsi="Arial" w:cs="Arial"/>
-        </w:rPr>
-      </w:pPr>
-      <w:r>
-        <w:rPr>
-          <w:rFonts w:ascii="Arial" w:hAnsi="Arial" w:cs="Arial"/>
-        </w:rPr>
-        <w:t xml:space="preserve">The </w:t>
-      </w:r>
-      <w:r>
-        <w:rPr>
-          <w:rFonts w:ascii="Arial" w:hAnsi="Arial" w:cs="Arial"/>
-        </w:rPr>
-        <w:t xml:space="preserve">other </w:t>
-      </w:r>
-      <w:r>
-        <w:rPr>
-          <w:rFonts w:ascii="Arial" w:hAnsi="Arial" w:cs="Arial"/>
-        </w:rPr>
-        <w:t>sections will provide an overview of the system architecture, describe the alpha prototype, discuss security measures, demonstrate the deployment on a cloud server.</w:t>
-      </w:r>
-    </w:p>
-    <w:p>
-      <w:pPr>
-        <w:spacing w:line="360" w:lineRule="auto"/>
-        <w:rPr>
-          <w:rFonts w:ascii="Arial" w:hAnsi="Arial" w:cs="Arial"/>
-        </w:rPr>
-      </w:pPr>
-      <w:r>
-        <w:rPr>
-          <w:rFonts w:ascii="Arial" w:hAnsi="Arial" w:cs="Arial"/>
-        </w:rPr>
-        <w:t>As the developers of Aerosense, we have committed ourselves to a practical and simplified approach, ensuring that the end product is not only functional but also accessible to our target users. We believe that the integration of real-time environmental data with health management tools can significantly improve the daily lives of asthma patients, and this belief has been the driving force behind our project</w:t>
-      </w:r>
-      <w:r>
-        <w:rPr>
-          <w:rFonts w:ascii="Arial" w:hAnsi="Arial" w:cs="Arial"/>
-        </w:rPr>
-        <w:t xml:space="preserve"> as well as the academic part</w:t>
-      </w:r>
-      <w:r>
-        <w:rPr>
-          <w:rFonts w:ascii="Arial" w:hAnsi="Arial" w:cs="Arial"/>
-        </w:rPr>
-        <w:t>.</w:t>
-      </w:r>
-    </w:p>
-    <w:p>
-      <w:pPr>
-        <w:spacing w:line="360" w:lineRule="auto"/>
-        <w:rPr>
-          <w:rFonts w:ascii="Arial" w:hAnsi="Arial" w:cs="Arial"/>
-          <w:lang w:val="en-GB"/>
-        </w:rPr>
-      </w:pPr>
-    </w:p>
-    <w:p>
-      <w:pPr>
-        <w:spacing w:line="360" w:lineRule="auto"/>
-        <w:rPr>
-          <w:rFonts w:ascii="Arial" w:hAnsi="Arial" w:cs="Arial"/>
-          <w:lang w:val="en-GB"/>
-        </w:rPr>
-      </w:pPr>
-    </w:p>
-    <w:p>
-      <w:pPr>
-        <w:spacing w:line="360" w:lineRule="auto"/>
-        <w:rPr>
-          <w:rFonts w:ascii="Arial" w:hAnsi="Arial" w:cs="Arial"/>
-          <w:lang w:val="en-GB"/>
-        </w:rPr>
-      </w:pPr>
-    </w:p>
-    <w:p>
-      <w:pPr>
-        <w:spacing w:line="360" w:lineRule="auto"/>
-        <w:rPr>
-          <w:rFonts w:ascii="Arial" w:hAnsi="Arial" w:cs="Arial"/>
-          <w:lang w:val="en-GB"/>
-        </w:rPr>
-      </w:pPr>
-    </w:p>
-    <w:p>
-      <w:pPr>
-        <w:spacing w:line="360" w:lineRule="auto"/>
-        <w:rPr>
-          <w:rFonts w:ascii="Arial" w:hAnsi="Arial" w:cs="Arial"/>
-          <w:lang w:val="en-GB"/>
-        </w:rPr>
-      </w:pPr>
-    </w:p>
-    <w:p>
-      <w:pPr>
-        <w:spacing w:line="360" w:lineRule="auto"/>
-        <w:rPr>
-          <w:rFonts w:ascii="Arial" w:hAnsi="Arial" w:cs="Arial"/>
-          <w:lang w:val="en-GB"/>
-        </w:rPr>
-      </w:pPr>
-    </w:p>
-    <w:p>
-      <w:pPr>
-        <w:spacing w:line="360" w:lineRule="auto"/>
-        <w:rPr>
-          <w:rFonts w:ascii="Arial" w:hAnsi="Arial" w:cs="Arial"/>
-          <w:lang w:val="en-GB"/>
-        </w:rPr>
-      </w:pPr>
-    </w:p>
-    <w:p>
-      <w:pPr>
-        <w:spacing w:line="360" w:lineRule="auto"/>
-        <w:rPr>
-          <w:rFonts w:ascii="Arial" w:hAnsi="Arial" w:cs="Arial"/>
-          <w:lang w:val="en-GB"/>
-        </w:rPr>
-      </w:pPr>
-    </w:p>
-    <w:p>
-      <w:pPr>
-        <w:spacing w:line="360" w:lineRule="auto"/>
-        <w:rPr>
-          <w:rFonts w:ascii="Arial" w:hAnsi="Arial" w:cs="Arial"/>
-          <w:lang w:val="en-GB"/>
-        </w:rPr>
-      </w:pPr>
-    </w:p>
-    <w:p>
-      <w:pPr>
-        <w:pStyle w:val="Heading2"/>
-        <w:rPr>
-          <w:rFonts w:ascii="Arial" w:hAnsi="Arial" w:cs="Arial"/>
-          <w:b/>
-          <w:bCs/>
-          <w:color w:val="auto"/>
-          <w:lang w:val="en-GB"/>
-        </w:rPr>
-      </w:pPr>
-      <w:bookmarkStart w:id="5" w:name="_Toc151930265"/>
-      <w:r>
-        <w:rPr>
-          <w:rFonts w:ascii="Arial" w:hAnsi="Arial" w:cs="Arial"/>
-          <w:b/>
-          <w:bCs/>
-          <w:color w:val="auto"/>
-          <w:lang w:val="en-GB"/>
-        </w:rPr>
-        <w:t>2</w:t>
-      </w:r>
-      <w:r>
-        <w:rPr>
-          <w:rFonts w:ascii="Arial" w:hAnsi="Arial" w:cs="Arial"/>
-          <w:b/>
-          <w:bCs/>
-          <w:color w:val="auto"/>
-          <w:lang w:val="en-GB"/>
-        </w:rPr>
-        <w:t>.</w:t>
-      </w:r>
-      <w:r>
-        <w:rPr>
-          <w:rFonts w:ascii="Arial" w:hAnsi="Arial" w:cs="Arial"/>
-          <w:b/>
-          <w:bCs/>
-          <w:color w:val="auto"/>
-          <w:lang w:val="en-GB"/>
-        </w:rPr>
-        <w:t xml:space="preserve">  SYSTEM ARCHITECTURE</w:t>
-      </w:r>
-      <w:bookmarkEnd w:id="5"/>
-    </w:p>
-    <w:p>
-      <w:pPr>
-        <w:spacing w:line="360" w:lineRule="auto"/>
-        <w:rPr>
-          <w:lang w:val="en-GB"/>
-        </w:rPr>
-      </w:pPr>
-    </w:p>
-    <w:p>
-      <w:pPr>
-        <w:spacing w:line="360" w:lineRule="auto"/>
-        <w:rPr>
-          <w:rFonts w:ascii="Arial" w:hAnsi="Arial" w:cs="Arial"/>
-          <w:lang w:val="en-GB"/>
-        </w:rPr>
-      </w:pPr>
-      <w:r>
-        <w:rPr>
-          <w:rFonts w:ascii="Arial" w:hAnsi="Arial" w:cs="Arial"/>
           <w:noProof/>
           <w:lang w:val="en-GB"/>
         </w:rPr>
-        <w:lastRenderedPageBreak/>
         <w:drawing>
           <wp:inline distT="0" distB="0" distL="0" distR="0" wp14:anchorId="14D08DDC" wp14:editId="64800AB2">
             <wp:extent cx="6114553" cy="3587750"/>
@@ -4727,7 +4589,7 @@
           <w:szCs w:val="22"/>
         </w:rPr>
       </w:pPr>
-      <w:bookmarkStart w:id="6" w:name="_Toc151930266"/>
+      <w:bookmarkStart w:id="6" w:name="_Toc151932936"/>
       <w:r>
         <w:rPr>
           <w:rFonts w:ascii="Arial" w:hAnsi="Arial" w:cs="Arial"/>
@@ -4768,7 +4630,7 @@
           <w:szCs w:val="22"/>
         </w:rPr>
       </w:pPr>
-      <w:bookmarkStart w:id="7" w:name="_Toc151930267"/>
+      <w:bookmarkStart w:id="7" w:name="_Toc151932937"/>
       <w:r>
         <w:rPr>
           <w:rFonts w:ascii="Arial" w:hAnsi="Arial" w:cs="Arial"/>
@@ -4912,7 +4774,7 @@
           <w:szCs w:val="22"/>
         </w:rPr>
       </w:pPr>
-      <w:bookmarkStart w:id="8" w:name="_Toc151930268"/>
+      <w:bookmarkStart w:id="8" w:name="_Toc151932938"/>
       <w:r>
         <w:rPr>
           <w:rFonts w:ascii="Arial" w:hAnsi="Arial" w:cs="Arial"/>
@@ -5019,7 +4881,7 @@
           <w:szCs w:val="22"/>
         </w:rPr>
       </w:pPr>
-      <w:bookmarkStart w:id="9" w:name="_Toc151930269"/>
+      <w:bookmarkStart w:id="9" w:name="_Toc151932939"/>
       <w:r>
         <w:rPr>
           <w:rFonts w:ascii="Arial" w:hAnsi="Arial" w:cs="Arial"/>
@@ -5162,7 +5024,7 @@
           <w:szCs w:val="22"/>
         </w:rPr>
       </w:pPr>
-      <w:bookmarkStart w:id="10" w:name="_Toc151930270"/>
+      <w:bookmarkStart w:id="10" w:name="_Toc151932940"/>
       <w:r>
         <w:rPr>
           <w:rFonts w:ascii="Arial" w:hAnsi="Arial" w:cs="Arial"/>
@@ -5212,7 +5074,7 @@
           <w:szCs w:val="22"/>
         </w:rPr>
       </w:pPr>
-      <w:bookmarkStart w:id="11" w:name="_Toc151930271"/>
+      <w:bookmarkStart w:id="11" w:name="_Toc151932941"/>
       <w:r>
         <w:rPr>
           <w:rFonts w:ascii="Arial" w:hAnsi="Arial" w:cs="Arial"/>
@@ -5277,7 +5139,7 @@
           <w:szCs w:val="22"/>
         </w:rPr>
       </w:pPr>
-      <w:bookmarkStart w:id="12" w:name="_Toc151930272"/>
+      <w:bookmarkStart w:id="12" w:name="_Toc151932942"/>
       <w:r>
         <w:rPr>
           <w:rFonts w:ascii="Arial" w:hAnsi="Arial" w:cs="Arial"/>
@@ -5342,7 +5204,7 @@
           <w:szCs w:val="22"/>
         </w:rPr>
       </w:pPr>
-      <w:bookmarkStart w:id="13" w:name="_Toc151930273"/>
+      <w:bookmarkStart w:id="13" w:name="_Toc151932943"/>
       <w:r>
         <w:rPr>
           <w:rFonts w:ascii="Arial" w:hAnsi="Arial" w:cs="Arial"/>
@@ -5457,14 +5319,6 @@
     </w:p>
     <w:p>
       <w:pPr>
-        <w:spacing w:line="360" w:lineRule="auto"/>
-        <w:rPr>
-          <w:rFonts w:ascii="Arial" w:hAnsi="Arial" w:cs="Arial"/>
-        </w:rPr>
-      </w:pPr>
-    </w:p>
-    <w:p>
-      <w:pPr>
         <w:pStyle w:val="Heading3"/>
         <w:rPr>
           <w:rFonts w:ascii="Arial" w:hAnsi="Arial" w:cs="Arial"/>
@@ -5475,7 +5329,7 @@
           <w:szCs w:val="22"/>
         </w:rPr>
       </w:pPr>
-      <w:bookmarkStart w:id="14" w:name="_Toc151930274"/>
+      <w:bookmarkStart w:id="14" w:name="_Toc151932944"/>
       <w:r>
         <w:rPr>
           <w:rFonts w:ascii="Arial" w:hAnsi="Arial" w:cs="Arial"/>
@@ -6049,7 +5903,21 @@
         <w:rPr>
           <w:rFonts w:ascii="Arial" w:hAnsi="Arial" w:cs="Arial"/>
         </w:rPr>
-        <w:t>: The multi-color LED indicator displays real-time air quality status. It's connected through a resistor to the GPIO pin on the Raspberry Pi to manage voltage and current flow, ensuring the LED operates safely.</w:t>
+        <w:t>: The multi-</w:t>
+      </w:r>
+      <w:proofErr w:type="spellStart"/>
+      <w:r>
+        <w:rPr>
+          <w:rFonts w:ascii="Arial" w:hAnsi="Arial" w:cs="Arial"/>
+        </w:rPr>
+        <w:t>color</w:t>
+      </w:r>
+      <w:proofErr w:type="spellEnd"/>
+      <w:r>
+        <w:rPr>
+          <w:rFonts w:ascii="Arial" w:hAnsi="Arial" w:cs="Arial"/>
+        </w:rPr>
+        <w:t xml:space="preserve"> LED indicator displays real-time air quality status. It's connected through a resistor to the GPIO pin on the Raspberry Pi to manage voltage and current flow, ensuring the LED operates safely.</w:t>
       </w:r>
     </w:p>
     <w:p>
@@ -6240,7 +6108,7 @@
           <w:color w:val="auto"/>
         </w:rPr>
       </w:pPr>
-      <w:bookmarkStart w:id="15" w:name="_Toc151930275"/>
+      <w:bookmarkStart w:id="15" w:name="_Toc151932945"/>
       <w:r>
         <w:rPr>
           <w:rFonts w:ascii="Arial" w:hAnsi="Arial" w:cs="Arial"/>
@@ -6249,16 +6117,7 @@
           <w:color w:val="auto"/>
         </w:rPr>
         <w:lastRenderedPageBreak/>
-        <w:t xml:space="preserve">3. </w:t>
-      </w:r>
-      <w:r>
-        <w:rPr>
-          <w:rFonts w:ascii="Arial" w:hAnsi="Arial" w:cs="Arial"/>
-          <w:b/>
-          <w:bCs/>
-          <w:color w:val="auto"/>
-        </w:rPr>
-        <w:t>Alpha Prototype Documentation</w:t>
+        <w:t>3. Alpha Prototype Documentation</w:t>
       </w:r>
       <w:bookmarkEnd w:id="15"/>
     </w:p>
@@ -6275,7 +6134,7 @@
           <w:szCs w:val="22"/>
         </w:rPr>
       </w:pPr>
-      <w:bookmarkStart w:id="16" w:name="_Toc151930276"/>
+      <w:bookmarkStart w:id="16" w:name="_Toc151932946"/>
       <w:r>
         <w:rPr>
           <w:rFonts w:ascii="Arial" w:hAnsi="Arial" w:cs="Arial"/>
@@ -6327,12 +6186,14 @@
         </w:rPr>
         <w:t xml:space="preserve"> of </w:t>
       </w:r>
+      <w:proofErr w:type="spellStart"/>
       <w:r>
         <w:rPr>
           <w:rFonts w:ascii="Arial" w:hAnsi="Arial" w:cs="Arial"/>
         </w:rPr>
         <w:t>aerosense</w:t>
       </w:r>
+      <w:proofErr w:type="spellEnd"/>
       <w:r>
         <w:rPr>
           <w:rFonts w:ascii="Arial" w:hAnsi="Arial" w:cs="Arial"/>
@@ -6352,7 +6213,7 @@
           <w:szCs w:val="22"/>
         </w:rPr>
       </w:pPr>
-      <w:bookmarkStart w:id="17" w:name="_Toc151930277"/>
+      <w:bookmarkStart w:id="17" w:name="_Toc151932947"/>
       <w:r>
         <w:rPr>
           <w:rFonts w:ascii="Arial" w:hAnsi="Arial" w:cs="Arial"/>
@@ -6451,7 +6312,7 @@
           <w:szCs w:val="22"/>
         </w:rPr>
       </w:pPr>
-      <w:bookmarkStart w:id="18" w:name="_Toc151930278"/>
+      <w:bookmarkStart w:id="18" w:name="_Toc151932948"/>
       <w:r>
         <w:rPr>
           <w:rFonts w:ascii="Arial" w:hAnsi="Arial" w:cs="Arial"/>
@@ -6608,7 +6469,7 @@
           <w:szCs w:val="22"/>
         </w:rPr>
       </w:pPr>
-      <w:bookmarkStart w:id="19" w:name="_Toc151930279"/>
+      <w:bookmarkStart w:id="19" w:name="_Toc151932949"/>
       <w:r>
         <w:rPr>
           <w:rFonts w:ascii="Arial" w:hAnsi="Arial" w:cs="Arial"/>
@@ -6655,15 +6516,7 @@
           <w:b/>
           <w:bCs/>
         </w:rPr>
-        <w:t>https://www.</w:t>
-      </w:r>
-      <w:r>
-        <w:rPr>
-          <w:rFonts w:ascii="Arial" w:hAnsi="Arial" w:cs="Arial"/>
-          <w:b/>
-          <w:bCs/>
-        </w:rPr>
-        <w:t>aerosense.life</w:t>
+        <w:t>https://www.aerosense.life</w:t>
       </w:r>
       <w:r>
         <w:rPr>
@@ -6704,7 +6557,7 @@
           <w:szCs w:val="22"/>
         </w:rPr>
       </w:pPr>
-      <w:bookmarkStart w:id="20" w:name="_Toc151930280"/>
+      <w:bookmarkStart w:id="20" w:name="_Toc151932950"/>
       <w:r>
         <w:rPr>
           <w:rFonts w:ascii="Arial" w:hAnsi="Arial" w:cs="Arial"/>
@@ -6845,7 +6698,7 @@
           <w:szCs w:val="22"/>
         </w:rPr>
       </w:pPr>
-      <w:bookmarkStart w:id="21" w:name="_Toc151930281"/>
+      <w:bookmarkStart w:id="21" w:name="_Toc151932951"/>
       <w:r>
         <w:rPr>
           <w:rFonts w:ascii="Arial" w:hAnsi="Arial" w:cs="Arial"/>
@@ -6975,7 +6828,7 @@
           <w:szCs w:val="22"/>
         </w:rPr>
       </w:pPr>
-      <w:bookmarkStart w:id="22" w:name="_Toc151930282"/>
+      <w:bookmarkStart w:id="22" w:name="_Toc151932952"/>
       <w:r>
         <w:rPr>
           <w:rFonts w:ascii="Arial" w:hAnsi="Arial" w:cs="Arial"/>
@@ -7112,28 +6965,352 @@
     </w:p>
     <w:p>
       <w:pPr>
+        <w:pStyle w:val="Heading2"/>
+        <w:rPr>
+          <w:rFonts w:ascii="Arial" w:hAnsi="Arial" w:cs="Arial"/>
+          <w:b/>
+          <w:bCs/>
+          <w:color w:val="auto"/>
+        </w:rPr>
+      </w:pPr>
+      <w:bookmarkStart w:id="23" w:name="_Toc151932953"/>
+      <w:r>
+        <w:rPr>
+          <w:rFonts w:ascii="Arial" w:hAnsi="Arial" w:cs="Arial"/>
+          <w:b/>
+          <w:bCs/>
+          <w:color w:val="auto"/>
+        </w:rPr>
+        <w:t xml:space="preserve">3. </w:t>
+      </w:r>
+      <w:r>
+        <w:rPr>
+          <w:rFonts w:ascii="Arial" w:hAnsi="Arial" w:cs="Arial"/>
+          <w:b/>
+          <w:bCs/>
+          <w:color w:val="auto"/>
+        </w:rPr>
+        <w:t>Cloud Server Description</w:t>
+      </w:r>
+      <w:bookmarkEnd w:id="23"/>
+    </w:p>
+    <w:p/>
+    <w:p>
+      <w:pPr>
         <w:spacing w:line="360" w:lineRule="auto"/>
         <w:rPr>
           <w:rFonts w:ascii="Arial" w:hAnsi="Arial" w:cs="Arial"/>
-          <w:lang w:val="en-GB"/>
-        </w:rPr>
-      </w:pPr>
-    </w:p>
-    <w:p>
-      <w:pPr>
+        </w:rPr>
+      </w:pPr>
+      <w:r>
+        <w:rPr>
+          <w:rFonts w:ascii="Arial" w:hAnsi="Arial" w:cs="Arial"/>
+        </w:rPr>
+        <w:t xml:space="preserve">Our Aerosense project </w:t>
+      </w:r>
+      <w:r>
+        <w:rPr>
+          <w:rFonts w:ascii="Arial" w:hAnsi="Arial" w:cs="Arial"/>
+        </w:rPr>
+        <w:t>uses</w:t>
+      </w:r>
+      <w:r>
+        <w:rPr>
+          <w:rFonts w:ascii="Arial" w:hAnsi="Arial" w:cs="Arial"/>
+        </w:rPr>
+        <w:t xml:space="preserve"> a cloud server hosted on Amazon Web Services (AWS), which </w:t>
+      </w:r>
+      <w:r>
+        <w:rPr>
+          <w:rFonts w:ascii="Arial" w:hAnsi="Arial" w:cs="Arial"/>
+        </w:rPr>
+        <w:t>handles</w:t>
+      </w:r>
+      <w:r>
+        <w:rPr>
+          <w:rFonts w:ascii="Arial" w:hAnsi="Arial" w:cs="Arial"/>
+        </w:rPr>
+        <w:t xml:space="preserve"> various aspects of the system. This server plays a role in processing, storing, and managing data received from IoT devices and user interactions. Below is a detailed overview of our cloud server's functionalities and the endpoints implemented:</w:t>
+      </w:r>
+    </w:p>
+    <w:p>
+      <w:pPr>
+        <w:pStyle w:val="Heading3"/>
+        <w:rPr>
+          <w:rFonts w:ascii="Arial" w:hAnsi="Arial" w:cs="Arial"/>
+          <w:b/>
+          <w:bCs/>
+          <w:color w:val="auto"/>
+          <w:sz w:val="22"/>
+          <w:szCs w:val="22"/>
+        </w:rPr>
+      </w:pPr>
+      <w:bookmarkStart w:id="24" w:name="_Toc151932954"/>
+      <w:r>
+        <w:rPr>
+          <w:rFonts w:ascii="Arial" w:hAnsi="Arial" w:cs="Arial"/>
+          <w:b/>
+          <w:bCs/>
+          <w:color w:val="auto"/>
+          <w:sz w:val="22"/>
+          <w:szCs w:val="22"/>
+        </w:rPr>
+        <w:t>Endpoints</w:t>
+      </w:r>
+      <w:bookmarkEnd w:id="24"/>
+    </w:p>
+    <w:p>
+      <w:pPr>
+        <w:numPr>
+          <w:ilvl w:val="0"/>
+          <w:numId w:val="22"/>
+        </w:numPr>
         <w:spacing w:line="360" w:lineRule="auto"/>
         <w:rPr>
           <w:rFonts w:ascii="Arial" w:hAnsi="Arial" w:cs="Arial"/>
-          <w:lang w:val="en-GB"/>
-        </w:rPr>
-      </w:pPr>
-    </w:p>
-    <w:p>
-      <w:pPr>
+        </w:rPr>
+      </w:pPr>
+      <w:r>
+        <w:rPr>
+          <w:rFonts w:ascii="Arial" w:hAnsi="Arial" w:cs="Arial"/>
+          <w:b/>
+          <w:bCs/>
+        </w:rPr>
+        <w:t>/ (Root Endpoint):</w:t>
+      </w:r>
+      <w:r>
+        <w:rPr>
+          <w:rFonts w:ascii="Arial" w:hAnsi="Arial" w:cs="Arial"/>
+        </w:rPr>
+        <w:t xml:space="preserve"> This endpoint serves a simple purpose: when accessed, it returns a "Hello, World!" message. This was primarily created for initial testing to ensure that our server setup was successful and responding to HTTP requests.</w:t>
+      </w:r>
+    </w:p>
+    <w:p>
+      <w:pPr>
+        <w:numPr>
+          <w:ilvl w:val="0"/>
+          <w:numId w:val="22"/>
+        </w:numPr>
         <w:spacing w:line="360" w:lineRule="auto"/>
         <w:rPr>
           <w:rFonts w:ascii="Arial" w:hAnsi="Arial" w:cs="Arial"/>
-          <w:lang w:val="en-GB"/>
+        </w:rPr>
+      </w:pPr>
+      <w:r>
+        <w:rPr>
+          <w:rFonts w:ascii="Arial" w:hAnsi="Arial" w:cs="Arial"/>
+          <w:b/>
+          <w:bCs/>
+        </w:rPr>
+        <w:t>/</w:t>
+      </w:r>
+      <w:proofErr w:type="spellStart"/>
+      <w:r>
+        <w:rPr>
+          <w:rFonts w:ascii="Arial" w:hAnsi="Arial" w:cs="Arial"/>
+          <w:b/>
+          <w:bCs/>
+        </w:rPr>
+        <w:t>api</w:t>
+      </w:r>
+      <w:proofErr w:type="spellEnd"/>
+      <w:r>
+        <w:rPr>
+          <w:rFonts w:ascii="Arial" w:hAnsi="Arial" w:cs="Arial"/>
+          <w:b/>
+          <w:bCs/>
+        </w:rPr>
+        <w:t>/register:</w:t>
+      </w:r>
+      <w:r>
+        <w:rPr>
+          <w:rFonts w:ascii="Arial" w:hAnsi="Arial" w:cs="Arial"/>
+        </w:rPr>
+        <w:t xml:space="preserve"> This endpoint is integral for user registration. It leverages Firebase for secure and efficient user authentication. When a new user registers through our mobile application, this endpoint processes the registration data, creating a new user record in Firebase and our MySQL database.</w:t>
+      </w:r>
+    </w:p>
+    <w:p>
+      <w:pPr>
+        <w:numPr>
+          <w:ilvl w:val="0"/>
+          <w:numId w:val="22"/>
+        </w:numPr>
+        <w:spacing w:line="360" w:lineRule="auto"/>
+        <w:rPr>
+          <w:rFonts w:ascii="Arial" w:hAnsi="Arial" w:cs="Arial"/>
+        </w:rPr>
+      </w:pPr>
+      <w:r>
+        <w:rPr>
+          <w:rFonts w:ascii="Arial" w:hAnsi="Arial" w:cs="Arial"/>
+          <w:b/>
+          <w:bCs/>
+        </w:rPr>
+        <w:t>/</w:t>
+      </w:r>
+      <w:proofErr w:type="spellStart"/>
+      <w:r>
+        <w:rPr>
+          <w:rFonts w:ascii="Arial" w:hAnsi="Arial" w:cs="Arial"/>
+          <w:b/>
+          <w:bCs/>
+        </w:rPr>
+        <w:t>api</w:t>
+      </w:r>
+      <w:proofErr w:type="spellEnd"/>
+      <w:r>
+        <w:rPr>
+          <w:rFonts w:ascii="Arial" w:hAnsi="Arial" w:cs="Arial"/>
+          <w:b/>
+          <w:bCs/>
+        </w:rPr>
+        <w:t>/login:</w:t>
+      </w:r>
+      <w:r>
+        <w:rPr>
+          <w:rFonts w:ascii="Arial" w:hAnsi="Arial" w:cs="Arial"/>
+        </w:rPr>
+        <w:t xml:space="preserve"> While we have implemented this endpoint, it's mainly redundant due to the Android SDK handling user logins. However, it exists as a part of our backend architecture for potential future use or alternative login methods.</w:t>
+      </w:r>
+    </w:p>
+    <w:p>
+      <w:pPr>
+        <w:numPr>
+          <w:ilvl w:val="0"/>
+          <w:numId w:val="22"/>
+        </w:numPr>
+        <w:spacing w:line="360" w:lineRule="auto"/>
+        <w:rPr>
+          <w:rFonts w:ascii="Arial" w:hAnsi="Arial" w:cs="Arial"/>
+        </w:rPr>
+      </w:pPr>
+      <w:r>
+        <w:rPr>
+          <w:rFonts w:ascii="Arial" w:hAnsi="Arial" w:cs="Arial"/>
+          <w:b/>
+          <w:bCs/>
+        </w:rPr>
+        <w:t>/</w:t>
+      </w:r>
+      <w:proofErr w:type="spellStart"/>
+      <w:r>
+        <w:rPr>
+          <w:rFonts w:ascii="Arial" w:hAnsi="Arial" w:cs="Arial"/>
+          <w:b/>
+          <w:bCs/>
+        </w:rPr>
+        <w:t>api</w:t>
+      </w:r>
+      <w:proofErr w:type="spellEnd"/>
+      <w:r>
+        <w:rPr>
+          <w:rFonts w:ascii="Arial" w:hAnsi="Arial" w:cs="Arial"/>
+          <w:b/>
+          <w:bCs/>
+        </w:rPr>
+        <w:t>/home:</w:t>
+      </w:r>
+      <w:r>
+        <w:rPr>
+          <w:rFonts w:ascii="Arial" w:hAnsi="Arial" w:cs="Arial"/>
+        </w:rPr>
+        <w:t xml:space="preserve"> One of the most </w:t>
+      </w:r>
+      <w:r>
+        <w:rPr>
+          <w:rFonts w:ascii="Arial" w:hAnsi="Arial" w:cs="Arial"/>
+        </w:rPr>
+        <w:t>important</w:t>
+      </w:r>
+      <w:r>
+        <w:rPr>
+          <w:rFonts w:ascii="Arial" w:hAnsi="Arial" w:cs="Arial"/>
+        </w:rPr>
+        <w:t xml:space="preserve"> endpoints, </w:t>
+      </w:r>
+      <w:r>
+        <w:rPr>
+          <w:rFonts w:ascii="Arial" w:hAnsi="Arial" w:cs="Arial"/>
+          <w:b/>
+          <w:bCs/>
+        </w:rPr>
+        <w:t>/</w:t>
+      </w:r>
+      <w:proofErr w:type="spellStart"/>
+      <w:r>
+        <w:rPr>
+          <w:rFonts w:ascii="Arial" w:hAnsi="Arial" w:cs="Arial"/>
+          <w:b/>
+          <w:bCs/>
+        </w:rPr>
+        <w:t>api</w:t>
+      </w:r>
+      <w:proofErr w:type="spellEnd"/>
+      <w:r>
+        <w:rPr>
+          <w:rFonts w:ascii="Arial" w:hAnsi="Arial" w:cs="Arial"/>
+          <w:b/>
+          <w:bCs/>
+        </w:rPr>
+        <w:t>/home</w:t>
+      </w:r>
+      <w:r>
+        <w:rPr>
+          <w:rFonts w:ascii="Arial" w:hAnsi="Arial" w:cs="Arial"/>
+        </w:rPr>
+        <w:t>, is responsible for delivering real-time air quality data to the user's dashboard. When accessed, it retrieves the latest sensor measurements from the database and provides insights into the current air quality, indicating whether it's good, moderate, or poor.</w:t>
+      </w:r>
+    </w:p>
+    <w:p>
+      <w:pPr>
+        <w:numPr>
+          <w:ilvl w:val="0"/>
+          <w:numId w:val="22"/>
+        </w:numPr>
+        <w:spacing w:line="360" w:lineRule="auto"/>
+        <w:rPr>
+          <w:rFonts w:ascii="Arial" w:hAnsi="Arial" w:cs="Arial"/>
+        </w:rPr>
+      </w:pPr>
+      <w:r>
+        <w:rPr>
+          <w:rFonts w:ascii="Arial" w:hAnsi="Arial" w:cs="Arial"/>
+          <w:b/>
+          <w:bCs/>
+        </w:rPr>
+        <w:t>/</w:t>
+      </w:r>
+      <w:proofErr w:type="spellStart"/>
+      <w:r>
+        <w:rPr>
+          <w:rFonts w:ascii="Arial" w:hAnsi="Arial" w:cs="Arial"/>
+          <w:b/>
+          <w:bCs/>
+        </w:rPr>
+        <w:t>api</w:t>
+      </w:r>
+      <w:proofErr w:type="spellEnd"/>
+      <w:r>
+        <w:rPr>
+          <w:rFonts w:ascii="Arial" w:hAnsi="Arial" w:cs="Arial"/>
+          <w:b/>
+          <w:bCs/>
+        </w:rPr>
+        <w:t>/settings:</w:t>
+      </w:r>
+      <w:r>
+        <w:rPr>
+          <w:rFonts w:ascii="Arial" w:hAnsi="Arial" w:cs="Arial"/>
+        </w:rPr>
+        <w:t xml:space="preserve"> This endpoint allows users to view and modify their settings. Additionally, it enables users to adjust their Smart Indoor Air Quality Hub settings, like toggling alerts or changing measurement intervals.</w:t>
+      </w:r>
+    </w:p>
+    <w:p>
+      <w:pPr>
+        <w:spacing w:line="360" w:lineRule="auto"/>
+        <w:ind w:left="720"/>
+        <w:rPr>
+          <w:rFonts w:ascii="Arial" w:hAnsi="Arial" w:cs="Arial"/>
         </w:rPr>
       </w:pPr>
     </w:p>
@@ -7144,11 +7321,205 @@
           <w:rFonts w:ascii="Arial" w:hAnsi="Arial" w:cs="Arial"/>
           <w:b/>
           <w:bCs/>
+          <w:color w:val="auto"/>
+        </w:rPr>
+      </w:pPr>
+      <w:bookmarkStart w:id="25" w:name="_Toc151932955"/>
+      <w:r>
+        <w:rPr>
+          <w:rFonts w:ascii="Arial" w:hAnsi="Arial" w:cs="Arial"/>
+          <w:b/>
+          <w:bCs/>
+          <w:color w:val="auto"/>
+        </w:rPr>
+        <w:lastRenderedPageBreak/>
+        <w:t>4.</w:t>
+      </w:r>
+      <w:r>
+        <w:rPr>
+          <w:rFonts w:ascii="Arial" w:hAnsi="Arial" w:cs="Arial"/>
+          <w:b/>
+          <w:bCs/>
+          <w:color w:val="auto"/>
+        </w:rPr>
+        <w:t>PubNub</w:t>
+      </w:r>
+      <w:bookmarkEnd w:id="25"/>
+    </w:p>
+    <w:p/>
+    <w:p>
+      <w:pPr>
+        <w:spacing w:line="360" w:lineRule="auto"/>
+        <w:rPr>
+          <w:rFonts w:ascii="Arial" w:hAnsi="Arial" w:cs="Arial"/>
+        </w:rPr>
+      </w:pPr>
+      <w:r>
+        <w:rPr>
+          <w:rFonts w:ascii="Arial" w:hAnsi="Arial" w:cs="Arial"/>
+        </w:rPr>
+        <w:t>In our project, we have implemented PubNub for real-time data communication, which is essential for transmitting sensor data and user settings:</w:t>
+      </w:r>
+    </w:p>
+    <w:p>
+      <w:pPr>
+        <w:numPr>
+          <w:ilvl w:val="0"/>
+          <w:numId w:val="23"/>
+        </w:numPr>
+        <w:spacing w:line="360" w:lineRule="auto"/>
+        <w:rPr>
+          <w:rFonts w:ascii="Arial" w:hAnsi="Arial" w:cs="Arial"/>
+        </w:rPr>
+      </w:pPr>
+      <w:r>
+        <w:rPr>
+          <w:rFonts w:ascii="Arial" w:hAnsi="Arial" w:cs="Arial"/>
+          <w:b/>
+          <w:bCs/>
+        </w:rPr>
+        <w:t>Aerosense Channel (</w:t>
+      </w:r>
+      <w:proofErr w:type="spellStart"/>
+      <w:r>
+        <w:rPr>
+          <w:rFonts w:ascii="Arial" w:hAnsi="Arial" w:cs="Arial"/>
+          <w:b/>
+          <w:bCs/>
+        </w:rPr>
+        <w:t>aerosense_channel</w:t>
+      </w:r>
+      <w:proofErr w:type="spellEnd"/>
+      <w:r>
+        <w:rPr>
+          <w:rFonts w:ascii="Arial" w:hAnsi="Arial" w:cs="Arial"/>
+          <w:b/>
+          <w:bCs/>
+        </w:rPr>
+        <w:t>):</w:t>
+      </w:r>
+      <w:r>
+        <w:rPr>
+          <w:rFonts w:ascii="Arial" w:hAnsi="Arial" w:cs="Arial"/>
+        </w:rPr>
+        <w:t xml:space="preserve"> This channel is the backbone of our real-time data transmission. The Raspberry Pi, equipped with the BME680 sensor, sends the collected air quality data to this channel. Our server, constantly listening to this channel, receives the data, decrypts it, and stores it in the database for further processing and access via the </w:t>
+      </w:r>
+      <w:r>
+        <w:rPr>
+          <w:rFonts w:ascii="Arial" w:hAnsi="Arial" w:cs="Arial"/>
+          <w:b/>
+          <w:bCs/>
+        </w:rPr>
+        <w:t>/</w:t>
+      </w:r>
+      <w:proofErr w:type="spellStart"/>
+      <w:r>
+        <w:rPr>
+          <w:rFonts w:ascii="Arial" w:hAnsi="Arial" w:cs="Arial"/>
+          <w:b/>
+          <w:bCs/>
+        </w:rPr>
+        <w:t>api</w:t>
+      </w:r>
+      <w:proofErr w:type="spellEnd"/>
+      <w:r>
+        <w:rPr>
+          <w:rFonts w:ascii="Arial" w:hAnsi="Arial" w:cs="Arial"/>
+          <w:b/>
+          <w:bCs/>
+        </w:rPr>
+        <w:t>/home</w:t>
+      </w:r>
+      <w:r>
+        <w:rPr>
+          <w:rFonts w:ascii="Arial" w:hAnsi="Arial" w:cs="Arial"/>
+        </w:rPr>
+        <w:t xml:space="preserve"> endpoint.</w:t>
+      </w:r>
+    </w:p>
+    <w:p>
+      <w:pPr>
+        <w:numPr>
+          <w:ilvl w:val="0"/>
+          <w:numId w:val="23"/>
+        </w:numPr>
+        <w:spacing w:line="360" w:lineRule="auto"/>
+        <w:rPr>
+          <w:rFonts w:ascii="Arial" w:hAnsi="Arial" w:cs="Arial"/>
+        </w:rPr>
+      </w:pPr>
+      <w:r>
+        <w:rPr>
+          <w:rFonts w:ascii="Arial" w:hAnsi="Arial" w:cs="Arial"/>
+          <w:b/>
+          <w:bCs/>
+        </w:rPr>
+        <w:t>User Settings Channel (</w:t>
+      </w:r>
+      <w:proofErr w:type="spellStart"/>
+      <w:r>
+        <w:rPr>
+          <w:rFonts w:ascii="Arial" w:hAnsi="Arial" w:cs="Arial"/>
+          <w:b/>
+          <w:bCs/>
+        </w:rPr>
+        <w:t>user_settings_channel</w:t>
+      </w:r>
+      <w:proofErr w:type="spellEnd"/>
+      <w:r>
+        <w:rPr>
+          <w:rFonts w:ascii="Arial" w:hAnsi="Arial" w:cs="Arial"/>
+          <w:b/>
+          <w:bCs/>
+        </w:rPr>
+        <w:t>):</w:t>
+      </w:r>
+      <w:r>
+        <w:rPr>
+          <w:rFonts w:ascii="Arial" w:hAnsi="Arial" w:cs="Arial"/>
+        </w:rPr>
+        <w:t xml:space="preserve"> This channel facilitates the real-time update of user preferences. When a user modifies settings in the app, the changes are sent to this channel. Our server listens to this channel, updates the user's settings in the database, and ensures that these preferences are reflected in the operation of the Smart Indoor Air Quality Hub.</w:t>
+      </w:r>
+    </w:p>
+    <w:p>
+      <w:pPr>
+        <w:spacing w:line="360" w:lineRule="auto"/>
+        <w:rPr>
+          <w:rFonts w:ascii="Arial" w:hAnsi="Arial" w:cs="Arial"/>
+          <w:lang w:val="en-GB"/>
+        </w:rPr>
+      </w:pPr>
+    </w:p>
+    <w:p>
+      <w:pPr>
+        <w:spacing w:line="360" w:lineRule="auto"/>
+        <w:rPr>
+          <w:rFonts w:ascii="Arial" w:hAnsi="Arial" w:cs="Arial"/>
+          <w:lang w:val="en-GB"/>
+        </w:rPr>
+      </w:pPr>
+    </w:p>
+    <w:p>
+      <w:pPr>
+        <w:spacing w:line="360" w:lineRule="auto"/>
+        <w:rPr>
+          <w:rFonts w:ascii="Arial" w:hAnsi="Arial" w:cs="Arial"/>
+          <w:lang w:val="en-GB"/>
+        </w:rPr>
+      </w:pPr>
+    </w:p>
+    <w:p>
+      <w:pPr>
+        <w:pStyle w:val="Heading2"/>
+        <w:rPr>
+          <w:rFonts w:ascii="Arial" w:hAnsi="Arial" w:cs="Arial"/>
+          <w:b/>
+          <w:bCs/>
           <w:color w:val="000000" w:themeColor="text1"/>
           <w:lang w:val="en-GB"/>
         </w:rPr>
       </w:pPr>
-      <w:bookmarkStart w:id="23" w:name="_Toc151930283"/>
+      <w:bookmarkStart w:id="26" w:name="_Toc151932956"/>
       <w:r>
         <w:rPr>
           <w:rFonts w:ascii="Arial" w:hAnsi="Arial" w:cs="Arial"/>
@@ -7159,7 +7530,7 @@
         </w:rPr>
         <w:t>CONCLUSION</w:t>
       </w:r>
-      <w:bookmarkEnd w:id="23"/>
+      <w:bookmarkEnd w:id="26"/>
       <w:r>
         <w:rPr>
           <w:rFonts w:ascii="Arial" w:hAnsi="Arial" w:cs="Arial"/>
@@ -7190,7 +7561,7 @@
           <w:lang w:val="en-GB"/>
         </w:rPr>
       </w:pPr>
-      <w:bookmarkStart w:id="24" w:name="_Toc151930284"/>
+      <w:bookmarkStart w:id="27" w:name="_Toc151932957"/>
       <w:r>
         <w:rPr>
           <w:rFonts w:ascii="Arial" w:hAnsi="Arial" w:cs="Arial"/>
@@ -7200,7 +7571,7 @@
         </w:rPr>
         <w:t>REFERENCES:</w:t>
       </w:r>
-      <w:bookmarkEnd w:id="24"/>
+      <w:bookmarkEnd w:id="27"/>
       <w:r>
         <w:rPr>
           <w:rFonts w:ascii="Arial" w:eastAsiaTheme="minorHAnsi" w:hAnsi="Arial" w:cs="Arial"/>
@@ -10179,6 +10550,304 @@
     </w:lvl>
   </w:abstractNum>
   <w:abstractNum w:abstractNumId="20" w15:restartNumberingAfterBreak="0">
+    <w:nsid w:val="66E40E7F"/>
+    <w:multiLevelType w:val="multilevel"/>
+    <w:tmpl w:val="B4EC710C"/>
+    <w:lvl w:ilvl="0">
+      <w:start w:val="1"/>
+      <w:numFmt w:val="bullet"/>
+      <w:lvlText w:val=""/>
+      <w:lvlJc w:val="left"/>
+      <w:pPr>
+        <w:tabs>
+          <w:tab w:val="num" w:pos="720"/>
+        </w:tabs>
+        <w:ind w:left="720" w:hanging="360"/>
+      </w:pPr>
+      <w:rPr>
+        <w:rFonts w:ascii="Symbol" w:hAnsi="Symbol" w:hint="default"/>
+        <w:sz w:val="20"/>
+      </w:rPr>
+    </w:lvl>
+    <w:lvl w:ilvl="1" w:tentative="1">
+      <w:start w:val="1"/>
+      <w:numFmt w:val="bullet"/>
+      <w:lvlText w:val=""/>
+      <w:lvlJc w:val="left"/>
+      <w:pPr>
+        <w:tabs>
+          <w:tab w:val="num" w:pos="1440"/>
+        </w:tabs>
+        <w:ind w:left="1440" w:hanging="360"/>
+      </w:pPr>
+      <w:rPr>
+        <w:rFonts w:ascii="Symbol" w:hAnsi="Symbol" w:hint="default"/>
+        <w:sz w:val="20"/>
+      </w:rPr>
+    </w:lvl>
+    <w:lvl w:ilvl="2" w:tentative="1">
+      <w:start w:val="1"/>
+      <w:numFmt w:val="bullet"/>
+      <w:lvlText w:val=""/>
+      <w:lvlJc w:val="left"/>
+      <w:pPr>
+        <w:tabs>
+          <w:tab w:val="num" w:pos="2160"/>
+        </w:tabs>
+        <w:ind w:left="2160" w:hanging="360"/>
+      </w:pPr>
+      <w:rPr>
+        <w:rFonts w:ascii="Symbol" w:hAnsi="Symbol" w:hint="default"/>
+        <w:sz w:val="20"/>
+      </w:rPr>
+    </w:lvl>
+    <w:lvl w:ilvl="3" w:tentative="1">
+      <w:start w:val="1"/>
+      <w:numFmt w:val="bullet"/>
+      <w:lvlText w:val=""/>
+      <w:lvlJc w:val="left"/>
+      <w:pPr>
+        <w:tabs>
+          <w:tab w:val="num" w:pos="2880"/>
+        </w:tabs>
+        <w:ind w:left="2880" w:hanging="360"/>
+      </w:pPr>
+      <w:rPr>
+        <w:rFonts w:ascii="Symbol" w:hAnsi="Symbol" w:hint="default"/>
+        <w:sz w:val="20"/>
+      </w:rPr>
+    </w:lvl>
+    <w:lvl w:ilvl="4" w:tentative="1">
+      <w:start w:val="1"/>
+      <w:numFmt w:val="bullet"/>
+      <w:lvlText w:val=""/>
+      <w:lvlJc w:val="left"/>
+      <w:pPr>
+        <w:tabs>
+          <w:tab w:val="num" w:pos="3600"/>
+        </w:tabs>
+        <w:ind w:left="3600" w:hanging="360"/>
+      </w:pPr>
+      <w:rPr>
+        <w:rFonts w:ascii="Symbol" w:hAnsi="Symbol" w:hint="default"/>
+        <w:sz w:val="20"/>
+      </w:rPr>
+    </w:lvl>
+    <w:lvl w:ilvl="5" w:tentative="1">
+      <w:start w:val="1"/>
+      <w:numFmt w:val="bullet"/>
+      <w:lvlText w:val=""/>
+      <w:lvlJc w:val="left"/>
+      <w:pPr>
+        <w:tabs>
+          <w:tab w:val="num" w:pos="4320"/>
+        </w:tabs>
+        <w:ind w:left="4320" w:hanging="360"/>
+      </w:pPr>
+      <w:rPr>
+        <w:rFonts w:ascii="Symbol" w:hAnsi="Symbol" w:hint="default"/>
+        <w:sz w:val="20"/>
+      </w:rPr>
+    </w:lvl>
+    <w:lvl w:ilvl="6" w:tentative="1">
+      <w:start w:val="1"/>
+      <w:numFmt w:val="bullet"/>
+      <w:lvlText w:val=""/>
+      <w:lvlJc w:val="left"/>
+      <w:pPr>
+        <w:tabs>
+          <w:tab w:val="num" w:pos="5040"/>
+        </w:tabs>
+        <w:ind w:left="5040" w:hanging="360"/>
+      </w:pPr>
+      <w:rPr>
+        <w:rFonts w:ascii="Symbol" w:hAnsi="Symbol" w:hint="default"/>
+        <w:sz w:val="20"/>
+      </w:rPr>
+    </w:lvl>
+    <w:lvl w:ilvl="7" w:tentative="1">
+      <w:start w:val="1"/>
+      <w:numFmt w:val="bullet"/>
+      <w:lvlText w:val=""/>
+      <w:lvlJc w:val="left"/>
+      <w:pPr>
+        <w:tabs>
+          <w:tab w:val="num" w:pos="5760"/>
+        </w:tabs>
+        <w:ind w:left="5760" w:hanging="360"/>
+      </w:pPr>
+      <w:rPr>
+        <w:rFonts w:ascii="Symbol" w:hAnsi="Symbol" w:hint="default"/>
+        <w:sz w:val="20"/>
+      </w:rPr>
+    </w:lvl>
+    <w:lvl w:ilvl="8" w:tentative="1">
+      <w:start w:val="1"/>
+      <w:numFmt w:val="bullet"/>
+      <w:lvlText w:val=""/>
+      <w:lvlJc w:val="left"/>
+      <w:pPr>
+        <w:tabs>
+          <w:tab w:val="num" w:pos="6480"/>
+        </w:tabs>
+        <w:ind w:left="6480" w:hanging="360"/>
+      </w:pPr>
+      <w:rPr>
+        <w:rFonts w:ascii="Symbol" w:hAnsi="Symbol" w:hint="default"/>
+        <w:sz w:val="20"/>
+      </w:rPr>
+    </w:lvl>
+  </w:abstractNum>
+  <w:abstractNum w:abstractNumId="21" w15:restartNumberingAfterBreak="0">
+    <w:nsid w:val="69F53886"/>
+    <w:multiLevelType w:val="multilevel"/>
+    <w:tmpl w:val="57C82DD4"/>
+    <w:lvl w:ilvl="0">
+      <w:start w:val="1"/>
+      <w:numFmt w:val="bullet"/>
+      <w:lvlText w:val=""/>
+      <w:lvlJc w:val="left"/>
+      <w:pPr>
+        <w:tabs>
+          <w:tab w:val="num" w:pos="720"/>
+        </w:tabs>
+        <w:ind w:left="720" w:hanging="360"/>
+      </w:pPr>
+      <w:rPr>
+        <w:rFonts w:ascii="Symbol" w:hAnsi="Symbol" w:hint="default"/>
+        <w:sz w:val="20"/>
+      </w:rPr>
+    </w:lvl>
+    <w:lvl w:ilvl="1" w:tentative="1">
+      <w:start w:val="1"/>
+      <w:numFmt w:val="bullet"/>
+      <w:lvlText w:val=""/>
+      <w:lvlJc w:val="left"/>
+      <w:pPr>
+        <w:tabs>
+          <w:tab w:val="num" w:pos="1440"/>
+        </w:tabs>
+        <w:ind w:left="1440" w:hanging="360"/>
+      </w:pPr>
+      <w:rPr>
+        <w:rFonts w:ascii="Symbol" w:hAnsi="Symbol" w:hint="default"/>
+        <w:sz w:val="20"/>
+      </w:rPr>
+    </w:lvl>
+    <w:lvl w:ilvl="2" w:tentative="1">
+      <w:start w:val="1"/>
+      <w:numFmt w:val="bullet"/>
+      <w:lvlText w:val=""/>
+      <w:lvlJc w:val="left"/>
+      <w:pPr>
+        <w:tabs>
+          <w:tab w:val="num" w:pos="2160"/>
+        </w:tabs>
+        <w:ind w:left="2160" w:hanging="360"/>
+      </w:pPr>
+      <w:rPr>
+        <w:rFonts w:ascii="Symbol" w:hAnsi="Symbol" w:hint="default"/>
+        <w:sz w:val="20"/>
+      </w:rPr>
+    </w:lvl>
+    <w:lvl w:ilvl="3" w:tentative="1">
+      <w:start w:val="1"/>
+      <w:numFmt w:val="bullet"/>
+      <w:lvlText w:val=""/>
+      <w:lvlJc w:val="left"/>
+      <w:pPr>
+        <w:tabs>
+          <w:tab w:val="num" w:pos="2880"/>
+        </w:tabs>
+        <w:ind w:left="2880" w:hanging="360"/>
+      </w:pPr>
+      <w:rPr>
+        <w:rFonts w:ascii="Symbol" w:hAnsi="Symbol" w:hint="default"/>
+        <w:sz w:val="20"/>
+      </w:rPr>
+    </w:lvl>
+    <w:lvl w:ilvl="4" w:tentative="1">
+      <w:start w:val="1"/>
+      <w:numFmt w:val="bullet"/>
+      <w:lvlText w:val=""/>
+      <w:lvlJc w:val="left"/>
+      <w:pPr>
+        <w:tabs>
+          <w:tab w:val="num" w:pos="3600"/>
+        </w:tabs>
+        <w:ind w:left="3600" w:hanging="360"/>
+      </w:pPr>
+      <w:rPr>
+        <w:rFonts w:ascii="Symbol" w:hAnsi="Symbol" w:hint="default"/>
+        <w:sz w:val="20"/>
+      </w:rPr>
+    </w:lvl>
+    <w:lvl w:ilvl="5" w:tentative="1">
+      <w:start w:val="1"/>
+      <w:numFmt w:val="bullet"/>
+      <w:lvlText w:val=""/>
+      <w:lvlJc w:val="left"/>
+      <w:pPr>
+        <w:tabs>
+          <w:tab w:val="num" w:pos="4320"/>
+        </w:tabs>
+        <w:ind w:left="4320" w:hanging="360"/>
+      </w:pPr>
+      <w:rPr>
+        <w:rFonts w:ascii="Symbol" w:hAnsi="Symbol" w:hint="default"/>
+        <w:sz w:val="20"/>
+      </w:rPr>
+    </w:lvl>
+    <w:lvl w:ilvl="6" w:tentative="1">
+      <w:start w:val="1"/>
+      <w:numFmt w:val="bullet"/>
+      <w:lvlText w:val=""/>
+      <w:lvlJc w:val="left"/>
+      <w:pPr>
+        <w:tabs>
+          <w:tab w:val="num" w:pos="5040"/>
+        </w:tabs>
+        <w:ind w:left="5040" w:hanging="360"/>
+      </w:pPr>
+      <w:rPr>
+        <w:rFonts w:ascii="Symbol" w:hAnsi="Symbol" w:hint="default"/>
+        <w:sz w:val="20"/>
+      </w:rPr>
+    </w:lvl>
+    <w:lvl w:ilvl="7" w:tentative="1">
+      <w:start w:val="1"/>
+      <w:numFmt w:val="bullet"/>
+      <w:lvlText w:val=""/>
+      <w:lvlJc w:val="left"/>
+      <w:pPr>
+        <w:tabs>
+          <w:tab w:val="num" w:pos="5760"/>
+        </w:tabs>
+        <w:ind w:left="5760" w:hanging="360"/>
+      </w:pPr>
+      <w:rPr>
+        <w:rFonts w:ascii="Symbol" w:hAnsi="Symbol" w:hint="default"/>
+        <w:sz w:val="20"/>
+      </w:rPr>
+    </w:lvl>
+    <w:lvl w:ilvl="8" w:tentative="1">
+      <w:start w:val="1"/>
+      <w:numFmt w:val="bullet"/>
+      <w:lvlText w:val=""/>
+      <w:lvlJc w:val="left"/>
+      <w:pPr>
+        <w:tabs>
+          <w:tab w:val="num" w:pos="6480"/>
+        </w:tabs>
+        <w:ind w:left="6480" w:hanging="360"/>
+      </w:pPr>
+      <w:rPr>
+        <w:rFonts w:ascii="Symbol" w:hAnsi="Symbol" w:hint="default"/>
+        <w:sz w:val="20"/>
+      </w:rPr>
+    </w:lvl>
+  </w:abstractNum>
+  <w:abstractNum w:abstractNumId="22" w15:restartNumberingAfterBreak="0">
     <w:nsid w:val="6D3A16CF"/>
     <w:multiLevelType w:val="hybridMultilevel"/>
     <w:tmpl w:val="564E4A9A"/>
@@ -10316,7 +10985,7 @@
     <w:abstractNumId w:val="13"/>
   </w:num>
   <w:num w:numId="9" w16cid:durableId="1799447684">
-    <w:abstractNumId w:val="20"/>
+    <w:abstractNumId w:val="22"/>
   </w:num>
   <w:num w:numId="10" w16cid:durableId="1281304872">
     <w:abstractNumId w:val="16"/>
@@ -10353,6 +11022,12 @@
   </w:num>
   <w:num w:numId="21" w16cid:durableId="868302732">
     <w:abstractNumId w:val="3"/>
+  </w:num>
+  <w:num w:numId="22" w16cid:durableId="923150597">
+    <w:abstractNumId w:val="20"/>
+  </w:num>
+  <w:num w:numId="23" w16cid:durableId="993920779">
+    <w:abstractNumId w:val="21"/>
   </w:num>
 </w:numbering>
 </file>

</xml_diff>

<commit_message>
Added security section to documentation
</commit_message>
<xml_diff>
--- a/Alpha Release Documentation.docx
+++ b/Alpha Release Documentation.docx
@@ -3648,7 +3648,21 @@
         <w:rPr>
           <w:rFonts w:ascii="Arial" w:hAnsi="Arial" w:cs="Arial"/>
         </w:rPr>
-        <w:t>As the developers of Aerosense, we have committed ourselves to a practical and simplified approach, ensuring that the end product is not only functional but also accessible to our target users. We believe that the integration of real-time environmental data with health management tools can significantly improve the daily lives of asthma patients, and this belief has been the driving force behind our project</w:t>
+        <w:t xml:space="preserve">As the developers of Aerosense, we have committed ourselves to a practical and simplified approach, ensuring that the </w:t>
+      </w:r>
+      <w:proofErr w:type="gramStart"/>
+      <w:r>
+        <w:rPr>
+          <w:rFonts w:ascii="Arial" w:hAnsi="Arial" w:cs="Arial"/>
+        </w:rPr>
+        <w:t>end product</w:t>
+      </w:r>
+      <w:proofErr w:type="gramEnd"/>
+      <w:r>
+        <w:rPr>
+          <w:rFonts w:ascii="Arial" w:hAnsi="Arial" w:cs="Arial"/>
+        </w:rPr>
+        <w:t xml:space="preserve"> is not only functional but also accessible to our target users. We believe that the integration of real-time environmental data with health management tools can significantly improve the daily lives of asthma patients, and this belief has been the driving force behind our project</w:t>
       </w:r>
       <w:r>
         <w:rPr>
@@ -5081,19 +5095,7 @@
         <w:rPr>
           <w:rFonts w:ascii="Arial" w:hAnsi="Arial" w:cs="Arial"/>
         </w:rPr>
-        <w:t xml:space="preserve">: This GPS module provides geolocation data, enabling our system to tag air quality measurements with precise locations. This feature is key for tracking and </w:t>
-      </w:r>
-      <w:r>
-        <w:rPr>
-          <w:rFonts w:ascii="Arial" w:hAnsi="Arial" w:cs="Arial"/>
-        </w:rPr>
-        <w:t>analysing</w:t>
-      </w:r>
-      <w:r>
-        <w:rPr>
-          <w:rFonts w:ascii="Arial" w:hAnsi="Arial" w:cs="Arial"/>
-        </w:rPr>
-        <w:t xml:space="preserve"> environmental conditions across different indoor settings.</w:t>
+        <w:t>: This GPS module provides geolocation data, enabling our system to tag air quality measurements with precise locations. This feature is key for tracking and analysing environmental conditions across different indoor settings.</w:t>
       </w:r>
     </w:p>
     <w:p>
@@ -5285,6 +5287,7 @@
         </w:rPr>
         <w:t xml:space="preserve">: The buzzer serves as an audible alert mechanism, </w:t>
       </w:r>
+      <w:proofErr w:type="gramStart"/>
       <w:r>
         <w:rPr>
           <w:rFonts w:ascii="Arial" w:hAnsi="Arial" w:cs="Arial"/>
@@ -5295,7 +5298,14 @@
         <w:rPr>
           <w:rFonts w:ascii="Arial" w:hAnsi="Arial" w:cs="Arial"/>
         </w:rPr>
-        <w:t xml:space="preserve"> a sound when air quality thresholds are </w:t>
+        <w:t xml:space="preserve"> a</w:t>
+      </w:r>
+      <w:proofErr w:type="gramEnd"/>
+      <w:r>
+        <w:rPr>
+          <w:rFonts w:ascii="Arial" w:hAnsi="Arial" w:cs="Arial"/>
+        </w:rPr>
+        <w:t xml:space="preserve"> sound when air quality thresholds are </w:t>
       </w:r>
       <w:r>
         <w:rPr>
@@ -5404,10 +5414,10 @@
     </w:p>
     <w:p>
       <w:pPr>
-        <w:spacing w:line="360" w:lineRule="auto"/>
-        <w:rPr>
-          <w:rFonts w:ascii="Arial" w:hAnsi="Arial" w:cs="Arial"/>
-          <w:lang w:val="en-GB"/>
+        <w:pStyle w:val="ListParagraph"/>
+        <w:spacing w:line="360" w:lineRule="auto"/>
+        <w:rPr>
+          <w:rFonts w:ascii="Arial" w:hAnsi="Arial" w:cs="Arial"/>
         </w:rPr>
       </w:pPr>
     </w:p>
@@ -5423,6 +5433,530 @@
     <w:p>
       <w:pPr>
         <w:pStyle w:val="Heading2"/>
+        <w:numPr>
+          <w:ilvl w:val="0"/>
+          <w:numId w:val="18"/>
+        </w:numPr>
+        <w:rPr>
+          <w:rFonts w:ascii="Arial" w:hAnsi="Arial" w:cs="Arial"/>
+          <w:b/>
+          <w:bCs/>
+          <w:color w:val="auto"/>
+          <w:lang w:val="en-GB"/>
+        </w:rPr>
+      </w:pPr>
+      <w:r>
+        <w:rPr>
+          <w:rFonts w:ascii="Arial" w:hAnsi="Arial" w:cs="Arial"/>
+          <w:b/>
+          <w:bCs/>
+          <w:color w:val="auto"/>
+          <w:lang w:val="en-GB"/>
+        </w:rPr>
+        <w:lastRenderedPageBreak/>
+        <w:t xml:space="preserve">Security Implementation in the </w:t>
+      </w:r>
+      <w:proofErr w:type="spellStart"/>
+      <w:r>
+        <w:rPr>
+          <w:rFonts w:ascii="Arial" w:hAnsi="Arial" w:cs="Arial"/>
+          <w:b/>
+          <w:bCs/>
+          <w:color w:val="auto"/>
+          <w:lang w:val="en-GB"/>
+        </w:rPr>
+        <w:t>Aerosense</w:t>
+      </w:r>
+      <w:proofErr w:type="spellEnd"/>
+      <w:r>
+        <w:rPr>
+          <w:rFonts w:ascii="Arial" w:hAnsi="Arial" w:cs="Arial"/>
+          <w:b/>
+          <w:bCs/>
+          <w:color w:val="auto"/>
+          <w:lang w:val="en-GB"/>
+        </w:rPr>
+        <w:t xml:space="preserve"> Project</w:t>
+      </w:r>
+    </w:p>
+    <w:p>
+      <w:pPr>
+        <w:spacing w:line="360" w:lineRule="auto"/>
+        <w:rPr>
+          <w:rFonts w:ascii="Arial" w:hAnsi="Arial" w:cs="Arial"/>
+          <w:lang w:val="en-GB"/>
+        </w:rPr>
+      </w:pPr>
+    </w:p>
+    <w:p>
+      <w:pPr>
+        <w:spacing w:line="360" w:lineRule="auto"/>
+        <w:rPr>
+          <w:rFonts w:ascii="Arial" w:hAnsi="Arial" w:cs="Arial"/>
+          <w:b/>
+          <w:bCs/>
+        </w:rPr>
+      </w:pPr>
+      <w:r>
+        <w:rPr>
+          <w:rFonts w:ascii="Arial" w:hAnsi="Arial" w:cs="Arial"/>
+          <w:b/>
+          <w:bCs/>
+        </w:rPr>
+        <w:t>IoT Device Security:</w:t>
+      </w:r>
+    </w:p>
+    <w:p>
+      <w:pPr>
+        <w:spacing w:line="360" w:lineRule="auto"/>
+        <w:rPr>
+          <w:rFonts w:ascii="Arial" w:hAnsi="Arial" w:cs="Arial"/>
+          <w:lang w:val="en-GB"/>
+        </w:rPr>
+      </w:pPr>
+    </w:p>
+    <w:p>
+      <w:pPr>
+        <w:spacing w:line="360" w:lineRule="auto"/>
+        <w:rPr>
+          <w:rFonts w:ascii="Arial" w:hAnsi="Arial" w:cs="Arial"/>
+          <w:lang w:val="en-GB"/>
+        </w:rPr>
+      </w:pPr>
+      <w:r>
+        <w:rPr>
+          <w:rFonts w:ascii="Arial" w:hAnsi="Arial" w:cs="Arial"/>
+          <w:lang w:val="en-GB"/>
+        </w:rPr>
+        <w:t>Our IoT device, primarily the Raspberry Pi equipped with a BME680 sensor, we implemented a software-level security by regularly updating the Raspberry Pi's operating system and software packages, ensuring protection against vulnerabilities.</w:t>
+      </w:r>
+    </w:p>
+    <w:p>
+      <w:pPr>
+        <w:spacing w:line="360" w:lineRule="auto"/>
+        <w:rPr>
+          <w:rFonts w:ascii="Arial" w:hAnsi="Arial" w:cs="Arial"/>
+          <w:lang w:val="en-GB"/>
+        </w:rPr>
+      </w:pPr>
+    </w:p>
+    <w:p>
+      <w:pPr>
+        <w:spacing w:line="360" w:lineRule="auto"/>
+        <w:rPr>
+          <w:rFonts w:ascii="Arial" w:hAnsi="Arial" w:cs="Arial"/>
+          <w:b/>
+          <w:bCs/>
+        </w:rPr>
+      </w:pPr>
+      <w:r>
+        <w:rPr>
+          <w:rFonts w:ascii="Arial" w:hAnsi="Arial" w:cs="Arial"/>
+          <w:b/>
+          <w:bCs/>
+        </w:rPr>
+        <w:t>Access to Communication Channels:</w:t>
+      </w:r>
+    </w:p>
+    <w:p>
+      <w:pPr>
+        <w:spacing w:line="360" w:lineRule="auto"/>
+        <w:rPr>
+          <w:rFonts w:ascii="Arial" w:hAnsi="Arial" w:cs="Arial"/>
+          <w:lang w:val="en-GB"/>
+        </w:rPr>
+      </w:pPr>
+    </w:p>
+    <w:p>
+      <w:pPr>
+        <w:spacing w:line="360" w:lineRule="auto"/>
+        <w:rPr>
+          <w:rFonts w:ascii="Arial" w:hAnsi="Arial" w:cs="Arial"/>
+          <w:lang w:val="en-GB"/>
+        </w:rPr>
+      </w:pPr>
+      <w:r>
+        <w:rPr>
+          <w:rFonts w:ascii="Arial" w:hAnsi="Arial" w:cs="Arial"/>
+          <w:lang w:val="en-GB"/>
+        </w:rPr>
+        <w:t xml:space="preserve">We utilized </w:t>
+      </w:r>
+      <w:proofErr w:type="spellStart"/>
+      <w:r>
+        <w:rPr>
+          <w:rFonts w:ascii="Arial" w:hAnsi="Arial" w:cs="Arial"/>
+          <w:lang w:val="en-GB"/>
+        </w:rPr>
+        <w:t>PubNub</w:t>
+      </w:r>
+      <w:proofErr w:type="spellEnd"/>
+      <w:r>
+        <w:rPr>
+          <w:rFonts w:ascii="Arial" w:hAnsi="Arial" w:cs="Arial"/>
+          <w:lang w:val="en-GB"/>
+        </w:rPr>
+        <w:t xml:space="preserve"> for real-time data communication between the IoT device and the server. </w:t>
+      </w:r>
+      <w:proofErr w:type="spellStart"/>
+      <w:r>
+        <w:rPr>
+          <w:rFonts w:ascii="Arial" w:hAnsi="Arial" w:cs="Arial"/>
+          <w:lang w:val="en-GB"/>
+        </w:rPr>
+        <w:t>PubNub</w:t>
+      </w:r>
+      <w:proofErr w:type="spellEnd"/>
+      <w:r>
+        <w:rPr>
+          <w:rFonts w:ascii="Arial" w:hAnsi="Arial" w:cs="Arial"/>
+          <w:lang w:val="en-GB"/>
+        </w:rPr>
+        <w:t xml:space="preserve"> inherently employs TLS (Transport Layer Security) protocols, ensuring the encryption of data in transit.</w:t>
+      </w:r>
+    </w:p>
+    <w:p>
+      <w:pPr>
+        <w:spacing w:line="360" w:lineRule="auto"/>
+        <w:rPr>
+          <w:rFonts w:ascii="Arial" w:hAnsi="Arial" w:cs="Arial"/>
+          <w:lang w:val="en-GB"/>
+        </w:rPr>
+      </w:pPr>
+      <w:r>
+        <w:rPr>
+          <w:rFonts w:ascii="Arial" w:hAnsi="Arial" w:cs="Arial"/>
+          <w:lang w:val="en-GB"/>
+        </w:rPr>
+        <w:t xml:space="preserve">The unique </w:t>
+      </w:r>
+      <w:proofErr w:type="spellStart"/>
+      <w:r>
+        <w:rPr>
+          <w:rFonts w:ascii="Arial" w:hAnsi="Arial" w:cs="Arial"/>
+          <w:lang w:val="en-GB"/>
+        </w:rPr>
+        <w:t>PubNub</w:t>
+      </w:r>
+      <w:proofErr w:type="spellEnd"/>
+      <w:r>
+        <w:rPr>
+          <w:rFonts w:ascii="Arial" w:hAnsi="Arial" w:cs="Arial"/>
+          <w:lang w:val="en-GB"/>
+        </w:rPr>
+        <w:t xml:space="preserve"> publish and subscribe keys ensure that only our authorized devices and server can access the designated communication channels.</w:t>
+      </w:r>
+    </w:p>
+    <w:p>
+      <w:pPr>
+        <w:spacing w:line="360" w:lineRule="auto"/>
+        <w:rPr>
+          <w:rFonts w:ascii="Arial" w:hAnsi="Arial" w:cs="Arial"/>
+          <w:b/>
+          <w:bCs/>
+        </w:rPr>
+      </w:pPr>
+    </w:p>
+    <w:p>
+      <w:pPr>
+        <w:spacing w:line="360" w:lineRule="auto"/>
+        <w:rPr>
+          <w:rFonts w:ascii="Arial" w:hAnsi="Arial" w:cs="Arial"/>
+          <w:b/>
+          <w:bCs/>
+        </w:rPr>
+      </w:pPr>
+      <w:r>
+        <w:rPr>
+          <w:rFonts w:ascii="Arial" w:hAnsi="Arial" w:cs="Arial"/>
+          <w:b/>
+          <w:bCs/>
+        </w:rPr>
+        <w:t>Database Security:</w:t>
+      </w:r>
+    </w:p>
+    <w:p>
+      <w:pPr>
+        <w:spacing w:line="360" w:lineRule="auto"/>
+        <w:rPr>
+          <w:rFonts w:ascii="Arial" w:hAnsi="Arial" w:cs="Arial"/>
+          <w:lang w:val="en-GB"/>
+        </w:rPr>
+      </w:pPr>
+    </w:p>
+    <w:p>
+      <w:pPr>
+        <w:spacing w:line="360" w:lineRule="auto"/>
+        <w:rPr>
+          <w:rFonts w:ascii="Arial" w:hAnsi="Arial" w:cs="Arial"/>
+          <w:lang w:val="en-GB"/>
+        </w:rPr>
+      </w:pPr>
+      <w:r>
+        <w:rPr>
+          <w:rFonts w:ascii="Arial" w:hAnsi="Arial" w:cs="Arial"/>
+          <w:lang w:val="en-GB"/>
+        </w:rPr>
+        <w:t>Our MySQL database, hosted on AWS, is protected within a secured environment. We have configured AWS security groups to allow access only from specific IP addresses and ports, effectively guarding against unauthorized entry.</w:t>
+      </w:r>
+    </w:p>
+    <w:p>
+      <w:pPr>
+        <w:spacing w:line="360" w:lineRule="auto"/>
+        <w:rPr>
+          <w:rFonts w:ascii="Arial" w:hAnsi="Arial" w:cs="Arial"/>
+          <w:lang w:val="en-GB"/>
+        </w:rPr>
+      </w:pPr>
+      <w:r>
+        <w:rPr>
+          <w:rFonts w:ascii="Arial" w:hAnsi="Arial" w:cs="Arial"/>
+          <w:lang w:val="en-GB"/>
+        </w:rPr>
+        <w:t xml:space="preserve">Database access credentials are managed </w:t>
+      </w:r>
+      <w:proofErr w:type="gramStart"/>
+      <w:r>
+        <w:rPr>
+          <w:rFonts w:ascii="Arial" w:hAnsi="Arial" w:cs="Arial"/>
+          <w:lang w:val="en-GB"/>
+        </w:rPr>
+        <w:t>securely,  and</w:t>
+      </w:r>
+      <w:proofErr w:type="gramEnd"/>
+      <w:r>
+        <w:rPr>
+          <w:rFonts w:ascii="Arial" w:hAnsi="Arial" w:cs="Arial"/>
+          <w:lang w:val="en-GB"/>
+        </w:rPr>
+        <w:t xml:space="preserve"> limited access rights, ensuring that only essential services and personnel can access the database.</w:t>
+      </w:r>
+    </w:p>
+    <w:p>
+      <w:pPr>
+        <w:spacing w:line="360" w:lineRule="auto"/>
+        <w:rPr>
+          <w:rFonts w:ascii="Arial" w:hAnsi="Arial" w:cs="Arial"/>
+          <w:lang w:val="en-GB"/>
+        </w:rPr>
+      </w:pPr>
+    </w:p>
+    <w:p>
+      <w:pPr>
+        <w:spacing w:line="360" w:lineRule="auto"/>
+        <w:rPr>
+          <w:rFonts w:ascii="Arial" w:hAnsi="Arial" w:cs="Arial"/>
+          <w:b/>
+          <w:bCs/>
+        </w:rPr>
+      </w:pPr>
+      <w:r>
+        <w:rPr>
+          <w:rFonts w:ascii="Arial" w:hAnsi="Arial" w:cs="Arial"/>
+          <w:b/>
+          <w:bCs/>
+        </w:rPr>
+        <w:t>Webserver Security:</w:t>
+      </w:r>
+    </w:p>
+    <w:p>
+      <w:pPr>
+        <w:spacing w:line="360" w:lineRule="auto"/>
+        <w:rPr>
+          <w:rFonts w:ascii="Arial" w:hAnsi="Arial" w:cs="Arial"/>
+          <w:lang w:val="en-GB"/>
+        </w:rPr>
+      </w:pPr>
+    </w:p>
+    <w:p>
+      <w:pPr>
+        <w:spacing w:line="360" w:lineRule="auto"/>
+        <w:rPr>
+          <w:rFonts w:ascii="Arial" w:hAnsi="Arial" w:cs="Arial"/>
+          <w:lang w:val="en-GB"/>
+        </w:rPr>
+      </w:pPr>
+      <w:r>
+        <w:rPr>
+          <w:rFonts w:ascii="Arial" w:hAnsi="Arial" w:cs="Arial"/>
+          <w:lang w:val="en-GB"/>
+        </w:rPr>
+        <w:t>The webserver, also hosted on AWS, operates under HTTPS, which encrypts data between the client application and the server, safeguarding against data interception and tampering.</w:t>
+      </w:r>
+    </w:p>
+    <w:p>
+      <w:pPr>
+        <w:spacing w:line="360" w:lineRule="auto"/>
+        <w:rPr>
+          <w:rFonts w:ascii="Arial" w:hAnsi="Arial" w:cs="Arial"/>
+          <w:lang w:val="en-GB"/>
+        </w:rPr>
+      </w:pPr>
+    </w:p>
+    <w:p>
+      <w:pPr>
+        <w:spacing w:line="360" w:lineRule="auto"/>
+        <w:rPr>
+          <w:rFonts w:ascii="Arial" w:hAnsi="Arial" w:cs="Arial"/>
+          <w:b/>
+          <w:bCs/>
+        </w:rPr>
+      </w:pPr>
+      <w:r>
+        <w:rPr>
+          <w:rFonts w:ascii="Arial" w:hAnsi="Arial" w:cs="Arial"/>
+          <w:b/>
+          <w:bCs/>
+        </w:rPr>
+        <w:lastRenderedPageBreak/>
+        <w:t>Data in Transit Security</w:t>
+      </w:r>
+      <w:r>
+        <w:rPr>
+          <w:rFonts w:ascii="Arial" w:hAnsi="Arial" w:cs="Arial"/>
+          <w:b/>
+          <w:bCs/>
+        </w:rPr>
+        <w:t>:</w:t>
+      </w:r>
+    </w:p>
+    <w:p>
+      <w:pPr>
+        <w:spacing w:line="360" w:lineRule="auto"/>
+        <w:rPr>
+          <w:rFonts w:ascii="Arial" w:hAnsi="Arial" w:cs="Arial"/>
+          <w:lang w:val="en-GB"/>
+        </w:rPr>
+      </w:pPr>
+    </w:p>
+    <w:p>
+      <w:pPr>
+        <w:spacing w:line="360" w:lineRule="auto"/>
+        <w:rPr>
+          <w:rFonts w:ascii="Arial" w:hAnsi="Arial" w:cs="Arial"/>
+          <w:lang w:val="en-GB"/>
+        </w:rPr>
+      </w:pPr>
+      <w:r>
+        <w:rPr>
+          <w:rFonts w:ascii="Arial" w:hAnsi="Arial" w:cs="Arial"/>
+          <w:lang w:val="en-GB"/>
+        </w:rPr>
+        <w:t>For data transmission, we use HTTPS and TLS protocols to encrypt data sent from the IoT device to the server and vice versa, ensuring secure data in transit.</w:t>
+      </w:r>
+    </w:p>
+    <w:p>
+      <w:pPr>
+        <w:spacing w:line="360" w:lineRule="auto"/>
+        <w:rPr>
+          <w:rFonts w:ascii="Arial" w:hAnsi="Arial" w:cs="Arial"/>
+          <w:lang w:val="en-GB"/>
+        </w:rPr>
+      </w:pPr>
+      <w:r>
+        <w:rPr>
+          <w:rFonts w:ascii="Arial" w:hAnsi="Arial" w:cs="Arial"/>
+          <w:lang w:val="en-GB"/>
+        </w:rPr>
+        <w:t xml:space="preserve">Our implementation of cipher encryption for </w:t>
+      </w:r>
+      <w:proofErr w:type="spellStart"/>
+      <w:r>
+        <w:rPr>
+          <w:rFonts w:ascii="Arial" w:hAnsi="Arial" w:cs="Arial"/>
+          <w:lang w:val="en-GB"/>
+        </w:rPr>
+        <w:t>PubNub</w:t>
+      </w:r>
+      <w:proofErr w:type="spellEnd"/>
+      <w:r>
+        <w:rPr>
+          <w:rFonts w:ascii="Arial" w:hAnsi="Arial" w:cs="Arial"/>
+          <w:lang w:val="en-GB"/>
+        </w:rPr>
+        <w:t xml:space="preserve"> messages adds an additional layer of security, ensuring that the sensor data remains confidential during transmission.</w:t>
+      </w:r>
+    </w:p>
+    <w:p>
+      <w:pPr>
+        <w:spacing w:line="360" w:lineRule="auto"/>
+        <w:rPr>
+          <w:rFonts w:ascii="Arial" w:hAnsi="Arial" w:cs="Arial"/>
+          <w:lang w:val="en-GB"/>
+        </w:rPr>
+      </w:pPr>
+    </w:p>
+    <w:p>
+      <w:pPr>
+        <w:spacing w:line="360" w:lineRule="auto"/>
+        <w:rPr>
+          <w:rFonts w:ascii="Arial" w:hAnsi="Arial" w:cs="Arial"/>
+          <w:b/>
+          <w:bCs/>
+        </w:rPr>
+      </w:pPr>
+      <w:r>
+        <w:rPr>
+          <w:rFonts w:ascii="Arial" w:hAnsi="Arial" w:cs="Arial"/>
+          <w:b/>
+          <w:bCs/>
+        </w:rPr>
+        <w:t>Firebase Security:</w:t>
+      </w:r>
+    </w:p>
+    <w:p>
+      <w:pPr>
+        <w:spacing w:line="360" w:lineRule="auto"/>
+        <w:rPr>
+          <w:rFonts w:ascii="Arial" w:hAnsi="Arial" w:cs="Arial"/>
+          <w:lang w:val="en-GB"/>
+        </w:rPr>
+      </w:pPr>
+    </w:p>
+    <w:p>
+      <w:pPr>
+        <w:spacing w:line="360" w:lineRule="auto"/>
+        <w:rPr>
+          <w:rFonts w:ascii="Arial" w:hAnsi="Arial" w:cs="Arial"/>
+          <w:lang w:val="en-GB"/>
+        </w:rPr>
+      </w:pPr>
+      <w:r>
+        <w:rPr>
+          <w:rFonts w:ascii="Arial" w:hAnsi="Arial" w:cs="Arial"/>
+          <w:lang w:val="en-GB"/>
+        </w:rPr>
+        <w:t>We incorporated Firebase for user authentication and management. Firebase Authentication provides secure handling of user credentials and sessions.</w:t>
+      </w:r>
+    </w:p>
+    <w:p>
+      <w:pPr>
+        <w:spacing w:line="360" w:lineRule="auto"/>
+        <w:rPr>
+          <w:rFonts w:ascii="Arial" w:hAnsi="Arial" w:cs="Arial"/>
+          <w:lang w:val="en-GB"/>
+        </w:rPr>
+      </w:pPr>
+      <w:r>
+        <w:rPr>
+          <w:rFonts w:ascii="Arial" w:hAnsi="Arial" w:cs="Arial"/>
+          <w:lang w:val="en-GB"/>
+        </w:rPr>
+        <w:t>Firebase's security rules ensure that only authenticated and authorized users can access their respective data, thereby enhancing the overall security of our system.</w:t>
+      </w:r>
+    </w:p>
+    <w:p>
+      <w:pPr>
+        <w:spacing w:line="360" w:lineRule="auto"/>
+        <w:rPr>
+          <w:rFonts w:ascii="Arial" w:hAnsi="Arial" w:cs="Arial"/>
+          <w:lang w:val="en-GB"/>
+        </w:rPr>
+      </w:pPr>
+    </w:p>
+    <w:p>
+      <w:pPr>
+        <w:pStyle w:val="Heading2"/>
         <w:rPr>
           <w:rFonts w:ascii="Arial" w:hAnsi="Arial" w:cs="Arial"/>
           <w:b/>
@@ -5440,7 +5974,6 @@
           <w:color w:val="000000" w:themeColor="text1"/>
           <w:lang w:val="en-GB"/>
         </w:rPr>
-        <w:lastRenderedPageBreak/>
         <w:t>CONCLUSION</w:t>
       </w:r>
       <w:bookmarkEnd w:id="15"/>
@@ -7194,6 +7727,95 @@
     </w:lvl>
   </w:abstractNum>
   <w:abstractNum w:abstractNumId="11" w15:restartNumberingAfterBreak="0">
+    <w:nsid w:val="4D15603D"/>
+    <w:multiLevelType w:val="hybridMultilevel"/>
+    <w:tmpl w:val="23E45334"/>
+    <w:lvl w:ilvl="0" w:tplc="1809000F">
+      <w:start w:val="3"/>
+      <w:numFmt w:val="decimal"/>
+      <w:lvlText w:val="%1."/>
+      <w:lvlJc w:val="left"/>
+      <w:pPr>
+        <w:ind w:left="720" w:hanging="360"/>
+      </w:pPr>
+      <w:rPr>
+        <w:rFonts w:hint="default"/>
+      </w:rPr>
+    </w:lvl>
+    <w:lvl w:ilvl="1" w:tplc="18090019" w:tentative="1">
+      <w:start w:val="1"/>
+      <w:numFmt w:val="lowerLetter"/>
+      <w:lvlText w:val="%2."/>
+      <w:lvlJc w:val="left"/>
+      <w:pPr>
+        <w:ind w:left="1440" w:hanging="360"/>
+      </w:pPr>
+    </w:lvl>
+    <w:lvl w:ilvl="2" w:tplc="1809001B" w:tentative="1">
+      <w:start w:val="1"/>
+      <w:numFmt w:val="lowerRoman"/>
+      <w:lvlText w:val="%3."/>
+      <w:lvlJc w:val="right"/>
+      <w:pPr>
+        <w:ind w:left="2160" w:hanging="180"/>
+      </w:pPr>
+    </w:lvl>
+    <w:lvl w:ilvl="3" w:tplc="1809000F" w:tentative="1">
+      <w:start w:val="1"/>
+      <w:numFmt w:val="decimal"/>
+      <w:lvlText w:val="%4."/>
+      <w:lvlJc w:val="left"/>
+      <w:pPr>
+        <w:ind w:left="2880" w:hanging="360"/>
+      </w:pPr>
+    </w:lvl>
+    <w:lvl w:ilvl="4" w:tplc="18090019" w:tentative="1">
+      <w:start w:val="1"/>
+      <w:numFmt w:val="lowerLetter"/>
+      <w:lvlText w:val="%5."/>
+      <w:lvlJc w:val="left"/>
+      <w:pPr>
+        <w:ind w:left="3600" w:hanging="360"/>
+      </w:pPr>
+    </w:lvl>
+    <w:lvl w:ilvl="5" w:tplc="1809001B" w:tentative="1">
+      <w:start w:val="1"/>
+      <w:numFmt w:val="lowerRoman"/>
+      <w:lvlText w:val="%6."/>
+      <w:lvlJc w:val="right"/>
+      <w:pPr>
+        <w:ind w:left="4320" w:hanging="180"/>
+      </w:pPr>
+    </w:lvl>
+    <w:lvl w:ilvl="6" w:tplc="1809000F" w:tentative="1">
+      <w:start w:val="1"/>
+      <w:numFmt w:val="decimal"/>
+      <w:lvlText w:val="%7."/>
+      <w:lvlJc w:val="left"/>
+      <w:pPr>
+        <w:ind w:left="5040" w:hanging="360"/>
+      </w:pPr>
+    </w:lvl>
+    <w:lvl w:ilvl="7" w:tplc="18090019" w:tentative="1">
+      <w:start w:val="1"/>
+      <w:numFmt w:val="lowerLetter"/>
+      <w:lvlText w:val="%8."/>
+      <w:lvlJc w:val="left"/>
+      <w:pPr>
+        <w:ind w:left="5760" w:hanging="360"/>
+      </w:pPr>
+    </w:lvl>
+    <w:lvl w:ilvl="8" w:tplc="1809001B" w:tentative="1">
+      <w:start w:val="1"/>
+      <w:numFmt w:val="lowerRoman"/>
+      <w:lvlText w:val="%9."/>
+      <w:lvlJc w:val="right"/>
+      <w:pPr>
+        <w:ind w:left="6480" w:hanging="180"/>
+      </w:pPr>
+    </w:lvl>
+  </w:abstractNum>
+  <w:abstractNum w:abstractNumId="12" w15:restartNumberingAfterBreak="0">
     <w:nsid w:val="5AF368E0"/>
     <w:multiLevelType w:val="multilevel"/>
     <w:tmpl w:val="2C64806E"/>
@@ -7342,7 +7964,7 @@
       </w:rPr>
     </w:lvl>
   </w:abstractNum>
-  <w:abstractNum w:abstractNumId="12" w15:restartNumberingAfterBreak="0">
+  <w:abstractNum w:abstractNumId="13" w15:restartNumberingAfterBreak="0">
     <w:nsid w:val="5C881BC7"/>
     <w:multiLevelType w:val="multilevel"/>
     <w:tmpl w:val="C02AAB1A"/>
@@ -7455,7 +8077,7 @@
       </w:pPr>
     </w:lvl>
   </w:abstractNum>
-  <w:abstractNum w:abstractNumId="13" w15:restartNumberingAfterBreak="0">
+  <w:abstractNum w:abstractNumId="14" w15:restartNumberingAfterBreak="0">
     <w:nsid w:val="5E5E0287"/>
     <w:multiLevelType w:val="hybridMultilevel"/>
     <w:tmpl w:val="512C8966"/>
@@ -7568,7 +8190,7 @@
       </w:rPr>
     </w:lvl>
   </w:abstractNum>
-  <w:abstractNum w:abstractNumId="14" w15:restartNumberingAfterBreak="0">
+  <w:abstractNum w:abstractNumId="15" w15:restartNumberingAfterBreak="0">
     <w:nsid w:val="5FFF10EE"/>
     <w:multiLevelType w:val="multilevel"/>
     <w:tmpl w:val="72C464E2"/>
@@ -7717,7 +8339,7 @@
       </w:rPr>
     </w:lvl>
   </w:abstractNum>
-  <w:abstractNum w:abstractNumId="15" w15:restartNumberingAfterBreak="0">
+  <w:abstractNum w:abstractNumId="16" w15:restartNumberingAfterBreak="0">
     <w:nsid w:val="658209C2"/>
     <w:multiLevelType w:val="multilevel"/>
     <w:tmpl w:val="FFC028C8"/>
@@ -7866,7 +8488,7 @@
       </w:rPr>
     </w:lvl>
   </w:abstractNum>
-  <w:abstractNum w:abstractNumId="16" w15:restartNumberingAfterBreak="0">
+  <w:abstractNum w:abstractNumId="17" w15:restartNumberingAfterBreak="0">
     <w:nsid w:val="6D3A16CF"/>
     <w:multiLevelType w:val="hybridMultilevel"/>
     <w:tmpl w:val="564E4A9A"/>
@@ -7983,10 +8605,10 @@
     <w:abstractNumId w:val="5"/>
   </w:num>
   <w:num w:numId="2" w16cid:durableId="1686711602">
-    <w:abstractNumId w:val="14"/>
+    <w:abstractNumId w:val="15"/>
   </w:num>
   <w:num w:numId="3" w16cid:durableId="2118021741">
-    <w:abstractNumId w:val="15"/>
+    <w:abstractNumId w:val="16"/>
   </w:num>
   <w:num w:numId="4" w16cid:durableId="1048455260">
     <w:abstractNumId w:val="1"/>
@@ -7995,7 +8617,7 @@
     <w:abstractNumId w:val="2"/>
   </w:num>
   <w:num w:numId="6" w16cid:durableId="847059503">
-    <w:abstractNumId w:val="11"/>
+    <w:abstractNumId w:val="12"/>
   </w:num>
   <w:num w:numId="7" w16cid:durableId="1009597255">
     <w:abstractNumId w:val="7"/>
@@ -8004,13 +8626,13 @@
     <w:abstractNumId w:val="9"/>
   </w:num>
   <w:num w:numId="9" w16cid:durableId="1799447684">
-    <w:abstractNumId w:val="16"/>
+    <w:abstractNumId w:val="17"/>
   </w:num>
   <w:num w:numId="10" w16cid:durableId="1281304872">
-    <w:abstractNumId w:val="12"/>
+    <w:abstractNumId w:val="13"/>
   </w:num>
   <w:num w:numId="11" w16cid:durableId="583689278">
-    <w:abstractNumId w:val="13"/>
+    <w:abstractNumId w:val="14"/>
   </w:num>
   <w:num w:numId="12" w16cid:durableId="643969638">
     <w:abstractNumId w:val="6"/>
@@ -8029,6 +8651,9 @@
   </w:num>
   <w:num w:numId="17" w16cid:durableId="2103984426">
     <w:abstractNumId w:val="4"/>
+  </w:num>
+  <w:num w:numId="18" w16cid:durableId="1429616817">
+    <w:abstractNumId w:val="11"/>
   </w:num>
 </w:numbering>
 </file>
@@ -8526,6 +9151,7 @@
   <w:style w:type="character" w:default="1" w:styleId="DefaultParagraphFont">
     <w:name w:val="Default Paragraph Font"/>
     <w:uiPriority w:val="1"/>
+    <w:semiHidden/>
     <w:unhideWhenUsed/>
   </w:style>
   <w:style w:type="table" w:default="1" w:styleId="TableNormal">

</xml_diff>